<commit_message>
Added combat skills. Fix dwarf
</commit_message>
<xml_diff>
--- a/SS02 -- Classes.docx
+++ b/SS02 -- Classes.docx
@@ -1,6 +1,6 @@
 
 <file path=word/document.xml><?xml version="1.0" encoding="utf-8"?>
-<w:document xmlns:wpc="http://schemas.microsoft.com/office/word/2010/wordprocessingCanvas" xmlns:cx="http://schemas.microsoft.com/office/drawing/2014/chartex" xmlns:cx1="http://schemas.microsoft.com/office/drawing/2015/9/8/chartex" xmlns:cx2="http://schemas.microsoft.com/office/drawing/2015/10/21/chartex" xmlns:cx3="http://schemas.microsoft.com/office/drawing/2016/5/9/chartex" xmlns:cx4="http://schemas.microsoft.com/office/drawing/2016/5/10/chartex" xmlns:cx5="http://schemas.microsoft.com/office/drawing/2016/5/11/chartex" xmlns:cx6="http://schemas.microsoft.com/office/drawing/2016/5/12/chartex" xmlns:cx7="http://schemas.microsoft.com/office/drawing/2016/5/13/chartex" xmlns:cx8="http://schemas.microsoft.com/office/drawing/2016/5/14/chartex" xmlns:mc="http://schemas.openxmlformats.org/markup-compatibility/2006" xmlns:aink="http://schemas.microsoft.com/office/drawing/2016/ink" xmlns:am3d="http://schemas.microsoft.com/office/drawing/2017/model3d" xmlns:o="urn:schemas-microsoft-com:office:office" xmlns:r="http://schemas.openxmlformats.org/officeDocument/2006/relationships" xmlns:m="http://schemas.openxmlformats.org/officeDocument/2006/math" xmlns:v="urn:schemas-microsoft-com:vml" xmlns:wp14="http://schemas.microsoft.com/office/word/2010/wordprocessingDrawing" xmlns:wp="http://schemas.openxmlformats.org/drawingml/2006/wordprocessingDrawing" xmlns:w10="urn:schemas-microsoft-com:office:word" xmlns:w="http://schemas.openxmlformats.org/wordprocessingml/2006/main" xmlns:w14="http://schemas.microsoft.com/office/word/2010/wordml" xmlns:w15="http://schemas.microsoft.com/office/word/2012/wordml" xmlns:w16cid="http://schemas.microsoft.com/office/word/2016/wordml/cid" xmlns:w16se="http://schemas.microsoft.com/office/word/2015/wordml/symex" xmlns:wpg="http://schemas.microsoft.com/office/word/2010/wordprocessingGroup" xmlns:wpi="http://schemas.microsoft.com/office/word/2010/wordprocessingInk" xmlns:wne="http://schemas.microsoft.com/office/word/2006/wordml" xmlns:wps="http://schemas.microsoft.com/office/word/2010/wordprocessingShape" mc:Ignorable="w14 w15 w16se w16cid wp14">
+<w:document xmlns:wpc="http://schemas.microsoft.com/office/word/2010/wordprocessingCanvas" xmlns:cx="http://schemas.microsoft.com/office/drawing/2014/chartex" xmlns:cx1="http://schemas.microsoft.com/office/drawing/2015/9/8/chartex" xmlns:cx2="http://schemas.microsoft.com/office/drawing/2015/10/21/chartex" xmlns:cx3="http://schemas.microsoft.com/office/drawing/2016/5/9/chartex" xmlns:cx4="http://schemas.microsoft.com/office/drawing/2016/5/10/chartex" xmlns:cx5="http://schemas.microsoft.com/office/drawing/2016/5/11/chartex" xmlns:cx6="http://schemas.microsoft.com/office/drawing/2016/5/12/chartex" xmlns:cx7="http://schemas.microsoft.com/office/drawing/2016/5/13/chartex" xmlns:cx8="http://schemas.microsoft.com/office/drawing/2016/5/14/chartex" xmlns:mc="http://schemas.openxmlformats.org/markup-compatibility/2006" xmlns:aink="http://schemas.microsoft.com/office/drawing/2016/ink" xmlns:am3d="http://schemas.microsoft.com/office/drawing/2017/model3d" xmlns:o="urn:schemas-microsoft-com:office:office" xmlns:r="http://schemas.openxmlformats.org/officeDocument/2006/relationships" xmlns:m="http://schemas.openxmlformats.org/officeDocument/2006/math" xmlns:v="urn:schemas-microsoft-com:vml" xmlns:wp14="http://schemas.microsoft.com/office/word/2010/wordprocessingDrawing" xmlns:wp="http://schemas.openxmlformats.org/drawingml/2006/wordprocessingDrawing" xmlns:w10="urn:schemas-microsoft-com:office:word" xmlns:w="http://schemas.openxmlformats.org/wordprocessingml/2006/main" xmlns:w14="http://schemas.microsoft.com/office/word/2010/wordml" xmlns:w15="http://schemas.microsoft.com/office/word/2012/wordml" xmlns:w16cex="http://schemas.microsoft.com/office/word/2018/wordml/cex" xmlns:w16cid="http://schemas.microsoft.com/office/word/2016/wordml/cid" xmlns:w16="http://schemas.microsoft.com/office/word/2018/wordml" xmlns:w16se="http://schemas.microsoft.com/office/word/2015/wordml/symex" xmlns:wpg="http://schemas.microsoft.com/office/word/2010/wordprocessingGroup" xmlns:wpi="http://schemas.microsoft.com/office/word/2010/wordprocessingInk" xmlns:wne="http://schemas.microsoft.com/office/word/2006/wordml" xmlns:wps="http://schemas.microsoft.com/office/word/2010/wordprocessingShape" mc:Ignorable="w14 w15 w16se w16cid w16 w16cex wp14">
   <w:body>
     <w:p>
       <w:pPr>
@@ -45,10 +45,10 @@
         <w:tblLook w:val="04A0" w:firstRow="1" w:lastRow="0" w:firstColumn="1" w:lastColumn="0" w:noHBand="0" w:noVBand="1"/>
       </w:tblPr>
       <w:tblGrid>
-        <w:gridCol w:w="2389"/>
-        <w:gridCol w:w="2333"/>
-        <w:gridCol w:w="1627"/>
-        <w:gridCol w:w="3001"/>
+        <w:gridCol w:w="2325"/>
+        <w:gridCol w:w="2343"/>
+        <w:gridCol w:w="1645"/>
+        <w:gridCol w:w="3037"/>
       </w:tblGrid>
       <w:tr>
         <w:tc>
@@ -1474,7 +1474,6 @@
                 <w:sz w:val="16"/>
                 <w:szCs w:val="16"/>
               </w:rPr>
-              <w:lastRenderedPageBreak/>
               <w:t xml:space="preserve">Cutter </w:t>
             </w:r>
             <w:r>
@@ -1649,6 +1648,7 @@
                 <w:sz w:val="16"/>
                 <w:szCs w:val="16"/>
               </w:rPr>
+              <w:lastRenderedPageBreak/>
               <w:t>Fast Healer</w:t>
             </w:r>
           </w:p>
@@ -2241,10 +2241,10 @@
         <w:tblLook w:val="04A0" w:firstRow="1" w:lastRow="0" w:firstColumn="1" w:lastColumn="0" w:noHBand="0" w:noVBand="1"/>
       </w:tblPr>
       <w:tblGrid>
-        <w:gridCol w:w="1623"/>
-        <w:gridCol w:w="1916"/>
-        <w:gridCol w:w="1129"/>
-        <w:gridCol w:w="4687"/>
+        <w:gridCol w:w="1450"/>
+        <w:gridCol w:w="1744"/>
+        <w:gridCol w:w="1058"/>
+        <w:gridCol w:w="5103"/>
       </w:tblGrid>
       <w:tr>
         <w:tc>
@@ -3160,7 +3160,6 @@
                 <w:sz w:val="16"/>
                 <w:szCs w:val="16"/>
               </w:rPr>
-              <w:lastRenderedPageBreak/>
               <w:t>Cleaving Rage</w:t>
             </w:r>
           </w:p>
@@ -3315,6 +3314,7 @@
                 <w:sz w:val="16"/>
                 <w:szCs w:val="16"/>
               </w:rPr>
+              <w:lastRenderedPageBreak/>
               <w:t>Fury Weapon</w:t>
             </w:r>
           </w:p>
@@ -4594,10 +4594,10 @@
         <w:tblLook w:val="04A0" w:firstRow="1" w:lastRow="0" w:firstColumn="1" w:lastColumn="0" w:noHBand="0" w:noVBand="1"/>
       </w:tblPr>
       <w:tblGrid>
-        <w:gridCol w:w="1756"/>
-        <w:gridCol w:w="2005"/>
-        <w:gridCol w:w="1169"/>
-        <w:gridCol w:w="4425"/>
+        <w:gridCol w:w="1596"/>
+        <w:gridCol w:w="1741"/>
+        <w:gridCol w:w="1115"/>
+        <w:gridCol w:w="4903"/>
       </w:tblGrid>
       <w:tr>
         <w:tc>
@@ -4623,7 +4623,6 @@
                 <w:sz w:val="20"/>
                 <w:szCs w:val="20"/>
               </w:rPr>
-              <w:lastRenderedPageBreak/>
               <w:drawing>
                 <wp:anchor distT="0" distB="0" distL="114300" distR="114300" simplePos="0" relativeHeight="251663360" behindDoc="0" locked="0" layoutInCell="1" allowOverlap="1" wp14:anchorId="5CABF88B" wp14:editId="4C6ADF36">
                   <wp:simplePos x="0" y="0"/>
@@ -4804,6 +4803,7 @@
                 <w:sz w:val="16"/>
                 <w:szCs w:val="16"/>
               </w:rPr>
+              <w:lastRenderedPageBreak/>
               <w:t>Toughness</w:t>
             </w:r>
           </w:p>
@@ -4863,6 +4863,7 @@
                 <w:sz w:val="16"/>
                 <w:szCs w:val="16"/>
               </w:rPr>
+              <w:lastRenderedPageBreak/>
               <w:t>Combat Skills:</w:t>
             </w:r>
           </w:p>
@@ -4932,6 +4933,7 @@
                 <w:sz w:val="16"/>
                 <w:szCs w:val="16"/>
               </w:rPr>
+              <w:lastRenderedPageBreak/>
               <w:t>Dirty Fighting</w:t>
             </w:r>
           </w:p>
@@ -5123,6 +5125,7 @@
                 <w:sz w:val="16"/>
                 <w:szCs w:val="16"/>
               </w:rPr>
+              <w:lastRenderedPageBreak/>
               <w:t>Magic:</w:t>
             </w:r>
           </w:p>
@@ -5235,6 +5238,7 @@
                 <w:sz w:val="16"/>
                 <w:szCs w:val="16"/>
               </w:rPr>
+              <w:lastRenderedPageBreak/>
               <w:t>Weapon Proficiency</w:t>
             </w:r>
           </w:p>
@@ -5262,6 +5266,7 @@
                 <w:sz w:val="16"/>
                 <w:szCs w:val="16"/>
               </w:rPr>
+              <w:lastRenderedPageBreak/>
               <w:t>Black Knight Skill Trees</w:t>
             </w:r>
           </w:p>
@@ -6265,7 +6270,6 @@
                 <w:sz w:val="16"/>
                 <w:szCs w:val="16"/>
               </w:rPr>
-              <w:lastRenderedPageBreak/>
               <w:t>Close t</w:t>
             </w:r>
             <w:r>
@@ -6564,6 +6568,7 @@
                 <w:sz w:val="16"/>
                 <w:szCs w:val="16"/>
               </w:rPr>
+              <w:lastRenderedPageBreak/>
               <w:t>Poisoner II</w:t>
             </w:r>
           </w:p>
@@ -6688,10 +6693,10 @@
         <w:tblLook w:val="04A0" w:firstRow="1" w:lastRow="0" w:firstColumn="1" w:lastColumn="0" w:noHBand="0" w:noVBand="1"/>
       </w:tblPr>
       <w:tblGrid>
-        <w:gridCol w:w="1756"/>
-        <w:gridCol w:w="1996"/>
-        <w:gridCol w:w="1170"/>
-        <w:gridCol w:w="4433"/>
+        <w:gridCol w:w="1580"/>
+        <w:gridCol w:w="1811"/>
+        <w:gridCol w:w="1104"/>
+        <w:gridCol w:w="4860"/>
       </w:tblGrid>
       <w:tr>
         <w:tc>
@@ -7928,7 +7933,6 @@
                 <w:sz w:val="16"/>
                 <w:szCs w:val="16"/>
               </w:rPr>
-              <w:lastRenderedPageBreak/>
               <w:t>Counter Attack</w:t>
             </w:r>
           </w:p>
@@ -8724,10 +8728,10 @@
         <w:tblLook w:val="04A0" w:firstRow="1" w:lastRow="0" w:firstColumn="1" w:lastColumn="0" w:noHBand="0" w:noVBand="1"/>
       </w:tblPr>
       <w:tblGrid>
-        <w:gridCol w:w="1498"/>
-        <w:gridCol w:w="2093"/>
-        <w:gridCol w:w="1583"/>
-        <w:gridCol w:w="4181"/>
+        <w:gridCol w:w="1314"/>
+        <w:gridCol w:w="1889"/>
+        <w:gridCol w:w="1503"/>
+        <w:gridCol w:w="4649"/>
       </w:tblGrid>
       <w:tr>
         <w:tc>
@@ -9531,7 +9535,6 @@
                 <w:sz w:val="16"/>
                 <w:szCs w:val="16"/>
               </w:rPr>
-              <w:lastRenderedPageBreak/>
               <w:t>+1 Color Slot</w:t>
             </w:r>
           </w:p>
@@ -9918,6 +9921,7 @@
                 <w:sz w:val="16"/>
                 <w:szCs w:val="16"/>
               </w:rPr>
+              <w:lastRenderedPageBreak/>
               <w:t>+1 Call of the Wild</w:t>
             </w:r>
           </w:p>
@@ -10794,10 +10798,10 @@
         <w:tblLook w:val="04A0" w:firstRow="1" w:lastRow="0" w:firstColumn="1" w:lastColumn="0" w:noHBand="0" w:noVBand="1"/>
       </w:tblPr>
       <w:tblGrid>
-        <w:gridCol w:w="1631"/>
-        <w:gridCol w:w="1976"/>
-        <w:gridCol w:w="1135"/>
-        <w:gridCol w:w="4613"/>
+        <w:gridCol w:w="1465"/>
+        <w:gridCol w:w="1774"/>
+        <w:gridCol w:w="1069"/>
+        <w:gridCol w:w="5047"/>
       </w:tblGrid>
       <w:tr>
         <w:tc>
@@ -10823,7 +10827,6 @@
                 <w:sz w:val="20"/>
                 <w:szCs w:val="20"/>
               </w:rPr>
-              <w:lastRenderedPageBreak/>
               <w:drawing>
                 <wp:anchor distT="0" distB="0" distL="114300" distR="114300" simplePos="0" relativeHeight="251669504" behindDoc="0" locked="0" layoutInCell="1" allowOverlap="1" wp14:anchorId="41FCE55E" wp14:editId="1DF82C61">
                   <wp:simplePos x="0" y="0"/>
@@ -10978,7 +10981,7 @@
                 <w:sz w:val="16"/>
                 <w:szCs w:val="16"/>
               </w:rPr>
-              <w:t>Strength</w:t>
+              <w:t>Muscle</w:t>
             </w:r>
           </w:p>
           <w:p>
@@ -11328,18 +11331,19 @@
               </w:numPr>
               <w:rPr>
                 <w:rFonts w:ascii="Pericles" w:hAnsi="Pericles"/>
-                <w:b/>
-                <w:sz w:val="16"/>
-                <w:szCs w:val="16"/>
-              </w:rPr>
-            </w:pPr>
-            <w:r>
-              <w:rPr>
-                <w:rFonts w:ascii="Pericles" w:hAnsi="Pericles"/>
-                <w:sz w:val="16"/>
-                <w:szCs w:val="16"/>
-              </w:rPr>
-              <w:t>Locks</w:t>
+                <w:bCs/>
+                <w:sz w:val="16"/>
+                <w:szCs w:val="16"/>
+              </w:rPr>
+            </w:pPr>
+            <w:r>
+              <w:rPr>
+                <w:rFonts w:ascii="Pericles" w:hAnsi="Pericles"/>
+                <w:bCs/>
+                <w:sz w:val="16"/>
+                <w:szCs w:val="16"/>
+              </w:rPr>
+              <w:t>Steal</w:t>
             </w:r>
           </w:p>
           <w:p>
@@ -11362,6 +11366,7 @@
                 <w:sz w:val="16"/>
                 <w:szCs w:val="16"/>
               </w:rPr>
+              <w:lastRenderedPageBreak/>
               <w:t>Traps</w:t>
             </w:r>
           </w:p>
@@ -11409,6 +11414,7 @@
                 <w:sz w:val="16"/>
                 <w:szCs w:val="16"/>
               </w:rPr>
+              <w:lastRenderedPageBreak/>
               <w:t>Magic:</w:t>
             </w:r>
           </w:p>
@@ -12527,7 +12533,6 @@
                 <w:sz w:val="16"/>
                 <w:szCs w:val="16"/>
               </w:rPr>
-              <w:lastRenderedPageBreak/>
               <w:t>Favored Enemy: Trolls</w:t>
             </w:r>
           </w:p>
@@ -12763,10 +12768,10 @@
         <w:tblLook w:val="04A0" w:firstRow="1" w:lastRow="0" w:firstColumn="1" w:lastColumn="0" w:noHBand="0" w:noVBand="1"/>
       </w:tblPr>
       <w:tblGrid>
-        <w:gridCol w:w="1496"/>
-        <w:gridCol w:w="2136"/>
-        <w:gridCol w:w="1613"/>
-        <w:gridCol w:w="4110"/>
+        <w:gridCol w:w="1317"/>
+        <w:gridCol w:w="1957"/>
+        <w:gridCol w:w="1503"/>
+        <w:gridCol w:w="4578"/>
       </w:tblGrid>
       <w:tr>
         <w:tc>
@@ -12946,6 +12951,7 @@
                 <w:sz w:val="16"/>
                 <w:szCs w:val="16"/>
               </w:rPr>
+              <w:lastRenderedPageBreak/>
               <w:t>Charisma</w:t>
             </w:r>
           </w:p>
@@ -13049,6 +13055,7 @@
                 <w:sz w:val="16"/>
                 <w:szCs w:val="16"/>
               </w:rPr>
+              <w:lastRenderedPageBreak/>
               <w:t>Combat Skills:</w:t>
             </w:r>
           </w:p>
@@ -13072,6 +13079,7 @@
                 <w:sz w:val="16"/>
                 <w:szCs w:val="16"/>
               </w:rPr>
+              <w:lastRenderedPageBreak/>
               <w:t>Bow</w:t>
             </w:r>
           </w:p>
@@ -13311,6 +13319,7 @@
                 <w:sz w:val="16"/>
                 <w:szCs w:val="16"/>
               </w:rPr>
+              <w:lastRenderedPageBreak/>
               <w:t>Magic:</w:t>
             </w:r>
           </w:p>
@@ -13333,6 +13342,7 @@
                 <w:sz w:val="16"/>
                 <w:szCs w:val="16"/>
               </w:rPr>
+              <w:lastRenderedPageBreak/>
               <w:t>2 Slots</w:t>
             </w:r>
           </w:p>
@@ -13401,6 +13411,7 @@
                 <w:sz w:val="16"/>
                 <w:szCs w:val="16"/>
               </w:rPr>
+              <w:lastRenderedPageBreak/>
               <w:t>Abilities:</w:t>
             </w:r>
           </w:p>
@@ -13423,6 +13434,7 @@
                 <w:sz w:val="16"/>
                 <w:szCs w:val="16"/>
               </w:rPr>
+              <w:lastRenderedPageBreak/>
               <w:t>Bow Master</w:t>
             </w:r>
           </w:p>
@@ -13494,6 +13506,7 @@
                 <w:sz w:val="16"/>
                 <w:szCs w:val="16"/>
               </w:rPr>
+              <w:lastRenderedPageBreak/>
               <w:t>Elf Skill Trees</w:t>
             </w:r>
           </w:p>
@@ -14233,7 +14246,6 @@
                 <w:sz w:val="16"/>
                 <w:szCs w:val="16"/>
               </w:rPr>
-              <w:lastRenderedPageBreak/>
               <w:t>Deadly Aim</w:t>
             </w:r>
           </w:p>
@@ -14792,10 +14804,10 @@
         <w:tblLook w:val="04A0" w:firstRow="1" w:lastRow="0" w:firstColumn="1" w:lastColumn="0" w:noHBand="0" w:noVBand="1"/>
       </w:tblPr>
       <w:tblGrid>
-        <w:gridCol w:w="1542"/>
-        <w:gridCol w:w="2200"/>
-        <w:gridCol w:w="2853"/>
-        <w:gridCol w:w="2760"/>
+        <w:gridCol w:w="1253"/>
+        <w:gridCol w:w="2282"/>
+        <w:gridCol w:w="2958"/>
+        <w:gridCol w:w="2862"/>
       </w:tblGrid>
       <w:tr>
         <w:tc>
@@ -15761,7 +15773,6 @@
                 <w:sz w:val="16"/>
                 <w:szCs w:val="16"/>
               </w:rPr>
-              <w:lastRenderedPageBreak/>
               <w:t>Iron Grip</w:t>
             </w:r>
           </w:p>
@@ -16312,6 +16323,7 @@
                 <w:sz w:val="16"/>
                 <w:szCs w:val="16"/>
               </w:rPr>
+              <w:lastRenderedPageBreak/>
               <w:t>Avoid Death Blow (2)</w:t>
             </w:r>
           </w:p>
@@ -16631,10 +16643,10 @@
         <w:tblLook w:val="04A0" w:firstRow="1" w:lastRow="0" w:firstColumn="1" w:lastColumn="0" w:noHBand="0" w:noVBand="1"/>
       </w:tblPr>
       <w:tblGrid>
-        <w:gridCol w:w="1559"/>
-        <w:gridCol w:w="2008"/>
-        <w:gridCol w:w="1577"/>
-        <w:gridCol w:w="4211"/>
+        <w:gridCol w:w="1431"/>
+        <w:gridCol w:w="1832"/>
+        <w:gridCol w:w="1552"/>
+        <w:gridCol w:w="4540"/>
       </w:tblGrid>
       <w:tr>
         <w:tc>
@@ -17324,7 +17336,6 @@
                 <w:sz w:val="16"/>
                 <w:szCs w:val="16"/>
               </w:rPr>
-              <w:lastRenderedPageBreak/>
               <w:t>+1 Color Slot</w:t>
             </w:r>
           </w:p>
@@ -17944,6 +17955,7 @@
                 <w:sz w:val="16"/>
                 <w:szCs w:val="16"/>
               </w:rPr>
+              <w:lastRenderedPageBreak/>
               <w:t>Staff Aura*</w:t>
             </w:r>
           </w:p>
@@ -18325,10 +18337,10 @@
         <w:tblLook w:val="04A0" w:firstRow="1" w:lastRow="0" w:firstColumn="1" w:lastColumn="0" w:noHBand="0" w:noVBand="1"/>
       </w:tblPr>
       <w:tblGrid>
-        <w:gridCol w:w="1542"/>
-        <w:gridCol w:w="2844"/>
-        <w:gridCol w:w="1932"/>
-        <w:gridCol w:w="3037"/>
+        <w:gridCol w:w="1253"/>
+        <w:gridCol w:w="2949"/>
+        <w:gridCol w:w="2004"/>
+        <w:gridCol w:w="3149"/>
       </w:tblGrid>
       <w:tr>
         <w:tc>
@@ -18744,7 +18756,6 @@
                 <w:sz w:val="16"/>
                 <w:szCs w:val="16"/>
               </w:rPr>
-              <w:lastRenderedPageBreak/>
               <w:t>Spell Lore</w:t>
             </w:r>
           </w:p>
@@ -18769,7 +18780,6 @@
                 <w:sz w:val="16"/>
                 <w:szCs w:val="16"/>
               </w:rPr>
-              <w:lastRenderedPageBreak/>
               <w:t>Magic:</w:t>
             </w:r>
           </w:p>
@@ -19525,6 +19535,7 @@
                 <w:sz w:val="16"/>
                 <w:szCs w:val="16"/>
               </w:rPr>
+              <w:lastRenderedPageBreak/>
               <w:t>Spell Mastery (lightning/</w:t>
             </w:r>
             <w:r>
@@ -19941,10 +19952,10 @@
         <w:tblLook w:val="04A0" w:firstRow="1" w:lastRow="0" w:firstColumn="1" w:lastColumn="0" w:noHBand="0" w:noVBand="1"/>
       </w:tblPr>
       <w:tblGrid>
-        <w:gridCol w:w="1605"/>
-        <w:gridCol w:w="1671"/>
-        <w:gridCol w:w="1147"/>
-        <w:gridCol w:w="4932"/>
+        <w:gridCol w:w="1376"/>
+        <w:gridCol w:w="1500"/>
+        <w:gridCol w:w="1081"/>
+        <w:gridCol w:w="5398"/>
       </w:tblGrid>
       <w:tr>
         <w:tc>
@@ -20387,7 +20398,6 @@
                 <w:sz w:val="16"/>
                 <w:szCs w:val="16"/>
               </w:rPr>
-              <w:lastRenderedPageBreak/>
               <w:t>Sneak</w:t>
             </w:r>
           </w:p>
@@ -20482,7 +20492,6 @@
                 <w:sz w:val="16"/>
                 <w:szCs w:val="16"/>
               </w:rPr>
-              <w:lastRenderedPageBreak/>
               <w:t>Magic:</w:t>
             </w:r>
           </w:p>
@@ -21299,6 +21308,7 @@
                 <w:sz w:val="16"/>
                 <w:szCs w:val="16"/>
               </w:rPr>
+              <w:lastRenderedPageBreak/>
               <w:t>Mobility</w:t>
             </w:r>
           </w:p>
@@ -22016,7 +22026,6 @@
                 <w:sz w:val="16"/>
                 <w:szCs w:val="16"/>
               </w:rPr>
-              <w:lastRenderedPageBreak/>
               <w:t>Trap Avoidance</w:t>
             </w:r>
           </w:p>
@@ -22087,10 +22096,10 @@
         <w:tblLook w:val="04A0" w:firstRow="1" w:lastRow="0" w:firstColumn="1" w:lastColumn="0" w:noHBand="0" w:noVBand="1"/>
       </w:tblPr>
       <w:tblGrid>
-        <w:gridCol w:w="1582"/>
-        <w:gridCol w:w="2177"/>
-        <w:gridCol w:w="1276"/>
-        <w:gridCol w:w="4320"/>
+        <w:gridCol w:w="1407"/>
+        <w:gridCol w:w="1881"/>
+        <w:gridCol w:w="1383"/>
+        <w:gridCol w:w="4684"/>
       </w:tblGrid>
       <w:tr>
         <w:tc>
@@ -22934,6 +22943,7 @@
                 <w:sz w:val="16"/>
                 <w:szCs w:val="16"/>
               </w:rPr>
+              <w:lastRenderedPageBreak/>
               <w:t>Improved Charge II</w:t>
             </w:r>
           </w:p>
@@ -23585,7 +23595,6 @@
                 <w:sz w:val="16"/>
                 <w:szCs w:val="16"/>
               </w:rPr>
-              <w:lastRenderedPageBreak/>
               <w:t>Bonus Block (2)</w:t>
             </w:r>
           </w:p>
@@ -23830,10 +23839,10 @@
         <w:tblLook w:val="04A0" w:firstRow="1" w:lastRow="0" w:firstColumn="1" w:lastColumn="0" w:noHBand="0" w:noVBand="1"/>
       </w:tblPr>
       <w:tblGrid>
-        <w:gridCol w:w="1465"/>
-        <w:gridCol w:w="2114"/>
-        <w:gridCol w:w="1647"/>
-        <w:gridCol w:w="4129"/>
+        <w:gridCol w:w="1296"/>
+        <w:gridCol w:w="1926"/>
+        <w:gridCol w:w="1604"/>
+        <w:gridCol w:w="4529"/>
       </w:tblGrid>
       <w:tr>
         <w:tc>
@@ -24356,6 +24365,7 @@
                 <w:sz w:val="16"/>
                 <w:szCs w:val="16"/>
               </w:rPr>
+              <w:lastRenderedPageBreak/>
               <w:t>Spell Casting (PW)</w:t>
             </w:r>
           </w:p>
@@ -24403,6 +24413,7 @@
                 <w:sz w:val="16"/>
                 <w:szCs w:val="16"/>
               </w:rPr>
+              <w:lastRenderedPageBreak/>
               <w:t>Magic:</w:t>
             </w:r>
           </w:p>
@@ -25124,7 +25135,6 @@
                 <w:sz w:val="16"/>
                 <w:szCs w:val="16"/>
               </w:rPr>
-              <w:lastRenderedPageBreak/>
               <w:t>Cold Curse</w:t>
             </w:r>
           </w:p>
@@ -25745,10 +25755,10 @@
         <w:tblLook w:val="04A0" w:firstRow="1" w:lastRow="0" w:firstColumn="1" w:lastColumn="0" w:noHBand="0" w:noVBand="1"/>
       </w:tblPr>
       <w:tblGrid>
-        <w:gridCol w:w="1482"/>
-        <w:gridCol w:w="2049"/>
-        <w:gridCol w:w="1641"/>
-        <w:gridCol w:w="4183"/>
+        <w:gridCol w:w="1288"/>
+        <w:gridCol w:w="1913"/>
+        <w:gridCol w:w="1597"/>
+        <w:gridCol w:w="4557"/>
       </w:tblGrid>
       <w:tr>
         <w:tc>
@@ -25774,6 +25784,7 @@
                 <w:sz w:val="20"/>
                 <w:szCs w:val="20"/>
               </w:rPr>
+              <w:lastRenderedPageBreak/>
               <w:drawing>
                 <wp:anchor distT="0" distB="0" distL="114300" distR="114300" simplePos="0" relativeHeight="251685888" behindDoc="0" locked="0" layoutInCell="1" allowOverlap="1" wp14:anchorId="28F42C8B" wp14:editId="3A5DAC0F">
                   <wp:simplePos x="0" y="0"/>
@@ -26711,7 +26722,6 @@
                 <w:sz w:val="16"/>
                 <w:szCs w:val="16"/>
               </w:rPr>
-              <w:lastRenderedPageBreak/>
               <w:t>Spell Mastery (Fire/Lightning) (2)</w:t>
             </w:r>
           </w:p>
@@ -27478,6 +27488,7 @@
                 <w:sz w:val="16"/>
                 <w:szCs w:val="16"/>
               </w:rPr>
+              <w:lastRenderedPageBreak/>
               <w:t>Magic Circle</w:t>
             </w:r>
           </w:p>
@@ -27612,10 +27623,10 @@
         <w:tblLook w:val="04A0" w:firstRow="1" w:lastRow="0" w:firstColumn="1" w:lastColumn="0" w:noHBand="0" w:noVBand="1"/>
       </w:tblPr>
       <w:tblGrid>
-        <w:gridCol w:w="1550"/>
-        <w:gridCol w:w="2555"/>
-        <w:gridCol w:w="2059"/>
-        <w:gridCol w:w="3186"/>
+        <w:gridCol w:w="1271"/>
+        <w:gridCol w:w="2482"/>
+        <w:gridCol w:w="2153"/>
+        <w:gridCol w:w="3444"/>
       </w:tblGrid>
       <w:tr>
         <w:tc>
@@ -28145,7 +28156,6 @@
                 <w:sz w:val="16"/>
                 <w:szCs w:val="16"/>
               </w:rPr>
-              <w:lastRenderedPageBreak/>
               <w:t>Navigate</w:t>
             </w:r>
           </w:p>
@@ -28271,7 +28281,6 @@
                 <w:sz w:val="16"/>
                 <w:szCs w:val="16"/>
               </w:rPr>
-              <w:lastRenderedPageBreak/>
               <w:t>Magic:</w:t>
             </w:r>
           </w:p>
@@ -29166,6 +29175,7 @@
                 <w:sz w:val="16"/>
                 <w:szCs w:val="16"/>
               </w:rPr>
+              <w:lastRenderedPageBreak/>
               <w:t>Deep Woods</w:t>
             </w:r>
           </w:p>
@@ -29640,10 +29650,10 @@
         <w:tblLook w:val="04A0" w:firstRow="1" w:lastRow="0" w:firstColumn="1" w:lastColumn="0" w:noHBand="0" w:noVBand="1"/>
       </w:tblPr>
       <w:tblGrid>
-        <w:gridCol w:w="1568"/>
-        <w:gridCol w:w="2183"/>
-        <w:gridCol w:w="1234"/>
-        <w:gridCol w:w="4370"/>
+        <w:gridCol w:w="1409"/>
+        <w:gridCol w:w="1938"/>
+        <w:gridCol w:w="1218"/>
+        <w:gridCol w:w="4790"/>
       </w:tblGrid>
       <w:tr>
         <w:tc>
@@ -29669,7 +29679,6 @@
                 <w:sz w:val="20"/>
                 <w:szCs w:val="20"/>
               </w:rPr>
-              <w:lastRenderedPageBreak/>
               <w:drawing>
                 <wp:anchor distT="0" distB="0" distL="114300" distR="114300" simplePos="0" relativeHeight="251689984" behindDoc="0" locked="0" layoutInCell="1" allowOverlap="1" wp14:anchorId="774BEA75" wp14:editId="366E9007">
                   <wp:simplePos x="0" y="0"/>
@@ -30837,6 +30846,7 @@
                 <w:sz w:val="16"/>
                 <w:szCs w:val="16"/>
               </w:rPr>
+              <w:lastRenderedPageBreak/>
               <w:t>Area Traps</w:t>
             </w:r>
           </w:p>
@@ -30883,8 +30893,6 @@
               </w:rPr>
               <w:t>Crippling Traps (6)</w:t>
             </w:r>
-            <w:bookmarkStart w:id="0" w:name="_GoBack"/>
-            <w:bookmarkEnd w:id="0"/>
           </w:p>
           <w:p>
             <w:pPr>
@@ -31330,7 +31338,6 @@
                 <w:sz w:val="16"/>
                 <w:szCs w:val="16"/>
               </w:rPr>
-              <w:lastRenderedPageBreak/>
               <w:t>Eagle Eye</w:t>
             </w:r>
           </w:p>
@@ -31714,15 +31721,7 @@
                 <w:sz w:val="16"/>
                 <w:szCs w:val="16"/>
               </w:rPr>
-              <w:t>Terrain Affinity</w:t>
-            </w:r>
-            <w:r>
-              <w:rPr>
-                <w:rFonts w:ascii="Pericles" w:hAnsi="Pericles"/>
-                <w:sz w:val="16"/>
-                <w:szCs w:val="16"/>
-              </w:rPr>
-              <w:t xml:space="preserve"> </w:t>
+              <w:t xml:space="preserve">Terrain Affinity </w:t>
             </w:r>
             <w:r>
               <w:rPr>
@@ -31766,7 +31765,7 @@
 </file>
 
 <file path=word/numbering.xml><?xml version="1.0" encoding="utf-8"?>
-<w:numbering xmlns:wpc="http://schemas.microsoft.com/office/word/2010/wordprocessingCanvas" xmlns:cx="http://schemas.microsoft.com/office/drawing/2014/chartex" xmlns:cx1="http://schemas.microsoft.com/office/drawing/2015/9/8/chartex" xmlns:cx2="http://schemas.microsoft.com/office/drawing/2015/10/21/chartex" xmlns:cx3="http://schemas.microsoft.com/office/drawing/2016/5/9/chartex" xmlns:cx4="http://schemas.microsoft.com/office/drawing/2016/5/10/chartex" xmlns:cx5="http://schemas.microsoft.com/office/drawing/2016/5/11/chartex" xmlns:cx6="http://schemas.microsoft.com/office/drawing/2016/5/12/chartex" xmlns:cx7="http://schemas.microsoft.com/office/drawing/2016/5/13/chartex" xmlns:cx8="http://schemas.microsoft.com/office/drawing/2016/5/14/chartex" xmlns:mc="http://schemas.openxmlformats.org/markup-compatibility/2006" xmlns:aink="http://schemas.microsoft.com/office/drawing/2016/ink" xmlns:am3d="http://schemas.microsoft.com/office/drawing/2017/model3d" xmlns:o="urn:schemas-microsoft-com:office:office" xmlns:r="http://schemas.openxmlformats.org/officeDocument/2006/relationships" xmlns:m="http://schemas.openxmlformats.org/officeDocument/2006/math" xmlns:v="urn:schemas-microsoft-com:vml" xmlns:wp14="http://schemas.microsoft.com/office/word/2010/wordprocessingDrawing" xmlns:wp="http://schemas.openxmlformats.org/drawingml/2006/wordprocessingDrawing" xmlns:w10="urn:schemas-microsoft-com:office:word" xmlns:w="http://schemas.openxmlformats.org/wordprocessingml/2006/main" xmlns:w14="http://schemas.microsoft.com/office/word/2010/wordml" xmlns:w15="http://schemas.microsoft.com/office/word/2012/wordml" xmlns:w16cid="http://schemas.microsoft.com/office/word/2016/wordml/cid" xmlns:w16se="http://schemas.microsoft.com/office/word/2015/wordml/symex" xmlns:wpg="http://schemas.microsoft.com/office/word/2010/wordprocessingGroup" xmlns:wpi="http://schemas.microsoft.com/office/word/2010/wordprocessingInk" xmlns:wne="http://schemas.microsoft.com/office/word/2006/wordml" xmlns:wps="http://schemas.microsoft.com/office/word/2010/wordprocessingShape" mc:Ignorable="w14 w15 w16se w16cid wp14">
+<w:numbering xmlns:wpc="http://schemas.microsoft.com/office/word/2010/wordprocessingCanvas" xmlns:cx="http://schemas.microsoft.com/office/drawing/2014/chartex" xmlns:cx1="http://schemas.microsoft.com/office/drawing/2015/9/8/chartex" xmlns:cx2="http://schemas.microsoft.com/office/drawing/2015/10/21/chartex" xmlns:cx3="http://schemas.microsoft.com/office/drawing/2016/5/9/chartex" xmlns:cx4="http://schemas.microsoft.com/office/drawing/2016/5/10/chartex" xmlns:cx5="http://schemas.microsoft.com/office/drawing/2016/5/11/chartex" xmlns:cx6="http://schemas.microsoft.com/office/drawing/2016/5/12/chartex" xmlns:cx7="http://schemas.microsoft.com/office/drawing/2016/5/13/chartex" xmlns:cx8="http://schemas.microsoft.com/office/drawing/2016/5/14/chartex" xmlns:mc="http://schemas.openxmlformats.org/markup-compatibility/2006" xmlns:aink="http://schemas.microsoft.com/office/drawing/2016/ink" xmlns:am3d="http://schemas.microsoft.com/office/drawing/2017/model3d" xmlns:o="urn:schemas-microsoft-com:office:office" xmlns:r="http://schemas.openxmlformats.org/officeDocument/2006/relationships" xmlns:m="http://schemas.openxmlformats.org/officeDocument/2006/math" xmlns:v="urn:schemas-microsoft-com:vml" xmlns:wp14="http://schemas.microsoft.com/office/word/2010/wordprocessingDrawing" xmlns:wp="http://schemas.openxmlformats.org/drawingml/2006/wordprocessingDrawing" xmlns:w10="urn:schemas-microsoft-com:office:word" xmlns:w="http://schemas.openxmlformats.org/wordprocessingml/2006/main" xmlns:w14="http://schemas.microsoft.com/office/word/2010/wordml" xmlns:w15="http://schemas.microsoft.com/office/word/2012/wordml" xmlns:w16cex="http://schemas.microsoft.com/office/word/2018/wordml/cex" xmlns:w16cid="http://schemas.microsoft.com/office/word/2016/wordml/cid" xmlns:w16="http://schemas.microsoft.com/office/word/2018/wordml" xmlns:w16se="http://schemas.microsoft.com/office/word/2015/wordml/symex" xmlns:wpg="http://schemas.microsoft.com/office/word/2010/wordprocessingGroup" xmlns:wpi="http://schemas.microsoft.com/office/word/2010/wordprocessingInk" xmlns:wne="http://schemas.microsoft.com/office/word/2006/wordml" xmlns:wps="http://schemas.microsoft.com/office/word/2010/wordprocessingShape" mc:Ignorable="w14 w15 w16se w16cid w16 w16cex wp14">
   <w:abstractNum w:abstractNumId="0" w15:restartNumberingAfterBreak="0">
     <w:nsid w:val="034102E8"/>
     <w:multiLevelType w:val="hybridMultilevel"/>
@@ -34439,7 +34438,7 @@
 </file>
 
 <file path=word/styles.xml><?xml version="1.0" encoding="utf-8"?>
-<w:styles xmlns:mc="http://schemas.openxmlformats.org/markup-compatibility/2006" xmlns:r="http://schemas.openxmlformats.org/officeDocument/2006/relationships" xmlns:w="http://schemas.openxmlformats.org/wordprocessingml/2006/main" xmlns:w14="http://schemas.microsoft.com/office/word/2010/wordml" xmlns:w15="http://schemas.microsoft.com/office/word/2012/wordml" xmlns:w16cid="http://schemas.microsoft.com/office/word/2016/wordml/cid" xmlns:w16se="http://schemas.microsoft.com/office/word/2015/wordml/symex" mc:Ignorable="w14 w15 w16se w16cid">
+<w:styles xmlns:mc="http://schemas.openxmlformats.org/markup-compatibility/2006" xmlns:r="http://schemas.openxmlformats.org/officeDocument/2006/relationships" xmlns:w="http://schemas.openxmlformats.org/wordprocessingml/2006/main" xmlns:w14="http://schemas.microsoft.com/office/word/2010/wordml" xmlns:w15="http://schemas.microsoft.com/office/word/2012/wordml" xmlns:w16cex="http://schemas.microsoft.com/office/word/2018/wordml/cex" xmlns:w16cid="http://schemas.microsoft.com/office/word/2016/wordml/cid" xmlns:w16="http://schemas.microsoft.com/office/word/2018/wordml" xmlns:w16se="http://schemas.microsoft.com/office/word/2015/wordml/symex" mc:Ignorable="w14 w15 w16se w16cid w16 w16cex">
   <w:docDefaults>
     <w:rPrDefault>
       <w:rPr>
@@ -34455,7 +34454,7 @@
       </w:pPr>
     </w:pPrDefault>
   </w:docDefaults>
-  <w:latentStyles w:defLockedState="0" w:defUIPriority="99" w:defSemiHidden="0" w:defUnhideWhenUsed="0" w:defQFormat="0" w:count="375">
+  <w:latentStyles w:defLockedState="0" w:defUIPriority="99" w:defSemiHidden="0" w:defUnhideWhenUsed="0" w:defQFormat="0" w:count="376">
     <w:lsdException w:name="Normal" w:uiPriority="0" w:qFormat="1"/>
     <w:lsdException w:name="heading 1" w:uiPriority="9" w:qFormat="1"/>
     <w:lsdException w:name="heading 2" w:semiHidden="1" w:uiPriority="9" w:unhideWhenUsed="1" w:qFormat="1"/>
@@ -34561,7 +34560,6 @@
     <w:lsdException w:name="HTML Sample" w:semiHidden="1" w:unhideWhenUsed="1"/>
     <w:lsdException w:name="HTML Typewriter" w:semiHidden="1" w:unhideWhenUsed="1"/>
     <w:lsdException w:name="HTML Variable" w:semiHidden="1" w:unhideWhenUsed="1"/>
-    <w:lsdException w:name="Normal Table" w:semiHidden="1" w:unhideWhenUsed="1"/>
     <w:lsdException w:name="annotation subject" w:semiHidden="1" w:unhideWhenUsed="1"/>
     <w:lsdException w:name="No List" w:semiHidden="1" w:unhideWhenUsed="1"/>
     <w:lsdException w:name="Outline List 1" w:semiHidden="1" w:unhideWhenUsed="1"/>
@@ -34608,10 +34606,8 @@
     <w:lsdException w:name="Table Subtle 2" w:semiHidden="1" w:unhideWhenUsed="1"/>
     <w:lsdException w:name="Table Web 1" w:semiHidden="1" w:unhideWhenUsed="1"/>
     <w:lsdException w:name="Table Web 2" w:semiHidden="1" w:unhideWhenUsed="1"/>
-    <w:lsdException w:name="Table Web 3" w:semiHidden="1" w:unhideWhenUsed="1"/>
     <w:lsdException w:name="Balloon Text" w:semiHidden="1" w:unhideWhenUsed="1"/>
     <w:lsdException w:name="Table Grid" w:uiPriority="39"/>
-    <w:lsdException w:name="Table Theme" w:semiHidden="1" w:unhideWhenUsed="1"/>
     <w:lsdException w:name="Placeholder Text" w:semiHidden="1"/>
     <w:lsdException w:name="No Spacing" w:uiPriority="1" w:qFormat="1"/>
     <w:lsdException w:name="Light Shading" w:uiPriority="60"/>
@@ -34831,6 +34827,7 @@
     <w:lsdException w:name="Smart Hyperlink" w:semiHidden="1" w:unhideWhenUsed="1"/>
     <w:lsdException w:name="Hashtag" w:semiHidden="1" w:unhideWhenUsed="1"/>
     <w:lsdException w:name="Unresolved Mention" w:semiHidden="1" w:unhideWhenUsed="1"/>
+    <w:lsdException w:name="Smart Link" w:semiHidden="1" w:unhideWhenUsed="1"/>
   </w:latentStyles>
   <w:style w:type="paragraph" w:default="1" w:styleId="Normal">
     <w:name w:val="Normal"/>
@@ -35197,7 +35194,7 @@
 </file>
 
 <file path=customXml/itemProps1.xml><?xml version="1.0" encoding="utf-8"?>
-<ds:datastoreItem xmlns:ds="http://schemas.openxmlformats.org/officeDocument/2006/customXml" ds:itemID="{7B5D0814-E800-4EC7-8F7C-86C08693766A}">
+<ds:datastoreItem xmlns:ds="http://schemas.openxmlformats.org/officeDocument/2006/customXml" ds:itemID="{FCC96023-A08F-49FA-ACB4-F57286DBCD7E}">
   <ds:schemaRefs>
     <ds:schemaRef ds:uri="http://schemas.openxmlformats.org/officeDocument/2006/bibliography"/>
   </ds:schemaRefs>

</xml_diff>

<commit_message>
Started work on combat trees
</commit_message>
<xml_diff>
--- a/SS02 -- Classes.docx
+++ b/SS02 -- Classes.docx
@@ -1,6 +1,6 @@
 
 <file path=word/document.xml><?xml version="1.0" encoding="utf-8"?>
-<w:document xmlns:wpc="http://schemas.microsoft.com/office/word/2010/wordprocessingCanvas" xmlns:cx="http://schemas.microsoft.com/office/drawing/2014/chartex" xmlns:cx1="http://schemas.microsoft.com/office/drawing/2015/9/8/chartex" xmlns:cx2="http://schemas.microsoft.com/office/drawing/2015/10/21/chartex" xmlns:cx3="http://schemas.microsoft.com/office/drawing/2016/5/9/chartex" xmlns:cx4="http://schemas.microsoft.com/office/drawing/2016/5/10/chartex" xmlns:cx5="http://schemas.microsoft.com/office/drawing/2016/5/11/chartex" xmlns:cx6="http://schemas.microsoft.com/office/drawing/2016/5/12/chartex" xmlns:cx7="http://schemas.microsoft.com/office/drawing/2016/5/13/chartex" xmlns:cx8="http://schemas.microsoft.com/office/drawing/2016/5/14/chartex" xmlns:mc="http://schemas.openxmlformats.org/markup-compatibility/2006" xmlns:aink="http://schemas.microsoft.com/office/drawing/2016/ink" xmlns:am3d="http://schemas.microsoft.com/office/drawing/2017/model3d" xmlns:o="urn:schemas-microsoft-com:office:office" xmlns:r="http://schemas.openxmlformats.org/officeDocument/2006/relationships" xmlns:m="http://schemas.openxmlformats.org/officeDocument/2006/math" xmlns:v="urn:schemas-microsoft-com:vml" xmlns:wp14="http://schemas.microsoft.com/office/word/2010/wordprocessingDrawing" xmlns:wp="http://schemas.openxmlformats.org/drawingml/2006/wordprocessingDrawing" xmlns:w10="urn:schemas-microsoft-com:office:word" xmlns:w="http://schemas.openxmlformats.org/wordprocessingml/2006/main" xmlns:w14="http://schemas.microsoft.com/office/word/2010/wordml" xmlns:w15="http://schemas.microsoft.com/office/word/2012/wordml" xmlns:w16cex="http://schemas.microsoft.com/office/word/2018/wordml/cex" xmlns:w16cid="http://schemas.microsoft.com/office/word/2016/wordml/cid" xmlns:w16="http://schemas.microsoft.com/office/word/2018/wordml" xmlns:w16se="http://schemas.microsoft.com/office/word/2015/wordml/symex" xmlns:wpg="http://schemas.microsoft.com/office/word/2010/wordprocessingGroup" xmlns:wpi="http://schemas.microsoft.com/office/word/2010/wordprocessingInk" xmlns:wne="http://schemas.microsoft.com/office/word/2006/wordml" xmlns:wps="http://schemas.microsoft.com/office/word/2010/wordprocessingShape" mc:Ignorable="w14 w15 w16se w16cid w16 w16cex wp14">
+<w:document xmlns:wpc="http://schemas.microsoft.com/office/word/2010/wordprocessingCanvas" xmlns:cx="http://schemas.microsoft.com/office/drawing/2014/chartex" xmlns:cx1="http://schemas.microsoft.com/office/drawing/2015/9/8/chartex" xmlns:cx2="http://schemas.microsoft.com/office/drawing/2015/10/21/chartex" xmlns:cx3="http://schemas.microsoft.com/office/drawing/2016/5/9/chartex" xmlns:cx4="http://schemas.microsoft.com/office/drawing/2016/5/10/chartex" xmlns:cx5="http://schemas.microsoft.com/office/drawing/2016/5/11/chartex" xmlns:cx6="http://schemas.microsoft.com/office/drawing/2016/5/12/chartex" xmlns:cx7="http://schemas.microsoft.com/office/drawing/2016/5/13/chartex" xmlns:cx8="http://schemas.microsoft.com/office/drawing/2016/5/14/chartex" xmlns:mc="http://schemas.openxmlformats.org/markup-compatibility/2006" xmlns:aink="http://schemas.microsoft.com/office/drawing/2016/ink" xmlns:am3d="http://schemas.microsoft.com/office/drawing/2017/model3d" xmlns:o="urn:schemas-microsoft-com:office:office" xmlns:r="http://schemas.openxmlformats.org/officeDocument/2006/relationships" xmlns:m="http://schemas.openxmlformats.org/officeDocument/2006/math" xmlns:v="urn:schemas-microsoft-com:vml" xmlns:wp14="http://schemas.microsoft.com/office/word/2010/wordprocessingDrawing" xmlns:wp="http://schemas.openxmlformats.org/drawingml/2006/wordprocessingDrawing" xmlns:w10="urn:schemas-microsoft-com:office:word" xmlns:w="http://schemas.openxmlformats.org/wordprocessingml/2006/main" xmlns:w14="http://schemas.microsoft.com/office/word/2010/wordml" xmlns:w15="http://schemas.microsoft.com/office/word/2012/wordml" xmlns:w16cid="http://schemas.microsoft.com/office/word/2016/wordml/cid" xmlns:w16se="http://schemas.microsoft.com/office/word/2015/wordml/symex" xmlns:wpg="http://schemas.microsoft.com/office/word/2010/wordprocessingGroup" xmlns:wpi="http://schemas.microsoft.com/office/word/2010/wordprocessingInk" xmlns:wne="http://schemas.microsoft.com/office/word/2006/wordml" xmlns:wps="http://schemas.microsoft.com/office/word/2010/wordprocessingShape" mc:Ignorable="w14 w15 w16se w16cid wp14">
   <w:body>
     <w:p>
       <w:pPr>
@@ -45,10 +45,10 @@
         <w:tblLook w:val="04A0" w:firstRow="1" w:lastRow="0" w:firstColumn="1" w:lastColumn="0" w:noHBand="0" w:noVBand="1"/>
       </w:tblPr>
       <w:tblGrid>
-        <w:gridCol w:w="2325"/>
-        <w:gridCol w:w="2343"/>
-        <w:gridCol w:w="1645"/>
-        <w:gridCol w:w="3037"/>
+        <w:gridCol w:w="2389"/>
+        <w:gridCol w:w="2333"/>
+        <w:gridCol w:w="1627"/>
+        <w:gridCol w:w="3001"/>
       </w:tblGrid>
       <w:tr>
         <w:tc>
@@ -1474,6 +1474,7 @@
                 <w:sz w:val="16"/>
                 <w:szCs w:val="16"/>
               </w:rPr>
+              <w:lastRenderedPageBreak/>
               <w:t xml:space="preserve">Cutter </w:t>
             </w:r>
             <w:r>
@@ -1648,7 +1649,6 @@
                 <w:sz w:val="16"/>
                 <w:szCs w:val="16"/>
               </w:rPr>
-              <w:lastRenderedPageBreak/>
               <w:t>Fast Healer</w:t>
             </w:r>
           </w:p>
@@ -2241,10 +2241,10 @@
         <w:tblLook w:val="04A0" w:firstRow="1" w:lastRow="0" w:firstColumn="1" w:lastColumn="0" w:noHBand="0" w:noVBand="1"/>
       </w:tblPr>
       <w:tblGrid>
-        <w:gridCol w:w="1450"/>
-        <w:gridCol w:w="1744"/>
-        <w:gridCol w:w="1058"/>
-        <w:gridCol w:w="5103"/>
+        <w:gridCol w:w="1623"/>
+        <w:gridCol w:w="1916"/>
+        <w:gridCol w:w="1129"/>
+        <w:gridCol w:w="4687"/>
       </w:tblGrid>
       <w:tr>
         <w:tc>
@@ -3160,6 +3160,7 @@
                 <w:sz w:val="16"/>
                 <w:szCs w:val="16"/>
               </w:rPr>
+              <w:lastRenderedPageBreak/>
               <w:t>Cleaving Rage</w:t>
             </w:r>
           </w:p>
@@ -3314,7 +3315,6 @@
                 <w:sz w:val="16"/>
                 <w:szCs w:val="16"/>
               </w:rPr>
-              <w:lastRenderedPageBreak/>
               <w:t>Fury Weapon</w:t>
             </w:r>
           </w:p>
@@ -4594,10 +4594,10 @@
         <w:tblLook w:val="04A0" w:firstRow="1" w:lastRow="0" w:firstColumn="1" w:lastColumn="0" w:noHBand="0" w:noVBand="1"/>
       </w:tblPr>
       <w:tblGrid>
-        <w:gridCol w:w="1596"/>
-        <w:gridCol w:w="1741"/>
-        <w:gridCol w:w="1115"/>
-        <w:gridCol w:w="4903"/>
+        <w:gridCol w:w="1756"/>
+        <w:gridCol w:w="2005"/>
+        <w:gridCol w:w="1169"/>
+        <w:gridCol w:w="4425"/>
       </w:tblGrid>
       <w:tr>
         <w:tc>
@@ -4623,6 +4623,7 @@
                 <w:sz w:val="20"/>
                 <w:szCs w:val="20"/>
               </w:rPr>
+              <w:lastRenderedPageBreak/>
               <w:drawing>
                 <wp:anchor distT="0" distB="0" distL="114300" distR="114300" simplePos="0" relativeHeight="251663360" behindDoc="0" locked="0" layoutInCell="1" allowOverlap="1" wp14:anchorId="5CABF88B" wp14:editId="4C6ADF36">
                   <wp:simplePos x="0" y="0"/>
@@ -4803,7 +4804,6 @@
                 <w:sz w:val="16"/>
                 <w:szCs w:val="16"/>
               </w:rPr>
-              <w:lastRenderedPageBreak/>
               <w:t>Toughness</w:t>
             </w:r>
           </w:p>
@@ -4863,7 +4863,6 @@
                 <w:sz w:val="16"/>
                 <w:szCs w:val="16"/>
               </w:rPr>
-              <w:lastRenderedPageBreak/>
               <w:t>Combat Skills:</w:t>
             </w:r>
           </w:p>
@@ -4933,7 +4932,6 @@
                 <w:sz w:val="16"/>
                 <w:szCs w:val="16"/>
               </w:rPr>
-              <w:lastRenderedPageBreak/>
               <w:t>Dirty Fighting</w:t>
             </w:r>
           </w:p>
@@ -5125,7 +5123,6 @@
                 <w:sz w:val="16"/>
                 <w:szCs w:val="16"/>
               </w:rPr>
-              <w:lastRenderedPageBreak/>
               <w:t>Magic:</w:t>
             </w:r>
           </w:p>
@@ -5238,7 +5235,6 @@
                 <w:sz w:val="16"/>
                 <w:szCs w:val="16"/>
               </w:rPr>
-              <w:lastRenderedPageBreak/>
               <w:t>Weapon Proficiency</w:t>
             </w:r>
           </w:p>
@@ -5266,7 +5262,6 @@
                 <w:sz w:val="16"/>
                 <w:szCs w:val="16"/>
               </w:rPr>
-              <w:lastRenderedPageBreak/>
               <w:t>Black Knight Skill Trees</w:t>
             </w:r>
           </w:p>
@@ -6035,7 +6030,39 @@
                 <w:sz w:val="16"/>
                 <w:szCs w:val="16"/>
               </w:rPr>
-              <w:t>Knockdown (4)</w:t>
+              <w:t xml:space="preserve">Knockdown </w:t>
+            </w:r>
+            <w:r>
+              <w:rPr>
+                <w:rFonts w:ascii="Pericles" w:hAnsi="Pericles"/>
+                <w:sz w:val="16"/>
+                <w:szCs w:val="16"/>
+              </w:rPr>
+              <w:t xml:space="preserve">Blow </w:t>
+            </w:r>
+            <w:r>
+              <w:rPr>
+                <w:rFonts w:ascii="Pericles" w:hAnsi="Pericles"/>
+                <w:sz w:val="16"/>
+                <w:szCs w:val="16"/>
+              </w:rPr>
+              <w:t>(</w:t>
+            </w:r>
+            <w:r>
+              <w:rPr>
+                <w:rFonts w:ascii="Pericles" w:hAnsi="Pericles"/>
+                <w:sz w:val="16"/>
+                <w:szCs w:val="16"/>
+              </w:rPr>
+              <w:t>2</w:t>
+            </w:r>
+            <w:r>
+              <w:rPr>
+                <w:rFonts w:ascii="Pericles" w:hAnsi="Pericles"/>
+                <w:sz w:val="16"/>
+                <w:szCs w:val="16"/>
+              </w:rPr>
+              <w:t>)</w:t>
             </w:r>
           </w:p>
           <w:p>
@@ -6057,7 +6084,39 @@
                 <w:sz w:val="16"/>
                 <w:szCs w:val="16"/>
               </w:rPr>
-              <w:t>Knockdown (6)</w:t>
+              <w:t xml:space="preserve">Knockdown </w:t>
+            </w:r>
+            <w:r>
+              <w:rPr>
+                <w:rFonts w:ascii="Pericles" w:hAnsi="Pericles"/>
+                <w:sz w:val="16"/>
+                <w:szCs w:val="16"/>
+              </w:rPr>
+              <w:t xml:space="preserve">Blow </w:t>
+            </w:r>
+            <w:r>
+              <w:rPr>
+                <w:rFonts w:ascii="Pericles" w:hAnsi="Pericles"/>
+                <w:sz w:val="16"/>
+                <w:szCs w:val="16"/>
+              </w:rPr>
+              <w:t>(</w:t>
+            </w:r>
+            <w:r>
+              <w:rPr>
+                <w:rFonts w:ascii="Pericles" w:hAnsi="Pericles"/>
+                <w:sz w:val="16"/>
+                <w:szCs w:val="16"/>
+              </w:rPr>
+              <w:t>4</w:t>
+            </w:r>
+            <w:r>
+              <w:rPr>
+                <w:rFonts w:ascii="Pericles" w:hAnsi="Pericles"/>
+                <w:sz w:val="16"/>
+                <w:szCs w:val="16"/>
+              </w:rPr>
+              <w:t>)</w:t>
             </w:r>
           </w:p>
           <w:p>
@@ -6079,7 +6138,41 @@
                 <w:sz w:val="16"/>
                 <w:szCs w:val="16"/>
               </w:rPr>
-              <w:t>Knockdown (8)</w:t>
+              <w:t xml:space="preserve">Knockdown </w:t>
+            </w:r>
+            <w:r>
+              <w:rPr>
+                <w:rFonts w:ascii="Pericles" w:hAnsi="Pericles"/>
+                <w:sz w:val="16"/>
+                <w:szCs w:val="16"/>
+              </w:rPr>
+              <w:t xml:space="preserve">Blow </w:t>
+            </w:r>
+            <w:r>
+              <w:rPr>
+                <w:rFonts w:ascii="Pericles" w:hAnsi="Pericles"/>
+                <w:sz w:val="16"/>
+                <w:szCs w:val="16"/>
+              </w:rPr>
+              <w:t>(</w:t>
+            </w:r>
+            <w:r>
+              <w:rPr>
+                <w:rFonts w:ascii="Pericles" w:hAnsi="Pericles"/>
+                <w:sz w:val="16"/>
+                <w:szCs w:val="16"/>
+              </w:rPr>
+              <w:t>6</w:t>
+            </w:r>
+            <w:bookmarkStart w:id="0" w:name="_GoBack"/>
+            <w:bookmarkEnd w:id="0"/>
+            <w:r>
+              <w:rPr>
+                <w:rFonts w:ascii="Pericles" w:hAnsi="Pericles"/>
+                <w:sz w:val="16"/>
+                <w:szCs w:val="16"/>
+              </w:rPr>
+              <w:t>)</w:t>
             </w:r>
           </w:p>
           <w:p>
@@ -6270,6 +6363,7 @@
                 <w:sz w:val="16"/>
                 <w:szCs w:val="16"/>
               </w:rPr>
+              <w:lastRenderedPageBreak/>
               <w:t>Close t</w:t>
             </w:r>
             <w:r>
@@ -6568,7 +6662,6 @@
                 <w:sz w:val="16"/>
                 <w:szCs w:val="16"/>
               </w:rPr>
-              <w:lastRenderedPageBreak/>
               <w:t>Poisoner II</w:t>
             </w:r>
           </w:p>
@@ -6693,10 +6786,10 @@
         <w:tblLook w:val="04A0" w:firstRow="1" w:lastRow="0" w:firstColumn="1" w:lastColumn="0" w:noHBand="0" w:noVBand="1"/>
       </w:tblPr>
       <w:tblGrid>
-        <w:gridCol w:w="1580"/>
-        <w:gridCol w:w="1811"/>
-        <w:gridCol w:w="1104"/>
-        <w:gridCol w:w="4860"/>
+        <w:gridCol w:w="1756"/>
+        <w:gridCol w:w="1996"/>
+        <w:gridCol w:w="1170"/>
+        <w:gridCol w:w="4433"/>
       </w:tblGrid>
       <w:tr>
         <w:tc>
@@ -7933,6 +8026,7 @@
                 <w:sz w:val="16"/>
                 <w:szCs w:val="16"/>
               </w:rPr>
+              <w:lastRenderedPageBreak/>
               <w:t>Counter Attack</w:t>
             </w:r>
           </w:p>
@@ -8728,10 +8822,10 @@
         <w:tblLook w:val="04A0" w:firstRow="1" w:lastRow="0" w:firstColumn="1" w:lastColumn="0" w:noHBand="0" w:noVBand="1"/>
       </w:tblPr>
       <w:tblGrid>
-        <w:gridCol w:w="1314"/>
-        <w:gridCol w:w="1889"/>
-        <w:gridCol w:w="1503"/>
-        <w:gridCol w:w="4649"/>
+        <w:gridCol w:w="1498"/>
+        <w:gridCol w:w="2093"/>
+        <w:gridCol w:w="1583"/>
+        <w:gridCol w:w="4181"/>
       </w:tblGrid>
       <w:tr>
         <w:tc>
@@ -9535,6 +9629,7 @@
                 <w:sz w:val="16"/>
                 <w:szCs w:val="16"/>
               </w:rPr>
+              <w:lastRenderedPageBreak/>
               <w:t>+1 Color Slot</w:t>
             </w:r>
           </w:p>
@@ -9921,7 +10016,6 @@
                 <w:sz w:val="16"/>
                 <w:szCs w:val="16"/>
               </w:rPr>
-              <w:lastRenderedPageBreak/>
               <w:t>+1 Call of the Wild</w:t>
             </w:r>
           </w:p>
@@ -10798,10 +10892,10 @@
         <w:tblLook w:val="04A0" w:firstRow="1" w:lastRow="0" w:firstColumn="1" w:lastColumn="0" w:noHBand="0" w:noVBand="1"/>
       </w:tblPr>
       <w:tblGrid>
-        <w:gridCol w:w="1465"/>
-        <w:gridCol w:w="1774"/>
-        <w:gridCol w:w="1069"/>
-        <w:gridCol w:w="5047"/>
+        <w:gridCol w:w="1631"/>
+        <w:gridCol w:w="1976"/>
+        <w:gridCol w:w="1135"/>
+        <w:gridCol w:w="4613"/>
       </w:tblGrid>
       <w:tr>
         <w:tc>
@@ -10827,6 +10921,7 @@
                 <w:sz w:val="20"/>
                 <w:szCs w:val="20"/>
               </w:rPr>
+              <w:lastRenderedPageBreak/>
               <w:drawing>
                 <wp:anchor distT="0" distB="0" distL="114300" distR="114300" simplePos="0" relativeHeight="251669504" behindDoc="0" locked="0" layoutInCell="1" allowOverlap="1" wp14:anchorId="41FCE55E" wp14:editId="1DF82C61">
                   <wp:simplePos x="0" y="0"/>
@@ -11366,7 +11461,6 @@
                 <w:sz w:val="16"/>
                 <w:szCs w:val="16"/>
               </w:rPr>
-              <w:lastRenderedPageBreak/>
               <w:t>Traps</w:t>
             </w:r>
           </w:p>
@@ -11414,7 +11508,6 @@
                 <w:sz w:val="16"/>
                 <w:szCs w:val="16"/>
               </w:rPr>
-              <w:lastRenderedPageBreak/>
               <w:t>Magic:</w:t>
             </w:r>
           </w:p>
@@ -12533,6 +12626,7 @@
                 <w:sz w:val="16"/>
                 <w:szCs w:val="16"/>
               </w:rPr>
+              <w:lastRenderedPageBreak/>
               <w:t>Favored Enemy: Trolls</w:t>
             </w:r>
           </w:p>
@@ -12768,10 +12862,10 @@
         <w:tblLook w:val="04A0" w:firstRow="1" w:lastRow="0" w:firstColumn="1" w:lastColumn="0" w:noHBand="0" w:noVBand="1"/>
       </w:tblPr>
       <w:tblGrid>
-        <w:gridCol w:w="1317"/>
-        <w:gridCol w:w="1957"/>
-        <w:gridCol w:w="1503"/>
-        <w:gridCol w:w="4578"/>
+        <w:gridCol w:w="1496"/>
+        <w:gridCol w:w="2136"/>
+        <w:gridCol w:w="1613"/>
+        <w:gridCol w:w="4110"/>
       </w:tblGrid>
       <w:tr>
         <w:tc>
@@ -12951,7 +13045,6 @@
                 <w:sz w:val="16"/>
                 <w:szCs w:val="16"/>
               </w:rPr>
-              <w:lastRenderedPageBreak/>
               <w:t>Charisma</w:t>
             </w:r>
           </w:p>
@@ -13055,7 +13148,6 @@
                 <w:sz w:val="16"/>
                 <w:szCs w:val="16"/>
               </w:rPr>
-              <w:lastRenderedPageBreak/>
               <w:t>Combat Skills:</w:t>
             </w:r>
           </w:p>
@@ -13079,7 +13171,6 @@
                 <w:sz w:val="16"/>
                 <w:szCs w:val="16"/>
               </w:rPr>
-              <w:lastRenderedPageBreak/>
               <w:t>Bow</w:t>
             </w:r>
           </w:p>
@@ -13319,7 +13410,6 @@
                 <w:sz w:val="16"/>
                 <w:szCs w:val="16"/>
               </w:rPr>
-              <w:lastRenderedPageBreak/>
               <w:t>Magic:</w:t>
             </w:r>
           </w:p>
@@ -13342,7 +13432,6 @@
                 <w:sz w:val="16"/>
                 <w:szCs w:val="16"/>
               </w:rPr>
-              <w:lastRenderedPageBreak/>
               <w:t>2 Slots</w:t>
             </w:r>
           </w:p>
@@ -13411,7 +13500,6 @@
                 <w:sz w:val="16"/>
                 <w:szCs w:val="16"/>
               </w:rPr>
-              <w:lastRenderedPageBreak/>
               <w:t>Abilities:</w:t>
             </w:r>
           </w:p>
@@ -13434,7 +13522,6 @@
                 <w:sz w:val="16"/>
                 <w:szCs w:val="16"/>
               </w:rPr>
-              <w:lastRenderedPageBreak/>
               <w:t>Bow Master</w:t>
             </w:r>
           </w:p>
@@ -13506,7 +13593,6 @@
                 <w:sz w:val="16"/>
                 <w:szCs w:val="16"/>
               </w:rPr>
-              <w:lastRenderedPageBreak/>
               <w:t>Elf Skill Trees</w:t>
             </w:r>
           </w:p>
@@ -14246,6 +14332,7 @@
                 <w:sz w:val="16"/>
                 <w:szCs w:val="16"/>
               </w:rPr>
+              <w:lastRenderedPageBreak/>
               <w:t>Deadly Aim</w:t>
             </w:r>
           </w:p>
@@ -14804,10 +14891,10 @@
         <w:tblLook w:val="04A0" w:firstRow="1" w:lastRow="0" w:firstColumn="1" w:lastColumn="0" w:noHBand="0" w:noVBand="1"/>
       </w:tblPr>
       <w:tblGrid>
-        <w:gridCol w:w="1253"/>
-        <w:gridCol w:w="2282"/>
-        <w:gridCol w:w="2958"/>
-        <w:gridCol w:w="2862"/>
+        <w:gridCol w:w="1542"/>
+        <w:gridCol w:w="2200"/>
+        <w:gridCol w:w="2853"/>
+        <w:gridCol w:w="2760"/>
       </w:tblGrid>
       <w:tr>
         <w:tc>
@@ -15773,6 +15860,7 @@
                 <w:sz w:val="16"/>
                 <w:szCs w:val="16"/>
               </w:rPr>
+              <w:lastRenderedPageBreak/>
               <w:t>Iron Grip</w:t>
             </w:r>
           </w:p>
@@ -16323,7 +16411,6 @@
                 <w:sz w:val="16"/>
                 <w:szCs w:val="16"/>
               </w:rPr>
-              <w:lastRenderedPageBreak/>
               <w:t>Avoid Death Blow (2)</w:t>
             </w:r>
           </w:p>
@@ -16643,10 +16730,10 @@
         <w:tblLook w:val="04A0" w:firstRow="1" w:lastRow="0" w:firstColumn="1" w:lastColumn="0" w:noHBand="0" w:noVBand="1"/>
       </w:tblPr>
       <w:tblGrid>
-        <w:gridCol w:w="1431"/>
-        <w:gridCol w:w="1832"/>
-        <w:gridCol w:w="1552"/>
-        <w:gridCol w:w="4540"/>
+        <w:gridCol w:w="1559"/>
+        <w:gridCol w:w="2008"/>
+        <w:gridCol w:w="1577"/>
+        <w:gridCol w:w="4211"/>
       </w:tblGrid>
       <w:tr>
         <w:tc>
@@ -17336,6 +17423,7 @@
                 <w:sz w:val="16"/>
                 <w:szCs w:val="16"/>
               </w:rPr>
+              <w:lastRenderedPageBreak/>
               <w:t>+1 Color Slot</w:t>
             </w:r>
           </w:p>
@@ -17955,7 +18043,6 @@
                 <w:sz w:val="16"/>
                 <w:szCs w:val="16"/>
               </w:rPr>
-              <w:lastRenderedPageBreak/>
               <w:t>Staff Aura*</w:t>
             </w:r>
           </w:p>
@@ -18337,10 +18424,10 @@
         <w:tblLook w:val="04A0" w:firstRow="1" w:lastRow="0" w:firstColumn="1" w:lastColumn="0" w:noHBand="0" w:noVBand="1"/>
       </w:tblPr>
       <w:tblGrid>
-        <w:gridCol w:w="1253"/>
-        <w:gridCol w:w="2949"/>
-        <w:gridCol w:w="2004"/>
-        <w:gridCol w:w="3149"/>
+        <w:gridCol w:w="1542"/>
+        <w:gridCol w:w="2844"/>
+        <w:gridCol w:w="1932"/>
+        <w:gridCol w:w="3037"/>
       </w:tblGrid>
       <w:tr>
         <w:tc>
@@ -18756,6 +18843,7 @@
                 <w:sz w:val="16"/>
                 <w:szCs w:val="16"/>
               </w:rPr>
+              <w:lastRenderedPageBreak/>
               <w:t>Spell Lore</w:t>
             </w:r>
           </w:p>
@@ -18780,6 +18868,7 @@
                 <w:sz w:val="16"/>
                 <w:szCs w:val="16"/>
               </w:rPr>
+              <w:lastRenderedPageBreak/>
               <w:t>Magic:</w:t>
             </w:r>
           </w:p>
@@ -19535,7 +19624,6 @@
                 <w:sz w:val="16"/>
                 <w:szCs w:val="16"/>
               </w:rPr>
-              <w:lastRenderedPageBreak/>
               <w:t>Spell Mastery (lightning/</w:t>
             </w:r>
             <w:r>
@@ -19952,10 +20040,10 @@
         <w:tblLook w:val="04A0" w:firstRow="1" w:lastRow="0" w:firstColumn="1" w:lastColumn="0" w:noHBand="0" w:noVBand="1"/>
       </w:tblPr>
       <w:tblGrid>
-        <w:gridCol w:w="1376"/>
-        <w:gridCol w:w="1500"/>
-        <w:gridCol w:w="1081"/>
-        <w:gridCol w:w="5398"/>
+        <w:gridCol w:w="1605"/>
+        <w:gridCol w:w="1671"/>
+        <w:gridCol w:w="1147"/>
+        <w:gridCol w:w="4932"/>
       </w:tblGrid>
       <w:tr>
         <w:tc>
@@ -20398,6 +20486,7 @@
                 <w:sz w:val="16"/>
                 <w:szCs w:val="16"/>
               </w:rPr>
+              <w:lastRenderedPageBreak/>
               <w:t>Sneak</w:t>
             </w:r>
           </w:p>
@@ -20492,6 +20581,7 @@
                 <w:sz w:val="16"/>
                 <w:szCs w:val="16"/>
               </w:rPr>
+              <w:lastRenderedPageBreak/>
               <w:t>Magic:</w:t>
             </w:r>
           </w:p>
@@ -21308,7 +21398,6 @@
                 <w:sz w:val="16"/>
                 <w:szCs w:val="16"/>
               </w:rPr>
-              <w:lastRenderedPageBreak/>
               <w:t>Mobility</w:t>
             </w:r>
           </w:p>
@@ -22026,6 +22115,7 @@
                 <w:sz w:val="16"/>
                 <w:szCs w:val="16"/>
               </w:rPr>
+              <w:lastRenderedPageBreak/>
               <w:t>Trap Avoidance</w:t>
             </w:r>
           </w:p>
@@ -22096,10 +22186,10 @@
         <w:tblLook w:val="04A0" w:firstRow="1" w:lastRow="0" w:firstColumn="1" w:lastColumn="0" w:noHBand="0" w:noVBand="1"/>
       </w:tblPr>
       <w:tblGrid>
-        <w:gridCol w:w="1407"/>
-        <w:gridCol w:w="1881"/>
-        <w:gridCol w:w="1383"/>
-        <w:gridCol w:w="4684"/>
+        <w:gridCol w:w="1582"/>
+        <w:gridCol w:w="2177"/>
+        <w:gridCol w:w="1276"/>
+        <w:gridCol w:w="4320"/>
       </w:tblGrid>
       <w:tr>
         <w:tc>
@@ -22943,7 +23033,6 @@
                 <w:sz w:val="16"/>
                 <w:szCs w:val="16"/>
               </w:rPr>
-              <w:lastRenderedPageBreak/>
               <w:t>Improved Charge II</w:t>
             </w:r>
           </w:p>
@@ -23595,6 +23684,7 @@
                 <w:sz w:val="16"/>
                 <w:szCs w:val="16"/>
               </w:rPr>
+              <w:lastRenderedPageBreak/>
               <w:t>Bonus Block (2)</w:t>
             </w:r>
           </w:p>
@@ -23839,10 +23929,10 @@
         <w:tblLook w:val="04A0" w:firstRow="1" w:lastRow="0" w:firstColumn="1" w:lastColumn="0" w:noHBand="0" w:noVBand="1"/>
       </w:tblPr>
       <w:tblGrid>
-        <w:gridCol w:w="1296"/>
-        <w:gridCol w:w="1926"/>
-        <w:gridCol w:w="1604"/>
-        <w:gridCol w:w="4529"/>
+        <w:gridCol w:w="1465"/>
+        <w:gridCol w:w="2114"/>
+        <w:gridCol w:w="1647"/>
+        <w:gridCol w:w="4129"/>
       </w:tblGrid>
       <w:tr>
         <w:tc>
@@ -24365,7 +24455,6 @@
                 <w:sz w:val="16"/>
                 <w:szCs w:val="16"/>
               </w:rPr>
-              <w:lastRenderedPageBreak/>
               <w:t>Spell Casting (PW)</w:t>
             </w:r>
           </w:p>
@@ -24413,7 +24502,6 @@
                 <w:sz w:val="16"/>
                 <w:szCs w:val="16"/>
               </w:rPr>
-              <w:lastRenderedPageBreak/>
               <w:t>Magic:</w:t>
             </w:r>
           </w:p>
@@ -25135,6 +25223,7 @@
                 <w:sz w:val="16"/>
                 <w:szCs w:val="16"/>
               </w:rPr>
+              <w:lastRenderedPageBreak/>
               <w:t>Cold Curse</w:t>
             </w:r>
           </w:p>
@@ -25755,10 +25844,10 @@
         <w:tblLook w:val="04A0" w:firstRow="1" w:lastRow="0" w:firstColumn="1" w:lastColumn="0" w:noHBand="0" w:noVBand="1"/>
       </w:tblPr>
       <w:tblGrid>
-        <w:gridCol w:w="1288"/>
-        <w:gridCol w:w="1913"/>
-        <w:gridCol w:w="1597"/>
-        <w:gridCol w:w="4557"/>
+        <w:gridCol w:w="1482"/>
+        <w:gridCol w:w="2049"/>
+        <w:gridCol w:w="1641"/>
+        <w:gridCol w:w="4183"/>
       </w:tblGrid>
       <w:tr>
         <w:tc>
@@ -25784,7 +25873,6 @@
                 <w:sz w:val="20"/>
                 <w:szCs w:val="20"/>
               </w:rPr>
-              <w:lastRenderedPageBreak/>
               <w:drawing>
                 <wp:anchor distT="0" distB="0" distL="114300" distR="114300" simplePos="0" relativeHeight="251685888" behindDoc="0" locked="0" layoutInCell="1" allowOverlap="1" wp14:anchorId="28F42C8B" wp14:editId="3A5DAC0F">
                   <wp:simplePos x="0" y="0"/>
@@ -26722,6 +26810,7 @@
                 <w:sz w:val="16"/>
                 <w:szCs w:val="16"/>
               </w:rPr>
+              <w:lastRenderedPageBreak/>
               <w:t>Spell Mastery (Fire/Lightning) (2)</w:t>
             </w:r>
           </w:p>
@@ -27488,7 +27577,6 @@
                 <w:sz w:val="16"/>
                 <w:szCs w:val="16"/>
               </w:rPr>
-              <w:lastRenderedPageBreak/>
               <w:t>Magic Circle</w:t>
             </w:r>
           </w:p>
@@ -27623,10 +27711,10 @@
         <w:tblLook w:val="04A0" w:firstRow="1" w:lastRow="0" w:firstColumn="1" w:lastColumn="0" w:noHBand="0" w:noVBand="1"/>
       </w:tblPr>
       <w:tblGrid>
-        <w:gridCol w:w="1271"/>
-        <w:gridCol w:w="2482"/>
-        <w:gridCol w:w="2153"/>
-        <w:gridCol w:w="3444"/>
+        <w:gridCol w:w="1550"/>
+        <w:gridCol w:w="2555"/>
+        <w:gridCol w:w="2059"/>
+        <w:gridCol w:w="3186"/>
       </w:tblGrid>
       <w:tr>
         <w:tc>
@@ -28156,6 +28244,7 @@
                 <w:sz w:val="16"/>
                 <w:szCs w:val="16"/>
               </w:rPr>
+              <w:lastRenderedPageBreak/>
               <w:t>Navigate</w:t>
             </w:r>
           </w:p>
@@ -28281,6 +28370,7 @@
                 <w:sz w:val="16"/>
                 <w:szCs w:val="16"/>
               </w:rPr>
+              <w:lastRenderedPageBreak/>
               <w:t>Magic:</w:t>
             </w:r>
           </w:p>
@@ -29175,7 +29265,6 @@
                 <w:sz w:val="16"/>
                 <w:szCs w:val="16"/>
               </w:rPr>
-              <w:lastRenderedPageBreak/>
               <w:t>Deep Woods</w:t>
             </w:r>
           </w:p>
@@ -29650,10 +29739,10 @@
         <w:tblLook w:val="04A0" w:firstRow="1" w:lastRow="0" w:firstColumn="1" w:lastColumn="0" w:noHBand="0" w:noVBand="1"/>
       </w:tblPr>
       <w:tblGrid>
-        <w:gridCol w:w="1409"/>
-        <w:gridCol w:w="1938"/>
-        <w:gridCol w:w="1218"/>
-        <w:gridCol w:w="4790"/>
+        <w:gridCol w:w="1568"/>
+        <w:gridCol w:w="2183"/>
+        <w:gridCol w:w="1234"/>
+        <w:gridCol w:w="4370"/>
       </w:tblGrid>
       <w:tr>
         <w:tc>
@@ -29679,6 +29768,7 @@
                 <w:sz w:val="20"/>
                 <w:szCs w:val="20"/>
               </w:rPr>
+              <w:lastRenderedPageBreak/>
               <w:drawing>
                 <wp:anchor distT="0" distB="0" distL="114300" distR="114300" simplePos="0" relativeHeight="251689984" behindDoc="0" locked="0" layoutInCell="1" allowOverlap="1" wp14:anchorId="774BEA75" wp14:editId="366E9007">
                   <wp:simplePos x="0" y="0"/>
@@ -30846,7 +30936,6 @@
                 <w:sz w:val="16"/>
                 <w:szCs w:val="16"/>
               </w:rPr>
-              <w:lastRenderedPageBreak/>
               <w:t>Area Traps</w:t>
             </w:r>
           </w:p>
@@ -31338,6 +31427,7 @@
                 <w:sz w:val="16"/>
                 <w:szCs w:val="16"/>
               </w:rPr>
+              <w:lastRenderedPageBreak/>
               <w:t>Eagle Eye</w:t>
             </w:r>
           </w:p>
@@ -31765,7 +31855,7 @@
 </file>
 
 <file path=word/numbering.xml><?xml version="1.0" encoding="utf-8"?>
-<w:numbering xmlns:wpc="http://schemas.microsoft.com/office/word/2010/wordprocessingCanvas" xmlns:cx="http://schemas.microsoft.com/office/drawing/2014/chartex" xmlns:cx1="http://schemas.microsoft.com/office/drawing/2015/9/8/chartex" xmlns:cx2="http://schemas.microsoft.com/office/drawing/2015/10/21/chartex" xmlns:cx3="http://schemas.microsoft.com/office/drawing/2016/5/9/chartex" xmlns:cx4="http://schemas.microsoft.com/office/drawing/2016/5/10/chartex" xmlns:cx5="http://schemas.microsoft.com/office/drawing/2016/5/11/chartex" xmlns:cx6="http://schemas.microsoft.com/office/drawing/2016/5/12/chartex" xmlns:cx7="http://schemas.microsoft.com/office/drawing/2016/5/13/chartex" xmlns:cx8="http://schemas.microsoft.com/office/drawing/2016/5/14/chartex" xmlns:mc="http://schemas.openxmlformats.org/markup-compatibility/2006" xmlns:aink="http://schemas.microsoft.com/office/drawing/2016/ink" xmlns:am3d="http://schemas.microsoft.com/office/drawing/2017/model3d" xmlns:o="urn:schemas-microsoft-com:office:office" xmlns:r="http://schemas.openxmlformats.org/officeDocument/2006/relationships" xmlns:m="http://schemas.openxmlformats.org/officeDocument/2006/math" xmlns:v="urn:schemas-microsoft-com:vml" xmlns:wp14="http://schemas.microsoft.com/office/word/2010/wordprocessingDrawing" xmlns:wp="http://schemas.openxmlformats.org/drawingml/2006/wordprocessingDrawing" xmlns:w10="urn:schemas-microsoft-com:office:word" xmlns:w="http://schemas.openxmlformats.org/wordprocessingml/2006/main" xmlns:w14="http://schemas.microsoft.com/office/word/2010/wordml" xmlns:w15="http://schemas.microsoft.com/office/word/2012/wordml" xmlns:w16cex="http://schemas.microsoft.com/office/word/2018/wordml/cex" xmlns:w16cid="http://schemas.microsoft.com/office/word/2016/wordml/cid" xmlns:w16="http://schemas.microsoft.com/office/word/2018/wordml" xmlns:w16se="http://schemas.microsoft.com/office/word/2015/wordml/symex" xmlns:wpg="http://schemas.microsoft.com/office/word/2010/wordprocessingGroup" xmlns:wpi="http://schemas.microsoft.com/office/word/2010/wordprocessingInk" xmlns:wne="http://schemas.microsoft.com/office/word/2006/wordml" xmlns:wps="http://schemas.microsoft.com/office/word/2010/wordprocessingShape" mc:Ignorable="w14 w15 w16se w16cid w16 w16cex wp14">
+<w:numbering xmlns:wpc="http://schemas.microsoft.com/office/word/2010/wordprocessingCanvas" xmlns:cx="http://schemas.microsoft.com/office/drawing/2014/chartex" xmlns:cx1="http://schemas.microsoft.com/office/drawing/2015/9/8/chartex" xmlns:cx2="http://schemas.microsoft.com/office/drawing/2015/10/21/chartex" xmlns:cx3="http://schemas.microsoft.com/office/drawing/2016/5/9/chartex" xmlns:cx4="http://schemas.microsoft.com/office/drawing/2016/5/10/chartex" xmlns:cx5="http://schemas.microsoft.com/office/drawing/2016/5/11/chartex" xmlns:cx6="http://schemas.microsoft.com/office/drawing/2016/5/12/chartex" xmlns:cx7="http://schemas.microsoft.com/office/drawing/2016/5/13/chartex" xmlns:cx8="http://schemas.microsoft.com/office/drawing/2016/5/14/chartex" xmlns:mc="http://schemas.openxmlformats.org/markup-compatibility/2006" xmlns:aink="http://schemas.microsoft.com/office/drawing/2016/ink" xmlns:am3d="http://schemas.microsoft.com/office/drawing/2017/model3d" xmlns:o="urn:schemas-microsoft-com:office:office" xmlns:r="http://schemas.openxmlformats.org/officeDocument/2006/relationships" xmlns:m="http://schemas.openxmlformats.org/officeDocument/2006/math" xmlns:v="urn:schemas-microsoft-com:vml" xmlns:wp14="http://schemas.microsoft.com/office/word/2010/wordprocessingDrawing" xmlns:wp="http://schemas.openxmlformats.org/drawingml/2006/wordprocessingDrawing" xmlns:w10="urn:schemas-microsoft-com:office:word" xmlns:w="http://schemas.openxmlformats.org/wordprocessingml/2006/main" xmlns:w14="http://schemas.microsoft.com/office/word/2010/wordml" xmlns:w15="http://schemas.microsoft.com/office/word/2012/wordml" xmlns:w16cid="http://schemas.microsoft.com/office/word/2016/wordml/cid" xmlns:w16se="http://schemas.microsoft.com/office/word/2015/wordml/symex" xmlns:wpg="http://schemas.microsoft.com/office/word/2010/wordprocessingGroup" xmlns:wpi="http://schemas.microsoft.com/office/word/2010/wordprocessingInk" xmlns:wne="http://schemas.microsoft.com/office/word/2006/wordml" xmlns:wps="http://schemas.microsoft.com/office/word/2010/wordprocessingShape" mc:Ignorable="w14 w15 w16se w16cid wp14">
   <w:abstractNum w:abstractNumId="0" w15:restartNumberingAfterBreak="0">
     <w:nsid w:val="034102E8"/>
     <w:multiLevelType w:val="hybridMultilevel"/>
@@ -34438,7 +34528,7 @@
 </file>
 
 <file path=word/styles.xml><?xml version="1.0" encoding="utf-8"?>
-<w:styles xmlns:mc="http://schemas.openxmlformats.org/markup-compatibility/2006" xmlns:r="http://schemas.openxmlformats.org/officeDocument/2006/relationships" xmlns:w="http://schemas.openxmlformats.org/wordprocessingml/2006/main" xmlns:w14="http://schemas.microsoft.com/office/word/2010/wordml" xmlns:w15="http://schemas.microsoft.com/office/word/2012/wordml" xmlns:w16cex="http://schemas.microsoft.com/office/word/2018/wordml/cex" xmlns:w16cid="http://schemas.microsoft.com/office/word/2016/wordml/cid" xmlns:w16="http://schemas.microsoft.com/office/word/2018/wordml" xmlns:w16se="http://schemas.microsoft.com/office/word/2015/wordml/symex" mc:Ignorable="w14 w15 w16se w16cid w16 w16cex">
+<w:styles xmlns:mc="http://schemas.openxmlformats.org/markup-compatibility/2006" xmlns:r="http://schemas.openxmlformats.org/officeDocument/2006/relationships" xmlns:w="http://schemas.openxmlformats.org/wordprocessingml/2006/main" xmlns:w14="http://schemas.microsoft.com/office/word/2010/wordml" xmlns:w15="http://schemas.microsoft.com/office/word/2012/wordml" xmlns:w16cid="http://schemas.microsoft.com/office/word/2016/wordml/cid" xmlns:w16se="http://schemas.microsoft.com/office/word/2015/wordml/symex" mc:Ignorable="w14 w15 w16se w16cid">
   <w:docDefaults>
     <w:rPrDefault>
       <w:rPr>
@@ -34454,7 +34544,7 @@
       </w:pPr>
     </w:pPrDefault>
   </w:docDefaults>
-  <w:latentStyles w:defLockedState="0" w:defUIPriority="99" w:defSemiHidden="0" w:defUnhideWhenUsed="0" w:defQFormat="0" w:count="376">
+  <w:latentStyles w:defLockedState="0" w:defUIPriority="99" w:defSemiHidden="0" w:defUnhideWhenUsed="0" w:defQFormat="0" w:count="375">
     <w:lsdException w:name="Normal" w:uiPriority="0" w:qFormat="1"/>
     <w:lsdException w:name="heading 1" w:uiPriority="9" w:qFormat="1"/>
     <w:lsdException w:name="heading 2" w:semiHidden="1" w:uiPriority="9" w:unhideWhenUsed="1" w:qFormat="1"/>
@@ -34560,6 +34650,7 @@
     <w:lsdException w:name="HTML Sample" w:semiHidden="1" w:unhideWhenUsed="1"/>
     <w:lsdException w:name="HTML Typewriter" w:semiHidden="1" w:unhideWhenUsed="1"/>
     <w:lsdException w:name="HTML Variable" w:semiHidden="1" w:unhideWhenUsed="1"/>
+    <w:lsdException w:name="Normal Table" w:semiHidden="1" w:unhideWhenUsed="1"/>
     <w:lsdException w:name="annotation subject" w:semiHidden="1" w:unhideWhenUsed="1"/>
     <w:lsdException w:name="No List" w:semiHidden="1" w:unhideWhenUsed="1"/>
     <w:lsdException w:name="Outline List 1" w:semiHidden="1" w:unhideWhenUsed="1"/>
@@ -34606,8 +34697,10 @@
     <w:lsdException w:name="Table Subtle 2" w:semiHidden="1" w:unhideWhenUsed="1"/>
     <w:lsdException w:name="Table Web 1" w:semiHidden="1" w:unhideWhenUsed="1"/>
     <w:lsdException w:name="Table Web 2" w:semiHidden="1" w:unhideWhenUsed="1"/>
+    <w:lsdException w:name="Table Web 3" w:semiHidden="1" w:unhideWhenUsed="1"/>
     <w:lsdException w:name="Balloon Text" w:semiHidden="1" w:unhideWhenUsed="1"/>
     <w:lsdException w:name="Table Grid" w:uiPriority="39"/>
+    <w:lsdException w:name="Table Theme" w:semiHidden="1" w:unhideWhenUsed="1"/>
     <w:lsdException w:name="Placeholder Text" w:semiHidden="1"/>
     <w:lsdException w:name="No Spacing" w:uiPriority="1" w:qFormat="1"/>
     <w:lsdException w:name="Light Shading" w:uiPriority="60"/>
@@ -34827,7 +34920,6 @@
     <w:lsdException w:name="Smart Hyperlink" w:semiHidden="1" w:unhideWhenUsed="1"/>
     <w:lsdException w:name="Hashtag" w:semiHidden="1" w:unhideWhenUsed="1"/>
     <w:lsdException w:name="Unresolved Mention" w:semiHidden="1" w:unhideWhenUsed="1"/>
-    <w:lsdException w:name="Smart Link" w:semiHidden="1" w:unhideWhenUsed="1"/>
   </w:latentStyles>
   <w:style w:type="paragraph" w:default="1" w:styleId="Normal">
     <w:name w:val="Normal"/>
@@ -35194,7 +35286,7 @@
 </file>
 
 <file path=customXml/itemProps1.xml><?xml version="1.0" encoding="utf-8"?>
-<ds:datastoreItem xmlns:ds="http://schemas.openxmlformats.org/officeDocument/2006/customXml" ds:itemID="{FCC96023-A08F-49FA-ACB4-F57286DBCD7E}">
+<ds:datastoreItem xmlns:ds="http://schemas.openxmlformats.org/officeDocument/2006/customXml" ds:itemID="{11DB53F7-37C4-467B-BECA-622A34C7539D}">
   <ds:schemaRefs>
     <ds:schemaRef ds:uri="http://schemas.openxmlformats.org/officeDocument/2006/bibliography"/>
   </ds:schemaRefs>

</xml_diff>

<commit_message>
Added Battle Born to Captain trees
</commit_message>
<xml_diff>
--- a/SS02 -- Classes.docx
+++ b/SS02 -- Classes.docx
@@ -8527,6 +8527,72 @@
                 <w:sz w:val="16"/>
                 <w:szCs w:val="16"/>
               </w:rPr>
+              <w:t>Battle Born (1)</w:t>
+            </w:r>
+          </w:p>
+          <w:p>
+            <w:pPr>
+              <w:pStyle w:val="ListParagraph"/>
+              <w:numPr>
+                <w:ilvl w:val="1"/>
+                <w:numId w:val="14"/>
+              </w:numPr>
+              <w:rPr>
+                <w:rFonts w:ascii="Pericles" w:hAnsi="Pericles"/>
+                <w:sz w:val="16"/>
+                <w:szCs w:val="16"/>
+              </w:rPr>
+            </w:pPr>
+            <w:r>
+              <w:rPr>
+                <w:rFonts w:ascii="Pericles" w:hAnsi="Pericles"/>
+                <w:sz w:val="16"/>
+                <w:szCs w:val="16"/>
+              </w:rPr>
+              <w:t>Battle Born (2)</w:t>
+            </w:r>
+          </w:p>
+          <w:p>
+            <w:pPr>
+              <w:pStyle w:val="ListParagraph"/>
+              <w:numPr>
+                <w:ilvl w:val="2"/>
+                <w:numId w:val="14"/>
+              </w:numPr>
+              <w:rPr>
+                <w:rFonts w:ascii="Pericles" w:hAnsi="Pericles"/>
+                <w:sz w:val="16"/>
+                <w:szCs w:val="16"/>
+              </w:rPr>
+            </w:pPr>
+            <w:r>
+              <w:rPr>
+                <w:rFonts w:ascii="Pericles" w:hAnsi="Pericles"/>
+                <w:sz w:val="16"/>
+                <w:szCs w:val="16"/>
+              </w:rPr>
+              <w:t>Battle Born (3)</w:t>
+            </w:r>
+          </w:p>
+          <w:p>
+            <w:pPr>
+              <w:pStyle w:val="ListParagraph"/>
+              <w:numPr>
+                <w:ilvl w:val="0"/>
+                <w:numId w:val="14"/>
+              </w:numPr>
+              <w:rPr>
+                <w:rFonts w:ascii="Pericles" w:hAnsi="Pericles"/>
+                <w:sz w:val="16"/>
+                <w:szCs w:val="16"/>
+              </w:rPr>
+            </w:pPr>
+            <w:r>
+              <w:rPr>
+                <w:rFonts w:ascii="Pericles" w:hAnsi="Pericles"/>
+                <w:sz w:val="16"/>
+                <w:szCs w:val="16"/>
+              </w:rPr>
               <w:t>Camp Master</w:t>
             </w:r>
           </w:p>
@@ -9955,6 +10021,7 @@
                 <w:sz w:val="16"/>
                 <w:szCs w:val="16"/>
               </w:rPr>
+              <w:lastRenderedPageBreak/>
               <w:t>Terrain Affinity</w:t>
             </w:r>
           </w:p>
@@ -10017,7 +10084,6 @@
                 <w:sz w:val="16"/>
                 <w:szCs w:val="16"/>
               </w:rPr>
-              <w:lastRenderedPageBreak/>
               <w:t>+1 Call of the Wild</w:t>
             </w:r>
           </w:p>
@@ -11369,6 +11435,7 @@
                 <w:sz w:val="16"/>
                 <w:szCs w:val="16"/>
               </w:rPr>
+              <w:lastRenderedPageBreak/>
               <w:t>Dungeon Lore</w:t>
             </w:r>
           </w:p>
@@ -11462,7 +11529,6 @@
                 <w:sz w:val="16"/>
                 <w:szCs w:val="16"/>
               </w:rPr>
-              <w:lastRenderedPageBreak/>
               <w:t>Traps</w:t>
             </w:r>
           </w:p>
@@ -12916,6 +12982,7 @@
                 <w:sz w:val="20"/>
                 <w:szCs w:val="20"/>
               </w:rPr>
+              <w:lastRenderedPageBreak/>
               <w:drawing>
                 <wp:anchor distT="0" distB="0" distL="114300" distR="114300" simplePos="0" relativeHeight="251671552" behindDoc="0" locked="0" layoutInCell="1" allowOverlap="1" wp14:anchorId="5A3F354F" wp14:editId="45ED0FCF">
                   <wp:simplePos x="0" y="0"/>
@@ -13048,7 +13115,6 @@
                 <w:sz w:val="16"/>
                 <w:szCs w:val="16"/>
               </w:rPr>
-              <w:lastRenderedPageBreak/>
               <w:t>Stat Increases:</w:t>
             </w:r>
           </w:p>
@@ -14780,6 +14846,7 @@
                 <w:sz w:val="16"/>
                 <w:szCs w:val="16"/>
               </w:rPr>
+              <w:lastRenderedPageBreak/>
               <w:t>Poppy Fields*</w:t>
             </w:r>
           </w:p>
@@ -14890,7 +14957,6 @@
                 <w:sz w:val="16"/>
                 <w:szCs w:val="16"/>
               </w:rPr>
-              <w:lastRenderedPageBreak/>
               <w:t>Watchful</w:t>
             </w:r>
           </w:p>
@@ -16311,6 +16377,7 @@
                 <w:sz w:val="16"/>
                 <w:szCs w:val="16"/>
               </w:rPr>
+              <w:lastRenderedPageBreak/>
               <w:t>Quick Conjuring</w:t>
             </w:r>
           </w:p>
@@ -16414,7 +16481,6 @@
                 <w:sz w:val="16"/>
                 <w:szCs w:val="16"/>
               </w:rPr>
-              <w:lastRenderedPageBreak/>
               <w:t>+2 Hit Points</w:t>
             </w:r>
           </w:p>
@@ -17938,6 +18004,7 @@
                 <w:sz w:val="16"/>
                 <w:szCs w:val="16"/>
               </w:rPr>
+              <w:lastRenderedPageBreak/>
               <w:t>Cutter II (Heavy/Power)</w:t>
             </w:r>
           </w:p>
@@ -18048,7 +18115,6 @@
                 <w:sz w:val="16"/>
                 <w:szCs w:val="16"/>
               </w:rPr>
-              <w:lastRenderedPageBreak/>
               <w:t>Tortoise</w:t>
             </w:r>
           </w:p>
@@ -19500,6 +19566,7 @@
                 <w:sz w:val="16"/>
                 <w:szCs w:val="16"/>
               </w:rPr>
+              <w:lastRenderedPageBreak/>
               <w:t>Lightning Aura*</w:t>
             </w:r>
           </w:p>
@@ -19612,7 +19679,6 @@
                 <w:sz w:val="16"/>
                 <w:szCs w:val="16"/>
               </w:rPr>
-              <w:lastRenderedPageBreak/>
               <w:t>Spell Mastery (lightning/1)</w:t>
             </w:r>
           </w:p>
@@ -21313,6 +21379,7 @@
                 <w:sz w:val="16"/>
                 <w:szCs w:val="16"/>
               </w:rPr>
+              <w:lastRenderedPageBreak/>
               <w:t>Offensive Stance</w:t>
             </w:r>
           </w:p>
@@ -22947,6 +23014,7 @@
                 <w:sz w:val="16"/>
                 <w:szCs w:val="16"/>
               </w:rPr>
+              <w:lastRenderedPageBreak/>
               <w:t>Bone Bleeder</w:t>
             </w:r>
           </w:p>
@@ -23057,7 +23125,6 @@
                 <w:sz w:val="16"/>
                 <w:szCs w:val="16"/>
               </w:rPr>
-              <w:lastRenderedPageBreak/>
               <w:t>Crusader</w:t>
             </w:r>
           </w:p>
@@ -24362,6 +24429,7 @@
                 <w:sz w:val="16"/>
                 <w:szCs w:val="16"/>
               </w:rPr>
+              <w:lastRenderedPageBreak/>
               <w:t>General Skills:</w:t>
             </w:r>
           </w:p>
@@ -24477,7 +24545,6 @@
                 <w:sz w:val="16"/>
                 <w:szCs w:val="16"/>
               </w:rPr>
-              <w:lastRenderedPageBreak/>
               <w:t>Heal</w:t>
             </w:r>
           </w:p>
@@ -25939,7 +26006,6 @@
                 <w:sz w:val="20"/>
                 <w:szCs w:val="20"/>
               </w:rPr>
-              <w:lastRenderedPageBreak/>
               <w:drawing>
                 <wp:anchor distT="0" distB="0" distL="114300" distR="114300" simplePos="0" relativeHeight="251685888" behindDoc="0" locked="0" layoutInCell="1" allowOverlap="1" wp14:anchorId="28F42C8B" wp14:editId="3A5DAC0F">
                   <wp:simplePos x="0" y="0"/>
@@ -27599,6 +27665,7 @@
                 <w:sz w:val="16"/>
                 <w:szCs w:val="16"/>
               </w:rPr>
+              <w:lastRenderedPageBreak/>
               <w:t>Lich Touch</w:t>
             </w:r>
           </w:p>
@@ -27643,7 +27710,6 @@
                 <w:sz w:val="16"/>
                 <w:szCs w:val="16"/>
               </w:rPr>
-              <w:lastRenderedPageBreak/>
               <w:t>Magic Circle</w:t>
             </w:r>
           </w:p>
@@ -29287,6 +29353,7 @@
                 <w:sz w:val="16"/>
                 <w:szCs w:val="16"/>
               </w:rPr>
+              <w:lastRenderedPageBreak/>
               <w:t>Artifact Mastery (1)</w:t>
             </w:r>
           </w:p>
@@ -29331,7 +29398,6 @@
                 <w:sz w:val="16"/>
                 <w:szCs w:val="16"/>
               </w:rPr>
-              <w:lastRenderedPageBreak/>
               <w:t>Counter Magic Aura</w:t>
             </w:r>
           </w:p>
@@ -30958,6 +31024,7 @@
                 <w:sz w:val="16"/>
                 <w:szCs w:val="16"/>
               </w:rPr>
+              <w:lastRenderedPageBreak/>
               <w:t>Piercer (3)</w:t>
             </w:r>
           </w:p>
@@ -31002,7 +31069,6 @@
                 <w:sz w:val="16"/>
                 <w:szCs w:val="16"/>
               </w:rPr>
-              <w:lastRenderedPageBreak/>
               <w:t>Trap Mastery (1)</w:t>
             </w:r>
           </w:p>

</xml_diff>

<commit_message>
Minor work on classes
</commit_message>
<xml_diff>
--- a/SS02 -- Classes.docx
+++ b/SS02 -- Classes.docx
@@ -4070,27 +4070,7 @@
                 <w:sz w:val="16"/>
                 <w:szCs w:val="16"/>
               </w:rPr>
-              <w:t>Battle Cry (</w:t>
-            </w:r>
-            <w:proofErr w:type="spellStart"/>
-            <w:r>
-              <w:rPr>
-                <w:rFonts w:ascii="Pericles" w:hAnsi="Pericles"/>
-                <w:b/>
-                <w:sz w:val="16"/>
-                <w:szCs w:val="16"/>
-              </w:rPr>
-              <w:t>AoE</w:t>
-            </w:r>
-            <w:proofErr w:type="spellEnd"/>
-            <w:r>
-              <w:rPr>
-                <w:rFonts w:ascii="Pericles" w:hAnsi="Pericles"/>
-                <w:b/>
-                <w:sz w:val="16"/>
-                <w:szCs w:val="16"/>
-              </w:rPr>
-              <w:t xml:space="preserve"> shout tree)</w:t>
+              <w:t>Battle Cry (AoE shout tree)</w:t>
             </w:r>
           </w:p>
           <w:p>
@@ -4429,6 +4409,50 @@
                 <w:szCs w:val="16"/>
               </w:rPr>
               <w:t>Seismic Shout</w:t>
+            </w:r>
+          </w:p>
+          <w:p>
+            <w:pPr>
+              <w:pStyle w:val="ListParagraph"/>
+              <w:numPr>
+                <w:ilvl w:val="0"/>
+                <w:numId w:val="10"/>
+              </w:numPr>
+              <w:rPr>
+                <w:rFonts w:ascii="Pericles" w:hAnsi="Pericles"/>
+                <w:sz w:val="16"/>
+                <w:szCs w:val="16"/>
+              </w:rPr>
+            </w:pPr>
+            <w:r>
+              <w:rPr>
+                <w:rFonts w:ascii="Pericles" w:hAnsi="Pericles"/>
+                <w:sz w:val="16"/>
+                <w:szCs w:val="16"/>
+              </w:rPr>
+              <w:t>Taunt</w:t>
+            </w:r>
+          </w:p>
+          <w:p>
+            <w:pPr>
+              <w:pStyle w:val="ListParagraph"/>
+              <w:numPr>
+                <w:ilvl w:val="1"/>
+                <w:numId w:val="10"/>
+              </w:numPr>
+              <w:rPr>
+                <w:rFonts w:ascii="Pericles" w:hAnsi="Pericles"/>
+                <w:sz w:val="16"/>
+                <w:szCs w:val="16"/>
+              </w:rPr>
+            </w:pPr>
+            <w:r>
+              <w:rPr>
+                <w:rFonts w:ascii="Pericles" w:hAnsi="Pericles"/>
+                <w:sz w:val="16"/>
+                <w:szCs w:val="16"/>
+              </w:rPr>
+              <w:t>Taunt II</w:t>
             </w:r>
           </w:p>
           <w:p>
@@ -4759,6 +4783,7 @@
                 <w:sz w:val="16"/>
                 <w:szCs w:val="16"/>
               </w:rPr>
+              <w:lastRenderedPageBreak/>
               <w:t>Muscle</w:t>
             </w:r>
           </w:p>
@@ -4803,7 +4828,6 @@
                 <w:sz w:val="16"/>
                 <w:szCs w:val="16"/>
               </w:rPr>
-              <w:lastRenderedPageBreak/>
               <w:t>Toughness</w:t>
             </w:r>
           </w:p>
@@ -4887,6 +4911,7 @@
                 <w:sz w:val="16"/>
                 <w:szCs w:val="16"/>
               </w:rPr>
+              <w:lastRenderedPageBreak/>
               <w:t>Bow</w:t>
             </w:r>
           </w:p>
@@ -4933,7 +4958,6 @@
                 <w:sz w:val="16"/>
                 <w:szCs w:val="16"/>
               </w:rPr>
-              <w:lastRenderedPageBreak/>
               <w:t>Dirty Fighting</w:t>
             </w:r>
           </w:p>
@@ -5148,6 +5172,7 @@
                 <w:sz w:val="16"/>
                 <w:szCs w:val="16"/>
               </w:rPr>
+              <w:lastRenderedPageBreak/>
               <w:t>None</w:t>
             </w:r>
           </w:p>
@@ -5172,6 +5197,7 @@
                 <w:sz w:val="16"/>
                 <w:szCs w:val="16"/>
               </w:rPr>
+              <w:lastRenderedPageBreak/>
               <w:t>Abilities:</w:t>
             </w:r>
           </w:p>
@@ -5194,6 +5220,7 @@
                 <w:sz w:val="16"/>
                 <w:szCs w:val="16"/>
               </w:rPr>
+              <w:lastRenderedPageBreak/>
               <w:t>+2 Hit Points</w:t>
             </w:r>
           </w:p>
@@ -5238,7 +5265,6 @@
                 <w:sz w:val="16"/>
                 <w:szCs w:val="16"/>
               </w:rPr>
-              <w:lastRenderedPageBreak/>
               <w:t>Weapon Proficiency</w:t>
             </w:r>
           </w:p>
@@ -6620,6 +6646,7 @@
                 <w:sz w:val="16"/>
                 <w:szCs w:val="16"/>
               </w:rPr>
+              <w:lastRenderedPageBreak/>
               <w:t>Poison Resistance</w:t>
             </w:r>
           </w:p>
@@ -6664,7 +6691,6 @@
                 <w:sz w:val="16"/>
                 <w:szCs w:val="16"/>
               </w:rPr>
-              <w:lastRenderedPageBreak/>
               <w:t>Poisoner II</w:t>
             </w:r>
           </w:p>
@@ -8321,6 +8347,7 @@
                 <w:sz w:val="16"/>
                 <w:szCs w:val="16"/>
               </w:rPr>
+              <w:lastRenderedPageBreak/>
               <w:t>Thrust (3)</w:t>
             </w:r>
           </w:p>
@@ -9999,6 +10026,7 @@
                 <w:sz w:val="16"/>
                 <w:szCs w:val="16"/>
               </w:rPr>
+              <w:lastRenderedPageBreak/>
               <w:t>Unseen Passage</w:t>
             </w:r>
           </w:p>
@@ -10021,7 +10049,6 @@
                 <w:sz w:val="16"/>
                 <w:szCs w:val="16"/>
               </w:rPr>
-              <w:lastRenderedPageBreak/>
               <w:t>Terrain Affinity</w:t>
             </w:r>
           </w:p>
@@ -10300,6 +10327,14 @@
                 <w:szCs w:val="16"/>
               </w:rPr>
               <w:t>Frozen Aura</w:t>
+            </w:r>
+            <w:r>
+              <w:rPr>
+                <w:rFonts w:ascii="Pericles" w:hAnsi="Pericles"/>
+                <w:sz w:val="16"/>
+                <w:szCs w:val="16"/>
+              </w:rPr>
+              <w:t>*</w:t>
             </w:r>
           </w:p>
           <w:p>
@@ -11077,25 +11112,7 @@
                 <w:sz w:val="20"/>
                 <w:szCs w:val="20"/>
               </w:rPr>
-              <w:t xml:space="preserve">The stout dwarves of </w:t>
-            </w:r>
-            <w:proofErr w:type="spellStart"/>
-            <w:r>
-              <w:rPr>
-                <w:rFonts w:ascii="Pericles" w:hAnsi="Pericles"/>
-                <w:sz w:val="20"/>
-                <w:szCs w:val="20"/>
-              </w:rPr>
-              <w:t>Spheria</w:t>
-            </w:r>
-            <w:proofErr w:type="spellEnd"/>
-            <w:r>
-              <w:rPr>
-                <w:rFonts w:ascii="Pericles" w:hAnsi="Pericles"/>
-                <w:sz w:val="20"/>
-                <w:szCs w:val="20"/>
-              </w:rPr>
-              <w:t xml:space="preserve"> live in underground mountain homes, battling goblins and crafting the most exquisite items. Some leave their dark caves and find that their skill with an axe, or a smith’s hammer serve them equally well in the world of sunlight.</w:t>
+              <w:t>The stout dwarves of Spheria live in underground mountain homes, battling goblins and crafting the most exquisite items. Some leave their dark caves and find that their skill with an axe, or a smith’s hammer serve them equally well in the world of sunlight.</w:t>
             </w:r>
           </w:p>
         </w:tc>
@@ -11412,6 +11429,7 @@
                 <w:sz w:val="16"/>
                 <w:szCs w:val="16"/>
               </w:rPr>
+              <w:lastRenderedPageBreak/>
               <w:t>Construction</w:t>
             </w:r>
           </w:p>
@@ -11435,7 +11453,6 @@
                 <w:sz w:val="16"/>
                 <w:szCs w:val="16"/>
               </w:rPr>
-              <w:lastRenderedPageBreak/>
               <w:t>Dungeon Lore</w:t>
             </w:r>
           </w:p>
@@ -12396,6 +12413,30 @@
               </w:numPr>
               <w:rPr>
                 <w:rFonts w:ascii="Pericles" w:hAnsi="Pericles"/>
+                <w:bCs/>
+                <w:sz w:val="16"/>
+                <w:szCs w:val="16"/>
+              </w:rPr>
+            </w:pPr>
+            <w:r>
+              <w:rPr>
+                <w:rFonts w:ascii="Pericles" w:hAnsi="Pericles"/>
+                <w:bCs/>
+                <w:sz w:val="16"/>
+                <w:szCs w:val="16"/>
+              </w:rPr>
+              <w:t>Hold Breath</w:t>
+            </w:r>
+          </w:p>
+          <w:p>
+            <w:pPr>
+              <w:pStyle w:val="ListParagraph"/>
+              <w:numPr>
+                <w:ilvl w:val="0"/>
+                <w:numId w:val="17"/>
+              </w:numPr>
+              <w:rPr>
+                <w:rFonts w:ascii="Pericles" w:hAnsi="Pericles"/>
                 <w:b/>
                 <w:sz w:val="16"/>
                 <w:szCs w:val="16"/>
@@ -12725,6 +12766,53 @@
             <w:pPr>
               <w:pStyle w:val="ListParagraph"/>
               <w:numPr>
+                <w:ilvl w:val="0"/>
+                <w:numId w:val="17"/>
+              </w:numPr>
+              <w:rPr>
+                <w:rFonts w:ascii="Pericles" w:hAnsi="Pericles"/>
+                <w:bCs/>
+                <w:sz w:val="16"/>
+                <w:szCs w:val="16"/>
+              </w:rPr>
+            </w:pPr>
+            <w:r>
+              <w:rPr>
+                <w:rFonts w:ascii="Pericles" w:hAnsi="Pericles"/>
+                <w:bCs/>
+                <w:sz w:val="16"/>
+                <w:szCs w:val="16"/>
+              </w:rPr>
+              <w:t>Fire Resistance</w:t>
+            </w:r>
+          </w:p>
+          <w:p>
+            <w:pPr>
+              <w:pStyle w:val="ListParagraph"/>
+              <w:numPr>
+                <w:ilvl w:val="0"/>
+                <w:numId w:val="17"/>
+              </w:numPr>
+              <w:rPr>
+                <w:rFonts w:ascii="Pericles" w:hAnsi="Pericles"/>
+                <w:b/>
+                <w:sz w:val="16"/>
+                <w:szCs w:val="16"/>
+              </w:rPr>
+            </w:pPr>
+            <w:r>
+              <w:rPr>
+                <w:rFonts w:ascii="Pericles" w:hAnsi="Pericles"/>
+                <w:sz w:val="16"/>
+                <w:szCs w:val="16"/>
+              </w:rPr>
+              <w:t>Igniting Blow (2)</w:t>
+            </w:r>
+          </w:p>
+          <w:p>
+            <w:pPr>
+              <w:pStyle w:val="ListParagraph"/>
+              <w:numPr>
                 <w:ilvl w:val="1"/>
                 <w:numId w:val="17"/>
               </w:numPr>
@@ -12741,31 +12829,30 @@
                 <w:sz w:val="16"/>
                 <w:szCs w:val="16"/>
               </w:rPr>
-              <w:t>Favored enemy: Trolls II</w:t>
-            </w:r>
-          </w:p>
-          <w:p>
-            <w:pPr>
-              <w:pStyle w:val="ListParagraph"/>
-              <w:numPr>
-                <w:ilvl w:val="0"/>
+              <w:t>Igniting Blow (3)</w:t>
+            </w:r>
+          </w:p>
+          <w:p>
+            <w:pPr>
+              <w:pStyle w:val="ListParagraph"/>
+              <w:numPr>
+                <w:ilvl w:val="2"/>
                 <w:numId w:val="17"/>
               </w:numPr>
               <w:rPr>
                 <w:rFonts w:ascii="Pericles" w:hAnsi="Pericles"/>
-                <w:bCs/>
-                <w:sz w:val="16"/>
-                <w:szCs w:val="16"/>
-              </w:rPr>
-            </w:pPr>
-            <w:r>
-              <w:rPr>
-                <w:rFonts w:ascii="Pericles" w:hAnsi="Pericles"/>
-                <w:bCs/>
-                <w:sz w:val="16"/>
-                <w:szCs w:val="16"/>
-              </w:rPr>
-              <w:t>Fire Resistance</w:t>
+                <w:b/>
+                <w:sz w:val="16"/>
+                <w:szCs w:val="16"/>
+              </w:rPr>
+            </w:pPr>
+            <w:r>
+              <w:rPr>
+                <w:rFonts w:ascii="Pericles" w:hAnsi="Pericles"/>
+                <w:sz w:val="16"/>
+                <w:szCs w:val="16"/>
+              </w:rPr>
+              <w:t>Igniting Blow (4)</w:t>
             </w:r>
           </w:p>
           <w:p>
@@ -12788,7 +12875,7 @@
                 <w:sz w:val="16"/>
                 <w:szCs w:val="16"/>
               </w:rPr>
-              <w:t>Igniting Blow (2)</w:t>
+              <w:t>Improved Charge</w:t>
             </w:r>
           </w:p>
           <w:p>
@@ -12811,14 +12898,14 @@
                 <w:sz w:val="16"/>
                 <w:szCs w:val="16"/>
               </w:rPr>
-              <w:t>Igniting Blow (3)</w:t>
-            </w:r>
-          </w:p>
-          <w:p>
-            <w:pPr>
-              <w:pStyle w:val="ListParagraph"/>
-              <w:numPr>
-                <w:ilvl w:val="2"/>
+              <w:t>Improved Charge II</w:t>
+            </w:r>
+          </w:p>
+          <w:p>
+            <w:pPr>
+              <w:pStyle w:val="ListParagraph"/>
+              <w:numPr>
+                <w:ilvl w:val="0"/>
                 <w:numId w:val="17"/>
               </w:numPr>
               <w:rPr>
@@ -12831,10 +12918,11 @@
             <w:r>
               <w:rPr>
                 <w:rFonts w:ascii="Pericles" w:hAnsi="Pericles"/>
-                <w:sz w:val="16"/>
-                <w:szCs w:val="16"/>
-              </w:rPr>
-              <w:t>Igniting Blow (4)</w:t>
+                <w:bCs/>
+                <w:sz w:val="16"/>
+                <w:szCs w:val="16"/>
+              </w:rPr>
+              <w:t>Piercing Stance</w:t>
             </w:r>
           </w:p>
           <w:p>
@@ -12846,65 +12934,39 @@
               </w:numPr>
               <w:rPr>
                 <w:rFonts w:ascii="Pericles" w:hAnsi="Pericles"/>
-                <w:b/>
-                <w:sz w:val="16"/>
-                <w:szCs w:val="16"/>
-              </w:rPr>
-            </w:pPr>
-            <w:r>
-              <w:rPr>
-                <w:rFonts w:ascii="Pericles" w:hAnsi="Pericles"/>
-                <w:sz w:val="16"/>
-                <w:szCs w:val="16"/>
-              </w:rPr>
-              <w:t>Improved Charge</w:t>
-            </w:r>
-          </w:p>
-          <w:p>
-            <w:pPr>
-              <w:pStyle w:val="ListParagraph"/>
-              <w:numPr>
-                <w:ilvl w:val="1"/>
+                <w:sz w:val="16"/>
+                <w:szCs w:val="16"/>
+              </w:rPr>
+            </w:pPr>
+            <w:r>
+              <w:rPr>
+                <w:rFonts w:ascii="Pericles" w:hAnsi="Pericles"/>
+                <w:sz w:val="16"/>
+                <w:szCs w:val="16"/>
+              </w:rPr>
+              <w:t>Rough Cuts</w:t>
+            </w:r>
+          </w:p>
+          <w:p>
+            <w:pPr>
+              <w:pStyle w:val="ListParagraph"/>
+              <w:numPr>
+                <w:ilvl w:val="0"/>
                 <w:numId w:val="17"/>
               </w:numPr>
               <w:rPr>
                 <w:rFonts w:ascii="Pericles" w:hAnsi="Pericles"/>
-                <w:b/>
-                <w:sz w:val="16"/>
-                <w:szCs w:val="16"/>
-              </w:rPr>
-            </w:pPr>
-            <w:r>
-              <w:rPr>
-                <w:rFonts w:ascii="Pericles" w:hAnsi="Pericles"/>
-                <w:sz w:val="16"/>
-                <w:szCs w:val="16"/>
-              </w:rPr>
-              <w:t>Improved Charge II</w:t>
-            </w:r>
-          </w:p>
-          <w:p>
-            <w:pPr>
-              <w:pStyle w:val="ListParagraph"/>
-              <w:numPr>
-                <w:ilvl w:val="0"/>
-                <w:numId w:val="17"/>
-              </w:numPr>
-              <w:rPr>
-                <w:rFonts w:ascii="Pericles" w:hAnsi="Pericles"/>
-                <w:b/>
-                <w:sz w:val="16"/>
-                <w:szCs w:val="16"/>
-              </w:rPr>
-            </w:pPr>
-            <w:r>
-              <w:rPr>
-                <w:rFonts w:ascii="Pericles" w:hAnsi="Pericles"/>
-                <w:bCs/>
-                <w:sz w:val="16"/>
-                <w:szCs w:val="16"/>
-              </w:rPr>
-              <w:t>Piercing Stance</w:t>
+                <w:sz w:val="16"/>
+                <w:szCs w:val="16"/>
+              </w:rPr>
+            </w:pPr>
+            <w:r>
+              <w:rPr>
+                <w:rFonts w:ascii="Pericles" w:hAnsi="Pericles"/>
+                <w:sz w:val="16"/>
+                <w:szCs w:val="16"/>
+              </w:rPr>
+              <w:t>Troll’s Blood</w:t>
             </w:r>
           </w:p>
           <w:p>
@@ -12982,7 +13044,6 @@
                 <w:sz w:val="20"/>
                 <w:szCs w:val="20"/>
               </w:rPr>
-              <w:lastRenderedPageBreak/>
               <w:drawing>
                 <wp:anchor distT="0" distB="0" distL="114300" distR="114300" simplePos="0" relativeHeight="251671552" behindDoc="0" locked="0" layoutInCell="1" allowOverlap="1" wp14:anchorId="5A3F354F" wp14:editId="45ED0FCF">
                   <wp:simplePos x="0" y="0"/>
@@ -13071,25 +13132,7 @@
                 <w:sz w:val="20"/>
                 <w:szCs w:val="20"/>
               </w:rPr>
-              <w:t xml:space="preserve">Elves were once a proud and powerful race that dominated the forests of </w:t>
-            </w:r>
-            <w:proofErr w:type="spellStart"/>
-            <w:r>
-              <w:rPr>
-                <w:rFonts w:ascii="Pericles" w:hAnsi="Pericles"/>
-                <w:sz w:val="20"/>
-                <w:szCs w:val="20"/>
-              </w:rPr>
-              <w:t>Spheria</w:t>
-            </w:r>
-            <w:proofErr w:type="spellEnd"/>
-            <w:r>
-              <w:rPr>
-                <w:rFonts w:ascii="Pericles" w:hAnsi="Pericles"/>
-                <w:sz w:val="20"/>
-                <w:szCs w:val="20"/>
-              </w:rPr>
-              <w:t>. Now, through constant pressure from encroaching goblins, the elves have been pushed from their woodland homes and forced to live among mankind.</w:t>
+              <w:t>Elves were once a proud and powerful race that dominated the forests of Spheria. Now, through constant pressure from encroaching goblins, the elves have been pushed from their woodland homes and forced to live among mankind.</w:t>
             </w:r>
           </w:p>
         </w:tc>
@@ -14318,23 +14361,13 @@
                 <w:szCs w:val="16"/>
               </w:rPr>
             </w:pPr>
-            <w:proofErr w:type="gramStart"/>
-            <w:r>
-              <w:rPr>
-                <w:rFonts w:ascii="Pericles" w:hAnsi="Pericles"/>
-                <w:sz w:val="16"/>
-                <w:szCs w:val="16"/>
-              </w:rPr>
-              <w:t>Bleeder(</w:t>
-            </w:r>
-            <w:proofErr w:type="gramEnd"/>
-            <w:r>
-              <w:rPr>
-                <w:rFonts w:ascii="Pericles" w:hAnsi="Pericles"/>
-                <w:sz w:val="16"/>
-                <w:szCs w:val="16"/>
-              </w:rPr>
-              <w:t>4)</w:t>
+            <w:r>
+              <w:rPr>
+                <w:rFonts w:ascii="Pericles" w:hAnsi="Pericles"/>
+                <w:sz w:val="16"/>
+                <w:szCs w:val="16"/>
+              </w:rPr>
+              <w:t>Bleeder(4)</w:t>
             </w:r>
           </w:p>
           <w:p>
@@ -14802,6 +14835,7 @@
                 <w:sz w:val="16"/>
                 <w:szCs w:val="16"/>
               </w:rPr>
+              <w:lastRenderedPageBreak/>
               <w:t>Door Finder</w:t>
             </w:r>
           </w:p>
@@ -14846,7 +14880,6 @@
                 <w:sz w:val="16"/>
                 <w:szCs w:val="16"/>
               </w:rPr>
-              <w:lastRenderedPageBreak/>
               <w:t>Poppy Fields*</w:t>
             </w:r>
           </w:p>
@@ -16333,6 +16366,7 @@
                 <w:sz w:val="16"/>
                 <w:szCs w:val="16"/>
               </w:rPr>
+              <w:lastRenderedPageBreak/>
               <w:t>Magic Circle</w:t>
             </w:r>
           </w:p>
@@ -16377,7 +16411,6 @@
                 <w:sz w:val="16"/>
                 <w:szCs w:val="16"/>
               </w:rPr>
-              <w:lastRenderedPageBreak/>
               <w:t>Quick Conjuring</w:t>
             </w:r>
           </w:p>
@@ -16504,6 +16537,72 @@
                 <w:szCs w:val="16"/>
               </w:rPr>
               <w:t>Avoid Death Blow (2)</w:t>
+            </w:r>
+          </w:p>
+          <w:p>
+            <w:pPr>
+              <w:pStyle w:val="ListParagraph"/>
+              <w:numPr>
+                <w:ilvl w:val="0"/>
+                <w:numId w:val="21"/>
+              </w:numPr>
+              <w:rPr>
+                <w:rFonts w:ascii="Pericles" w:hAnsi="Pericles"/>
+                <w:sz w:val="16"/>
+                <w:szCs w:val="16"/>
+              </w:rPr>
+            </w:pPr>
+            <w:r>
+              <w:rPr>
+                <w:rFonts w:ascii="Pericles" w:hAnsi="Pericles"/>
+                <w:sz w:val="16"/>
+                <w:szCs w:val="16"/>
+              </w:rPr>
+              <w:t>Color Feeder (1d4)</w:t>
+            </w:r>
+          </w:p>
+          <w:p>
+            <w:pPr>
+              <w:pStyle w:val="ListParagraph"/>
+              <w:numPr>
+                <w:ilvl w:val="1"/>
+                <w:numId w:val="21"/>
+              </w:numPr>
+              <w:rPr>
+                <w:rFonts w:ascii="Pericles" w:hAnsi="Pericles"/>
+                <w:sz w:val="16"/>
+                <w:szCs w:val="16"/>
+              </w:rPr>
+            </w:pPr>
+            <w:r>
+              <w:rPr>
+                <w:rFonts w:ascii="Pericles" w:hAnsi="Pericles"/>
+                <w:sz w:val="16"/>
+                <w:szCs w:val="16"/>
+              </w:rPr>
+              <w:t>Color Feeder (1d8)</w:t>
+            </w:r>
+          </w:p>
+          <w:p>
+            <w:pPr>
+              <w:pStyle w:val="ListParagraph"/>
+              <w:numPr>
+                <w:ilvl w:val="2"/>
+                <w:numId w:val="21"/>
+              </w:numPr>
+              <w:rPr>
+                <w:rFonts w:ascii="Pericles" w:hAnsi="Pericles"/>
+                <w:sz w:val="16"/>
+                <w:szCs w:val="16"/>
+              </w:rPr>
+            </w:pPr>
+            <w:r>
+              <w:rPr>
+                <w:rFonts w:ascii="Pericles" w:hAnsi="Pericles"/>
+                <w:sz w:val="16"/>
+                <w:szCs w:val="16"/>
+              </w:rPr>
+              <w:t>Color Feeder (1/2 action)</w:t>
             </w:r>
           </w:p>
           <w:p>
@@ -17876,6 +17975,7 @@
                 <w:sz w:val="16"/>
                 <w:szCs w:val="16"/>
               </w:rPr>
+              <w:lastRenderedPageBreak/>
               <w:t>Questor (</w:t>
             </w:r>
             <w:r>
@@ -18004,7 +18104,6 @@
                 <w:sz w:val="16"/>
                 <w:szCs w:val="16"/>
               </w:rPr>
-              <w:lastRenderedPageBreak/>
               <w:t>Cutter II (Heavy/Power)</w:t>
             </w:r>
           </w:p>
@@ -18233,6 +18332,50 @@
                 <w:szCs w:val="16"/>
               </w:rPr>
               <w:t>Penance (support tree)</w:t>
+            </w:r>
+          </w:p>
+          <w:p>
+            <w:pPr>
+              <w:pStyle w:val="ListParagraph"/>
+              <w:numPr>
+                <w:ilvl w:val="0"/>
+                <w:numId w:val="21"/>
+              </w:numPr>
+              <w:rPr>
+                <w:rFonts w:ascii="Pericles" w:hAnsi="Pericles"/>
+                <w:sz w:val="16"/>
+                <w:szCs w:val="16"/>
+              </w:rPr>
+            </w:pPr>
+            <w:r>
+              <w:rPr>
+                <w:rFonts w:ascii="Pericles" w:hAnsi="Pericles"/>
+                <w:sz w:val="16"/>
+                <w:szCs w:val="16"/>
+              </w:rPr>
+              <w:t>Angel’s Move</w:t>
+            </w:r>
+          </w:p>
+          <w:p>
+            <w:pPr>
+              <w:pStyle w:val="ListParagraph"/>
+              <w:numPr>
+                <w:ilvl w:val="1"/>
+                <w:numId w:val="21"/>
+              </w:numPr>
+              <w:rPr>
+                <w:rFonts w:ascii="Pericles" w:hAnsi="Pericles"/>
+                <w:sz w:val="16"/>
+                <w:szCs w:val="16"/>
+              </w:rPr>
+            </w:pPr>
+            <w:r>
+              <w:rPr>
+                <w:rFonts w:ascii="Pericles" w:hAnsi="Pericles"/>
+                <w:sz w:val="16"/>
+                <w:szCs w:val="16"/>
+              </w:rPr>
+              <w:t>Angel’s Move II</w:t>
             </w:r>
           </w:p>
           <w:p>
@@ -19144,7 +19287,6 @@
                 <w:szCs w:val="16"/>
               </w:rPr>
             </w:pPr>
-            <w:proofErr w:type="spellStart"/>
             <w:r>
               <w:rPr>
                 <w:rFonts w:ascii="Pericles" w:hAnsi="Pericles"/>
@@ -19154,7 +19296,6 @@
               </w:rPr>
               <w:t>Archmage</w:t>
             </w:r>
-            <w:proofErr w:type="spellEnd"/>
           </w:p>
           <w:p>
             <w:pPr>
@@ -19219,14 +19360,14 @@
                 <w:sz w:val="16"/>
                 <w:szCs w:val="16"/>
               </w:rPr>
-              <w:t>Counter Spell</w:t>
-            </w:r>
-          </w:p>
-          <w:p>
-            <w:pPr>
-              <w:pStyle w:val="ListParagraph"/>
-              <w:numPr>
-                <w:ilvl w:val="0"/>
+              <w:t>Auto Cast (12)</w:t>
+            </w:r>
+          </w:p>
+          <w:p>
+            <w:pPr>
+              <w:pStyle w:val="ListParagraph"/>
+              <w:numPr>
+                <w:ilvl w:val="2"/>
                 <w:numId w:val="16"/>
               </w:numPr>
               <w:rPr>
@@ -19241,7 +19382,7 @@
                 <w:sz w:val="16"/>
                 <w:szCs w:val="16"/>
               </w:rPr>
-              <w:t>Color Control</w:t>
+              <w:t>Auto Cast (11)</w:t>
             </w:r>
           </w:p>
           <w:p>
@@ -19263,7 +19404,7 @@
                 <w:sz w:val="16"/>
                 <w:szCs w:val="16"/>
               </w:rPr>
-              <w:t>Color Control II</w:t>
+              <w:t>Counter Spell</w:t>
             </w:r>
           </w:p>
           <w:p>
@@ -19285,7 +19426,7 @@
                 <w:sz w:val="16"/>
                 <w:szCs w:val="16"/>
               </w:rPr>
-              <w:t>Combat Caster</w:t>
+              <w:t>Aura Immunity</w:t>
             </w:r>
           </w:p>
           <w:p>
@@ -19307,156 +19448,7 @@
                 <w:sz w:val="16"/>
                 <w:szCs w:val="16"/>
               </w:rPr>
-              <w:t>Doom Aura</w:t>
-            </w:r>
-          </w:p>
-          <w:p>
-            <w:pPr>
-              <w:pStyle w:val="ListParagraph"/>
-              <w:numPr>
-                <w:ilvl w:val="0"/>
-                <w:numId w:val="16"/>
-              </w:numPr>
-              <w:rPr>
-                <w:rFonts w:ascii="Pericles" w:hAnsi="Pericles"/>
-                <w:sz w:val="16"/>
-                <w:szCs w:val="16"/>
-              </w:rPr>
-            </w:pPr>
-            <w:r>
-              <w:rPr>
-                <w:rFonts w:ascii="Pericles" w:hAnsi="Pericles"/>
-                <w:sz w:val="16"/>
-                <w:szCs w:val="16"/>
-              </w:rPr>
-              <w:t>Enchanter</w:t>
-            </w:r>
-          </w:p>
-          <w:p>
-            <w:pPr>
-              <w:pStyle w:val="ListParagraph"/>
-              <w:numPr>
-                <w:ilvl w:val="0"/>
-                <w:numId w:val="16"/>
-              </w:numPr>
-              <w:rPr>
-                <w:rFonts w:ascii="Pericles" w:hAnsi="Pericles"/>
-                <w:sz w:val="16"/>
-                <w:szCs w:val="16"/>
-              </w:rPr>
-            </w:pPr>
-            <w:r>
-              <w:rPr>
-                <w:rFonts w:ascii="Pericles" w:hAnsi="Pericles"/>
-                <w:sz w:val="16"/>
-                <w:szCs w:val="16"/>
-              </w:rPr>
-              <w:t>Quick Caster</w:t>
-            </w:r>
-          </w:p>
-          <w:p>
-            <w:pPr>
-              <w:pStyle w:val="ListParagraph"/>
-              <w:numPr>
-                <w:ilvl w:val="0"/>
-                <w:numId w:val="16"/>
-              </w:numPr>
-              <w:rPr>
-                <w:rFonts w:ascii="Pericles" w:hAnsi="Pericles"/>
-                <w:sz w:val="16"/>
-                <w:szCs w:val="16"/>
-              </w:rPr>
-            </w:pPr>
-            <w:r>
-              <w:rPr>
-                <w:rFonts w:ascii="Pericles" w:hAnsi="Pericles"/>
-                <w:sz w:val="16"/>
-                <w:szCs w:val="16"/>
-              </w:rPr>
-              <w:t>Quick Color</w:t>
-            </w:r>
-          </w:p>
-          <w:p>
-            <w:pPr>
-              <w:pStyle w:val="ListParagraph"/>
-              <w:numPr>
-                <w:ilvl w:val="0"/>
-                <w:numId w:val="16"/>
-              </w:numPr>
-              <w:rPr>
-                <w:rFonts w:ascii="Pericles" w:hAnsi="Pericles"/>
-                <w:sz w:val="16"/>
-                <w:szCs w:val="16"/>
-              </w:rPr>
-            </w:pPr>
-            <w:r>
-              <w:rPr>
-                <w:rFonts w:ascii="Pericles" w:hAnsi="Pericles"/>
-                <w:sz w:val="16"/>
-                <w:szCs w:val="16"/>
-              </w:rPr>
-              <w:t>Quick Conjurer</w:t>
-            </w:r>
-          </w:p>
-          <w:p>
-            <w:pPr>
-              <w:rPr>
-                <w:rFonts w:ascii="Pericles" w:hAnsi="Pericles"/>
-                <w:b/>
-                <w:sz w:val="16"/>
-                <w:szCs w:val="16"/>
-              </w:rPr>
-            </w:pPr>
-          </w:p>
-          <w:p>
-            <w:pPr>
-              <w:rPr>
-                <w:rFonts w:ascii="Pericles" w:hAnsi="Pericles"/>
-                <w:b/>
-                <w:sz w:val="16"/>
-                <w:szCs w:val="16"/>
-              </w:rPr>
-            </w:pPr>
-          </w:p>
-          <w:p>
-            <w:pPr>
-              <w:rPr>
-                <w:rFonts w:ascii="Pericles" w:hAnsi="Pericles"/>
-                <w:b/>
-                <w:sz w:val="16"/>
-                <w:szCs w:val="16"/>
-              </w:rPr>
-            </w:pPr>
-            <w:r>
-              <w:rPr>
-                <w:rFonts w:ascii="Pericles" w:hAnsi="Pericles"/>
-                <w:b/>
-                <w:sz w:val="16"/>
-                <w:szCs w:val="16"/>
-              </w:rPr>
-              <w:t>Electromancer (lightning)</w:t>
-            </w:r>
-          </w:p>
-          <w:p>
-            <w:pPr>
-              <w:pStyle w:val="ListParagraph"/>
-              <w:numPr>
-                <w:ilvl w:val="0"/>
-                <w:numId w:val="16"/>
-              </w:numPr>
-              <w:rPr>
-                <w:rFonts w:ascii="Pericles" w:hAnsi="Pericles"/>
-                <w:sz w:val="16"/>
-                <w:szCs w:val="16"/>
-              </w:rPr>
-            </w:pPr>
-            <w:r>
-              <w:rPr>
-                <w:rFonts w:ascii="Pericles" w:hAnsi="Pericles"/>
-                <w:sz w:val="16"/>
-                <w:szCs w:val="16"/>
-              </w:rPr>
-              <w:t>+1 Color Slot</w:t>
+              <w:t>Color Control</w:t>
             </w:r>
           </w:p>
           <w:p>
@@ -19478,7 +19470,7 @@
                 <w:sz w:val="16"/>
                 <w:szCs w:val="16"/>
               </w:rPr>
-              <w:t>+1 Color Slot</w:t>
+              <w:t>Color Control II</w:t>
             </w:r>
           </w:p>
           <w:p>
@@ -19500,7 +19492,81 @@
                 <w:sz w:val="16"/>
                 <w:szCs w:val="16"/>
               </w:rPr>
-              <w:t>Chain Lightning (6)</w:t>
+              <w:t>Combat Caster</w:t>
+            </w:r>
+          </w:p>
+          <w:p>
+            <w:pPr>
+              <w:pStyle w:val="ListParagraph"/>
+              <w:numPr>
+                <w:ilvl w:val="0"/>
+                <w:numId w:val="16"/>
+              </w:numPr>
+              <w:rPr>
+                <w:rFonts w:ascii="Pericles" w:hAnsi="Pericles"/>
+                <w:sz w:val="16"/>
+                <w:szCs w:val="16"/>
+              </w:rPr>
+            </w:pPr>
+            <w:r>
+              <w:rPr>
+                <w:rFonts w:ascii="Pericles" w:hAnsi="Pericles"/>
+                <w:sz w:val="16"/>
+                <w:szCs w:val="16"/>
+              </w:rPr>
+              <w:t>Doom Aura</w:t>
+            </w:r>
+            <w:r>
+              <w:rPr>
+                <w:rFonts w:ascii="Pericles" w:hAnsi="Pericles"/>
+                <w:sz w:val="16"/>
+                <w:szCs w:val="16"/>
+              </w:rPr>
+              <w:t>*</w:t>
+            </w:r>
+          </w:p>
+          <w:p>
+            <w:pPr>
+              <w:pStyle w:val="ListParagraph"/>
+              <w:numPr>
+                <w:ilvl w:val="0"/>
+                <w:numId w:val="16"/>
+              </w:numPr>
+              <w:rPr>
+                <w:rFonts w:ascii="Pericles" w:hAnsi="Pericles"/>
+                <w:sz w:val="16"/>
+                <w:szCs w:val="16"/>
+              </w:rPr>
+            </w:pPr>
+            <w:r>
+              <w:rPr>
+                <w:rFonts w:ascii="Pericles" w:hAnsi="Pericles"/>
+                <w:sz w:val="16"/>
+                <w:szCs w:val="16"/>
+              </w:rPr>
+              <w:t>Enchanter</w:t>
+            </w:r>
+          </w:p>
+          <w:p>
+            <w:pPr>
+              <w:pStyle w:val="ListParagraph"/>
+              <w:numPr>
+                <w:ilvl w:val="0"/>
+                <w:numId w:val="16"/>
+              </w:numPr>
+              <w:rPr>
+                <w:rFonts w:ascii="Pericles" w:hAnsi="Pericles"/>
+                <w:sz w:val="16"/>
+                <w:szCs w:val="16"/>
+              </w:rPr>
+            </w:pPr>
+            <w:r>
+              <w:rPr>
+                <w:rFonts w:ascii="Pericles" w:hAnsi="Pericles"/>
+                <w:sz w:val="16"/>
+                <w:szCs w:val="16"/>
+              </w:rPr>
+              <w:t>Inspired Save</w:t>
             </w:r>
           </w:p>
           <w:p>
@@ -19522,6 +19588,222 @@
                 <w:sz w:val="16"/>
                 <w:szCs w:val="16"/>
               </w:rPr>
+              <w:lastRenderedPageBreak/>
+              <w:t>Inspired Save II</w:t>
+            </w:r>
+          </w:p>
+          <w:p>
+            <w:pPr>
+              <w:pStyle w:val="ListParagraph"/>
+              <w:numPr>
+                <w:ilvl w:val="0"/>
+                <w:numId w:val="16"/>
+              </w:numPr>
+              <w:rPr>
+                <w:rFonts w:ascii="Pericles" w:hAnsi="Pericles"/>
+                <w:sz w:val="16"/>
+                <w:szCs w:val="16"/>
+              </w:rPr>
+            </w:pPr>
+            <w:r>
+              <w:rPr>
+                <w:rFonts w:ascii="Pericles" w:hAnsi="Pericles"/>
+                <w:sz w:val="16"/>
+                <w:szCs w:val="16"/>
+              </w:rPr>
+              <w:t>Magic Circle</w:t>
+            </w:r>
+          </w:p>
+          <w:p>
+            <w:pPr>
+              <w:pStyle w:val="ListParagraph"/>
+              <w:numPr>
+                <w:ilvl w:val="0"/>
+                <w:numId w:val="16"/>
+              </w:numPr>
+              <w:rPr>
+                <w:rFonts w:ascii="Pericles" w:hAnsi="Pericles"/>
+                <w:sz w:val="16"/>
+                <w:szCs w:val="16"/>
+              </w:rPr>
+            </w:pPr>
+            <w:r>
+              <w:rPr>
+                <w:rFonts w:ascii="Pericles" w:hAnsi="Pericles"/>
+                <w:sz w:val="16"/>
+                <w:szCs w:val="16"/>
+              </w:rPr>
+              <w:t>Quick Caster</w:t>
+            </w:r>
+          </w:p>
+          <w:p>
+            <w:pPr>
+              <w:pStyle w:val="ListParagraph"/>
+              <w:numPr>
+                <w:ilvl w:val="0"/>
+                <w:numId w:val="16"/>
+              </w:numPr>
+              <w:rPr>
+                <w:rFonts w:ascii="Pericles" w:hAnsi="Pericles"/>
+                <w:sz w:val="16"/>
+                <w:szCs w:val="16"/>
+              </w:rPr>
+            </w:pPr>
+            <w:r>
+              <w:rPr>
+                <w:rFonts w:ascii="Pericles" w:hAnsi="Pericles"/>
+                <w:sz w:val="16"/>
+                <w:szCs w:val="16"/>
+              </w:rPr>
+              <w:t>Quick Color</w:t>
+            </w:r>
+          </w:p>
+          <w:p>
+            <w:pPr>
+              <w:pStyle w:val="ListParagraph"/>
+              <w:numPr>
+                <w:ilvl w:val="0"/>
+                <w:numId w:val="16"/>
+              </w:numPr>
+              <w:rPr>
+                <w:rFonts w:ascii="Pericles" w:hAnsi="Pericles"/>
+                <w:sz w:val="16"/>
+                <w:szCs w:val="16"/>
+              </w:rPr>
+            </w:pPr>
+            <w:r>
+              <w:rPr>
+                <w:rFonts w:ascii="Pericles" w:hAnsi="Pericles"/>
+                <w:sz w:val="16"/>
+                <w:szCs w:val="16"/>
+              </w:rPr>
+              <w:t>Quick Conjurer</w:t>
+            </w:r>
+          </w:p>
+          <w:p>
+            <w:pPr>
+              <w:rPr>
+                <w:rFonts w:ascii="Pericles" w:hAnsi="Pericles"/>
+                <w:b/>
+                <w:sz w:val="16"/>
+                <w:szCs w:val="16"/>
+              </w:rPr>
+            </w:pPr>
+          </w:p>
+          <w:p>
+            <w:pPr>
+              <w:rPr>
+                <w:rFonts w:ascii="Pericles" w:hAnsi="Pericles"/>
+                <w:b/>
+                <w:sz w:val="16"/>
+                <w:szCs w:val="16"/>
+              </w:rPr>
+            </w:pPr>
+          </w:p>
+          <w:p>
+            <w:pPr>
+              <w:rPr>
+                <w:rFonts w:ascii="Pericles" w:hAnsi="Pericles"/>
+                <w:b/>
+                <w:sz w:val="16"/>
+                <w:szCs w:val="16"/>
+              </w:rPr>
+            </w:pPr>
+            <w:r>
+              <w:rPr>
+                <w:rFonts w:ascii="Pericles" w:hAnsi="Pericles"/>
+                <w:b/>
+                <w:sz w:val="16"/>
+                <w:szCs w:val="16"/>
+              </w:rPr>
+              <w:t>Electromancer (lightning)</w:t>
+            </w:r>
+          </w:p>
+          <w:p>
+            <w:pPr>
+              <w:pStyle w:val="ListParagraph"/>
+              <w:numPr>
+                <w:ilvl w:val="0"/>
+                <w:numId w:val="16"/>
+              </w:numPr>
+              <w:rPr>
+                <w:rFonts w:ascii="Pericles" w:hAnsi="Pericles"/>
+                <w:sz w:val="16"/>
+                <w:szCs w:val="16"/>
+              </w:rPr>
+            </w:pPr>
+            <w:r>
+              <w:rPr>
+                <w:rFonts w:ascii="Pericles" w:hAnsi="Pericles"/>
+                <w:sz w:val="16"/>
+                <w:szCs w:val="16"/>
+              </w:rPr>
+              <w:t>+1 Color Slot</w:t>
+            </w:r>
+          </w:p>
+          <w:p>
+            <w:pPr>
+              <w:pStyle w:val="ListParagraph"/>
+              <w:numPr>
+                <w:ilvl w:val="1"/>
+                <w:numId w:val="16"/>
+              </w:numPr>
+              <w:rPr>
+                <w:rFonts w:ascii="Pericles" w:hAnsi="Pericles"/>
+                <w:sz w:val="16"/>
+                <w:szCs w:val="16"/>
+              </w:rPr>
+            </w:pPr>
+            <w:r>
+              <w:rPr>
+                <w:rFonts w:ascii="Pericles" w:hAnsi="Pericles"/>
+                <w:sz w:val="16"/>
+                <w:szCs w:val="16"/>
+              </w:rPr>
+              <w:t>+1 Color Slot</w:t>
+            </w:r>
+          </w:p>
+          <w:p>
+            <w:pPr>
+              <w:pStyle w:val="ListParagraph"/>
+              <w:numPr>
+                <w:ilvl w:val="0"/>
+                <w:numId w:val="16"/>
+              </w:numPr>
+              <w:rPr>
+                <w:rFonts w:ascii="Pericles" w:hAnsi="Pericles"/>
+                <w:sz w:val="16"/>
+                <w:szCs w:val="16"/>
+              </w:rPr>
+            </w:pPr>
+            <w:r>
+              <w:rPr>
+                <w:rFonts w:ascii="Pericles" w:hAnsi="Pericles"/>
+                <w:sz w:val="16"/>
+                <w:szCs w:val="16"/>
+              </w:rPr>
+              <w:t>Chain Lightning (6)</w:t>
+            </w:r>
+          </w:p>
+          <w:p>
+            <w:pPr>
+              <w:pStyle w:val="ListParagraph"/>
+              <w:numPr>
+                <w:ilvl w:val="1"/>
+                <w:numId w:val="16"/>
+              </w:numPr>
+              <w:rPr>
+                <w:rFonts w:ascii="Pericles" w:hAnsi="Pericles"/>
+                <w:sz w:val="16"/>
+                <w:szCs w:val="16"/>
+              </w:rPr>
+            </w:pPr>
+            <w:r>
+              <w:rPr>
+                <w:rFonts w:ascii="Pericles" w:hAnsi="Pericles"/>
+                <w:sz w:val="16"/>
+                <w:szCs w:val="16"/>
+              </w:rPr>
               <w:t>Chain Lightning (8)</w:t>
             </w:r>
           </w:p>
@@ -19566,30 +19848,7 @@
                 <w:sz w:val="16"/>
                 <w:szCs w:val="16"/>
               </w:rPr>
-              <w:lastRenderedPageBreak/>
               <w:t>Lightning Aura*</w:t>
-            </w:r>
-          </w:p>
-          <w:p>
-            <w:pPr>
-              <w:pStyle w:val="ListParagraph"/>
-              <w:numPr>
-                <w:ilvl w:val="0"/>
-                <w:numId w:val="16"/>
-              </w:numPr>
-              <w:rPr>
-                <w:rFonts w:ascii="Pericles" w:hAnsi="Pericles"/>
-                <w:sz w:val="16"/>
-                <w:szCs w:val="16"/>
-              </w:rPr>
-            </w:pPr>
-            <w:r>
-              <w:rPr>
-                <w:rFonts w:ascii="Pericles" w:hAnsi="Pericles"/>
-                <w:sz w:val="16"/>
-                <w:szCs w:val="16"/>
-              </w:rPr>
-              <w:t>Piercing Spark</w:t>
             </w:r>
           </w:p>
           <w:p>
@@ -19611,7 +19870,7 @@
                 <w:sz w:val="16"/>
                 <w:szCs w:val="16"/>
               </w:rPr>
-              <w:t>Stunning Spark (1)</w:t>
+              <w:t>Lightning Dance</w:t>
             </w:r>
           </w:p>
           <w:p>
@@ -19633,7 +19892,51 @@
                 <w:sz w:val="16"/>
                 <w:szCs w:val="16"/>
               </w:rPr>
-              <w:t>Stunning Spark (2)</w:t>
+              <w:t>Lightning Dance II</w:t>
+            </w:r>
+          </w:p>
+          <w:p>
+            <w:pPr>
+              <w:pStyle w:val="ListParagraph"/>
+              <w:numPr>
+                <w:ilvl w:val="0"/>
+                <w:numId w:val="16"/>
+              </w:numPr>
+              <w:rPr>
+                <w:rFonts w:ascii="Pericles" w:hAnsi="Pericles"/>
+                <w:sz w:val="16"/>
+                <w:szCs w:val="16"/>
+              </w:rPr>
+            </w:pPr>
+            <w:r>
+              <w:rPr>
+                <w:rFonts w:ascii="Pericles" w:hAnsi="Pericles"/>
+                <w:sz w:val="16"/>
+                <w:szCs w:val="16"/>
+              </w:rPr>
+              <w:t>Piercing Spark</w:t>
+            </w:r>
+          </w:p>
+          <w:p>
+            <w:pPr>
+              <w:pStyle w:val="ListParagraph"/>
+              <w:numPr>
+                <w:ilvl w:val="1"/>
+                <w:numId w:val="16"/>
+              </w:numPr>
+              <w:rPr>
+                <w:rFonts w:ascii="Pericles" w:hAnsi="Pericles"/>
+                <w:sz w:val="16"/>
+                <w:szCs w:val="16"/>
+              </w:rPr>
+            </w:pPr>
+            <w:r>
+              <w:rPr>
+                <w:rFonts w:ascii="Pericles" w:hAnsi="Pericles"/>
+                <w:sz w:val="16"/>
+                <w:szCs w:val="16"/>
+              </w:rPr>
+              <w:t>Stunning Spark (1)</w:t>
             </w:r>
           </w:p>
           <w:p>
@@ -19649,7 +19952,28 @@
                 <w:szCs w:val="16"/>
               </w:rPr>
             </w:pPr>
-            <w:proofErr w:type="spellStart"/>
+            <w:r>
+              <w:rPr>
+                <w:rFonts w:ascii="Pericles" w:hAnsi="Pericles"/>
+                <w:sz w:val="16"/>
+                <w:szCs w:val="16"/>
+              </w:rPr>
+              <w:t>Stunning Spark (2)</w:t>
+            </w:r>
+          </w:p>
+          <w:p>
+            <w:pPr>
+              <w:pStyle w:val="ListParagraph"/>
+              <w:numPr>
+                <w:ilvl w:val="2"/>
+                <w:numId w:val="16"/>
+              </w:numPr>
+              <w:rPr>
+                <w:rFonts w:ascii="Pericles" w:hAnsi="Pericles"/>
+                <w:sz w:val="16"/>
+                <w:szCs w:val="16"/>
+              </w:rPr>
+            </w:pPr>
             <w:r>
               <w:rPr>
                 <w:rFonts w:ascii="Pericles" w:hAnsi="Pericles"/>
@@ -19658,7 +19982,6 @@
               </w:rPr>
               <w:t>Dazer</w:t>
             </w:r>
-            <w:proofErr w:type="spellEnd"/>
           </w:p>
           <w:p>
             <w:pPr>
@@ -19762,6 +20085,7 @@
             <w:pPr>
               <w:rPr>
                 <w:rFonts w:ascii="Pericles" w:hAnsi="Pericles"/>
+                <w:b/>
                 <w:sz w:val="16"/>
                 <w:szCs w:val="16"/>
               </w:rPr>
@@ -19904,6 +20228,28 @@
                 <w:szCs w:val="16"/>
               </w:rPr>
               <w:t>Dragon Skin</w:t>
+            </w:r>
+          </w:p>
+          <w:p>
+            <w:pPr>
+              <w:pStyle w:val="ListParagraph"/>
+              <w:numPr>
+                <w:ilvl w:val="0"/>
+                <w:numId w:val="16"/>
+              </w:numPr>
+              <w:rPr>
+                <w:rFonts w:ascii="Pericles" w:hAnsi="Pericles"/>
+                <w:sz w:val="16"/>
+                <w:szCs w:val="16"/>
+              </w:rPr>
+            </w:pPr>
+            <w:r>
+              <w:rPr>
+                <w:rFonts w:ascii="Pericles" w:hAnsi="Pericles"/>
+                <w:sz w:val="16"/>
+                <w:szCs w:val="16"/>
+              </w:rPr>
+              <w:t>Fire Aura*</w:t>
             </w:r>
           </w:p>
           <w:p>
@@ -20288,25 +20634,7 @@
                 <w:sz w:val="20"/>
                 <w:szCs w:val="20"/>
               </w:rPr>
-              <w:t xml:space="preserve"> </w:t>
-            </w:r>
-            <w:proofErr w:type="spellStart"/>
-            <w:r>
-              <w:rPr>
-                <w:rFonts w:ascii="Pericles" w:hAnsi="Pericles"/>
-                <w:sz w:val="20"/>
-                <w:szCs w:val="20"/>
-              </w:rPr>
-              <w:t>Spheria</w:t>
-            </w:r>
-            <w:proofErr w:type="spellEnd"/>
-            <w:r>
-              <w:rPr>
-                <w:rFonts w:ascii="Pericles" w:hAnsi="Pericles"/>
-                <w:sz w:val="20"/>
-                <w:szCs w:val="20"/>
-              </w:rPr>
-              <w:t xml:space="preserve">, there are young men hell-bent on proving their mettle in single combat. The swordsman is there to teach these ruffians humility. He is a master of light, quick attacks that leave his opponent too weak to respond. </w:t>
+              <w:t xml:space="preserve"> Spheria, there are young men hell-bent on proving their mettle in single combat. The swordsman is there to teach these ruffians humility. He is a master of light, quick attacks that leave his opponent too weak to respond. </w:t>
             </w:r>
           </w:p>
         </w:tc>
@@ -20920,6 +21248,7 @@
                 <w:sz w:val="16"/>
                 <w:szCs w:val="16"/>
               </w:rPr>
+              <w:lastRenderedPageBreak/>
               <w:t xml:space="preserve">Auto </w:t>
             </w:r>
             <w:r>
@@ -21379,7 +21708,6 @@
                 <w:sz w:val="16"/>
                 <w:szCs w:val="16"/>
               </w:rPr>
-              <w:lastRenderedPageBreak/>
               <w:t>Offensive Stance</w:t>
             </w:r>
           </w:p>
@@ -22328,6 +22656,7 @@
                 <w:sz w:val="20"/>
                 <w:szCs w:val="20"/>
               </w:rPr>
+              <w:lastRenderedPageBreak/>
               <w:drawing>
                 <wp:anchor distT="0" distB="0" distL="114300" distR="114300" simplePos="0" relativeHeight="251681792" behindDoc="0" locked="0" layoutInCell="1" allowOverlap="1" wp14:anchorId="4DFC52F4" wp14:editId="640747E2">
                   <wp:simplePos x="0" y="0"/>
@@ -23014,7 +23343,6 @@
                 <w:sz w:val="16"/>
                 <w:szCs w:val="16"/>
               </w:rPr>
-              <w:lastRenderedPageBreak/>
               <w:t>Bone Bleeder</w:t>
             </w:r>
           </w:p>
@@ -23399,145 +23727,7 @@
                 <w:sz w:val="16"/>
                 <w:szCs w:val="16"/>
               </w:rPr>
-              <w:t>Bearer</w:t>
-            </w:r>
-          </w:p>
-          <w:p>
-            <w:pPr>
-              <w:pStyle w:val="ListParagraph"/>
-              <w:numPr>
-                <w:ilvl w:val="0"/>
-                <w:numId w:val="21"/>
-              </w:numPr>
-              <w:spacing w:line="256" w:lineRule="auto"/>
-              <w:rPr>
-                <w:rFonts w:ascii="Pericles" w:hAnsi="Pericles"/>
-                <w:sz w:val="16"/>
-                <w:szCs w:val="16"/>
-              </w:rPr>
-            </w:pPr>
-            <w:r>
-              <w:rPr>
-                <w:rFonts w:ascii="Pericles" w:hAnsi="Pericles"/>
-                <w:sz w:val="16"/>
-                <w:szCs w:val="16"/>
-              </w:rPr>
-              <w:t>Combat Caster</w:t>
-            </w:r>
-          </w:p>
-          <w:p>
-            <w:pPr>
-              <w:pStyle w:val="ListParagraph"/>
-              <w:numPr>
-                <w:ilvl w:val="0"/>
-                <w:numId w:val="21"/>
-              </w:numPr>
-              <w:spacing w:line="256" w:lineRule="auto"/>
-              <w:rPr>
-                <w:rFonts w:ascii="Pericles" w:hAnsi="Pericles"/>
-                <w:sz w:val="16"/>
-                <w:szCs w:val="16"/>
-              </w:rPr>
-            </w:pPr>
-            <w:r>
-              <w:rPr>
-                <w:rFonts w:ascii="Pericles" w:hAnsi="Pericles"/>
-                <w:sz w:val="16"/>
-                <w:szCs w:val="16"/>
-              </w:rPr>
-              <w:t>Healing Mastery</w:t>
-            </w:r>
-          </w:p>
-          <w:p>
-            <w:pPr>
-              <w:pStyle w:val="ListParagraph"/>
-              <w:numPr>
-                <w:ilvl w:val="0"/>
-                <w:numId w:val="21"/>
-              </w:numPr>
-              <w:spacing w:line="256" w:lineRule="auto"/>
-              <w:rPr>
-                <w:rFonts w:ascii="Pericles" w:hAnsi="Pericles"/>
-                <w:sz w:val="16"/>
-                <w:szCs w:val="16"/>
-              </w:rPr>
-            </w:pPr>
-            <w:r>
-              <w:rPr>
-                <w:rFonts w:ascii="Pericles" w:hAnsi="Pericles"/>
-                <w:sz w:val="16"/>
-                <w:szCs w:val="16"/>
-              </w:rPr>
-              <w:t>Healing Spirits*</w:t>
-            </w:r>
-          </w:p>
-          <w:p>
-            <w:pPr>
-              <w:pStyle w:val="ListParagraph"/>
-              <w:numPr>
-                <w:ilvl w:val="0"/>
-                <w:numId w:val="21"/>
-              </w:numPr>
-              <w:spacing w:line="256" w:lineRule="auto"/>
-              <w:rPr>
-                <w:rFonts w:ascii="Pericles" w:hAnsi="Pericles"/>
-                <w:sz w:val="16"/>
-                <w:szCs w:val="16"/>
-              </w:rPr>
-            </w:pPr>
-            <w:r>
-              <w:rPr>
-                <w:rFonts w:ascii="Pericles" w:hAnsi="Pericles"/>
-                <w:sz w:val="16"/>
-                <w:szCs w:val="16"/>
-              </w:rPr>
-              <w:t>Healing Strikes</w:t>
-            </w:r>
-          </w:p>
-          <w:p>
-            <w:pPr>
-              <w:pStyle w:val="ListParagraph"/>
-              <w:numPr>
-                <w:ilvl w:val="0"/>
-                <w:numId w:val="21"/>
-              </w:numPr>
-              <w:spacing w:line="256" w:lineRule="auto"/>
-              <w:rPr>
-                <w:rFonts w:ascii="Pericles" w:hAnsi="Pericles"/>
-                <w:sz w:val="16"/>
-                <w:szCs w:val="16"/>
-              </w:rPr>
-            </w:pPr>
-            <w:r>
-              <w:rPr>
-                <w:rFonts w:ascii="Pericles" w:hAnsi="Pericles"/>
-                <w:sz w:val="16"/>
-                <w:szCs w:val="16"/>
-              </w:rPr>
-              <w:t>Inspiring Presence</w:t>
-            </w:r>
-          </w:p>
-          <w:p>
-            <w:pPr>
-              <w:pStyle w:val="ListParagraph"/>
-              <w:numPr>
-                <w:ilvl w:val="0"/>
-                <w:numId w:val="21"/>
-              </w:numPr>
-              <w:spacing w:line="256" w:lineRule="auto"/>
-              <w:rPr>
-                <w:rFonts w:ascii="Pericles" w:hAnsi="Pericles"/>
-                <w:sz w:val="16"/>
-                <w:szCs w:val="16"/>
-              </w:rPr>
-            </w:pPr>
-            <w:r>
-              <w:rPr>
-                <w:rFonts w:ascii="Pericles" w:hAnsi="Pericles"/>
-                <w:sz w:val="16"/>
-                <w:szCs w:val="16"/>
-              </w:rPr>
-              <w:t>Taunt</w:t>
+              <w:t>Angel’s Move</w:t>
             </w:r>
           </w:p>
           <w:p>
@@ -23560,15 +23750,7 @@
                 <w:sz w:val="16"/>
                 <w:szCs w:val="16"/>
               </w:rPr>
-              <w:t xml:space="preserve">Taunt </w:t>
-            </w:r>
-            <w:r>
-              <w:rPr>
-                <w:rFonts w:ascii="Pericles" w:hAnsi="Pericles"/>
-                <w:sz w:val="16"/>
-                <w:szCs w:val="16"/>
-              </w:rPr>
-              <w:t>II</w:t>
+              <w:t>Angel’s Move II</w:t>
             </w:r>
           </w:p>
           <w:p>
@@ -23591,7 +23773,145 @@
                 <w:sz w:val="16"/>
                 <w:szCs w:val="16"/>
               </w:rPr>
-              <w:t>Zone of Control I</w:t>
+              <w:t>Bearer</w:t>
+            </w:r>
+          </w:p>
+          <w:p>
+            <w:pPr>
+              <w:pStyle w:val="ListParagraph"/>
+              <w:numPr>
+                <w:ilvl w:val="0"/>
+                <w:numId w:val="21"/>
+              </w:numPr>
+              <w:spacing w:line="256" w:lineRule="auto"/>
+              <w:rPr>
+                <w:rFonts w:ascii="Pericles" w:hAnsi="Pericles"/>
+                <w:sz w:val="16"/>
+                <w:szCs w:val="16"/>
+              </w:rPr>
+            </w:pPr>
+            <w:r>
+              <w:rPr>
+                <w:rFonts w:ascii="Pericles" w:hAnsi="Pericles"/>
+                <w:sz w:val="16"/>
+                <w:szCs w:val="16"/>
+              </w:rPr>
+              <w:t>Combat Caster</w:t>
+            </w:r>
+          </w:p>
+          <w:p>
+            <w:pPr>
+              <w:pStyle w:val="ListParagraph"/>
+              <w:numPr>
+                <w:ilvl w:val="0"/>
+                <w:numId w:val="21"/>
+              </w:numPr>
+              <w:spacing w:line="256" w:lineRule="auto"/>
+              <w:rPr>
+                <w:rFonts w:ascii="Pericles" w:hAnsi="Pericles"/>
+                <w:sz w:val="16"/>
+                <w:szCs w:val="16"/>
+              </w:rPr>
+            </w:pPr>
+            <w:r>
+              <w:rPr>
+                <w:rFonts w:ascii="Pericles" w:hAnsi="Pericles"/>
+                <w:sz w:val="16"/>
+                <w:szCs w:val="16"/>
+              </w:rPr>
+              <w:t>Healing Mastery</w:t>
+            </w:r>
+          </w:p>
+          <w:p>
+            <w:pPr>
+              <w:pStyle w:val="ListParagraph"/>
+              <w:numPr>
+                <w:ilvl w:val="0"/>
+                <w:numId w:val="21"/>
+              </w:numPr>
+              <w:spacing w:line="256" w:lineRule="auto"/>
+              <w:rPr>
+                <w:rFonts w:ascii="Pericles" w:hAnsi="Pericles"/>
+                <w:sz w:val="16"/>
+                <w:szCs w:val="16"/>
+              </w:rPr>
+            </w:pPr>
+            <w:r>
+              <w:rPr>
+                <w:rFonts w:ascii="Pericles" w:hAnsi="Pericles"/>
+                <w:sz w:val="16"/>
+                <w:szCs w:val="16"/>
+              </w:rPr>
+              <w:t>Healing Spirits*</w:t>
+            </w:r>
+          </w:p>
+          <w:p>
+            <w:pPr>
+              <w:pStyle w:val="ListParagraph"/>
+              <w:numPr>
+                <w:ilvl w:val="0"/>
+                <w:numId w:val="21"/>
+              </w:numPr>
+              <w:spacing w:line="256" w:lineRule="auto"/>
+              <w:rPr>
+                <w:rFonts w:ascii="Pericles" w:hAnsi="Pericles"/>
+                <w:sz w:val="16"/>
+                <w:szCs w:val="16"/>
+              </w:rPr>
+            </w:pPr>
+            <w:r>
+              <w:rPr>
+                <w:rFonts w:ascii="Pericles" w:hAnsi="Pericles"/>
+                <w:sz w:val="16"/>
+                <w:szCs w:val="16"/>
+              </w:rPr>
+              <w:t>Healing Strikes</w:t>
+            </w:r>
+          </w:p>
+          <w:p>
+            <w:pPr>
+              <w:pStyle w:val="ListParagraph"/>
+              <w:numPr>
+                <w:ilvl w:val="0"/>
+                <w:numId w:val="21"/>
+              </w:numPr>
+              <w:spacing w:line="256" w:lineRule="auto"/>
+              <w:rPr>
+                <w:rFonts w:ascii="Pericles" w:hAnsi="Pericles"/>
+                <w:sz w:val="16"/>
+                <w:szCs w:val="16"/>
+              </w:rPr>
+            </w:pPr>
+            <w:r>
+              <w:rPr>
+                <w:rFonts w:ascii="Pericles" w:hAnsi="Pericles"/>
+                <w:sz w:val="16"/>
+                <w:szCs w:val="16"/>
+              </w:rPr>
+              <w:t>Inspiring Presence</w:t>
+            </w:r>
+          </w:p>
+          <w:p>
+            <w:pPr>
+              <w:pStyle w:val="ListParagraph"/>
+              <w:numPr>
+                <w:ilvl w:val="0"/>
+                <w:numId w:val="21"/>
+              </w:numPr>
+              <w:spacing w:line="256" w:lineRule="auto"/>
+              <w:rPr>
+                <w:rFonts w:ascii="Pericles" w:hAnsi="Pericles"/>
+                <w:sz w:val="16"/>
+                <w:szCs w:val="16"/>
+              </w:rPr>
+            </w:pPr>
+            <w:r>
+              <w:rPr>
+                <w:rFonts w:ascii="Pericles" w:hAnsi="Pericles"/>
+                <w:sz w:val="16"/>
+                <w:szCs w:val="16"/>
+              </w:rPr>
+              <w:t>Taunt</w:t>
             </w:r>
           </w:p>
           <w:p>
@@ -23614,36 +23934,15 @@
                 <w:sz w:val="16"/>
                 <w:szCs w:val="16"/>
               </w:rPr>
-              <w:t>Zone of Control II</w:t>
-            </w:r>
-          </w:p>
-          <w:p>
-            <w:pPr>
-              <w:rPr>
-                <w:rFonts w:ascii="Pericles" w:hAnsi="Pericles"/>
-                <w:b/>
-                <w:sz w:val="16"/>
-                <w:szCs w:val="16"/>
-              </w:rPr>
-            </w:pPr>
-          </w:p>
-          <w:p>
-            <w:pPr>
-              <w:rPr>
-                <w:rFonts w:ascii="Pericles" w:hAnsi="Pericles"/>
-                <w:b/>
-                <w:sz w:val="16"/>
-                <w:szCs w:val="16"/>
-              </w:rPr>
-            </w:pPr>
-            <w:r>
-              <w:rPr>
-                <w:rFonts w:ascii="Pericles" w:hAnsi="Pericles"/>
-                <w:b/>
-                <w:sz w:val="16"/>
-                <w:szCs w:val="16"/>
-              </w:rPr>
-              <w:t>Vanguard (defensive fighting tree)</w:t>
+              <w:t xml:space="preserve">Taunt </w:t>
+            </w:r>
+            <w:r>
+              <w:rPr>
+                <w:rFonts w:ascii="Pericles" w:hAnsi="Pericles"/>
+                <w:sz w:val="16"/>
+                <w:szCs w:val="16"/>
+              </w:rPr>
+              <w:t>II</w:t>
             </w:r>
           </w:p>
           <w:p>
@@ -23653,19 +23952,20 @@
                 <w:ilvl w:val="0"/>
                 <w:numId w:val="21"/>
               </w:numPr>
-              <w:rPr>
-                <w:rFonts w:ascii="Pericles" w:hAnsi="Pericles"/>
-                <w:sz w:val="16"/>
-                <w:szCs w:val="16"/>
-              </w:rPr>
-            </w:pPr>
-            <w:r>
-              <w:rPr>
-                <w:rFonts w:ascii="Pericles" w:hAnsi="Pericles"/>
-                <w:sz w:val="16"/>
-                <w:szCs w:val="16"/>
-              </w:rPr>
-              <w:t>+2 Hit Points</w:t>
+              <w:spacing w:line="256" w:lineRule="auto"/>
+              <w:rPr>
+                <w:rFonts w:ascii="Pericles" w:hAnsi="Pericles"/>
+                <w:sz w:val="16"/>
+                <w:szCs w:val="16"/>
+              </w:rPr>
+            </w:pPr>
+            <w:r>
+              <w:rPr>
+                <w:rFonts w:ascii="Pericles" w:hAnsi="Pericles"/>
+                <w:sz w:val="16"/>
+                <w:szCs w:val="16"/>
+              </w:rPr>
+              <w:t>Zone of Control I</w:t>
             </w:r>
           </w:p>
           <w:p>
@@ -23675,6 +23975,80 @@
                 <w:ilvl w:val="1"/>
                 <w:numId w:val="21"/>
               </w:numPr>
+              <w:spacing w:line="256" w:lineRule="auto"/>
+              <w:rPr>
+                <w:rFonts w:ascii="Pericles" w:hAnsi="Pericles"/>
+                <w:sz w:val="16"/>
+                <w:szCs w:val="16"/>
+              </w:rPr>
+            </w:pPr>
+            <w:r>
+              <w:rPr>
+                <w:rFonts w:ascii="Pericles" w:hAnsi="Pericles"/>
+                <w:sz w:val="16"/>
+                <w:szCs w:val="16"/>
+              </w:rPr>
+              <w:t>Zone of Control II</w:t>
+            </w:r>
+          </w:p>
+          <w:p>
+            <w:pPr>
+              <w:rPr>
+                <w:rFonts w:ascii="Pericles" w:hAnsi="Pericles"/>
+                <w:b/>
+                <w:sz w:val="16"/>
+                <w:szCs w:val="16"/>
+              </w:rPr>
+            </w:pPr>
+          </w:p>
+          <w:p>
+            <w:pPr>
+              <w:rPr>
+                <w:rFonts w:ascii="Pericles" w:hAnsi="Pericles"/>
+                <w:b/>
+                <w:sz w:val="16"/>
+                <w:szCs w:val="16"/>
+              </w:rPr>
+            </w:pPr>
+            <w:r>
+              <w:rPr>
+                <w:rFonts w:ascii="Pericles" w:hAnsi="Pericles"/>
+                <w:b/>
+                <w:sz w:val="16"/>
+                <w:szCs w:val="16"/>
+              </w:rPr>
+              <w:t>Vanguard (defensive fighting tree)</w:t>
+            </w:r>
+          </w:p>
+          <w:p>
+            <w:pPr>
+              <w:pStyle w:val="ListParagraph"/>
+              <w:numPr>
+                <w:ilvl w:val="0"/>
+                <w:numId w:val="21"/>
+              </w:numPr>
+              <w:rPr>
+                <w:rFonts w:ascii="Pericles" w:hAnsi="Pericles"/>
+                <w:sz w:val="16"/>
+                <w:szCs w:val="16"/>
+              </w:rPr>
+            </w:pPr>
+            <w:r>
+              <w:rPr>
+                <w:rFonts w:ascii="Pericles" w:hAnsi="Pericles"/>
+                <w:sz w:val="16"/>
+                <w:szCs w:val="16"/>
+              </w:rPr>
+              <w:t>+2 Hit Points</w:t>
+            </w:r>
+          </w:p>
+          <w:p>
+            <w:pPr>
+              <w:pStyle w:val="ListParagraph"/>
+              <w:numPr>
+                <w:ilvl w:val="1"/>
+                <w:numId w:val="21"/>
+              </w:numPr>
               <w:rPr>
                 <w:rFonts w:ascii="Pericles" w:hAnsi="Pericles"/>
                 <w:sz w:val="16"/>
@@ -23951,6 +24325,7 @@
                 <w:sz w:val="16"/>
                 <w:szCs w:val="16"/>
               </w:rPr>
+              <w:lastRenderedPageBreak/>
               <w:t>Improved Press</w:t>
             </w:r>
           </w:p>
@@ -24429,7 +24804,6 @@
                 <w:sz w:val="16"/>
                 <w:szCs w:val="16"/>
               </w:rPr>
-              <w:lastRenderedPageBreak/>
               <w:t>General Skills:</w:t>
             </w:r>
           </w:p>
@@ -24615,7 +24989,6 @@
                 <w:sz w:val="16"/>
                 <w:szCs w:val="16"/>
               </w:rPr>
-              <w:lastRenderedPageBreak/>
               <w:t>Magic:</w:t>
             </w:r>
           </w:p>
@@ -25397,39 +25770,37 @@
                 <w:szCs w:val="16"/>
               </w:rPr>
             </w:pPr>
-            <w:proofErr w:type="spellStart"/>
-            <w:r>
-              <w:rPr>
-                <w:rFonts w:ascii="Pericles" w:hAnsi="Pericles"/>
-                <w:sz w:val="16"/>
-                <w:szCs w:val="16"/>
-              </w:rPr>
-              <w:t>Cryo</w:t>
-            </w:r>
-            <w:r>
-              <w:rPr>
-                <w:rFonts w:ascii="Pericles" w:hAnsi="Pericles"/>
-                <w:sz w:val="16"/>
-                <w:szCs w:val="16"/>
-              </w:rPr>
-              <w:t>m</w:t>
-            </w:r>
-            <w:r>
-              <w:rPr>
-                <w:rFonts w:ascii="Pericles" w:hAnsi="Pericles"/>
-                <w:sz w:val="16"/>
-                <w:szCs w:val="16"/>
-              </w:rPr>
-              <w:t>ancer</w:t>
-            </w:r>
-            <w:proofErr w:type="spellEnd"/>
-            <w:r>
-              <w:rPr>
-                <w:rFonts w:ascii="Pericles" w:hAnsi="Pericles"/>
-                <w:sz w:val="16"/>
-                <w:szCs w:val="16"/>
-              </w:rPr>
-              <w:t xml:space="preserve"> (1)</w:t>
+            <w:r>
+              <w:rPr>
+                <w:rFonts w:ascii="Pericles" w:hAnsi="Pericles"/>
+                <w:sz w:val="16"/>
+                <w:szCs w:val="16"/>
+              </w:rPr>
+              <w:t>Spell Mastery</w:t>
+            </w:r>
+            <w:r>
+              <w:rPr>
+                <w:rFonts w:ascii="Pericles" w:hAnsi="Pericles"/>
+                <w:sz w:val="16"/>
+                <w:szCs w:val="16"/>
+              </w:rPr>
+              <w:t xml:space="preserve"> (</w:t>
+            </w:r>
+            <w:r>
+              <w:rPr>
+                <w:rFonts w:ascii="Pericles" w:hAnsi="Pericles"/>
+                <w:sz w:val="16"/>
+                <w:szCs w:val="16"/>
+              </w:rPr>
+              <w:t>ice/</w:t>
+            </w:r>
+            <w:r>
+              <w:rPr>
+                <w:rFonts w:ascii="Pericles" w:hAnsi="Pericles"/>
+                <w:sz w:val="16"/>
+                <w:szCs w:val="16"/>
+              </w:rPr>
+              <w:t>1)</w:t>
             </w:r>
           </w:p>
           <w:p>
@@ -25445,23 +25816,37 @@
                 <w:szCs w:val="16"/>
               </w:rPr>
             </w:pPr>
-            <w:proofErr w:type="spellStart"/>
-            <w:r>
-              <w:rPr>
-                <w:rFonts w:ascii="Pericles" w:hAnsi="Pericles"/>
-                <w:sz w:val="16"/>
-                <w:szCs w:val="16"/>
-              </w:rPr>
-              <w:t>Cryomancer</w:t>
-            </w:r>
-            <w:proofErr w:type="spellEnd"/>
-            <w:r>
-              <w:rPr>
-                <w:rFonts w:ascii="Pericles" w:hAnsi="Pericles"/>
-                <w:sz w:val="16"/>
-                <w:szCs w:val="16"/>
-              </w:rPr>
-              <w:t xml:space="preserve"> (2)</w:t>
+            <w:r>
+              <w:rPr>
+                <w:rFonts w:ascii="Pericles" w:hAnsi="Pericles"/>
+                <w:sz w:val="16"/>
+                <w:szCs w:val="16"/>
+              </w:rPr>
+              <w:t>Spell Mastery</w:t>
+            </w:r>
+            <w:r>
+              <w:rPr>
+                <w:rFonts w:ascii="Pericles" w:hAnsi="Pericles"/>
+                <w:sz w:val="16"/>
+                <w:szCs w:val="16"/>
+              </w:rPr>
+              <w:t xml:space="preserve"> (</w:t>
+            </w:r>
+            <w:r>
+              <w:rPr>
+                <w:rFonts w:ascii="Pericles" w:hAnsi="Pericles"/>
+                <w:sz w:val="16"/>
+                <w:szCs w:val="16"/>
+              </w:rPr>
+              <w:t>ice/</w:t>
+            </w:r>
+            <w:r>
+              <w:rPr>
+                <w:rFonts w:ascii="Pericles" w:hAnsi="Pericles"/>
+                <w:sz w:val="16"/>
+                <w:szCs w:val="16"/>
+              </w:rPr>
+              <w:t>2)</w:t>
             </w:r>
           </w:p>
           <w:p>
@@ -25506,6 +25891,14 @@
                 <w:szCs w:val="16"/>
               </w:rPr>
               <w:t>Healing Spirits</w:t>
+            </w:r>
+            <w:r>
+              <w:rPr>
+                <w:rFonts w:ascii="Pericles" w:hAnsi="Pericles"/>
+                <w:sz w:val="16"/>
+                <w:szCs w:val="16"/>
+              </w:rPr>
+              <w:t>*</w:t>
             </w:r>
           </w:p>
           <w:p>
@@ -25571,6 +25964,7 @@
                 <w:sz w:val="16"/>
                 <w:szCs w:val="16"/>
               </w:rPr>
+              <w:lastRenderedPageBreak/>
               <w:t>Stepping Circles (20)</w:t>
             </w:r>
           </w:p>
@@ -25712,6 +26106,14 @@
               </w:rPr>
               <w:t>Death Aura</w:t>
             </w:r>
+            <w:r>
+              <w:rPr>
+                <w:rFonts w:ascii="Pericles" w:hAnsi="Pericles"/>
+                <w:sz w:val="16"/>
+                <w:szCs w:val="16"/>
+              </w:rPr>
+              <w:t>*</w:t>
+            </w:r>
           </w:p>
           <w:p>
             <w:pPr>
@@ -25865,6 +26267,14 @@
                 <w:szCs w:val="16"/>
               </w:rPr>
               <w:t>Poison Aura</w:t>
+            </w:r>
+            <w:r>
+              <w:rPr>
+                <w:rFonts w:ascii="Pericles" w:hAnsi="Pericles"/>
+                <w:sz w:val="16"/>
+                <w:szCs w:val="16"/>
+              </w:rPr>
+              <w:t>*</w:t>
             </w:r>
           </w:p>
           <w:p>
@@ -27222,6 +27632,7 @@
                 <w:sz w:val="16"/>
                 <w:szCs w:val="16"/>
               </w:rPr>
+              <w:lastRenderedPageBreak/>
               <w:t>Fearsome</w:t>
             </w:r>
           </w:p>
@@ -27665,7 +28076,6 @@
                 <w:sz w:val="16"/>
                 <w:szCs w:val="16"/>
               </w:rPr>
-              <w:lastRenderedPageBreak/>
               <w:t>Lich Touch</w:t>
             </w:r>
           </w:p>
@@ -28858,6 +29268,7 @@
                 <w:sz w:val="16"/>
                 <w:szCs w:val="16"/>
               </w:rPr>
+              <w:lastRenderedPageBreak/>
               <w:t>Auto Cast (11)</w:t>
             </w:r>
           </w:p>
@@ -29353,7 +29764,6 @@
                 <w:sz w:val="16"/>
                 <w:szCs w:val="16"/>
               </w:rPr>
-              <w:lastRenderedPageBreak/>
               <w:t>Artifact Mastery (1)</w:t>
             </w:r>
           </w:p>
@@ -29378,6 +29788,14 @@
               </w:rPr>
               <w:t>Aura Thief</w:t>
             </w:r>
+            <w:r>
+              <w:rPr>
+                <w:rFonts w:ascii="Pericles" w:hAnsi="Pericles"/>
+                <w:sz w:val="16"/>
+                <w:szCs w:val="16"/>
+              </w:rPr>
+              <w:t>*</w:t>
+            </w:r>
           </w:p>
           <w:p>
             <w:pPr>
@@ -29400,6 +29818,14 @@
               </w:rPr>
               <w:t>Counter Magic Aura</w:t>
             </w:r>
+            <w:r>
+              <w:rPr>
+                <w:rFonts w:ascii="Pericles" w:hAnsi="Pericles"/>
+                <w:sz w:val="16"/>
+                <w:szCs w:val="16"/>
+              </w:rPr>
+              <w:t>*</w:t>
+            </w:r>
           </w:p>
           <w:p>
             <w:pPr>
@@ -29422,6 +29848,14 @@
               </w:rPr>
               <w:t>Deep Woods</w:t>
             </w:r>
+            <w:r>
+              <w:rPr>
+                <w:rFonts w:ascii="Pericles" w:hAnsi="Pericles"/>
+                <w:sz w:val="16"/>
+                <w:szCs w:val="16"/>
+              </w:rPr>
+              <w:t>*</w:t>
+            </w:r>
           </w:p>
           <w:p>
             <w:pPr>
@@ -29465,6 +29899,14 @@
                 <w:szCs w:val="16"/>
               </w:rPr>
               <w:t>Staff Aura</w:t>
+            </w:r>
+            <w:r>
+              <w:rPr>
+                <w:rFonts w:ascii="Pericles" w:hAnsi="Pericles"/>
+                <w:sz w:val="16"/>
+                <w:szCs w:val="16"/>
+              </w:rPr>
+              <w:t>*</w:t>
             </w:r>
           </w:p>
           <w:p>
@@ -29531,6 +29973,14 @@
                 <w:szCs w:val="16"/>
               </w:rPr>
               <w:t>Weapon Aura</w:t>
+            </w:r>
+            <w:r>
+              <w:rPr>
+                <w:rFonts w:ascii="Pericles" w:hAnsi="Pericles"/>
+                <w:sz w:val="16"/>
+                <w:szCs w:val="16"/>
+              </w:rPr>
+              <w:t>*</w:t>
             </w:r>
           </w:p>
           <w:p>
@@ -30338,6 +30788,7 @@
                 <w:sz w:val="16"/>
                 <w:szCs w:val="16"/>
               </w:rPr>
+              <w:lastRenderedPageBreak/>
               <w:t>Monster Lore</w:t>
             </w:r>
           </w:p>
@@ -30508,6 +30959,7 @@
                 <w:sz w:val="16"/>
                 <w:szCs w:val="16"/>
               </w:rPr>
+              <w:lastRenderedPageBreak/>
               <w:t>Magic:</w:t>
             </w:r>
           </w:p>
@@ -30714,23 +31166,13 @@
                 <w:szCs w:val="16"/>
               </w:rPr>
             </w:pPr>
-            <w:proofErr w:type="gramStart"/>
-            <w:r>
-              <w:rPr>
-                <w:rFonts w:ascii="Pericles" w:hAnsi="Pericles"/>
-                <w:sz w:val="16"/>
-                <w:szCs w:val="16"/>
-              </w:rPr>
-              <w:t>Dodge(</w:t>
-            </w:r>
-            <w:proofErr w:type="gramEnd"/>
-            <w:r>
-              <w:rPr>
-                <w:rFonts w:ascii="Pericles" w:hAnsi="Pericles"/>
-                <w:sz w:val="16"/>
-                <w:szCs w:val="16"/>
-              </w:rPr>
-              <w:t>1)</w:t>
+            <w:r>
+              <w:rPr>
+                <w:rFonts w:ascii="Pericles" w:hAnsi="Pericles"/>
+                <w:sz w:val="16"/>
+                <w:szCs w:val="16"/>
+              </w:rPr>
+              <w:t>Dodge(1)</w:t>
             </w:r>
           </w:p>
           <w:p>
@@ -30746,23 +31188,13 @@
                 <w:szCs w:val="16"/>
               </w:rPr>
             </w:pPr>
-            <w:proofErr w:type="gramStart"/>
-            <w:r>
-              <w:rPr>
-                <w:rFonts w:ascii="Pericles" w:hAnsi="Pericles"/>
-                <w:sz w:val="16"/>
-                <w:szCs w:val="16"/>
-              </w:rPr>
-              <w:t>Dodge(</w:t>
-            </w:r>
-            <w:proofErr w:type="gramEnd"/>
-            <w:r>
-              <w:rPr>
-                <w:rFonts w:ascii="Pericles" w:hAnsi="Pericles"/>
-                <w:sz w:val="16"/>
-                <w:szCs w:val="16"/>
-              </w:rPr>
-              <w:t>2)</w:t>
+            <w:r>
+              <w:rPr>
+                <w:rFonts w:ascii="Pericles" w:hAnsi="Pericles"/>
+                <w:sz w:val="16"/>
+                <w:szCs w:val="16"/>
+              </w:rPr>
+              <w:t>Dodge(2)</w:t>
             </w:r>
           </w:p>
           <w:p>
@@ -30778,23 +31210,13 @@
                 <w:szCs w:val="16"/>
               </w:rPr>
             </w:pPr>
-            <w:proofErr w:type="gramStart"/>
-            <w:r>
-              <w:rPr>
-                <w:rFonts w:ascii="Pericles" w:hAnsi="Pericles"/>
-                <w:sz w:val="16"/>
-                <w:szCs w:val="16"/>
-              </w:rPr>
-              <w:t>Dodge(</w:t>
-            </w:r>
-            <w:proofErr w:type="gramEnd"/>
-            <w:r>
-              <w:rPr>
-                <w:rFonts w:ascii="Pericles" w:hAnsi="Pericles"/>
-                <w:sz w:val="16"/>
-                <w:szCs w:val="16"/>
-              </w:rPr>
-              <w:t>3)</w:t>
+            <w:r>
+              <w:rPr>
+                <w:rFonts w:ascii="Pericles" w:hAnsi="Pericles"/>
+                <w:sz w:val="16"/>
+                <w:szCs w:val="16"/>
+              </w:rPr>
+              <w:t>Dodge(3)</w:t>
             </w:r>
           </w:p>
           <w:p>
@@ -31024,7 +31446,6 @@
                 <w:sz w:val="16"/>
                 <w:szCs w:val="16"/>
               </w:rPr>
-              <w:lastRenderedPageBreak/>
               <w:t>Piercer (3)</w:t>
             </w:r>
           </w:p>
@@ -31318,28 +31739,6 @@
                 <w:sz w:val="16"/>
                 <w:szCs w:val="16"/>
               </w:rPr>
-              <w:t>Animal Armor</w:t>
-            </w:r>
-          </w:p>
-          <w:p>
-            <w:pPr>
-              <w:pStyle w:val="ListParagraph"/>
-              <w:numPr>
-                <w:ilvl w:val="0"/>
-                <w:numId w:val="14"/>
-              </w:numPr>
-              <w:rPr>
-                <w:rFonts w:ascii="Pericles" w:hAnsi="Pericles"/>
-                <w:sz w:val="16"/>
-                <w:szCs w:val="16"/>
-              </w:rPr>
-            </w:pPr>
-            <w:r>
-              <w:rPr>
-                <w:rFonts w:ascii="Pericles" w:hAnsi="Pericles"/>
-                <w:sz w:val="16"/>
-                <w:szCs w:val="16"/>
-              </w:rPr>
               <w:t>Animal Attacker</w:t>
             </w:r>
           </w:p>
@@ -31406,7 +31805,15 @@
                 <w:sz w:val="16"/>
                 <w:szCs w:val="16"/>
               </w:rPr>
-              <w:t>Animal Defense</w:t>
+              <w:t>Animal Defen</w:t>
+            </w:r>
+            <w:r>
+              <w:rPr>
+                <w:rFonts w:ascii="Pericles" w:hAnsi="Pericles"/>
+                <w:sz w:val="16"/>
+                <w:szCs w:val="16"/>
+              </w:rPr>
+              <w:t>der</w:t>
             </w:r>
           </w:p>
           <w:p>
@@ -31494,29 +31901,7 @@
                 <w:sz w:val="16"/>
                 <w:szCs w:val="16"/>
               </w:rPr>
-              <w:t>Beast Tongue</w:t>
-            </w:r>
-          </w:p>
-          <w:p>
-            <w:pPr>
-              <w:pStyle w:val="ListParagraph"/>
-              <w:numPr>
-                <w:ilvl w:val="0"/>
-                <w:numId w:val="14"/>
-              </w:numPr>
-              <w:rPr>
-                <w:rFonts w:ascii="Pericles" w:hAnsi="Pericles"/>
-                <w:sz w:val="16"/>
-                <w:szCs w:val="16"/>
-              </w:rPr>
-            </w:pPr>
-            <w:r>
-              <w:rPr>
-                <w:rFonts w:ascii="Pericles" w:hAnsi="Pericles"/>
-                <w:sz w:val="16"/>
-                <w:szCs w:val="16"/>
-              </w:rPr>
-              <w:t>Beast Aspect</w:t>
+              <w:t>Animal Swarm</w:t>
             </w:r>
           </w:p>
           <w:p>
@@ -31538,7 +31923,7 @@
                 <w:sz w:val="16"/>
                 <w:szCs w:val="16"/>
               </w:rPr>
-              <w:t>Beast Form</w:t>
+              <w:t>Beast Tongue</w:t>
             </w:r>
           </w:p>
           <w:p>
@@ -31560,7 +31945,161 @@
                 <w:sz w:val="16"/>
                 <w:szCs w:val="16"/>
               </w:rPr>
+              <w:t>Raven Guide</w:t>
+            </w:r>
+          </w:p>
+          <w:p>
+            <w:pPr>
+              <w:pStyle w:val="ListParagraph"/>
+              <w:numPr>
+                <w:ilvl w:val="2"/>
+                <w:numId w:val="14"/>
+              </w:numPr>
+              <w:rPr>
+                <w:rFonts w:ascii="Pericles" w:hAnsi="Pericles"/>
+                <w:sz w:val="16"/>
+                <w:szCs w:val="16"/>
+              </w:rPr>
+            </w:pPr>
+            <w:r>
+              <w:rPr>
+                <w:rFonts w:ascii="Pericles" w:hAnsi="Pericles"/>
+                <w:sz w:val="16"/>
+                <w:szCs w:val="16"/>
+              </w:rPr>
+              <w:t>Aimed Missiles (1)</w:t>
+            </w:r>
+          </w:p>
+          <w:p>
+            <w:pPr>
+              <w:pStyle w:val="ListParagraph"/>
+              <w:numPr>
+                <w:ilvl w:val="0"/>
+                <w:numId w:val="14"/>
+              </w:numPr>
+              <w:rPr>
+                <w:rFonts w:ascii="Pericles" w:hAnsi="Pericles"/>
+                <w:sz w:val="16"/>
+                <w:szCs w:val="16"/>
+              </w:rPr>
+            </w:pPr>
+            <w:r>
+              <w:rPr>
+                <w:rFonts w:ascii="Pericles" w:hAnsi="Pericles"/>
+                <w:sz w:val="16"/>
+                <w:szCs w:val="16"/>
+              </w:rPr>
+              <w:t>Beast Aspect</w:t>
+            </w:r>
+          </w:p>
+          <w:p>
+            <w:pPr>
+              <w:pStyle w:val="ListParagraph"/>
+              <w:numPr>
+                <w:ilvl w:val="1"/>
+                <w:numId w:val="14"/>
+              </w:numPr>
+              <w:rPr>
+                <w:rFonts w:ascii="Pericles" w:hAnsi="Pericles"/>
+                <w:sz w:val="16"/>
+                <w:szCs w:val="16"/>
+              </w:rPr>
+            </w:pPr>
+            <w:r>
+              <w:rPr>
+                <w:rFonts w:ascii="Pericles" w:hAnsi="Pericles"/>
+                <w:sz w:val="16"/>
+                <w:szCs w:val="16"/>
+              </w:rPr>
+              <w:t>Beast Aspect (second aspect)</w:t>
+            </w:r>
+          </w:p>
+          <w:p>
+            <w:pPr>
+              <w:pStyle w:val="ListParagraph"/>
+              <w:numPr>
+                <w:ilvl w:val="1"/>
+                <w:numId w:val="14"/>
+              </w:numPr>
+              <w:rPr>
+                <w:rFonts w:ascii="Pericles" w:hAnsi="Pericles"/>
+                <w:sz w:val="16"/>
+                <w:szCs w:val="16"/>
+              </w:rPr>
+            </w:pPr>
+            <w:r>
+              <w:rPr>
+                <w:rFonts w:ascii="Pericles" w:hAnsi="Pericles"/>
+                <w:sz w:val="16"/>
+                <w:szCs w:val="16"/>
+              </w:rPr>
+              <w:t>Beast Form</w:t>
+            </w:r>
+          </w:p>
+          <w:p>
+            <w:pPr>
+              <w:pStyle w:val="ListParagraph"/>
+              <w:numPr>
+                <w:ilvl w:val="1"/>
+                <w:numId w:val="14"/>
+              </w:numPr>
+              <w:rPr>
+                <w:rFonts w:ascii="Pericles" w:hAnsi="Pericles"/>
+                <w:sz w:val="16"/>
+                <w:szCs w:val="16"/>
+              </w:rPr>
+            </w:pPr>
+            <w:r>
+              <w:rPr>
+                <w:rFonts w:ascii="Pericles" w:hAnsi="Pericles"/>
+                <w:sz w:val="16"/>
+                <w:szCs w:val="16"/>
+              </w:rPr>
               <w:t>Elven Gift</w:t>
+            </w:r>
+          </w:p>
+          <w:p>
+            <w:pPr>
+              <w:pStyle w:val="ListParagraph"/>
+              <w:numPr>
+                <w:ilvl w:val="2"/>
+                <w:numId w:val="14"/>
+              </w:numPr>
+              <w:rPr>
+                <w:rFonts w:ascii="Pericles" w:hAnsi="Pericles"/>
+                <w:sz w:val="16"/>
+                <w:szCs w:val="16"/>
+              </w:rPr>
+            </w:pPr>
+            <w:r>
+              <w:rPr>
+                <w:rFonts w:ascii="Pericles" w:hAnsi="Pericles"/>
+                <w:sz w:val="16"/>
+                <w:szCs w:val="16"/>
+              </w:rPr>
+              <w:t>1 Color Slot</w:t>
+            </w:r>
+          </w:p>
+          <w:p>
+            <w:pPr>
+              <w:pStyle w:val="ListParagraph"/>
+              <w:numPr>
+                <w:ilvl w:val="2"/>
+                <w:numId w:val="14"/>
+              </w:numPr>
+              <w:rPr>
+                <w:rFonts w:ascii="Pericles" w:hAnsi="Pericles"/>
+                <w:sz w:val="16"/>
+                <w:szCs w:val="16"/>
+              </w:rPr>
+            </w:pPr>
+            <w:r>
+              <w:rPr>
+                <w:rFonts w:ascii="Pericles" w:hAnsi="Pericles"/>
+                <w:sz w:val="16"/>
+                <w:szCs w:val="16"/>
+              </w:rPr>
+              <w:t>Deep Woods*</w:t>
             </w:r>
           </w:p>
           <w:p>
@@ -31833,6 +32372,7 @@
                 <w:sz w:val="16"/>
                 <w:szCs w:val="16"/>
               </w:rPr>
+              <w:lastRenderedPageBreak/>
               <w:t>Overland Traveler</w:t>
             </w:r>
           </w:p>

</xml_diff>

<commit_message>
Additions to Black Knight
</commit_message>
<xml_diff>
--- a/SS02 -- Classes.docx
+++ b/SS02 -- Classes.docx
@@ -6423,28 +6423,6 @@
             <w:pPr>
               <w:pStyle w:val="ListParagraph"/>
               <w:numPr>
-                <w:ilvl w:val="0"/>
-                <w:numId w:val="12"/>
-              </w:numPr>
-              <w:rPr>
-                <w:rFonts w:ascii="Pericles" w:hAnsi="Pericles"/>
-                <w:sz w:val="16"/>
-                <w:szCs w:val="16"/>
-              </w:rPr>
-            </w:pPr>
-            <w:r>
-              <w:rPr>
-                <w:rFonts w:ascii="Pericles" w:hAnsi="Pericles"/>
-                <w:sz w:val="16"/>
-                <w:szCs w:val="16"/>
-              </w:rPr>
-              <w:t>Disarm</w:t>
-            </w:r>
-          </w:p>
-          <w:p>
-            <w:pPr>
-              <w:pStyle w:val="ListParagraph"/>
-              <w:numPr>
                 <w:ilvl w:val="1"/>
                 <w:numId w:val="12"/>
               </w:numPr>
@@ -6460,7 +6438,29 @@
                 <w:sz w:val="16"/>
                 <w:szCs w:val="16"/>
               </w:rPr>
-              <w:t>Greedy Disarm</w:t>
+              <w:t>Counter Attack</w:t>
+            </w:r>
+          </w:p>
+          <w:p>
+            <w:pPr>
+              <w:pStyle w:val="ListParagraph"/>
+              <w:numPr>
+                <w:ilvl w:val="0"/>
+                <w:numId w:val="12"/>
+              </w:numPr>
+              <w:rPr>
+                <w:rFonts w:ascii="Pericles" w:hAnsi="Pericles"/>
+                <w:sz w:val="16"/>
+                <w:szCs w:val="16"/>
+              </w:rPr>
+            </w:pPr>
+            <w:r>
+              <w:rPr>
+                <w:rFonts w:ascii="Pericles" w:hAnsi="Pericles"/>
+                <w:sz w:val="16"/>
+                <w:szCs w:val="16"/>
+              </w:rPr>
+              <w:t>Disarm</w:t>
             </w:r>
           </w:p>
           <w:p>
@@ -6482,6 +6482,28 @@
                 <w:sz w:val="16"/>
                 <w:szCs w:val="16"/>
               </w:rPr>
+              <w:t>Greedy Disarm</w:t>
+            </w:r>
+          </w:p>
+          <w:p>
+            <w:pPr>
+              <w:pStyle w:val="ListParagraph"/>
+              <w:numPr>
+                <w:ilvl w:val="1"/>
+                <w:numId w:val="12"/>
+              </w:numPr>
+              <w:rPr>
+                <w:rFonts w:ascii="Pericles" w:hAnsi="Pericles"/>
+                <w:sz w:val="16"/>
+                <w:szCs w:val="16"/>
+              </w:rPr>
+            </w:pPr>
+            <w:r>
+              <w:rPr>
+                <w:rFonts w:ascii="Pericles" w:hAnsi="Pericles"/>
+                <w:sz w:val="16"/>
+                <w:szCs w:val="16"/>
+              </w:rPr>
               <w:t>Disarm</w:t>
             </w:r>
             <w:r>
@@ -6640,6 +6662,7 @@
                 <w:sz w:val="16"/>
                 <w:szCs w:val="16"/>
               </w:rPr>
+              <w:lastRenderedPageBreak/>
               <w:t>Inscrutable II</w:t>
             </w:r>
           </w:p>
@@ -6662,7 +6685,6 @@
                 <w:sz w:val="16"/>
                 <w:szCs w:val="16"/>
               </w:rPr>
-              <w:lastRenderedPageBreak/>
               <w:t>Poison Resistance</w:t>
             </w:r>
           </w:p>
@@ -6796,6 +6818,94 @@
                 <w:szCs w:val="16"/>
               </w:rPr>
               <w:t>Treacherous Shift</w:t>
+            </w:r>
+          </w:p>
+          <w:p>
+            <w:pPr>
+              <w:pStyle w:val="ListParagraph"/>
+              <w:numPr>
+                <w:ilvl w:val="0"/>
+                <w:numId w:val="12"/>
+              </w:numPr>
+              <w:rPr>
+                <w:rFonts w:ascii="Pericles" w:hAnsi="Pericles"/>
+                <w:sz w:val="16"/>
+                <w:szCs w:val="16"/>
+              </w:rPr>
+            </w:pPr>
+            <w:r>
+              <w:rPr>
+                <w:rFonts w:ascii="Pericles" w:hAnsi="Pericles"/>
+                <w:sz w:val="16"/>
+                <w:szCs w:val="16"/>
+              </w:rPr>
+              <w:t>Stealthy</w:t>
+            </w:r>
+          </w:p>
+          <w:p>
+            <w:pPr>
+              <w:pStyle w:val="ListParagraph"/>
+              <w:numPr>
+                <w:ilvl w:val="1"/>
+                <w:numId w:val="12"/>
+              </w:numPr>
+              <w:rPr>
+                <w:rFonts w:ascii="Pericles" w:hAnsi="Pericles"/>
+                <w:sz w:val="16"/>
+                <w:szCs w:val="16"/>
+              </w:rPr>
+            </w:pPr>
+            <w:r>
+              <w:rPr>
+                <w:rFonts w:ascii="Pericles" w:hAnsi="Pericles"/>
+                <w:sz w:val="16"/>
+                <w:szCs w:val="16"/>
+              </w:rPr>
+              <w:t>Armored Stealth</w:t>
+            </w:r>
+          </w:p>
+          <w:p>
+            <w:pPr>
+              <w:pStyle w:val="ListParagraph"/>
+              <w:numPr>
+                <w:ilvl w:val="1"/>
+                <w:numId w:val="12"/>
+              </w:numPr>
+              <w:rPr>
+                <w:rFonts w:ascii="Pericles" w:hAnsi="Pericles"/>
+                <w:sz w:val="16"/>
+                <w:szCs w:val="16"/>
+              </w:rPr>
+            </w:pPr>
+            <w:r>
+              <w:rPr>
+                <w:rFonts w:ascii="Pericles" w:hAnsi="Pericles"/>
+                <w:sz w:val="16"/>
+                <w:szCs w:val="16"/>
+              </w:rPr>
+              <w:t>Auto Stealth/Steal (12)</w:t>
+            </w:r>
+          </w:p>
+          <w:p>
+            <w:pPr>
+              <w:pStyle w:val="ListParagraph"/>
+              <w:numPr>
+                <w:ilvl w:val="2"/>
+                <w:numId w:val="12"/>
+              </w:numPr>
+              <w:rPr>
+                <w:rFonts w:ascii="Pericles" w:hAnsi="Pericles"/>
+                <w:sz w:val="16"/>
+                <w:szCs w:val="16"/>
+              </w:rPr>
+            </w:pPr>
+            <w:r>
+              <w:rPr>
+                <w:rFonts w:ascii="Pericles" w:hAnsi="Pericles"/>
+                <w:sz w:val="16"/>
+                <w:szCs w:val="16"/>
+              </w:rPr>
+              <w:t>Auto Stealth/Steal (11)</w:t>
             </w:r>
           </w:p>
           <w:p>
@@ -8232,6 +8342,7 @@
                 <w:sz w:val="16"/>
                 <w:szCs w:val="16"/>
               </w:rPr>
+              <w:lastRenderedPageBreak/>
               <w:t>Reinforced</w:t>
             </w:r>
           </w:p>
@@ -8363,7 +8474,6 @@
                 <w:sz w:val="16"/>
                 <w:szCs w:val="16"/>
               </w:rPr>
-              <w:lastRenderedPageBreak/>
               <w:t>Thrust (3)</w:t>
             </w:r>
           </w:p>
@@ -9932,6 +10042,7 @@
                 <w:sz w:val="16"/>
                 <w:szCs w:val="16"/>
               </w:rPr>
+              <w:lastRenderedPageBreak/>
               <w:t>Overland Traveler</w:t>
             </w:r>
           </w:p>
@@ -10042,7 +10153,6 @@
                 <w:sz w:val="16"/>
                 <w:szCs w:val="16"/>
               </w:rPr>
-              <w:lastRenderedPageBreak/>
               <w:t>Unseen Passage</w:t>
             </w:r>
           </w:p>
@@ -11220,6 +11330,7 @@
                 <w:sz w:val="16"/>
                 <w:szCs w:val="16"/>
               </w:rPr>
+              <w:lastRenderedPageBreak/>
               <w:t>Wit</w:t>
             </w:r>
           </w:p>
@@ -11279,6 +11390,7 @@
                 <w:sz w:val="16"/>
                 <w:szCs w:val="16"/>
               </w:rPr>
+              <w:lastRenderedPageBreak/>
               <w:t>Combat Skills:</w:t>
             </w:r>
           </w:p>
@@ -11348,6 +11460,7 @@
                 <w:sz w:val="16"/>
                 <w:szCs w:val="16"/>
               </w:rPr>
+              <w:lastRenderedPageBreak/>
               <w:t>Thrown</w:t>
             </w:r>
           </w:p>
@@ -11445,7 +11558,6 @@
                 <w:sz w:val="16"/>
                 <w:szCs w:val="16"/>
               </w:rPr>
-              <w:lastRenderedPageBreak/>
               <w:t>Construction</w:t>
             </w:r>
           </w:p>
@@ -11745,6 +11857,7 @@
                 <w:sz w:val="16"/>
                 <w:szCs w:val="16"/>
               </w:rPr>
+              <w:lastRenderedPageBreak/>
               <w:t>Armor Proficiency</w:t>
             </w:r>
           </w:p>
@@ -12982,6 +13095,7 @@
                 <w:sz w:val="16"/>
                 <w:szCs w:val="16"/>
               </w:rPr>
+              <w:lastRenderedPageBreak/>
               <w:t>Troll’s Blood</w:t>
             </w:r>
           </w:p>
@@ -14741,6 +14855,7 @@
                 <w:sz w:val="16"/>
                 <w:szCs w:val="16"/>
               </w:rPr>
+              <w:lastRenderedPageBreak/>
               <w:t>+1 Color Slot</w:t>
             </w:r>
           </w:p>
@@ -14851,7 +14966,6 @@
                 <w:sz w:val="16"/>
                 <w:szCs w:val="16"/>
               </w:rPr>
-              <w:lastRenderedPageBreak/>
               <w:t>Door Finder</w:t>
             </w:r>
           </w:p>
@@ -16272,6 +16386,7 @@
                 <w:sz w:val="16"/>
                 <w:szCs w:val="16"/>
               </w:rPr>
+              <w:lastRenderedPageBreak/>
               <w:t>Aura Master I</w:t>
             </w:r>
           </w:p>
@@ -16382,7 +16497,6 @@
                 <w:sz w:val="16"/>
                 <w:szCs w:val="16"/>
               </w:rPr>
-              <w:lastRenderedPageBreak/>
               <w:t>Magic Circle</w:t>
             </w:r>
           </w:p>
@@ -17896,6 +18010,7 @@
                 <w:sz w:val="16"/>
                 <w:szCs w:val="16"/>
               </w:rPr>
+              <w:lastRenderedPageBreak/>
               <w:t>Spell Mastery (type I/1)</w:t>
             </w:r>
           </w:p>
@@ -17991,7 +18106,6 @@
                 <w:sz w:val="16"/>
                 <w:szCs w:val="16"/>
               </w:rPr>
-              <w:lastRenderedPageBreak/>
               <w:t>Questor (</w:t>
             </w:r>
             <w:r>
@@ -19516,6 +19630,7 @@
                 <w:sz w:val="16"/>
                 <w:szCs w:val="16"/>
               </w:rPr>
+              <w:lastRenderedPageBreak/>
               <w:t>Aura Immunity</w:t>
             </w:r>
           </w:p>
@@ -19634,7 +19749,6 @@
                 <w:sz w:val="16"/>
                 <w:szCs w:val="16"/>
               </w:rPr>
-              <w:lastRenderedPageBreak/>
               <w:t>Enchanter</w:t>
             </w:r>
           </w:p>
@@ -20950,6 +21064,7 @@
                 <w:sz w:val="16"/>
                 <w:szCs w:val="16"/>
               </w:rPr>
+              <w:lastRenderedPageBreak/>
               <w:t>Combat Skills:</w:t>
             </w:r>
           </w:p>
@@ -21140,7 +21255,6 @@
                 <w:sz w:val="16"/>
                 <w:szCs w:val="16"/>
               </w:rPr>
-              <w:lastRenderedPageBreak/>
               <w:t>Tactics</w:t>
             </w:r>
           </w:p>
@@ -22676,6 +22790,7 @@
                 <w:sz w:val="16"/>
                 <w:szCs w:val="16"/>
               </w:rPr>
+              <w:lastRenderedPageBreak/>
               <w:t>Taunt</w:t>
             </w:r>
           </w:p>
@@ -24292,6 +24407,7 @@
                 <w:sz w:val="16"/>
                 <w:szCs w:val="16"/>
               </w:rPr>
+              <w:lastRenderedPageBreak/>
               <w:t>Auto Block (12)</w:t>
             </w:r>
           </w:p>
@@ -24402,7 +24518,6 @@
                 <w:sz w:val="16"/>
                 <w:szCs w:val="16"/>
               </w:rPr>
-              <w:lastRenderedPageBreak/>
               <w:t>Fearless</w:t>
             </w:r>
           </w:p>
@@ -25875,6 +25990,7 @@
                 <w:sz w:val="16"/>
                 <w:szCs w:val="16"/>
               </w:rPr>
+              <w:lastRenderedPageBreak/>
               <w:t>Cold Curse</w:t>
             </w:r>
           </w:p>
@@ -26033,7 +26149,6 @@
                 <w:sz w:val="16"/>
                 <w:szCs w:val="16"/>
               </w:rPr>
-              <w:lastRenderedPageBreak/>
               <w:t>Faerie Rings</w:t>
             </w:r>
           </w:p>
@@ -27677,7 +27792,6 @@
                 <w:sz w:val="16"/>
                 <w:szCs w:val="16"/>
               </w:rPr>
-              <w:lastRenderedPageBreak/>
               <w:t>Curser (</w:t>
             </w:r>
             <w:r>
@@ -29020,6 +29134,7 @@
                 <w:sz w:val="16"/>
                 <w:szCs w:val="16"/>
               </w:rPr>
+              <w:lastRenderedPageBreak/>
               <w:t>Trade</w:t>
             </w:r>
           </w:p>
@@ -29100,6 +29215,7 @@
                 <w:sz w:val="16"/>
                 <w:szCs w:val="16"/>
               </w:rPr>
+              <w:lastRenderedPageBreak/>
               <w:t>Magic:</w:t>
             </w:r>
           </w:p>
@@ -30120,23 +30236,7 @@
                 <w:sz w:val="16"/>
                 <w:szCs w:val="16"/>
               </w:rPr>
-              <w:t xml:space="preserve">Spell Mastery (Type </w:t>
-            </w:r>
-            <w:r>
-              <w:rPr>
-                <w:rFonts w:ascii="Pericles" w:hAnsi="Pericles"/>
-                <w:sz w:val="16"/>
-                <w:szCs w:val="16"/>
-              </w:rPr>
-              <w:t>V</w:t>
-            </w:r>
-            <w:r>
-              <w:rPr>
-                <w:rFonts w:ascii="Pericles" w:hAnsi="Pericles"/>
-                <w:sz w:val="16"/>
-                <w:szCs w:val="16"/>
-              </w:rPr>
-              <w:t>II) (1)</w:t>
+              <w:t>Spell Mastery (Type VII) (1)</w:t>
             </w:r>
           </w:p>
           <w:p>
@@ -30158,23 +30258,7 @@
                 <w:sz w:val="16"/>
                 <w:szCs w:val="16"/>
               </w:rPr>
-              <w:t xml:space="preserve">Spell Mastery (Type </w:t>
-            </w:r>
-            <w:r>
-              <w:rPr>
-                <w:rFonts w:ascii="Pericles" w:hAnsi="Pericles"/>
-                <w:sz w:val="16"/>
-                <w:szCs w:val="16"/>
-              </w:rPr>
-              <w:t>V</w:t>
-            </w:r>
-            <w:r>
-              <w:rPr>
-                <w:rFonts w:ascii="Pericles" w:hAnsi="Pericles"/>
-                <w:sz w:val="16"/>
-                <w:szCs w:val="16"/>
-              </w:rPr>
-              <w:t>II) (2)</w:t>
+              <w:t>Spell Mastery (Type VII) (2)</w:t>
             </w:r>
           </w:p>
           <w:p>
@@ -30196,23 +30280,7 @@
                 <w:sz w:val="16"/>
                 <w:szCs w:val="16"/>
               </w:rPr>
-              <w:t xml:space="preserve">Spell Mastery (Type </w:t>
-            </w:r>
-            <w:r>
-              <w:rPr>
-                <w:rFonts w:ascii="Pericles" w:hAnsi="Pericles"/>
-                <w:sz w:val="16"/>
-                <w:szCs w:val="16"/>
-              </w:rPr>
-              <w:t>V</w:t>
-            </w:r>
-            <w:r>
-              <w:rPr>
-                <w:rFonts w:ascii="Pericles" w:hAnsi="Pericles"/>
-                <w:sz w:val="16"/>
-                <w:szCs w:val="16"/>
-              </w:rPr>
-              <w:t>II) (3)</w:t>
+              <w:t>Spell Mastery (Type VII) (3)</w:t>
             </w:r>
           </w:p>
           <w:p>

</xml_diff>

<commit_message>
Changes and additions as we go forward
</commit_message>
<xml_diff>
--- a/SS02 -- Classes.docx
+++ b/SS02 -- Classes.docx
@@ -35,25 +35,7 @@
           <w:sz w:val="20"/>
           <w:szCs w:val="20"/>
         </w:rPr>
-        <w:t xml:space="preserve">After you choose your background, you must choose one of the 16 classes for your avatar. Each class gives you an additional set of stat increases, access to skills, color magic and spells, and one or more special abilities. As you level up, your class will unlock even more special abilities from your </w:t>
-      </w:r>
-      <w:proofErr w:type="spellStart"/>
-      <w:r>
-        <w:rPr>
-          <w:rFonts w:ascii="Pericles" w:hAnsi="Pericles"/>
-          <w:sz w:val="20"/>
-          <w:szCs w:val="20"/>
-        </w:rPr>
-        <w:t>class’</w:t>
-      </w:r>
-      <w:proofErr w:type="spellEnd"/>
-      <w:r>
-        <w:rPr>
-          <w:rFonts w:ascii="Pericles" w:hAnsi="Pericles"/>
-          <w:sz w:val="20"/>
-          <w:szCs w:val="20"/>
-        </w:rPr>
-        <w:t xml:space="preserve"> unique skill tree.</w:t>
+        <w:t>After you choose your background, you must choose one of the 16 classes for your avatar. Each class gives you an additional set of stat increases, access to skills, color magic and spells, and one or more special abilities. As you level up, your class will unlock even more special abilities from your class’ unique skill tree.</w:t>
       </w:r>
     </w:p>
     <w:tbl>
@@ -4104,27 +4086,7 @@
                 <w:sz w:val="16"/>
                 <w:szCs w:val="16"/>
               </w:rPr>
-              <w:t>Battle Cry (</w:t>
-            </w:r>
-            <w:proofErr w:type="spellStart"/>
-            <w:r>
-              <w:rPr>
-                <w:rFonts w:ascii="Pericles" w:hAnsi="Pericles"/>
-                <w:b/>
-                <w:sz w:val="16"/>
-                <w:szCs w:val="16"/>
-              </w:rPr>
-              <w:t>AoE</w:t>
-            </w:r>
-            <w:proofErr w:type="spellEnd"/>
-            <w:r>
-              <w:rPr>
-                <w:rFonts w:ascii="Pericles" w:hAnsi="Pericles"/>
-                <w:b/>
-                <w:sz w:val="16"/>
-                <w:szCs w:val="16"/>
-              </w:rPr>
-              <w:t xml:space="preserve"> shout tree)</w:t>
+              <w:t>Battle Cry (AoE shout tree)</w:t>
             </w:r>
           </w:p>
           <w:p>
@@ -7078,19 +7040,8 @@
                 <w:sz w:val="20"/>
                 <w:szCs w:val="20"/>
               </w:rPr>
-              <w:t xml:space="preserve">The </w:t>
-            </w:r>
-            <w:proofErr w:type="gramStart"/>
-            <w:r>
-              <w:rPr>
-                <w:rFonts w:ascii="Pericles" w:hAnsi="Pericles"/>
-                <w:b/>
-                <w:sz w:val="20"/>
-                <w:szCs w:val="20"/>
-              </w:rPr>
-              <w:t>Captain</w:t>
-            </w:r>
-            <w:proofErr w:type="gramEnd"/>
+              <w:t>The Captain</w:t>
+            </w:r>
           </w:p>
           <w:p>
             <w:pPr>
@@ -10439,152 +10390,6 @@
             <w:pPr>
               <w:pStyle w:val="ListParagraph"/>
               <w:numPr>
-                <w:ilvl w:val="0"/>
-                <w:numId w:val="16"/>
-              </w:numPr>
-              <w:spacing w:after="160" w:line="259" w:lineRule="auto"/>
-              <w:rPr>
-                <w:rFonts w:ascii="Pericles" w:hAnsi="Pericles"/>
-                <w:sz w:val="16"/>
-                <w:szCs w:val="16"/>
-              </w:rPr>
-            </w:pPr>
-            <w:r>
-              <w:rPr>
-                <w:rFonts w:ascii="Pericles" w:hAnsi="Pericles"/>
-                <w:sz w:val="16"/>
-                <w:szCs w:val="16"/>
-              </w:rPr>
-              <w:t>Animal Command</w:t>
-            </w:r>
-          </w:p>
-          <w:p>
-            <w:pPr>
-              <w:pStyle w:val="ListParagraph"/>
-              <w:numPr>
-                <w:ilvl w:val="0"/>
-                <w:numId w:val="16"/>
-              </w:numPr>
-              <w:spacing w:after="160" w:line="259" w:lineRule="auto"/>
-              <w:rPr>
-                <w:rFonts w:ascii="Pericles" w:hAnsi="Pericles"/>
-                <w:sz w:val="16"/>
-                <w:szCs w:val="16"/>
-              </w:rPr>
-            </w:pPr>
-            <w:r>
-              <w:rPr>
-                <w:rFonts w:ascii="Pericles" w:hAnsi="Pericles"/>
-                <w:sz w:val="16"/>
-                <w:szCs w:val="16"/>
-              </w:rPr>
-              <w:t>Animal Defender</w:t>
-            </w:r>
-          </w:p>
-          <w:p>
-            <w:pPr>
-              <w:pStyle w:val="ListParagraph"/>
-              <w:numPr>
-                <w:ilvl w:val="0"/>
-                <w:numId w:val="16"/>
-              </w:numPr>
-              <w:spacing w:after="160" w:line="259" w:lineRule="auto"/>
-              <w:rPr>
-                <w:rFonts w:ascii="Pericles" w:hAnsi="Pericles"/>
-                <w:sz w:val="16"/>
-                <w:szCs w:val="16"/>
-              </w:rPr>
-            </w:pPr>
-            <w:r>
-              <w:rPr>
-                <w:rFonts w:ascii="Pericles" w:hAnsi="Pericles"/>
-                <w:sz w:val="16"/>
-                <w:szCs w:val="16"/>
-              </w:rPr>
-              <w:t>Frozen Aura</w:t>
-            </w:r>
-            <w:r>
-              <w:rPr>
-                <w:rFonts w:ascii="Pericles" w:hAnsi="Pericles"/>
-                <w:sz w:val="16"/>
-                <w:szCs w:val="16"/>
-              </w:rPr>
-              <w:t>*</w:t>
-            </w:r>
-          </w:p>
-          <w:p>
-            <w:pPr>
-              <w:pStyle w:val="ListParagraph"/>
-              <w:numPr>
-                <w:ilvl w:val="0"/>
-                <w:numId w:val="16"/>
-              </w:numPr>
-              <w:spacing w:after="160" w:line="259" w:lineRule="auto"/>
-              <w:rPr>
-                <w:rFonts w:ascii="Pericles" w:hAnsi="Pericles"/>
-                <w:sz w:val="16"/>
-                <w:szCs w:val="16"/>
-              </w:rPr>
-            </w:pPr>
-            <w:r>
-              <w:rPr>
-                <w:rFonts w:ascii="Pericles" w:hAnsi="Pericles"/>
-                <w:sz w:val="16"/>
-                <w:szCs w:val="16"/>
-              </w:rPr>
-              <w:t>Ice Skin</w:t>
-            </w:r>
-          </w:p>
-          <w:p>
-            <w:pPr>
-              <w:pStyle w:val="ListParagraph"/>
-              <w:numPr>
-                <w:ilvl w:val="0"/>
-                <w:numId w:val="16"/>
-              </w:numPr>
-              <w:spacing w:after="160" w:line="259" w:lineRule="auto"/>
-              <w:rPr>
-                <w:rFonts w:ascii="Pericles" w:hAnsi="Pericles"/>
-                <w:sz w:val="16"/>
-                <w:szCs w:val="16"/>
-              </w:rPr>
-            </w:pPr>
-            <w:r>
-              <w:rPr>
-                <w:rFonts w:ascii="Pericles" w:hAnsi="Pericles"/>
-                <w:sz w:val="16"/>
-                <w:szCs w:val="16"/>
-              </w:rPr>
-              <w:t>Snowy Aura</w:t>
-            </w:r>
-          </w:p>
-          <w:p>
-            <w:pPr>
-              <w:pStyle w:val="ListParagraph"/>
-              <w:numPr>
-                <w:ilvl w:val="0"/>
-                <w:numId w:val="16"/>
-              </w:numPr>
-              <w:spacing w:after="160" w:line="259" w:lineRule="auto"/>
-              <w:rPr>
-                <w:rFonts w:ascii="Pericles" w:hAnsi="Pericles"/>
-                <w:sz w:val="16"/>
-                <w:szCs w:val="16"/>
-              </w:rPr>
-            </w:pPr>
-            <w:r>
-              <w:rPr>
-                <w:rFonts w:ascii="Pericles" w:hAnsi="Pericles"/>
-                <w:sz w:val="16"/>
-                <w:szCs w:val="16"/>
-              </w:rPr>
-              <w:t>Spell Mastery (ice/1)</w:t>
-            </w:r>
-          </w:p>
-          <w:p>
-            <w:pPr>
-              <w:pStyle w:val="ListParagraph"/>
-              <w:numPr>
                 <w:ilvl w:val="1"/>
                 <w:numId w:val="16"/>
               </w:numPr>
@@ -10601,7 +10406,153 @@
                 <w:sz w:val="16"/>
                 <w:szCs w:val="16"/>
               </w:rPr>
-              <w:t>Ice Reverberation</w:t>
+              <w:t>Piercing Bite</w:t>
+            </w:r>
+          </w:p>
+          <w:p>
+            <w:pPr>
+              <w:pStyle w:val="ListParagraph"/>
+              <w:numPr>
+                <w:ilvl w:val="0"/>
+                <w:numId w:val="16"/>
+              </w:numPr>
+              <w:spacing w:after="160" w:line="259" w:lineRule="auto"/>
+              <w:rPr>
+                <w:rFonts w:ascii="Pericles" w:hAnsi="Pericles"/>
+                <w:sz w:val="16"/>
+                <w:szCs w:val="16"/>
+              </w:rPr>
+            </w:pPr>
+            <w:r>
+              <w:rPr>
+                <w:rFonts w:ascii="Pericles" w:hAnsi="Pericles"/>
+                <w:sz w:val="16"/>
+                <w:szCs w:val="16"/>
+              </w:rPr>
+              <w:t>Animal Command</w:t>
+            </w:r>
+          </w:p>
+          <w:p>
+            <w:pPr>
+              <w:pStyle w:val="ListParagraph"/>
+              <w:numPr>
+                <w:ilvl w:val="0"/>
+                <w:numId w:val="16"/>
+              </w:numPr>
+              <w:spacing w:after="160" w:line="259" w:lineRule="auto"/>
+              <w:rPr>
+                <w:rFonts w:ascii="Pericles" w:hAnsi="Pericles"/>
+                <w:sz w:val="16"/>
+                <w:szCs w:val="16"/>
+              </w:rPr>
+            </w:pPr>
+            <w:r>
+              <w:rPr>
+                <w:rFonts w:ascii="Pericles" w:hAnsi="Pericles"/>
+                <w:sz w:val="16"/>
+                <w:szCs w:val="16"/>
+              </w:rPr>
+              <w:t>Animal Defender</w:t>
+            </w:r>
+          </w:p>
+          <w:p>
+            <w:pPr>
+              <w:pStyle w:val="ListParagraph"/>
+              <w:numPr>
+                <w:ilvl w:val="0"/>
+                <w:numId w:val="16"/>
+              </w:numPr>
+              <w:spacing w:after="160" w:line="259" w:lineRule="auto"/>
+              <w:rPr>
+                <w:rFonts w:ascii="Pericles" w:hAnsi="Pericles"/>
+                <w:sz w:val="16"/>
+                <w:szCs w:val="16"/>
+              </w:rPr>
+            </w:pPr>
+            <w:r>
+              <w:rPr>
+                <w:rFonts w:ascii="Pericles" w:hAnsi="Pericles"/>
+                <w:sz w:val="16"/>
+                <w:szCs w:val="16"/>
+              </w:rPr>
+              <w:t>Frozen Aura</w:t>
+            </w:r>
+            <w:r>
+              <w:rPr>
+                <w:rFonts w:ascii="Pericles" w:hAnsi="Pericles"/>
+                <w:sz w:val="16"/>
+                <w:szCs w:val="16"/>
+              </w:rPr>
+              <w:t>*</w:t>
+            </w:r>
+          </w:p>
+          <w:p>
+            <w:pPr>
+              <w:pStyle w:val="ListParagraph"/>
+              <w:numPr>
+                <w:ilvl w:val="0"/>
+                <w:numId w:val="16"/>
+              </w:numPr>
+              <w:spacing w:after="160" w:line="259" w:lineRule="auto"/>
+              <w:rPr>
+                <w:rFonts w:ascii="Pericles" w:hAnsi="Pericles"/>
+                <w:sz w:val="16"/>
+                <w:szCs w:val="16"/>
+              </w:rPr>
+            </w:pPr>
+            <w:r>
+              <w:rPr>
+                <w:rFonts w:ascii="Pericles" w:hAnsi="Pericles"/>
+                <w:sz w:val="16"/>
+                <w:szCs w:val="16"/>
+              </w:rPr>
+              <w:t>Ice Skin</w:t>
+            </w:r>
+          </w:p>
+          <w:p>
+            <w:pPr>
+              <w:pStyle w:val="ListParagraph"/>
+              <w:numPr>
+                <w:ilvl w:val="0"/>
+                <w:numId w:val="16"/>
+              </w:numPr>
+              <w:spacing w:after="160" w:line="259" w:lineRule="auto"/>
+              <w:rPr>
+                <w:rFonts w:ascii="Pericles" w:hAnsi="Pericles"/>
+                <w:sz w:val="16"/>
+                <w:szCs w:val="16"/>
+              </w:rPr>
+            </w:pPr>
+            <w:r>
+              <w:rPr>
+                <w:rFonts w:ascii="Pericles" w:hAnsi="Pericles"/>
+                <w:sz w:val="16"/>
+                <w:szCs w:val="16"/>
+              </w:rPr>
+              <w:t>Snowy Aura</w:t>
+            </w:r>
+          </w:p>
+          <w:p>
+            <w:pPr>
+              <w:pStyle w:val="ListParagraph"/>
+              <w:numPr>
+                <w:ilvl w:val="0"/>
+                <w:numId w:val="16"/>
+              </w:numPr>
+              <w:spacing w:after="160" w:line="259" w:lineRule="auto"/>
+              <w:rPr>
+                <w:rFonts w:ascii="Pericles" w:hAnsi="Pericles"/>
+                <w:sz w:val="16"/>
+                <w:szCs w:val="16"/>
+              </w:rPr>
+            </w:pPr>
+            <w:r>
+              <w:rPr>
+                <w:rFonts w:ascii="Pericles" w:hAnsi="Pericles"/>
+                <w:sz w:val="16"/>
+                <w:szCs w:val="16"/>
+              </w:rPr>
+              <w:t>Spell Mastery (ice/1)</w:t>
             </w:r>
           </w:p>
           <w:p>
@@ -10624,7 +10575,7 @@
                 <w:sz w:val="16"/>
                 <w:szCs w:val="16"/>
               </w:rPr>
-              <w:t>Ice Storm</w:t>
+              <w:t>Ice Reverberation</w:t>
             </w:r>
           </w:p>
           <w:p>
@@ -10647,7 +10598,7 @@
                 <w:sz w:val="16"/>
                 <w:szCs w:val="16"/>
               </w:rPr>
-              <w:t>Ice Tomb</w:t>
+              <w:t>Ice Storm</w:t>
             </w:r>
           </w:p>
           <w:p>
@@ -10670,6 +10621,29 @@
                 <w:sz w:val="16"/>
                 <w:szCs w:val="16"/>
               </w:rPr>
+              <w:t>Ice Tomb</w:t>
+            </w:r>
+          </w:p>
+          <w:p>
+            <w:pPr>
+              <w:pStyle w:val="ListParagraph"/>
+              <w:numPr>
+                <w:ilvl w:val="1"/>
+                <w:numId w:val="16"/>
+              </w:numPr>
+              <w:spacing w:after="160" w:line="259" w:lineRule="auto"/>
+              <w:rPr>
+                <w:rFonts w:ascii="Pericles" w:hAnsi="Pericles"/>
+                <w:sz w:val="16"/>
+                <w:szCs w:val="16"/>
+              </w:rPr>
+            </w:pPr>
+            <w:r>
+              <w:rPr>
+                <w:rFonts w:ascii="Pericles" w:hAnsi="Pericles"/>
+                <w:sz w:val="16"/>
+                <w:szCs w:val="16"/>
+              </w:rPr>
               <w:t>Spell Mastery (ice/2)</w:t>
             </w:r>
           </w:p>
@@ -10945,6 +10919,14 @@
               </w:rPr>
               <w:t>Favored Enemy: Goblins</w:t>
             </w:r>
+            <w:r>
+              <w:rPr>
+                <w:rFonts w:ascii="Pericles" w:hAnsi="Pericles"/>
+                <w:sz w:val="16"/>
+                <w:szCs w:val="16"/>
+              </w:rPr>
+              <w:t xml:space="preserve"> (or choose at GM’s discretion)</w:t>
+            </w:r>
           </w:p>
           <w:p>
             <w:pPr>
@@ -11011,6 +10993,28 @@
                 <w:szCs w:val="16"/>
               </w:rPr>
               <w:t>Magic Circle</w:t>
+            </w:r>
+          </w:p>
+          <w:p>
+            <w:pPr>
+              <w:pStyle w:val="ListParagraph"/>
+              <w:numPr>
+                <w:ilvl w:val="1"/>
+                <w:numId w:val="15"/>
+              </w:numPr>
+              <w:rPr>
+                <w:rFonts w:ascii="Pericles" w:hAnsi="Pericles"/>
+                <w:sz w:val="16"/>
+                <w:szCs w:val="16"/>
+              </w:rPr>
+            </w:pPr>
+            <w:r>
+              <w:rPr>
+                <w:rFonts w:ascii="Pericles" w:hAnsi="Pericles"/>
+                <w:sz w:val="16"/>
+                <w:szCs w:val="16"/>
+              </w:rPr>
+              <w:t>Big Circle</w:t>
             </w:r>
           </w:p>
           <w:p>
@@ -11287,25 +11291,7 @@
                 <w:sz w:val="20"/>
                 <w:szCs w:val="20"/>
               </w:rPr>
-              <w:t xml:space="preserve">The stout dwarves of </w:t>
-            </w:r>
-            <w:proofErr w:type="spellStart"/>
-            <w:r>
-              <w:rPr>
-                <w:rFonts w:ascii="Pericles" w:hAnsi="Pericles"/>
-                <w:sz w:val="20"/>
-                <w:szCs w:val="20"/>
-              </w:rPr>
-              <w:t>Spheria</w:t>
-            </w:r>
-            <w:proofErr w:type="spellEnd"/>
-            <w:r>
-              <w:rPr>
-                <w:rFonts w:ascii="Pericles" w:hAnsi="Pericles"/>
-                <w:sz w:val="20"/>
-                <w:szCs w:val="20"/>
-              </w:rPr>
-              <w:t xml:space="preserve"> live in underground mountain homes, battling goblins and crafting the most exquisite items. Some leave their dark caves and find that their skill with an axe, or a smith’s hammer serve them equally well in the world of sunlight.</w:t>
+              <w:t>The stout dwarves of Spheria live in underground mountain homes, battling goblins and crafting the most exquisite items. Some leave their dark caves and find that their skill with an axe, or a smith’s hammer serve them equally well in the world of sunlight.</w:t>
             </w:r>
           </w:p>
         </w:tc>
@@ -11353,6 +11339,7 @@
                 <w:sz w:val="16"/>
                 <w:szCs w:val="16"/>
               </w:rPr>
+              <w:lastRenderedPageBreak/>
               <w:t>Muscle</w:t>
             </w:r>
           </w:p>
@@ -11397,7 +11384,6 @@
                 <w:sz w:val="16"/>
                 <w:szCs w:val="16"/>
               </w:rPr>
-              <w:lastRenderedPageBreak/>
               <w:t>Wit</w:t>
             </w:r>
           </w:p>
@@ -11481,6 +11467,7 @@
                 <w:sz w:val="16"/>
                 <w:szCs w:val="16"/>
               </w:rPr>
+              <w:lastRenderedPageBreak/>
               <w:t>Great Weapon</w:t>
             </w:r>
           </w:p>
@@ -11527,7 +11514,6 @@
                 <w:sz w:val="16"/>
                 <w:szCs w:val="16"/>
               </w:rPr>
-              <w:lastRenderedPageBreak/>
               <w:t>Thrown</w:t>
             </w:r>
           </w:p>
@@ -11834,6 +11820,7 @@
                 <w:sz w:val="16"/>
                 <w:szCs w:val="16"/>
               </w:rPr>
+              <w:lastRenderedPageBreak/>
               <w:t>None</w:t>
             </w:r>
           </w:p>
@@ -11858,6 +11845,7 @@
                 <w:sz w:val="16"/>
                 <w:szCs w:val="16"/>
               </w:rPr>
+              <w:lastRenderedPageBreak/>
               <w:t>Abilities:</w:t>
             </w:r>
           </w:p>
@@ -11880,6 +11868,7 @@
                 <w:sz w:val="16"/>
                 <w:szCs w:val="16"/>
               </w:rPr>
+              <w:lastRenderedPageBreak/>
               <w:t>-1 Move</w:t>
             </w:r>
           </w:p>
@@ -11924,7 +11913,6 @@
                 <w:sz w:val="16"/>
                 <w:szCs w:val="16"/>
               </w:rPr>
-              <w:lastRenderedPageBreak/>
               <w:t>Armor Proficiency</w:t>
             </w:r>
           </w:p>
@@ -13138,6 +13126,7 @@
                 <w:sz w:val="16"/>
                 <w:szCs w:val="16"/>
               </w:rPr>
+              <w:lastRenderedPageBreak/>
               <w:t>Igniting Blow (4)</w:t>
             </w:r>
           </w:p>
@@ -13184,7 +13173,6 @@
                 <w:sz w:val="16"/>
                 <w:szCs w:val="16"/>
               </w:rPr>
-              <w:lastRenderedPageBreak/>
               <w:t>Improved Charge II</w:t>
             </w:r>
           </w:p>
@@ -13419,25 +13407,7 @@
                 <w:sz w:val="20"/>
                 <w:szCs w:val="20"/>
               </w:rPr>
-              <w:t xml:space="preserve">Elves were once a proud and powerful race that dominated the forests of </w:t>
-            </w:r>
-            <w:proofErr w:type="spellStart"/>
-            <w:r>
-              <w:rPr>
-                <w:rFonts w:ascii="Pericles" w:hAnsi="Pericles"/>
-                <w:sz w:val="20"/>
-                <w:szCs w:val="20"/>
-              </w:rPr>
-              <w:t>Spheria</w:t>
-            </w:r>
-            <w:proofErr w:type="spellEnd"/>
-            <w:r>
-              <w:rPr>
-                <w:rFonts w:ascii="Pericles" w:hAnsi="Pericles"/>
-                <w:sz w:val="20"/>
-                <w:szCs w:val="20"/>
-              </w:rPr>
-              <w:t>. Now, through constant pressure from encroaching goblins, the elves have been pushed from their woodland homes and forced to live among mankind.</w:t>
+              <w:t>Elves were once a proud and powerful race that dominated the forests of Spheria. Now, through constant pressure from encroaching goblins, the elves have been pushed from their woodland homes and forced to live among mankind.</w:t>
             </w:r>
           </w:p>
         </w:tc>
@@ -14666,23 +14636,13 @@
                 <w:szCs w:val="16"/>
               </w:rPr>
             </w:pPr>
-            <w:proofErr w:type="gramStart"/>
-            <w:r>
-              <w:rPr>
-                <w:rFonts w:ascii="Pericles" w:hAnsi="Pericles"/>
-                <w:sz w:val="16"/>
-                <w:szCs w:val="16"/>
-              </w:rPr>
-              <w:t>Bleeder(</w:t>
-            </w:r>
-            <w:proofErr w:type="gramEnd"/>
-            <w:r>
-              <w:rPr>
-                <w:rFonts w:ascii="Pericles" w:hAnsi="Pericles"/>
-                <w:sz w:val="16"/>
-                <w:szCs w:val="16"/>
-              </w:rPr>
-              <w:t>4)</w:t>
+            <w:r>
+              <w:rPr>
+                <w:rFonts w:ascii="Pericles" w:hAnsi="Pericles"/>
+                <w:sz w:val="16"/>
+                <w:szCs w:val="16"/>
+              </w:rPr>
+              <w:t>Bleeder(4)</w:t>
             </w:r>
           </w:p>
           <w:p>
@@ -14864,31 +14824,7 @@
                 <w:sz w:val="16"/>
                 <w:szCs w:val="16"/>
               </w:rPr>
-              <w:t xml:space="preserve">: </w:t>
-            </w:r>
-            <w:r>
-              <w:rPr>
-                <w:rFonts w:ascii="Pericles" w:hAnsi="Pericles"/>
-                <w:sz w:val="16"/>
-                <w:szCs w:val="16"/>
-              </w:rPr>
-              <w:t>(Dwarves, Goblins) (</w:t>
-            </w:r>
-            <w:r>
-              <w:rPr>
-                <w:rFonts w:ascii="Pericles" w:hAnsi="Pericles"/>
-                <w:sz w:val="16"/>
-                <w:szCs w:val="16"/>
-              </w:rPr>
-              <w:t>2</w:t>
-            </w:r>
-            <w:r>
-              <w:rPr>
-                <w:rFonts w:ascii="Pericles" w:hAnsi="Pericles"/>
-                <w:sz w:val="16"/>
-                <w:szCs w:val="16"/>
-              </w:rPr>
-              <w:t>)</w:t>
+              <w:t>: (Dwarves, Goblins) (2)</w:t>
             </w:r>
           </w:p>
           <w:p>
@@ -15009,6 +14945,7 @@
                 <w:sz w:val="16"/>
                 <w:szCs w:val="16"/>
               </w:rPr>
+              <w:lastRenderedPageBreak/>
               <w:t>Piercer (3)</w:t>
             </w:r>
           </w:p>
@@ -15038,7 +14975,6 @@
                 <w:sz w:val="16"/>
                 <w:szCs w:val="16"/>
               </w:rPr>
-              <w:lastRenderedPageBreak/>
               <w:t>Fae</w:t>
             </w:r>
           </w:p>
@@ -16617,7 +16553,6 @@
                 <w:sz w:val="16"/>
                 <w:szCs w:val="16"/>
               </w:rPr>
-              <w:lastRenderedPageBreak/>
               <w:t>+1 Color Slot</w:t>
             </w:r>
           </w:p>
@@ -18197,6 +18132,7 @@
                 <w:sz w:val="16"/>
                 <w:szCs w:val="16"/>
               </w:rPr>
+              <w:lastRenderedPageBreak/>
               <w:t>Charms and Blessings</w:t>
             </w:r>
           </w:p>
@@ -18241,7 +18177,6 @@
                 <w:sz w:val="16"/>
                 <w:szCs w:val="16"/>
               </w:rPr>
-              <w:lastRenderedPageBreak/>
               <w:t>Counter Cast (Type V)</w:t>
             </w:r>
           </w:p>
@@ -19579,6 +19514,7 @@
                 <w:sz w:val="16"/>
                 <w:szCs w:val="16"/>
               </w:rPr>
+              <w:lastRenderedPageBreak/>
               <w:t>Wit</w:t>
             </w:r>
           </w:p>
@@ -19606,7 +19542,6 @@
                 <w:sz w:val="16"/>
                 <w:szCs w:val="16"/>
               </w:rPr>
-              <w:lastRenderedPageBreak/>
               <w:t>Weight:</w:t>
             </w:r>
             <w:r>
@@ -19692,6 +19627,7 @@
                 <w:sz w:val="16"/>
                 <w:szCs w:val="16"/>
               </w:rPr>
+              <w:lastRenderedPageBreak/>
               <w:t>General Skills:</w:t>
             </w:r>
           </w:p>
@@ -19737,7 +19673,6 @@
                 <w:sz w:val="16"/>
                 <w:szCs w:val="16"/>
               </w:rPr>
-              <w:lastRenderedPageBreak/>
               <w:t>Item Lore</w:t>
             </w:r>
           </w:p>
@@ -19883,6 +19818,7 @@
                 <w:sz w:val="16"/>
                 <w:szCs w:val="16"/>
               </w:rPr>
+              <w:lastRenderedPageBreak/>
               <w:t>Type IV, VI</w:t>
             </w:r>
           </w:p>
@@ -19907,6 +19843,7 @@
                 <w:sz w:val="16"/>
                 <w:szCs w:val="16"/>
               </w:rPr>
+              <w:lastRenderedPageBreak/>
               <w:t>Abilities:</w:t>
             </w:r>
           </w:p>
@@ -20008,7 +19945,6 @@
                 <w:szCs w:val="16"/>
               </w:rPr>
             </w:pPr>
-            <w:proofErr w:type="spellStart"/>
             <w:r>
               <w:rPr>
                 <w:rFonts w:ascii="Pericles" w:hAnsi="Pericles"/>
@@ -20018,7 +19954,6 @@
               </w:rPr>
               <w:t>Archmage</w:t>
             </w:r>
-            <w:proofErr w:type="spellEnd"/>
           </w:p>
           <w:p>
             <w:pPr>
@@ -20519,25 +20454,14 @@
                 <w:szCs w:val="16"/>
               </w:rPr>
             </w:pPr>
-            <w:proofErr w:type="spellStart"/>
-            <w:r>
-              <w:rPr>
-                <w:rFonts w:ascii="Pericles" w:hAnsi="Pericles"/>
-                <w:b/>
-                <w:sz w:val="16"/>
-                <w:szCs w:val="16"/>
-              </w:rPr>
-              <w:t>Electromancer</w:t>
-            </w:r>
-            <w:proofErr w:type="spellEnd"/>
-            <w:r>
-              <w:rPr>
-                <w:rFonts w:ascii="Pericles" w:hAnsi="Pericles"/>
-                <w:b/>
-                <w:sz w:val="16"/>
-                <w:szCs w:val="16"/>
-              </w:rPr>
-              <w:t xml:space="preserve"> (lightning)</w:t>
+            <w:r>
+              <w:rPr>
+                <w:rFonts w:ascii="Pericles" w:hAnsi="Pericles"/>
+                <w:b/>
+                <w:sz w:val="16"/>
+                <w:szCs w:val="16"/>
+              </w:rPr>
+              <w:t>Electromancer (lightning)</w:t>
             </w:r>
           </w:p>
           <w:p>
@@ -21284,6 +21208,7 @@
                 <w:sz w:val="16"/>
                 <w:szCs w:val="16"/>
               </w:rPr>
+              <w:lastRenderedPageBreak/>
               <w:t>Blinding Fire (</w:t>
             </w:r>
             <w:r>
@@ -21486,25 +21411,7 @@
                 <w:sz w:val="20"/>
                 <w:szCs w:val="20"/>
               </w:rPr>
-              <w:t xml:space="preserve"> </w:t>
-            </w:r>
-            <w:proofErr w:type="spellStart"/>
-            <w:r>
-              <w:rPr>
-                <w:rFonts w:ascii="Pericles" w:hAnsi="Pericles"/>
-                <w:sz w:val="20"/>
-                <w:szCs w:val="20"/>
-              </w:rPr>
-              <w:t>Spheria</w:t>
-            </w:r>
-            <w:proofErr w:type="spellEnd"/>
-            <w:r>
-              <w:rPr>
-                <w:rFonts w:ascii="Pericles" w:hAnsi="Pericles"/>
-                <w:sz w:val="20"/>
-                <w:szCs w:val="20"/>
-              </w:rPr>
-              <w:t xml:space="preserve">, there are young men hell-bent on proving their mettle in single combat. The swordsman is there to teach these ruffians humility. He is a master of light, quick attacks that leave his opponent too weak to respond. </w:t>
+              <w:t xml:space="preserve"> Spheria, there are young men hell-bent on proving their mettle in single combat. The swordsman is there to teach these ruffians humility. He is a master of light, quick attacks that leave his opponent too weak to respond. </w:t>
             </w:r>
           </w:p>
         </w:tc>
@@ -23055,6 +22962,7 @@
                 <w:sz w:val="16"/>
                 <w:szCs w:val="16"/>
               </w:rPr>
+              <w:lastRenderedPageBreak/>
               <w:t>Take Initiative</w:t>
             </w:r>
           </w:p>
@@ -23099,7 +23007,6 @@
                 <w:sz w:val="16"/>
                 <w:szCs w:val="16"/>
               </w:rPr>
-              <w:lastRenderedPageBreak/>
               <w:t>Shifty II</w:t>
             </w:r>
           </w:p>
@@ -24687,6 +24594,7 @@
                 <w:sz w:val="16"/>
                 <w:szCs w:val="16"/>
               </w:rPr>
+              <w:lastRenderedPageBreak/>
               <w:t>+1 Color Slot</w:t>
             </w:r>
           </w:p>
@@ -24733,7 +24641,6 @@
                 <w:sz w:val="16"/>
                 <w:szCs w:val="16"/>
               </w:rPr>
-              <w:lastRenderedPageBreak/>
               <w:t>Angel’s Move</w:t>
             </w:r>
           </w:p>
@@ -26201,7 +26108,7 @@
               <w:pStyle w:val="ListParagraph"/>
               <w:numPr>
                 <w:ilvl w:val="0"/>
-                <w:numId w:val="15"/>
+                <w:numId w:val="21"/>
               </w:numPr>
               <w:rPr>
                 <w:rFonts w:ascii="Pericles" w:hAnsi="Pericles"/>
@@ -26223,7 +26130,7 @@
               <w:pStyle w:val="ListParagraph"/>
               <w:numPr>
                 <w:ilvl w:val="0"/>
-                <w:numId w:val="15"/>
+                <w:numId w:val="21"/>
               </w:numPr>
               <w:rPr>
                 <w:rFonts w:ascii="Pericles" w:hAnsi="Pericles"/>
@@ -26238,813 +26145,6 @@
                 <w:szCs w:val="16"/>
               </w:rPr>
               <w:t>Consume Familiar</w:t>
-            </w:r>
-          </w:p>
-          <w:p>
-            <w:pPr>
-              <w:pStyle w:val="ListParagraph"/>
-              <w:numPr>
-                <w:ilvl w:val="1"/>
-                <w:numId w:val="15"/>
-              </w:numPr>
-              <w:rPr>
-                <w:rFonts w:ascii="Pericles" w:hAnsi="Pericles"/>
-                <w:sz w:val="16"/>
-                <w:szCs w:val="16"/>
-              </w:rPr>
-            </w:pPr>
-            <w:r>
-              <w:rPr>
-                <w:rFonts w:ascii="Pericles" w:hAnsi="Pericles"/>
-                <w:sz w:val="16"/>
-                <w:szCs w:val="16"/>
-              </w:rPr>
-              <w:t>Consume familiar II</w:t>
-            </w:r>
-          </w:p>
-          <w:p>
-            <w:pPr>
-              <w:pStyle w:val="ListParagraph"/>
-              <w:numPr>
-                <w:ilvl w:val="1"/>
-                <w:numId w:val="15"/>
-              </w:numPr>
-              <w:rPr>
-                <w:rFonts w:ascii="Pericles" w:hAnsi="Pericles"/>
-                <w:sz w:val="16"/>
-                <w:szCs w:val="16"/>
-              </w:rPr>
-            </w:pPr>
-            <w:r>
-              <w:rPr>
-                <w:rFonts w:ascii="Pericles" w:hAnsi="Pericles"/>
-                <w:sz w:val="16"/>
-                <w:szCs w:val="16"/>
-              </w:rPr>
-              <w:t>Exploding Familiar</w:t>
-            </w:r>
-          </w:p>
-          <w:p>
-            <w:pPr>
-              <w:pStyle w:val="ListParagraph"/>
-              <w:numPr>
-                <w:ilvl w:val="0"/>
-                <w:numId w:val="15"/>
-              </w:numPr>
-              <w:rPr>
-                <w:rFonts w:ascii="Pericles" w:hAnsi="Pericles"/>
-                <w:sz w:val="16"/>
-                <w:szCs w:val="16"/>
-              </w:rPr>
-            </w:pPr>
-            <w:r>
-              <w:rPr>
-                <w:rFonts w:ascii="Pericles" w:hAnsi="Pericles"/>
-                <w:sz w:val="16"/>
-                <w:szCs w:val="16"/>
-              </w:rPr>
-              <w:t>Enchanter</w:t>
-            </w:r>
-          </w:p>
-          <w:p>
-            <w:pPr>
-              <w:pStyle w:val="ListParagraph"/>
-              <w:numPr>
-                <w:ilvl w:val="0"/>
-                <w:numId w:val="15"/>
-              </w:numPr>
-              <w:rPr>
-                <w:rFonts w:ascii="Pericles" w:hAnsi="Pericles"/>
-                <w:sz w:val="16"/>
-                <w:szCs w:val="16"/>
-              </w:rPr>
-            </w:pPr>
-            <w:r>
-              <w:rPr>
-                <w:rFonts w:ascii="Pericles" w:hAnsi="Pericles"/>
-                <w:sz w:val="16"/>
-                <w:szCs w:val="16"/>
-              </w:rPr>
-              <w:lastRenderedPageBreak/>
-              <w:t>Everyman</w:t>
-            </w:r>
-          </w:p>
-          <w:p>
-            <w:pPr>
-              <w:pStyle w:val="ListParagraph"/>
-              <w:numPr>
-                <w:ilvl w:val="0"/>
-                <w:numId w:val="15"/>
-              </w:numPr>
-              <w:rPr>
-                <w:rFonts w:ascii="Pericles" w:hAnsi="Pericles"/>
-                <w:sz w:val="16"/>
-                <w:szCs w:val="16"/>
-              </w:rPr>
-            </w:pPr>
-            <w:r>
-              <w:rPr>
-                <w:rFonts w:ascii="Pericles" w:hAnsi="Pericles"/>
-                <w:sz w:val="16"/>
-                <w:szCs w:val="16"/>
-              </w:rPr>
-              <w:t>Familiar Bite</w:t>
-            </w:r>
-          </w:p>
-          <w:p>
-            <w:pPr>
-              <w:pStyle w:val="ListParagraph"/>
-              <w:numPr>
-                <w:ilvl w:val="1"/>
-                <w:numId w:val="15"/>
-              </w:numPr>
-              <w:rPr>
-                <w:rFonts w:ascii="Pericles" w:hAnsi="Pericles"/>
-                <w:sz w:val="16"/>
-                <w:szCs w:val="16"/>
-              </w:rPr>
-            </w:pPr>
-            <w:r>
-              <w:rPr>
-                <w:rFonts w:ascii="Pericles" w:hAnsi="Pericles"/>
-                <w:sz w:val="16"/>
-                <w:szCs w:val="16"/>
-              </w:rPr>
-              <w:t>Blood Thirsty</w:t>
-            </w:r>
-          </w:p>
-          <w:p>
-            <w:pPr>
-              <w:pStyle w:val="ListParagraph"/>
-              <w:numPr>
-                <w:ilvl w:val="0"/>
-                <w:numId w:val="15"/>
-              </w:numPr>
-              <w:rPr>
-                <w:rFonts w:ascii="Pericles" w:hAnsi="Pericles"/>
-                <w:sz w:val="16"/>
-                <w:szCs w:val="16"/>
-              </w:rPr>
-            </w:pPr>
-            <w:r>
-              <w:rPr>
-                <w:rFonts w:ascii="Pericles" w:hAnsi="Pericles"/>
-                <w:sz w:val="16"/>
-                <w:szCs w:val="16"/>
-              </w:rPr>
-              <w:t>Familiar Channeling</w:t>
-            </w:r>
-          </w:p>
-          <w:p>
-            <w:pPr>
-              <w:pStyle w:val="ListParagraph"/>
-              <w:numPr>
-                <w:ilvl w:val="1"/>
-                <w:numId w:val="15"/>
-              </w:numPr>
-              <w:rPr>
-                <w:rFonts w:ascii="Pericles" w:hAnsi="Pericles"/>
-                <w:sz w:val="16"/>
-                <w:szCs w:val="16"/>
-              </w:rPr>
-            </w:pPr>
-            <w:r>
-              <w:rPr>
-                <w:rFonts w:ascii="Pericles" w:hAnsi="Pericles"/>
-                <w:sz w:val="16"/>
-                <w:szCs w:val="16"/>
-              </w:rPr>
-              <w:t>Familiar Recall</w:t>
-            </w:r>
-          </w:p>
-          <w:p>
-            <w:pPr>
-              <w:pStyle w:val="ListParagraph"/>
-              <w:numPr>
-                <w:ilvl w:val="2"/>
-                <w:numId w:val="15"/>
-              </w:numPr>
-              <w:rPr>
-                <w:rFonts w:ascii="Pericles" w:hAnsi="Pericles"/>
-                <w:sz w:val="16"/>
-                <w:szCs w:val="16"/>
-              </w:rPr>
-            </w:pPr>
-            <w:r>
-              <w:rPr>
-                <w:rFonts w:ascii="Pericles" w:hAnsi="Pericles"/>
-                <w:sz w:val="16"/>
-                <w:szCs w:val="16"/>
-              </w:rPr>
-              <w:t>Familiar Channeling II</w:t>
-            </w:r>
-          </w:p>
-          <w:p>
-            <w:pPr>
-              <w:pStyle w:val="ListParagraph"/>
-              <w:numPr>
-                <w:ilvl w:val="1"/>
-                <w:numId w:val="15"/>
-              </w:numPr>
-              <w:rPr>
-                <w:rFonts w:ascii="Pericles" w:hAnsi="Pericles"/>
-                <w:sz w:val="16"/>
-                <w:szCs w:val="16"/>
-              </w:rPr>
-            </w:pPr>
-            <w:r>
-              <w:rPr>
-                <w:rFonts w:ascii="Pericles" w:hAnsi="Pericles"/>
-                <w:sz w:val="16"/>
-                <w:szCs w:val="16"/>
-              </w:rPr>
-              <w:t>Familiar Scholar</w:t>
-            </w:r>
-          </w:p>
-          <w:p>
-            <w:pPr>
-              <w:pStyle w:val="ListParagraph"/>
-              <w:numPr>
-                <w:ilvl w:val="0"/>
-                <w:numId w:val="15"/>
-              </w:numPr>
-              <w:rPr>
-                <w:rFonts w:ascii="Pericles" w:hAnsi="Pericles"/>
-                <w:sz w:val="16"/>
-                <w:szCs w:val="16"/>
-              </w:rPr>
-            </w:pPr>
-            <w:r>
-              <w:rPr>
-                <w:rFonts w:ascii="Pericles" w:hAnsi="Pericles"/>
-                <w:sz w:val="16"/>
-                <w:szCs w:val="16"/>
-              </w:rPr>
-              <w:t>Familiar Curse</w:t>
-            </w:r>
-          </w:p>
-          <w:p>
-            <w:pPr>
-              <w:pStyle w:val="ListParagraph"/>
-              <w:numPr>
-                <w:ilvl w:val="0"/>
-                <w:numId w:val="15"/>
-              </w:numPr>
-              <w:rPr>
-                <w:rFonts w:ascii="Pericles" w:hAnsi="Pericles"/>
-                <w:sz w:val="16"/>
-                <w:szCs w:val="16"/>
-              </w:rPr>
-            </w:pPr>
-            <w:r>
-              <w:rPr>
-                <w:rFonts w:ascii="Pericles" w:hAnsi="Pericles"/>
-                <w:sz w:val="16"/>
-                <w:szCs w:val="16"/>
-              </w:rPr>
-              <w:t>Familiar Defense</w:t>
-            </w:r>
-          </w:p>
-          <w:p>
-            <w:pPr>
-              <w:pStyle w:val="ListParagraph"/>
-              <w:numPr>
-                <w:ilvl w:val="1"/>
-                <w:numId w:val="15"/>
-              </w:numPr>
-              <w:rPr>
-                <w:rFonts w:ascii="Pericles" w:hAnsi="Pericles"/>
-                <w:sz w:val="16"/>
-                <w:szCs w:val="16"/>
-              </w:rPr>
-            </w:pPr>
-            <w:r>
-              <w:rPr>
-                <w:rFonts w:ascii="Pericles" w:hAnsi="Pericles"/>
-                <w:sz w:val="16"/>
-                <w:szCs w:val="16"/>
-              </w:rPr>
-              <w:t>Familiar Defense II</w:t>
-            </w:r>
-          </w:p>
-          <w:p>
-            <w:pPr>
-              <w:pStyle w:val="ListParagraph"/>
-              <w:numPr>
-                <w:ilvl w:val="0"/>
-                <w:numId w:val="15"/>
-              </w:numPr>
-              <w:rPr>
-                <w:rFonts w:ascii="Pericles" w:hAnsi="Pericles"/>
-                <w:sz w:val="16"/>
-                <w:szCs w:val="16"/>
-              </w:rPr>
-            </w:pPr>
-            <w:r>
-              <w:rPr>
-                <w:rFonts w:ascii="Pericles" w:hAnsi="Pericles"/>
-                <w:sz w:val="16"/>
-                <w:szCs w:val="16"/>
-              </w:rPr>
-              <w:t>Lucky SOB</w:t>
-            </w:r>
-          </w:p>
-          <w:p>
-            <w:pPr>
-              <w:pStyle w:val="ListParagraph"/>
-              <w:numPr>
-                <w:ilvl w:val="0"/>
-                <w:numId w:val="15"/>
-              </w:numPr>
-              <w:rPr>
-                <w:rFonts w:ascii="Pericles" w:hAnsi="Pericles"/>
-                <w:sz w:val="16"/>
-                <w:szCs w:val="16"/>
-              </w:rPr>
-            </w:pPr>
-            <w:r>
-              <w:rPr>
-                <w:rFonts w:ascii="Pericles" w:hAnsi="Pericles"/>
-                <w:sz w:val="16"/>
-                <w:szCs w:val="16"/>
-              </w:rPr>
-              <w:t>Quick Conjuring</w:t>
-            </w:r>
-          </w:p>
-          <w:p>
-            <w:pPr>
-              <w:pStyle w:val="ListParagraph"/>
-              <w:numPr>
-                <w:ilvl w:val="0"/>
-                <w:numId w:val="15"/>
-              </w:numPr>
-              <w:rPr>
-                <w:rFonts w:ascii="Pericles" w:hAnsi="Pericles"/>
-                <w:sz w:val="16"/>
-                <w:szCs w:val="16"/>
-              </w:rPr>
-            </w:pPr>
-            <w:r>
-              <w:rPr>
-                <w:rFonts w:ascii="Pericles" w:hAnsi="Pericles"/>
-                <w:sz w:val="16"/>
-                <w:szCs w:val="16"/>
-              </w:rPr>
-              <w:t>Shifty</w:t>
-            </w:r>
-          </w:p>
-          <w:p>
-            <w:pPr>
-              <w:ind w:left="360"/>
-              <w:rPr>
-                <w:rFonts w:ascii="Pericles" w:hAnsi="Pericles"/>
-                <w:sz w:val="16"/>
-                <w:szCs w:val="16"/>
-              </w:rPr>
-            </w:pPr>
-          </w:p>
-          <w:p>
-            <w:pPr>
-              <w:rPr>
-                <w:rFonts w:ascii="Pericles" w:hAnsi="Pericles"/>
-                <w:b/>
-                <w:sz w:val="16"/>
-                <w:szCs w:val="16"/>
-              </w:rPr>
-            </w:pPr>
-          </w:p>
-          <w:p>
-            <w:pPr>
-              <w:rPr>
-                <w:rFonts w:ascii="Pericles" w:hAnsi="Pericles"/>
-                <w:b/>
-                <w:sz w:val="16"/>
-                <w:szCs w:val="16"/>
-              </w:rPr>
-            </w:pPr>
-            <w:r>
-              <w:rPr>
-                <w:rFonts w:ascii="Pericles" w:hAnsi="Pericles"/>
-                <w:b/>
-                <w:sz w:val="16"/>
-                <w:szCs w:val="16"/>
-              </w:rPr>
-              <w:t>Fire Burn (type II tree)</w:t>
-            </w:r>
-          </w:p>
-          <w:p>
-            <w:pPr>
-              <w:pStyle w:val="ListParagraph"/>
-              <w:numPr>
-                <w:ilvl w:val="0"/>
-                <w:numId w:val="15"/>
-              </w:numPr>
-              <w:rPr>
-                <w:rFonts w:ascii="Pericles" w:hAnsi="Pericles"/>
-                <w:sz w:val="16"/>
-                <w:szCs w:val="16"/>
-              </w:rPr>
-            </w:pPr>
-            <w:r>
-              <w:rPr>
-                <w:rFonts w:ascii="Pericles" w:hAnsi="Pericles"/>
-                <w:sz w:val="16"/>
-                <w:szCs w:val="16"/>
-              </w:rPr>
-              <w:t>+1 Color Slot</w:t>
-            </w:r>
-          </w:p>
-          <w:p>
-            <w:pPr>
-              <w:pStyle w:val="ListParagraph"/>
-              <w:numPr>
-                <w:ilvl w:val="1"/>
-                <w:numId w:val="15"/>
-              </w:numPr>
-              <w:rPr>
-                <w:rFonts w:ascii="Pericles" w:hAnsi="Pericles"/>
-                <w:sz w:val="16"/>
-                <w:szCs w:val="16"/>
-              </w:rPr>
-            </w:pPr>
-            <w:r>
-              <w:rPr>
-                <w:rFonts w:ascii="Pericles" w:hAnsi="Pericles"/>
-                <w:sz w:val="16"/>
-                <w:szCs w:val="16"/>
-              </w:rPr>
-              <w:t>+1 Color Slot</w:t>
-            </w:r>
-          </w:p>
-          <w:p>
-            <w:pPr>
-              <w:pStyle w:val="ListParagraph"/>
-              <w:numPr>
-                <w:ilvl w:val="2"/>
-                <w:numId w:val="15"/>
-              </w:numPr>
-              <w:rPr>
-                <w:rFonts w:ascii="Pericles" w:hAnsi="Pericles"/>
-                <w:sz w:val="16"/>
-                <w:szCs w:val="16"/>
-              </w:rPr>
-            </w:pPr>
-            <w:r>
-              <w:rPr>
-                <w:rFonts w:ascii="Pericles" w:hAnsi="Pericles"/>
-                <w:sz w:val="16"/>
-                <w:szCs w:val="16"/>
-              </w:rPr>
-              <w:t>+1 Color Slot</w:t>
-            </w:r>
-          </w:p>
-          <w:p>
-            <w:pPr>
-              <w:pStyle w:val="ListParagraph"/>
-              <w:numPr>
-                <w:ilvl w:val="0"/>
-                <w:numId w:val="15"/>
-              </w:numPr>
-              <w:rPr>
-                <w:rFonts w:ascii="Pericles" w:hAnsi="Pericles"/>
-                <w:sz w:val="16"/>
-                <w:szCs w:val="16"/>
-              </w:rPr>
-            </w:pPr>
-            <w:r>
-              <w:rPr>
-                <w:rFonts w:ascii="Pericles" w:hAnsi="Pericles"/>
-                <w:sz w:val="16"/>
-                <w:szCs w:val="16"/>
-              </w:rPr>
-              <w:t>Cold Curse</w:t>
-            </w:r>
-          </w:p>
-          <w:p>
-            <w:pPr>
-              <w:pStyle w:val="ListParagraph"/>
-              <w:numPr>
-                <w:ilvl w:val="1"/>
-                <w:numId w:val="15"/>
-              </w:numPr>
-              <w:rPr>
-                <w:rFonts w:ascii="Pericles" w:hAnsi="Pericles"/>
-                <w:sz w:val="16"/>
-                <w:szCs w:val="16"/>
-              </w:rPr>
-            </w:pPr>
-            <w:r>
-              <w:rPr>
-                <w:rFonts w:ascii="Pericles" w:hAnsi="Pericles"/>
-                <w:sz w:val="16"/>
-                <w:szCs w:val="16"/>
-              </w:rPr>
-              <w:t>Freezer Burn (2)</w:t>
-            </w:r>
-          </w:p>
-          <w:p>
-            <w:pPr>
-              <w:pStyle w:val="ListParagraph"/>
-              <w:numPr>
-                <w:ilvl w:val="2"/>
-                <w:numId w:val="15"/>
-              </w:numPr>
-              <w:rPr>
-                <w:rFonts w:ascii="Pericles" w:hAnsi="Pericles"/>
-                <w:sz w:val="16"/>
-                <w:szCs w:val="16"/>
-              </w:rPr>
-            </w:pPr>
-            <w:r>
-              <w:rPr>
-                <w:rFonts w:ascii="Pericles" w:hAnsi="Pericles"/>
-                <w:sz w:val="16"/>
-                <w:szCs w:val="16"/>
-              </w:rPr>
-              <w:t>Freezer Burn (4)</w:t>
-            </w:r>
-          </w:p>
-          <w:p>
-            <w:pPr>
-              <w:pStyle w:val="ListParagraph"/>
-              <w:numPr>
-                <w:ilvl w:val="0"/>
-                <w:numId w:val="15"/>
-              </w:numPr>
-              <w:rPr>
-                <w:rFonts w:ascii="Pericles" w:hAnsi="Pericles"/>
-                <w:sz w:val="16"/>
-                <w:szCs w:val="16"/>
-              </w:rPr>
-            </w:pPr>
-            <w:r>
-              <w:rPr>
-                <w:rFonts w:ascii="Pericles" w:hAnsi="Pericles"/>
-                <w:sz w:val="16"/>
-                <w:szCs w:val="16"/>
-              </w:rPr>
-              <w:t>Spell Mastery</w:t>
-            </w:r>
-            <w:r>
-              <w:rPr>
-                <w:rFonts w:ascii="Pericles" w:hAnsi="Pericles"/>
-                <w:sz w:val="16"/>
-                <w:szCs w:val="16"/>
-              </w:rPr>
-              <w:t xml:space="preserve"> (</w:t>
-            </w:r>
-            <w:r>
-              <w:rPr>
-                <w:rFonts w:ascii="Pericles" w:hAnsi="Pericles"/>
-                <w:sz w:val="16"/>
-                <w:szCs w:val="16"/>
-              </w:rPr>
-              <w:t>ice/</w:t>
-            </w:r>
-            <w:r>
-              <w:rPr>
-                <w:rFonts w:ascii="Pericles" w:hAnsi="Pericles"/>
-                <w:sz w:val="16"/>
-                <w:szCs w:val="16"/>
-              </w:rPr>
-              <w:t>1)</w:t>
-            </w:r>
-          </w:p>
-          <w:p>
-            <w:pPr>
-              <w:pStyle w:val="ListParagraph"/>
-              <w:numPr>
-                <w:ilvl w:val="1"/>
-                <w:numId w:val="15"/>
-              </w:numPr>
-              <w:rPr>
-                <w:rFonts w:ascii="Pericles" w:hAnsi="Pericles"/>
-                <w:sz w:val="16"/>
-                <w:szCs w:val="16"/>
-              </w:rPr>
-            </w:pPr>
-            <w:r>
-              <w:rPr>
-                <w:rFonts w:ascii="Pericles" w:hAnsi="Pericles"/>
-                <w:sz w:val="16"/>
-                <w:szCs w:val="16"/>
-              </w:rPr>
-              <w:t>Spell Mastery</w:t>
-            </w:r>
-            <w:r>
-              <w:rPr>
-                <w:rFonts w:ascii="Pericles" w:hAnsi="Pericles"/>
-                <w:sz w:val="16"/>
-                <w:szCs w:val="16"/>
-              </w:rPr>
-              <w:t xml:space="preserve"> (</w:t>
-            </w:r>
-            <w:r>
-              <w:rPr>
-                <w:rFonts w:ascii="Pericles" w:hAnsi="Pericles"/>
-                <w:sz w:val="16"/>
-                <w:szCs w:val="16"/>
-              </w:rPr>
-              <w:t>ice/</w:t>
-            </w:r>
-            <w:r>
-              <w:rPr>
-                <w:rFonts w:ascii="Pericles" w:hAnsi="Pericles"/>
-                <w:sz w:val="16"/>
-                <w:szCs w:val="16"/>
-              </w:rPr>
-              <w:t>2)</w:t>
-            </w:r>
-          </w:p>
-          <w:p>
-            <w:pPr>
-              <w:pStyle w:val="ListParagraph"/>
-              <w:numPr>
-                <w:ilvl w:val="0"/>
-                <w:numId w:val="15"/>
-              </w:numPr>
-              <w:rPr>
-                <w:rFonts w:ascii="Pericles" w:hAnsi="Pericles"/>
-                <w:sz w:val="16"/>
-                <w:szCs w:val="16"/>
-              </w:rPr>
-            </w:pPr>
-            <w:r>
-              <w:rPr>
-                <w:rFonts w:ascii="Pericles" w:hAnsi="Pericles"/>
-                <w:sz w:val="16"/>
-                <w:szCs w:val="16"/>
-              </w:rPr>
-              <w:t>Faerie Rings</w:t>
-            </w:r>
-          </w:p>
-          <w:p>
-            <w:pPr>
-              <w:pStyle w:val="ListParagraph"/>
-              <w:numPr>
-                <w:ilvl w:val="0"/>
-                <w:numId w:val="15"/>
-              </w:numPr>
-              <w:rPr>
-                <w:rFonts w:ascii="Pericles" w:hAnsi="Pericles"/>
-                <w:sz w:val="16"/>
-                <w:szCs w:val="16"/>
-              </w:rPr>
-            </w:pPr>
-            <w:r>
-              <w:rPr>
-                <w:rFonts w:ascii="Pericles" w:hAnsi="Pericles"/>
-                <w:sz w:val="16"/>
-                <w:szCs w:val="16"/>
-              </w:rPr>
-              <w:t>Healing Spirits</w:t>
-            </w:r>
-            <w:r>
-              <w:rPr>
-                <w:rFonts w:ascii="Pericles" w:hAnsi="Pericles"/>
-                <w:sz w:val="16"/>
-                <w:szCs w:val="16"/>
-              </w:rPr>
-              <w:t>*</w:t>
-            </w:r>
-          </w:p>
-          <w:p>
-            <w:pPr>
-              <w:pStyle w:val="ListParagraph"/>
-              <w:numPr>
-                <w:ilvl w:val="0"/>
-                <w:numId w:val="15"/>
-              </w:numPr>
-              <w:rPr>
-                <w:rFonts w:ascii="Pericles" w:hAnsi="Pericles"/>
-                <w:sz w:val="16"/>
-                <w:szCs w:val="16"/>
-              </w:rPr>
-            </w:pPr>
-            <w:r>
-              <w:rPr>
-                <w:rFonts w:ascii="Pericles" w:hAnsi="Pericles"/>
-                <w:sz w:val="16"/>
-                <w:szCs w:val="16"/>
-              </w:rPr>
-              <w:t>Magic Circle</w:t>
-            </w:r>
-          </w:p>
-          <w:p>
-            <w:pPr>
-              <w:pStyle w:val="ListParagraph"/>
-              <w:numPr>
-                <w:ilvl w:val="1"/>
-                <w:numId w:val="15"/>
-              </w:numPr>
-              <w:rPr>
-                <w:rFonts w:ascii="Pericles" w:hAnsi="Pericles"/>
-                <w:sz w:val="16"/>
-                <w:szCs w:val="16"/>
-              </w:rPr>
-            </w:pPr>
-            <w:r>
-              <w:rPr>
-                <w:rFonts w:ascii="Pericles" w:hAnsi="Pericles"/>
-                <w:sz w:val="16"/>
-                <w:szCs w:val="16"/>
-              </w:rPr>
-              <w:t>Concentration</w:t>
-            </w:r>
-          </w:p>
-          <w:p>
-            <w:pPr>
-              <w:pStyle w:val="ListParagraph"/>
-              <w:numPr>
-                <w:ilvl w:val="1"/>
-                <w:numId w:val="15"/>
-              </w:numPr>
-              <w:rPr>
-                <w:rFonts w:ascii="Pericles" w:hAnsi="Pericles"/>
-                <w:sz w:val="16"/>
-                <w:szCs w:val="16"/>
-              </w:rPr>
-            </w:pPr>
-            <w:r>
-              <w:rPr>
-                <w:rFonts w:ascii="Pericles" w:hAnsi="Pericles"/>
-                <w:sz w:val="16"/>
-                <w:szCs w:val="16"/>
-              </w:rPr>
-              <w:t>Stepping Circles (20)</w:t>
-            </w:r>
-          </w:p>
-          <w:p>
-            <w:pPr>
-              <w:pStyle w:val="ListParagraph"/>
-              <w:numPr>
-                <w:ilvl w:val="2"/>
-                <w:numId w:val="15"/>
-              </w:numPr>
-              <w:rPr>
-                <w:rFonts w:ascii="Pericles" w:hAnsi="Pericles"/>
-                <w:sz w:val="16"/>
-                <w:szCs w:val="16"/>
-              </w:rPr>
-            </w:pPr>
-            <w:r>
-              <w:rPr>
-                <w:rFonts w:ascii="Pericles" w:hAnsi="Pericles"/>
-                <w:sz w:val="16"/>
-                <w:szCs w:val="16"/>
-              </w:rPr>
-              <w:t>Stepping Circles (100)</w:t>
-            </w:r>
-          </w:p>
-          <w:p>
-            <w:pPr>
-              <w:rPr>
-                <w:rFonts w:ascii="Pericles" w:hAnsi="Pericles"/>
-                <w:b/>
-                <w:sz w:val="16"/>
-                <w:szCs w:val="16"/>
-              </w:rPr>
-            </w:pPr>
-          </w:p>
-          <w:p>
-            <w:pPr>
-              <w:rPr>
-                <w:rFonts w:ascii="Pericles" w:hAnsi="Pericles"/>
-                <w:b/>
-                <w:sz w:val="16"/>
-                <w:szCs w:val="16"/>
-              </w:rPr>
-            </w:pPr>
-            <w:r>
-              <w:rPr>
-                <w:rFonts w:ascii="Pericles" w:hAnsi="Pericles"/>
-                <w:b/>
-                <w:sz w:val="16"/>
-                <w:szCs w:val="16"/>
-              </w:rPr>
-              <w:t>Toil and Trouble (type V &amp; type VIII Tree)</w:t>
-            </w:r>
-          </w:p>
-          <w:p>
-            <w:pPr>
-              <w:pStyle w:val="ListParagraph"/>
-              <w:numPr>
-                <w:ilvl w:val="0"/>
-                <w:numId w:val="21"/>
-              </w:numPr>
-              <w:rPr>
-                <w:rFonts w:ascii="Pericles" w:hAnsi="Pericles"/>
-                <w:sz w:val="16"/>
-                <w:szCs w:val="16"/>
-              </w:rPr>
-            </w:pPr>
-            <w:r>
-              <w:rPr>
-                <w:rFonts w:ascii="Pericles" w:hAnsi="Pericles"/>
-                <w:sz w:val="16"/>
-                <w:szCs w:val="16"/>
-              </w:rPr>
-              <w:t>+1 Color Slot</w:t>
             </w:r>
           </w:p>
           <w:p>
@@ -27066,7 +26166,140 @@
                 <w:sz w:val="16"/>
                 <w:szCs w:val="16"/>
               </w:rPr>
-              <w:t>+1 Color Slot</w:t>
+              <w:t>Consume familiar II</w:t>
+            </w:r>
+          </w:p>
+          <w:p>
+            <w:pPr>
+              <w:pStyle w:val="ListParagraph"/>
+              <w:numPr>
+                <w:ilvl w:val="1"/>
+                <w:numId w:val="21"/>
+              </w:numPr>
+              <w:rPr>
+                <w:rFonts w:ascii="Pericles" w:hAnsi="Pericles"/>
+                <w:sz w:val="16"/>
+                <w:szCs w:val="16"/>
+              </w:rPr>
+            </w:pPr>
+            <w:r>
+              <w:rPr>
+                <w:rFonts w:ascii="Pericles" w:hAnsi="Pericles"/>
+                <w:sz w:val="16"/>
+                <w:szCs w:val="16"/>
+              </w:rPr>
+              <w:lastRenderedPageBreak/>
+              <w:t>Exploding Familiar</w:t>
+            </w:r>
+          </w:p>
+          <w:p>
+            <w:pPr>
+              <w:pStyle w:val="ListParagraph"/>
+              <w:numPr>
+                <w:ilvl w:val="0"/>
+                <w:numId w:val="21"/>
+              </w:numPr>
+              <w:rPr>
+                <w:rFonts w:ascii="Pericles" w:hAnsi="Pericles"/>
+                <w:sz w:val="16"/>
+                <w:szCs w:val="16"/>
+              </w:rPr>
+            </w:pPr>
+            <w:r>
+              <w:rPr>
+                <w:rFonts w:ascii="Pericles" w:hAnsi="Pericles"/>
+                <w:sz w:val="16"/>
+                <w:szCs w:val="16"/>
+              </w:rPr>
+              <w:t>Enchanter</w:t>
+            </w:r>
+          </w:p>
+          <w:p>
+            <w:pPr>
+              <w:pStyle w:val="ListParagraph"/>
+              <w:numPr>
+                <w:ilvl w:val="0"/>
+                <w:numId w:val="21"/>
+              </w:numPr>
+              <w:rPr>
+                <w:rFonts w:ascii="Pericles" w:hAnsi="Pericles"/>
+                <w:sz w:val="16"/>
+                <w:szCs w:val="16"/>
+              </w:rPr>
+            </w:pPr>
+            <w:r>
+              <w:rPr>
+                <w:rFonts w:ascii="Pericles" w:hAnsi="Pericles"/>
+                <w:sz w:val="16"/>
+                <w:szCs w:val="16"/>
+              </w:rPr>
+              <w:t>Everyman</w:t>
+            </w:r>
+          </w:p>
+          <w:p>
+            <w:pPr>
+              <w:pStyle w:val="ListParagraph"/>
+              <w:numPr>
+                <w:ilvl w:val="0"/>
+                <w:numId w:val="21"/>
+              </w:numPr>
+              <w:rPr>
+                <w:rFonts w:ascii="Pericles" w:hAnsi="Pericles"/>
+                <w:sz w:val="16"/>
+                <w:szCs w:val="16"/>
+              </w:rPr>
+            </w:pPr>
+            <w:r>
+              <w:rPr>
+                <w:rFonts w:ascii="Pericles" w:hAnsi="Pericles"/>
+                <w:sz w:val="16"/>
+                <w:szCs w:val="16"/>
+              </w:rPr>
+              <w:t>Familiar Bite</w:t>
+            </w:r>
+          </w:p>
+          <w:p>
+            <w:pPr>
+              <w:pStyle w:val="ListParagraph"/>
+              <w:numPr>
+                <w:ilvl w:val="1"/>
+                <w:numId w:val="21"/>
+              </w:numPr>
+              <w:rPr>
+                <w:rFonts w:ascii="Pericles" w:hAnsi="Pericles"/>
+                <w:sz w:val="16"/>
+                <w:szCs w:val="16"/>
+              </w:rPr>
+            </w:pPr>
+            <w:r>
+              <w:rPr>
+                <w:rFonts w:ascii="Pericles" w:hAnsi="Pericles"/>
+                <w:sz w:val="16"/>
+                <w:szCs w:val="16"/>
+              </w:rPr>
+              <w:t>Blood Thirsty</w:t>
+            </w:r>
+          </w:p>
+          <w:p>
+            <w:pPr>
+              <w:pStyle w:val="ListParagraph"/>
+              <w:numPr>
+                <w:ilvl w:val="1"/>
+                <w:numId w:val="21"/>
+              </w:numPr>
+              <w:rPr>
+                <w:rFonts w:ascii="Pericles" w:hAnsi="Pericles"/>
+                <w:sz w:val="16"/>
+                <w:szCs w:val="16"/>
+              </w:rPr>
+            </w:pPr>
+            <w:r>
+              <w:rPr>
+                <w:rFonts w:ascii="Pericles" w:hAnsi="Pericles"/>
+                <w:sz w:val="16"/>
+                <w:szCs w:val="16"/>
+              </w:rPr>
+              <w:t>Familiar Bite II</w:t>
             </w:r>
           </w:p>
           <w:p>
@@ -27088,59 +26321,7 @@
                 <w:sz w:val="16"/>
                 <w:szCs w:val="16"/>
               </w:rPr>
-              <w:t>+1 Color Slot</w:t>
-            </w:r>
-          </w:p>
-          <w:p>
-            <w:pPr>
-              <w:pStyle w:val="ListParagraph"/>
-              <w:numPr>
-                <w:ilvl w:val="0"/>
-                <w:numId w:val="21"/>
-              </w:numPr>
-              <w:rPr>
-                <w:rFonts w:ascii="Pericles" w:hAnsi="Pericles"/>
-                <w:sz w:val="16"/>
-                <w:szCs w:val="16"/>
-              </w:rPr>
-            </w:pPr>
-            <w:r>
-              <w:rPr>
-                <w:rFonts w:ascii="Pericles" w:hAnsi="Pericles"/>
-                <w:sz w:val="16"/>
-                <w:szCs w:val="16"/>
-              </w:rPr>
-              <w:t>Death Aura</w:t>
-            </w:r>
-            <w:r>
-              <w:rPr>
-                <w:rFonts w:ascii="Pericles" w:hAnsi="Pericles"/>
-                <w:sz w:val="16"/>
-                <w:szCs w:val="16"/>
-              </w:rPr>
-              <w:t>*</w:t>
-            </w:r>
-          </w:p>
-          <w:p>
-            <w:pPr>
-              <w:pStyle w:val="ListParagraph"/>
-              <w:numPr>
-                <w:ilvl w:val="0"/>
-                <w:numId w:val="21"/>
-              </w:numPr>
-              <w:rPr>
-                <w:rFonts w:ascii="Pericles" w:hAnsi="Pericles"/>
-                <w:sz w:val="16"/>
-                <w:szCs w:val="16"/>
-              </w:rPr>
-            </w:pPr>
-            <w:r>
-              <w:rPr>
-                <w:rFonts w:ascii="Pericles" w:hAnsi="Pericles"/>
-                <w:sz w:val="16"/>
-                <w:szCs w:val="16"/>
-              </w:rPr>
-              <w:t>Death Mastery (1)</w:t>
+              <w:t>Familiar Bite III</w:t>
             </w:r>
           </w:p>
           <w:p>
@@ -27162,7 +26343,29 @@
                 <w:sz w:val="16"/>
                 <w:szCs w:val="16"/>
               </w:rPr>
-              <w:t>Death Mastery (2)</w:t>
+              <w:t>Piercing Bite</w:t>
+            </w:r>
+          </w:p>
+          <w:p>
+            <w:pPr>
+              <w:pStyle w:val="ListParagraph"/>
+              <w:numPr>
+                <w:ilvl w:val="0"/>
+                <w:numId w:val="21"/>
+              </w:numPr>
+              <w:rPr>
+                <w:rFonts w:ascii="Pericles" w:hAnsi="Pericles"/>
+                <w:sz w:val="16"/>
+                <w:szCs w:val="16"/>
+              </w:rPr>
+            </w:pPr>
+            <w:r>
+              <w:rPr>
+                <w:rFonts w:ascii="Pericles" w:hAnsi="Pericles"/>
+                <w:sz w:val="16"/>
+                <w:szCs w:val="16"/>
+              </w:rPr>
+              <w:t>Familiar Channeling</w:t>
             </w:r>
           </w:p>
           <w:p>
@@ -27184,7 +26387,7 @@
                 <w:sz w:val="16"/>
                 <w:szCs w:val="16"/>
               </w:rPr>
-              <w:t>Gorgon’s Eye</w:t>
+              <w:t>Familiar Recall</w:t>
             </w:r>
           </w:p>
           <w:p>
@@ -27206,103 +26409,7 @@
                 <w:sz w:val="16"/>
                 <w:szCs w:val="16"/>
               </w:rPr>
-              <w:t>Death Mastery (3)</w:t>
-            </w:r>
-          </w:p>
-          <w:p>
-            <w:pPr>
-              <w:pStyle w:val="ListParagraph"/>
-              <w:numPr>
-                <w:ilvl w:val="0"/>
-                <w:numId w:val="21"/>
-              </w:numPr>
-              <w:rPr>
-                <w:rFonts w:ascii="Pericles" w:hAnsi="Pericles"/>
-                <w:sz w:val="16"/>
-                <w:szCs w:val="16"/>
-              </w:rPr>
-            </w:pPr>
-            <w:r>
-              <w:rPr>
-                <w:rFonts w:ascii="Pericles" w:hAnsi="Pericles"/>
-                <w:sz w:val="16"/>
-                <w:szCs w:val="16"/>
-              </w:rPr>
-              <w:t>Demon Tongue</w:t>
-            </w:r>
-          </w:p>
-          <w:p>
-            <w:pPr>
-              <w:pStyle w:val="ListParagraph"/>
-              <w:numPr>
-                <w:ilvl w:val="0"/>
-                <w:numId w:val="21"/>
-              </w:numPr>
-              <w:rPr>
-                <w:rFonts w:ascii="Pericles" w:hAnsi="Pericles"/>
-                <w:sz w:val="16"/>
-                <w:szCs w:val="16"/>
-              </w:rPr>
-            </w:pPr>
-            <w:r>
-              <w:rPr>
-                <w:rFonts w:ascii="Pericles" w:hAnsi="Pericles"/>
-                <w:sz w:val="16"/>
-                <w:szCs w:val="16"/>
-              </w:rPr>
-              <w:t>Lady/Man Killer</w:t>
-            </w:r>
-          </w:p>
-          <w:p>
-            <w:pPr>
-              <w:pStyle w:val="ListParagraph"/>
-              <w:numPr>
-                <w:ilvl w:val="0"/>
-                <w:numId w:val="21"/>
-              </w:numPr>
-              <w:rPr>
-                <w:rFonts w:ascii="Pericles" w:hAnsi="Pericles"/>
-                <w:sz w:val="16"/>
-                <w:szCs w:val="16"/>
-              </w:rPr>
-            </w:pPr>
-            <w:r>
-              <w:rPr>
-                <w:rFonts w:ascii="Pericles" w:hAnsi="Pericles"/>
-                <w:sz w:val="16"/>
-                <w:szCs w:val="16"/>
-              </w:rPr>
-              <w:t>Poison Aura</w:t>
-            </w:r>
-            <w:r>
-              <w:rPr>
-                <w:rFonts w:ascii="Pericles" w:hAnsi="Pericles"/>
-                <w:sz w:val="16"/>
-                <w:szCs w:val="16"/>
-              </w:rPr>
-              <w:t>*</w:t>
-            </w:r>
-          </w:p>
-          <w:p>
-            <w:pPr>
-              <w:pStyle w:val="ListParagraph"/>
-              <w:numPr>
-                <w:ilvl w:val="0"/>
-                <w:numId w:val="21"/>
-              </w:numPr>
-              <w:rPr>
-                <w:rFonts w:ascii="Pericles" w:hAnsi="Pericles"/>
-                <w:sz w:val="16"/>
-                <w:szCs w:val="16"/>
-              </w:rPr>
-            </w:pPr>
-            <w:r>
-              <w:rPr>
-                <w:rFonts w:ascii="Pericles" w:hAnsi="Pericles"/>
-                <w:sz w:val="16"/>
-                <w:szCs w:val="16"/>
-              </w:rPr>
-              <w:t>Poison Resistance</w:t>
+              <w:t>Familiar Channeling II</w:t>
             </w:r>
           </w:p>
           <w:p>
@@ -27324,7 +26431,1038 @@
                 <w:sz w:val="16"/>
                 <w:szCs w:val="16"/>
               </w:rPr>
+              <w:t>Familiar Scholar</w:t>
+            </w:r>
+          </w:p>
+          <w:p>
+            <w:pPr>
+              <w:pStyle w:val="ListParagraph"/>
+              <w:numPr>
+                <w:ilvl w:val="1"/>
+                <w:numId w:val="21"/>
+              </w:numPr>
+              <w:rPr>
+                <w:rFonts w:ascii="Pericles" w:hAnsi="Pericles"/>
+                <w:sz w:val="16"/>
+                <w:szCs w:val="16"/>
+              </w:rPr>
+            </w:pPr>
+            <w:r>
+              <w:rPr>
+                <w:rFonts w:ascii="Pericles" w:hAnsi="Pericles"/>
+                <w:sz w:val="16"/>
+                <w:szCs w:val="16"/>
+              </w:rPr>
+              <w:t>Familiar Swap</w:t>
+            </w:r>
+          </w:p>
+          <w:p>
+            <w:pPr>
+              <w:pStyle w:val="ListParagraph"/>
+              <w:numPr>
+                <w:ilvl w:val="0"/>
+                <w:numId w:val="21"/>
+              </w:numPr>
+              <w:rPr>
+                <w:rFonts w:ascii="Pericles" w:hAnsi="Pericles"/>
+                <w:sz w:val="16"/>
+                <w:szCs w:val="16"/>
+              </w:rPr>
+            </w:pPr>
+            <w:r>
+              <w:rPr>
+                <w:rFonts w:ascii="Pericles" w:hAnsi="Pericles"/>
+                <w:sz w:val="16"/>
+                <w:szCs w:val="16"/>
+              </w:rPr>
+              <w:t>Familiar Curse</w:t>
+            </w:r>
+          </w:p>
+          <w:p>
+            <w:pPr>
+              <w:pStyle w:val="ListParagraph"/>
+              <w:numPr>
+                <w:ilvl w:val="0"/>
+                <w:numId w:val="21"/>
+              </w:numPr>
+              <w:rPr>
+                <w:rFonts w:ascii="Pericles" w:hAnsi="Pericles"/>
+                <w:sz w:val="16"/>
+                <w:szCs w:val="16"/>
+              </w:rPr>
+            </w:pPr>
+            <w:r>
+              <w:rPr>
+                <w:rFonts w:ascii="Pericles" w:hAnsi="Pericles"/>
+                <w:sz w:val="16"/>
+                <w:szCs w:val="16"/>
+              </w:rPr>
+              <w:t>Familiar Defense</w:t>
+            </w:r>
+          </w:p>
+          <w:p>
+            <w:pPr>
+              <w:pStyle w:val="ListParagraph"/>
+              <w:numPr>
+                <w:ilvl w:val="1"/>
+                <w:numId w:val="21"/>
+              </w:numPr>
+              <w:rPr>
+                <w:rFonts w:ascii="Pericles" w:hAnsi="Pericles"/>
+                <w:sz w:val="16"/>
+                <w:szCs w:val="16"/>
+              </w:rPr>
+            </w:pPr>
+            <w:r>
+              <w:rPr>
+                <w:rFonts w:ascii="Pericles" w:hAnsi="Pericles"/>
+                <w:sz w:val="16"/>
+                <w:szCs w:val="16"/>
+              </w:rPr>
+              <w:t>Familiar Defense II</w:t>
+            </w:r>
+          </w:p>
+          <w:p>
+            <w:pPr>
+              <w:pStyle w:val="ListParagraph"/>
+              <w:numPr>
+                <w:ilvl w:val="0"/>
+                <w:numId w:val="21"/>
+              </w:numPr>
+              <w:rPr>
+                <w:rFonts w:ascii="Pericles" w:hAnsi="Pericles"/>
+                <w:sz w:val="16"/>
+                <w:szCs w:val="16"/>
+              </w:rPr>
+            </w:pPr>
+            <w:r>
+              <w:rPr>
+                <w:rFonts w:ascii="Pericles" w:hAnsi="Pericles"/>
+                <w:sz w:val="16"/>
+                <w:szCs w:val="16"/>
+              </w:rPr>
+              <w:t>Lucky SOB</w:t>
+            </w:r>
+          </w:p>
+          <w:p>
+            <w:pPr>
+              <w:pStyle w:val="ListParagraph"/>
+              <w:numPr>
+                <w:ilvl w:val="0"/>
+                <w:numId w:val="21"/>
+              </w:numPr>
+              <w:rPr>
+                <w:rFonts w:ascii="Pericles" w:hAnsi="Pericles"/>
+                <w:sz w:val="16"/>
+                <w:szCs w:val="16"/>
+              </w:rPr>
+            </w:pPr>
+            <w:r>
+              <w:rPr>
+                <w:rFonts w:ascii="Pericles" w:hAnsi="Pericles"/>
+                <w:sz w:val="16"/>
+                <w:szCs w:val="16"/>
+              </w:rPr>
+              <w:t>Shifty</w:t>
+            </w:r>
+          </w:p>
+          <w:p>
+            <w:pPr>
+              <w:ind w:left="360"/>
+              <w:rPr>
+                <w:rFonts w:ascii="Pericles" w:hAnsi="Pericles"/>
+                <w:sz w:val="16"/>
+                <w:szCs w:val="16"/>
+              </w:rPr>
+            </w:pPr>
+          </w:p>
+          <w:p>
+            <w:pPr>
+              <w:rPr>
+                <w:rFonts w:ascii="Pericles" w:hAnsi="Pericles"/>
+                <w:b/>
+                <w:sz w:val="16"/>
+                <w:szCs w:val="16"/>
+              </w:rPr>
+            </w:pPr>
+          </w:p>
+          <w:p>
+            <w:pPr>
+              <w:rPr>
+                <w:rFonts w:ascii="Pericles" w:hAnsi="Pericles"/>
+                <w:b/>
+                <w:sz w:val="16"/>
+                <w:szCs w:val="16"/>
+              </w:rPr>
+            </w:pPr>
+            <w:r>
+              <w:rPr>
+                <w:rFonts w:ascii="Pericles" w:hAnsi="Pericles"/>
+                <w:b/>
+                <w:sz w:val="16"/>
+                <w:szCs w:val="16"/>
+              </w:rPr>
+              <w:t>Fire Burn (type II tree)</w:t>
+            </w:r>
+          </w:p>
+          <w:p>
+            <w:pPr>
+              <w:pStyle w:val="ListParagraph"/>
+              <w:numPr>
+                <w:ilvl w:val="0"/>
+                <w:numId w:val="21"/>
+              </w:numPr>
+              <w:rPr>
+                <w:rFonts w:ascii="Pericles" w:hAnsi="Pericles"/>
+                <w:sz w:val="16"/>
+                <w:szCs w:val="16"/>
+              </w:rPr>
+            </w:pPr>
+            <w:r>
+              <w:rPr>
+                <w:rFonts w:ascii="Pericles" w:hAnsi="Pericles"/>
+                <w:sz w:val="16"/>
+                <w:szCs w:val="16"/>
+              </w:rPr>
+              <w:t>+1 Color Slot</w:t>
+            </w:r>
+          </w:p>
+          <w:p>
+            <w:pPr>
+              <w:pStyle w:val="ListParagraph"/>
+              <w:numPr>
+                <w:ilvl w:val="1"/>
+                <w:numId w:val="21"/>
+              </w:numPr>
+              <w:rPr>
+                <w:rFonts w:ascii="Pericles" w:hAnsi="Pericles"/>
+                <w:sz w:val="16"/>
+                <w:szCs w:val="16"/>
+              </w:rPr>
+            </w:pPr>
+            <w:r>
+              <w:rPr>
+                <w:rFonts w:ascii="Pericles" w:hAnsi="Pericles"/>
+                <w:sz w:val="16"/>
+                <w:szCs w:val="16"/>
+              </w:rPr>
+              <w:t>+1 Color Slot</w:t>
+            </w:r>
+          </w:p>
+          <w:p>
+            <w:pPr>
+              <w:pStyle w:val="ListParagraph"/>
+              <w:numPr>
+                <w:ilvl w:val="2"/>
+                <w:numId w:val="21"/>
+              </w:numPr>
+              <w:rPr>
+                <w:rFonts w:ascii="Pericles" w:hAnsi="Pericles"/>
+                <w:sz w:val="16"/>
+                <w:szCs w:val="16"/>
+              </w:rPr>
+            </w:pPr>
+            <w:r>
+              <w:rPr>
+                <w:rFonts w:ascii="Pericles" w:hAnsi="Pericles"/>
+                <w:sz w:val="16"/>
+                <w:szCs w:val="16"/>
+              </w:rPr>
+              <w:t>+1 Color Slot</w:t>
+            </w:r>
+          </w:p>
+          <w:p>
+            <w:pPr>
+              <w:pStyle w:val="ListParagraph"/>
+              <w:numPr>
+                <w:ilvl w:val="0"/>
+                <w:numId w:val="21"/>
+              </w:numPr>
+              <w:rPr>
+                <w:rFonts w:ascii="Pericles" w:hAnsi="Pericles"/>
+                <w:sz w:val="16"/>
+                <w:szCs w:val="16"/>
+              </w:rPr>
+            </w:pPr>
+            <w:r>
+              <w:rPr>
+                <w:rFonts w:ascii="Pericles" w:hAnsi="Pericles"/>
+                <w:sz w:val="16"/>
+                <w:szCs w:val="16"/>
+              </w:rPr>
+              <w:t>Bramble Aura*</w:t>
+            </w:r>
+          </w:p>
+          <w:p>
+            <w:pPr>
+              <w:pStyle w:val="ListParagraph"/>
+              <w:numPr>
+                <w:ilvl w:val="0"/>
+                <w:numId w:val="21"/>
+              </w:numPr>
+              <w:rPr>
+                <w:rFonts w:ascii="Pericles" w:hAnsi="Pericles"/>
+                <w:sz w:val="16"/>
+                <w:szCs w:val="16"/>
+              </w:rPr>
+            </w:pPr>
+            <w:r>
+              <w:rPr>
+                <w:rFonts w:ascii="Pericles" w:hAnsi="Pericles"/>
+                <w:sz w:val="16"/>
+                <w:szCs w:val="16"/>
+              </w:rPr>
+              <w:t>Cold Curse</w:t>
+            </w:r>
+          </w:p>
+          <w:p>
+            <w:pPr>
+              <w:pStyle w:val="ListParagraph"/>
+              <w:numPr>
+                <w:ilvl w:val="1"/>
+                <w:numId w:val="21"/>
+              </w:numPr>
+              <w:rPr>
+                <w:rFonts w:ascii="Pericles" w:hAnsi="Pericles"/>
+                <w:sz w:val="16"/>
+                <w:szCs w:val="16"/>
+              </w:rPr>
+            </w:pPr>
+            <w:r>
+              <w:rPr>
+                <w:rFonts w:ascii="Pericles" w:hAnsi="Pericles"/>
+                <w:sz w:val="16"/>
+                <w:szCs w:val="16"/>
+              </w:rPr>
+              <w:t>Freezer Burn (2)</w:t>
+            </w:r>
+          </w:p>
+          <w:p>
+            <w:pPr>
+              <w:pStyle w:val="ListParagraph"/>
+              <w:numPr>
+                <w:ilvl w:val="2"/>
+                <w:numId w:val="21"/>
+              </w:numPr>
+              <w:rPr>
+                <w:rFonts w:ascii="Pericles" w:hAnsi="Pericles"/>
+                <w:sz w:val="16"/>
+                <w:szCs w:val="16"/>
+              </w:rPr>
+            </w:pPr>
+            <w:r>
+              <w:rPr>
+                <w:rFonts w:ascii="Pericles" w:hAnsi="Pericles"/>
+                <w:sz w:val="16"/>
+                <w:szCs w:val="16"/>
+              </w:rPr>
+              <w:t>Freezer Burn (4)</w:t>
+            </w:r>
+          </w:p>
+          <w:p>
+            <w:pPr>
+              <w:pStyle w:val="ListParagraph"/>
+              <w:numPr>
+                <w:ilvl w:val="0"/>
+                <w:numId w:val="21"/>
+              </w:numPr>
+              <w:rPr>
+                <w:rFonts w:ascii="Pericles" w:hAnsi="Pericles"/>
+                <w:sz w:val="16"/>
+                <w:szCs w:val="16"/>
+              </w:rPr>
+            </w:pPr>
+            <w:r>
+              <w:rPr>
+                <w:rFonts w:ascii="Pericles" w:hAnsi="Pericles"/>
+                <w:sz w:val="16"/>
+                <w:szCs w:val="16"/>
+              </w:rPr>
+              <w:t>Spell Mastery</w:t>
+            </w:r>
+            <w:r>
+              <w:rPr>
+                <w:rFonts w:ascii="Pericles" w:hAnsi="Pericles"/>
+                <w:sz w:val="16"/>
+                <w:szCs w:val="16"/>
+              </w:rPr>
+              <w:t xml:space="preserve"> (</w:t>
+            </w:r>
+            <w:r>
+              <w:rPr>
+                <w:rFonts w:ascii="Pericles" w:hAnsi="Pericles"/>
+                <w:sz w:val="16"/>
+                <w:szCs w:val="16"/>
+              </w:rPr>
+              <w:t>Type II</w:t>
+            </w:r>
+            <w:r>
+              <w:rPr>
+                <w:rFonts w:ascii="Pericles" w:hAnsi="Pericles"/>
+                <w:sz w:val="16"/>
+                <w:szCs w:val="16"/>
+              </w:rPr>
+              <w:t>/</w:t>
+            </w:r>
+            <w:r>
+              <w:rPr>
+                <w:rFonts w:ascii="Pericles" w:hAnsi="Pericles"/>
+                <w:sz w:val="16"/>
+                <w:szCs w:val="16"/>
+              </w:rPr>
+              <w:t>1)</w:t>
+            </w:r>
+          </w:p>
+          <w:p>
+            <w:pPr>
+              <w:pStyle w:val="ListParagraph"/>
+              <w:numPr>
+                <w:ilvl w:val="1"/>
+                <w:numId w:val="21"/>
+              </w:numPr>
+              <w:rPr>
+                <w:rFonts w:ascii="Pericles" w:hAnsi="Pericles"/>
+                <w:sz w:val="16"/>
+                <w:szCs w:val="16"/>
+              </w:rPr>
+            </w:pPr>
+            <w:r>
+              <w:rPr>
+                <w:rFonts w:ascii="Pericles" w:hAnsi="Pericles"/>
+                <w:sz w:val="16"/>
+                <w:szCs w:val="16"/>
+              </w:rPr>
+              <w:t>Spell Mastery</w:t>
+            </w:r>
+            <w:r>
+              <w:rPr>
+                <w:rFonts w:ascii="Pericles" w:hAnsi="Pericles"/>
+                <w:sz w:val="16"/>
+                <w:szCs w:val="16"/>
+              </w:rPr>
+              <w:t xml:space="preserve"> (</w:t>
+            </w:r>
+            <w:r>
+              <w:rPr>
+                <w:rFonts w:ascii="Pericles" w:hAnsi="Pericles"/>
+                <w:sz w:val="16"/>
+                <w:szCs w:val="16"/>
+              </w:rPr>
+              <w:t>Type II</w:t>
+            </w:r>
+            <w:r>
+              <w:rPr>
+                <w:rFonts w:ascii="Pericles" w:hAnsi="Pericles"/>
+                <w:sz w:val="16"/>
+                <w:szCs w:val="16"/>
+              </w:rPr>
+              <w:t>/</w:t>
+            </w:r>
+            <w:r>
+              <w:rPr>
+                <w:rFonts w:ascii="Pericles" w:hAnsi="Pericles"/>
+                <w:sz w:val="16"/>
+                <w:szCs w:val="16"/>
+              </w:rPr>
+              <w:t>2)</w:t>
+            </w:r>
+          </w:p>
+          <w:p>
+            <w:pPr>
+              <w:pStyle w:val="ListParagraph"/>
+              <w:numPr>
+                <w:ilvl w:val="0"/>
+                <w:numId w:val="21"/>
+              </w:numPr>
+              <w:rPr>
+                <w:rFonts w:ascii="Pericles" w:hAnsi="Pericles"/>
+                <w:sz w:val="16"/>
+                <w:szCs w:val="16"/>
+              </w:rPr>
+            </w:pPr>
+            <w:r>
+              <w:rPr>
+                <w:rFonts w:ascii="Pericles" w:hAnsi="Pericles"/>
+                <w:sz w:val="16"/>
+                <w:szCs w:val="16"/>
+              </w:rPr>
+              <w:t>Faerie Rings</w:t>
+            </w:r>
+          </w:p>
+          <w:p>
+            <w:pPr>
+              <w:pStyle w:val="ListParagraph"/>
+              <w:numPr>
+                <w:ilvl w:val="0"/>
+                <w:numId w:val="21"/>
+              </w:numPr>
+              <w:rPr>
+                <w:rFonts w:ascii="Pericles" w:hAnsi="Pericles"/>
+                <w:sz w:val="16"/>
+                <w:szCs w:val="16"/>
+              </w:rPr>
+            </w:pPr>
+            <w:r>
+              <w:rPr>
+                <w:rFonts w:ascii="Pericles" w:hAnsi="Pericles"/>
+                <w:sz w:val="16"/>
+                <w:szCs w:val="16"/>
+              </w:rPr>
+              <w:t>Healing Spirits</w:t>
+            </w:r>
+            <w:r>
+              <w:rPr>
+                <w:rFonts w:ascii="Pericles" w:hAnsi="Pericles"/>
+                <w:sz w:val="16"/>
+                <w:szCs w:val="16"/>
+              </w:rPr>
+              <w:t>*</w:t>
+            </w:r>
+          </w:p>
+          <w:p>
+            <w:pPr>
+              <w:pStyle w:val="ListParagraph"/>
+              <w:numPr>
+                <w:ilvl w:val="0"/>
+                <w:numId w:val="21"/>
+              </w:numPr>
+              <w:rPr>
+                <w:rFonts w:ascii="Pericles" w:hAnsi="Pericles"/>
+                <w:sz w:val="16"/>
+                <w:szCs w:val="16"/>
+              </w:rPr>
+            </w:pPr>
+            <w:r>
+              <w:rPr>
+                <w:rFonts w:ascii="Pericles" w:hAnsi="Pericles"/>
+                <w:sz w:val="16"/>
+                <w:szCs w:val="16"/>
+              </w:rPr>
+              <w:t>Magic Circle</w:t>
+            </w:r>
+          </w:p>
+          <w:p>
+            <w:pPr>
+              <w:pStyle w:val="ListParagraph"/>
+              <w:numPr>
+                <w:ilvl w:val="1"/>
+                <w:numId w:val="21"/>
+              </w:numPr>
+              <w:rPr>
+                <w:rFonts w:ascii="Pericles" w:hAnsi="Pericles"/>
+                <w:sz w:val="16"/>
+                <w:szCs w:val="16"/>
+              </w:rPr>
+            </w:pPr>
+            <w:r>
+              <w:rPr>
+                <w:rFonts w:ascii="Pericles" w:hAnsi="Pericles"/>
+                <w:sz w:val="16"/>
+                <w:szCs w:val="16"/>
+              </w:rPr>
+              <w:t>Concentration</w:t>
+            </w:r>
+          </w:p>
+          <w:p>
+            <w:pPr>
+              <w:pStyle w:val="ListParagraph"/>
+              <w:numPr>
+                <w:ilvl w:val="1"/>
+                <w:numId w:val="21"/>
+              </w:numPr>
+              <w:rPr>
+                <w:rFonts w:ascii="Pericles" w:hAnsi="Pericles"/>
+                <w:sz w:val="16"/>
+                <w:szCs w:val="16"/>
+              </w:rPr>
+            </w:pPr>
+            <w:r>
+              <w:rPr>
+                <w:rFonts w:ascii="Pericles" w:hAnsi="Pericles"/>
+                <w:sz w:val="16"/>
+                <w:szCs w:val="16"/>
+              </w:rPr>
+              <w:t>Protective Circle</w:t>
+            </w:r>
+          </w:p>
+          <w:p>
+            <w:pPr>
+              <w:pStyle w:val="ListParagraph"/>
+              <w:numPr>
+                <w:ilvl w:val="1"/>
+                <w:numId w:val="21"/>
+              </w:numPr>
+              <w:rPr>
+                <w:rFonts w:ascii="Pericles" w:hAnsi="Pericles"/>
+                <w:sz w:val="16"/>
+                <w:szCs w:val="16"/>
+              </w:rPr>
+            </w:pPr>
+            <w:r>
+              <w:rPr>
+                <w:rFonts w:ascii="Pericles" w:hAnsi="Pericles"/>
+                <w:sz w:val="16"/>
+                <w:szCs w:val="16"/>
+              </w:rPr>
+              <w:t>Quiet Circle</w:t>
+            </w:r>
+          </w:p>
+          <w:p>
+            <w:pPr>
+              <w:pStyle w:val="ListParagraph"/>
+              <w:numPr>
+                <w:ilvl w:val="1"/>
+                <w:numId w:val="21"/>
+              </w:numPr>
+              <w:rPr>
+                <w:rFonts w:ascii="Pericles" w:hAnsi="Pericles"/>
+                <w:sz w:val="16"/>
+                <w:szCs w:val="16"/>
+              </w:rPr>
+            </w:pPr>
+            <w:r>
+              <w:rPr>
+                <w:rFonts w:ascii="Pericles" w:hAnsi="Pericles"/>
+                <w:sz w:val="16"/>
+                <w:szCs w:val="16"/>
+              </w:rPr>
+              <w:t>Stepping Circles (20)</w:t>
+            </w:r>
+          </w:p>
+          <w:p>
+            <w:pPr>
+              <w:pStyle w:val="ListParagraph"/>
+              <w:numPr>
+                <w:ilvl w:val="2"/>
+                <w:numId w:val="21"/>
+              </w:numPr>
+              <w:rPr>
+                <w:rFonts w:ascii="Pericles" w:hAnsi="Pericles"/>
+                <w:sz w:val="16"/>
+                <w:szCs w:val="16"/>
+              </w:rPr>
+            </w:pPr>
+            <w:r>
+              <w:rPr>
+                <w:rFonts w:ascii="Pericles" w:hAnsi="Pericles"/>
+                <w:sz w:val="16"/>
+                <w:szCs w:val="16"/>
+              </w:rPr>
+              <w:t>Stepping Circles (100)</w:t>
+            </w:r>
+          </w:p>
+          <w:p>
+            <w:pPr>
+              <w:rPr>
+                <w:rFonts w:ascii="Pericles" w:hAnsi="Pericles"/>
+                <w:sz w:val="16"/>
+                <w:szCs w:val="16"/>
+              </w:rPr>
+            </w:pPr>
+            <w:r>
+              <w:rPr>
+                <w:rFonts w:ascii="Pericles" w:hAnsi="Pericles"/>
+                <w:sz w:val="16"/>
+                <w:szCs w:val="16"/>
+              </w:rPr>
+              <w:br/>
+            </w:r>
+          </w:p>
+          <w:p>
+            <w:pPr>
+              <w:rPr>
+                <w:rFonts w:ascii="Pericles" w:hAnsi="Pericles"/>
+                <w:b/>
+                <w:sz w:val="16"/>
+                <w:szCs w:val="16"/>
+              </w:rPr>
+            </w:pPr>
+          </w:p>
+          <w:p>
+            <w:pPr>
+              <w:rPr>
+                <w:rFonts w:ascii="Pericles" w:hAnsi="Pericles"/>
+                <w:b/>
+                <w:sz w:val="16"/>
+                <w:szCs w:val="16"/>
+              </w:rPr>
+            </w:pPr>
+            <w:r>
+              <w:rPr>
+                <w:rFonts w:ascii="Pericles" w:hAnsi="Pericles"/>
+                <w:b/>
+                <w:sz w:val="16"/>
+                <w:szCs w:val="16"/>
+              </w:rPr>
+              <w:t>Toil and Trouble (type V &amp; type VIII Tree)</w:t>
+            </w:r>
+          </w:p>
+          <w:p>
+            <w:pPr>
+              <w:pStyle w:val="ListParagraph"/>
+              <w:numPr>
+                <w:ilvl w:val="0"/>
+                <w:numId w:val="21"/>
+              </w:numPr>
+              <w:rPr>
+                <w:rFonts w:ascii="Pericles" w:hAnsi="Pericles"/>
+                <w:sz w:val="16"/>
+                <w:szCs w:val="16"/>
+              </w:rPr>
+            </w:pPr>
+            <w:r>
+              <w:rPr>
+                <w:rFonts w:ascii="Pericles" w:hAnsi="Pericles"/>
+                <w:sz w:val="16"/>
+                <w:szCs w:val="16"/>
+              </w:rPr>
+              <w:t>+1 Color Slot</w:t>
+            </w:r>
+          </w:p>
+          <w:p>
+            <w:pPr>
+              <w:pStyle w:val="ListParagraph"/>
+              <w:numPr>
+                <w:ilvl w:val="1"/>
+                <w:numId w:val="21"/>
+              </w:numPr>
+              <w:rPr>
+                <w:rFonts w:ascii="Pericles" w:hAnsi="Pericles"/>
+                <w:sz w:val="16"/>
+                <w:szCs w:val="16"/>
+              </w:rPr>
+            </w:pPr>
+            <w:r>
+              <w:rPr>
+                <w:rFonts w:ascii="Pericles" w:hAnsi="Pericles"/>
+                <w:sz w:val="16"/>
+                <w:szCs w:val="16"/>
+              </w:rPr>
+              <w:t>+1 Color Slot</w:t>
+            </w:r>
+          </w:p>
+          <w:p>
+            <w:pPr>
+              <w:pStyle w:val="ListParagraph"/>
+              <w:numPr>
+                <w:ilvl w:val="2"/>
+                <w:numId w:val="21"/>
+              </w:numPr>
+              <w:rPr>
+                <w:rFonts w:ascii="Pericles" w:hAnsi="Pericles"/>
+                <w:sz w:val="16"/>
+                <w:szCs w:val="16"/>
+              </w:rPr>
+            </w:pPr>
+            <w:r>
+              <w:rPr>
+                <w:rFonts w:ascii="Pericles" w:hAnsi="Pericles"/>
+                <w:sz w:val="16"/>
+                <w:szCs w:val="16"/>
+              </w:rPr>
+              <w:t>+1 Color Slot</w:t>
+            </w:r>
+          </w:p>
+          <w:p>
+            <w:pPr>
+              <w:pStyle w:val="ListParagraph"/>
+              <w:numPr>
+                <w:ilvl w:val="0"/>
+                <w:numId w:val="21"/>
+              </w:numPr>
+              <w:rPr>
+                <w:rFonts w:ascii="Pericles" w:hAnsi="Pericles"/>
+                <w:sz w:val="16"/>
+                <w:szCs w:val="16"/>
+              </w:rPr>
+            </w:pPr>
+            <w:r>
+              <w:rPr>
+                <w:rFonts w:ascii="Pericles" w:hAnsi="Pericles"/>
+                <w:sz w:val="16"/>
+                <w:szCs w:val="16"/>
+              </w:rPr>
+              <w:t>Death Aura</w:t>
+            </w:r>
+            <w:r>
+              <w:rPr>
+                <w:rFonts w:ascii="Pericles" w:hAnsi="Pericles"/>
+                <w:sz w:val="16"/>
+                <w:szCs w:val="16"/>
+              </w:rPr>
+              <w:t>*</w:t>
+            </w:r>
+          </w:p>
+          <w:p>
+            <w:pPr>
+              <w:pStyle w:val="ListParagraph"/>
+              <w:numPr>
+                <w:ilvl w:val="0"/>
+                <w:numId w:val="21"/>
+              </w:numPr>
+              <w:rPr>
+                <w:rFonts w:ascii="Pericles" w:hAnsi="Pericles"/>
+                <w:sz w:val="16"/>
+                <w:szCs w:val="16"/>
+              </w:rPr>
+            </w:pPr>
+            <w:r>
+              <w:rPr>
+                <w:rFonts w:ascii="Pericles" w:hAnsi="Pericles"/>
+                <w:sz w:val="16"/>
+                <w:szCs w:val="16"/>
+              </w:rPr>
+              <w:t>Death Mastery (1)</w:t>
+            </w:r>
+          </w:p>
+          <w:p>
+            <w:pPr>
+              <w:pStyle w:val="ListParagraph"/>
+              <w:numPr>
+                <w:ilvl w:val="1"/>
+                <w:numId w:val="21"/>
+              </w:numPr>
+              <w:rPr>
+                <w:rFonts w:ascii="Pericles" w:hAnsi="Pericles"/>
+                <w:sz w:val="16"/>
+                <w:szCs w:val="16"/>
+              </w:rPr>
+            </w:pPr>
+            <w:r>
+              <w:rPr>
+                <w:rFonts w:ascii="Pericles" w:hAnsi="Pericles"/>
+                <w:sz w:val="16"/>
+                <w:szCs w:val="16"/>
+              </w:rPr>
+              <w:t>Death Mastery (2)</w:t>
+            </w:r>
+          </w:p>
+          <w:p>
+            <w:pPr>
+              <w:pStyle w:val="ListParagraph"/>
+              <w:numPr>
+                <w:ilvl w:val="1"/>
+                <w:numId w:val="21"/>
+              </w:numPr>
+              <w:rPr>
+                <w:rFonts w:ascii="Pericles" w:hAnsi="Pericles"/>
+                <w:sz w:val="16"/>
+                <w:szCs w:val="16"/>
+              </w:rPr>
+            </w:pPr>
+            <w:r>
+              <w:rPr>
+                <w:rFonts w:ascii="Pericles" w:hAnsi="Pericles"/>
+                <w:sz w:val="16"/>
+                <w:szCs w:val="16"/>
+              </w:rPr>
+              <w:t>Gorgon’s Eye</w:t>
+            </w:r>
+          </w:p>
+          <w:p>
+            <w:pPr>
+              <w:pStyle w:val="ListParagraph"/>
+              <w:numPr>
+                <w:ilvl w:val="2"/>
+                <w:numId w:val="21"/>
+              </w:numPr>
+              <w:rPr>
+                <w:rFonts w:ascii="Pericles" w:hAnsi="Pericles"/>
+                <w:sz w:val="16"/>
+                <w:szCs w:val="16"/>
+              </w:rPr>
+            </w:pPr>
+            <w:r>
+              <w:rPr>
+                <w:rFonts w:ascii="Pericles" w:hAnsi="Pericles"/>
+                <w:sz w:val="16"/>
+                <w:szCs w:val="16"/>
+              </w:rPr>
+              <w:t>Death Mastery (3)</w:t>
+            </w:r>
+          </w:p>
+          <w:p>
+            <w:pPr>
+              <w:pStyle w:val="ListParagraph"/>
+              <w:numPr>
+                <w:ilvl w:val="0"/>
+                <w:numId w:val="21"/>
+              </w:numPr>
+              <w:rPr>
+                <w:rFonts w:ascii="Pericles" w:hAnsi="Pericles"/>
+                <w:sz w:val="16"/>
+                <w:szCs w:val="16"/>
+              </w:rPr>
+            </w:pPr>
+            <w:r>
+              <w:rPr>
+                <w:rFonts w:ascii="Pericles" w:hAnsi="Pericles"/>
+                <w:sz w:val="16"/>
+                <w:szCs w:val="16"/>
+              </w:rPr>
+              <w:t>Demon Tongue</w:t>
+            </w:r>
+          </w:p>
+          <w:p>
+            <w:pPr>
+              <w:pStyle w:val="ListParagraph"/>
+              <w:numPr>
+                <w:ilvl w:val="0"/>
+                <w:numId w:val="21"/>
+              </w:numPr>
+              <w:rPr>
+                <w:rFonts w:ascii="Pericles" w:hAnsi="Pericles"/>
+                <w:sz w:val="16"/>
+                <w:szCs w:val="16"/>
+              </w:rPr>
+            </w:pPr>
+            <w:r>
+              <w:rPr>
+                <w:rFonts w:ascii="Pericles" w:hAnsi="Pericles"/>
+                <w:sz w:val="16"/>
+                <w:szCs w:val="16"/>
+              </w:rPr>
+              <w:t>Goblin Tongue</w:t>
+            </w:r>
+          </w:p>
+          <w:p>
+            <w:pPr>
+              <w:pStyle w:val="ListParagraph"/>
+              <w:numPr>
+                <w:ilvl w:val="0"/>
+                <w:numId w:val="21"/>
+              </w:numPr>
+              <w:rPr>
+                <w:rFonts w:ascii="Pericles" w:hAnsi="Pericles"/>
+                <w:sz w:val="16"/>
+                <w:szCs w:val="16"/>
+              </w:rPr>
+            </w:pPr>
+            <w:r>
+              <w:rPr>
+                <w:rFonts w:ascii="Pericles" w:hAnsi="Pericles"/>
+                <w:sz w:val="16"/>
+                <w:szCs w:val="16"/>
+              </w:rPr>
+              <w:t>Lady/Man Killer</w:t>
+            </w:r>
+          </w:p>
+          <w:p>
+            <w:pPr>
+              <w:pStyle w:val="ListParagraph"/>
+              <w:numPr>
+                <w:ilvl w:val="0"/>
+                <w:numId w:val="21"/>
+              </w:numPr>
+              <w:rPr>
+                <w:rFonts w:ascii="Pericles" w:hAnsi="Pericles"/>
+                <w:sz w:val="16"/>
+                <w:szCs w:val="16"/>
+              </w:rPr>
+            </w:pPr>
+            <w:r>
+              <w:rPr>
+                <w:rFonts w:ascii="Pericles" w:hAnsi="Pericles"/>
+                <w:sz w:val="16"/>
+                <w:szCs w:val="16"/>
+              </w:rPr>
+              <w:t>Poison Aura</w:t>
+            </w:r>
+            <w:r>
+              <w:rPr>
+                <w:rFonts w:ascii="Pericles" w:hAnsi="Pericles"/>
+                <w:sz w:val="16"/>
+                <w:szCs w:val="16"/>
+              </w:rPr>
+              <w:t>*</w:t>
+            </w:r>
+          </w:p>
+          <w:p>
+            <w:pPr>
+              <w:pStyle w:val="ListParagraph"/>
+              <w:numPr>
+                <w:ilvl w:val="0"/>
+                <w:numId w:val="21"/>
+              </w:numPr>
+              <w:rPr>
+                <w:rFonts w:ascii="Pericles" w:hAnsi="Pericles"/>
+                <w:sz w:val="16"/>
+                <w:szCs w:val="16"/>
+              </w:rPr>
+            </w:pPr>
+            <w:r>
+              <w:rPr>
+                <w:rFonts w:ascii="Pericles" w:hAnsi="Pericles"/>
+                <w:sz w:val="16"/>
+                <w:szCs w:val="16"/>
+              </w:rPr>
+              <w:t>Poison Resistance</w:t>
+            </w:r>
+          </w:p>
+          <w:p>
+            <w:pPr>
+              <w:pStyle w:val="ListParagraph"/>
+              <w:numPr>
+                <w:ilvl w:val="1"/>
+                <w:numId w:val="21"/>
+              </w:numPr>
+              <w:rPr>
+                <w:rFonts w:ascii="Pericles" w:hAnsi="Pericles"/>
+                <w:sz w:val="16"/>
+                <w:szCs w:val="16"/>
+              </w:rPr>
+            </w:pPr>
+            <w:r>
+              <w:rPr>
+                <w:rFonts w:ascii="Pericles" w:hAnsi="Pericles"/>
+                <w:sz w:val="16"/>
+                <w:szCs w:val="16"/>
+              </w:rPr>
               <w:t>Poisoner</w:t>
+            </w:r>
+          </w:p>
+          <w:p>
+            <w:pPr>
+              <w:pStyle w:val="ListParagraph"/>
+              <w:numPr>
+                <w:ilvl w:val="0"/>
+                <w:numId w:val="21"/>
+              </w:numPr>
+              <w:rPr>
+                <w:rFonts w:ascii="Pericles" w:hAnsi="Pericles"/>
+                <w:sz w:val="16"/>
+                <w:szCs w:val="16"/>
+              </w:rPr>
+            </w:pPr>
+            <w:r>
+              <w:rPr>
+                <w:rFonts w:ascii="Pericles" w:hAnsi="Pericles"/>
+                <w:sz w:val="16"/>
+                <w:szCs w:val="16"/>
+              </w:rPr>
+              <w:t>Quick Conjuring</w:t>
+            </w:r>
+          </w:p>
+          <w:p>
+            <w:pPr>
+              <w:pStyle w:val="ListParagraph"/>
+              <w:numPr>
+                <w:ilvl w:val="1"/>
+                <w:numId w:val="21"/>
+              </w:numPr>
+              <w:rPr>
+                <w:rFonts w:ascii="Pericles" w:hAnsi="Pericles"/>
+                <w:sz w:val="16"/>
+                <w:szCs w:val="16"/>
+              </w:rPr>
+            </w:pPr>
+            <w:r>
+              <w:rPr>
+                <w:rFonts w:ascii="Pericles" w:hAnsi="Pericles"/>
+                <w:sz w:val="16"/>
+                <w:szCs w:val="16"/>
+              </w:rPr>
+              <w:t>Color Conjuring</w:t>
             </w:r>
           </w:p>
           <w:p>
@@ -27422,6 +27560,7 @@
                 <w:sz w:val="20"/>
                 <w:szCs w:val="20"/>
               </w:rPr>
+              <w:lastRenderedPageBreak/>
               <w:drawing>
                 <wp:anchor distT="0" distB="0" distL="114300" distR="114300" simplePos="0" relativeHeight="251685888" behindDoc="0" locked="0" layoutInCell="1" allowOverlap="1" wp14:anchorId="28F42C8B" wp14:editId="3A5DAC0F">
                   <wp:simplePos x="0" y="0"/>
@@ -27815,7 +27954,6 @@
                 <w:sz w:val="16"/>
                 <w:szCs w:val="16"/>
               </w:rPr>
-              <w:lastRenderedPageBreak/>
               <w:t>Spell Lore</w:t>
             </w:r>
           </w:p>
@@ -27840,7 +27978,6 @@
                 <w:sz w:val="16"/>
                 <w:szCs w:val="16"/>
               </w:rPr>
-              <w:lastRenderedPageBreak/>
               <w:t>Magic:</w:t>
             </w:r>
           </w:p>
@@ -29127,6 +29264,7 @@
                 <w:sz w:val="16"/>
                 <w:szCs w:val="16"/>
               </w:rPr>
+              <w:lastRenderedPageBreak/>
               <w:t>Magic Circle</w:t>
             </w:r>
           </w:p>
@@ -29290,7 +29428,6 @@
                 <w:sz w:val="20"/>
                 <w:szCs w:val="20"/>
               </w:rPr>
-              <w:lastRenderedPageBreak/>
               <w:drawing>
                 <wp:anchor distT="0" distB="0" distL="114300" distR="114300" simplePos="0" relativeHeight="251687936" behindDoc="0" locked="0" layoutInCell="1" allowOverlap="1" wp14:anchorId="2B4EF26D" wp14:editId="0EB6F8B2">
                   <wp:simplePos x="0" y="0"/>
@@ -30786,6 +30923,7 @@
                 <w:sz w:val="16"/>
                 <w:szCs w:val="16"/>
               </w:rPr>
+              <w:lastRenderedPageBreak/>
               <w:t>Colorist</w:t>
             </w:r>
           </w:p>
@@ -31030,7 +31168,6 @@
                 <w:sz w:val="16"/>
                 <w:szCs w:val="16"/>
               </w:rPr>
-              <w:lastRenderedPageBreak/>
               <w:t>Spell Mastery (Type VII) (3)</w:t>
             </w:r>
           </w:p>
@@ -32363,23 +32500,13 @@
                 <w:szCs w:val="16"/>
               </w:rPr>
             </w:pPr>
-            <w:proofErr w:type="gramStart"/>
-            <w:r>
-              <w:rPr>
-                <w:rFonts w:ascii="Pericles" w:hAnsi="Pericles"/>
-                <w:sz w:val="16"/>
-                <w:szCs w:val="16"/>
-              </w:rPr>
-              <w:t>Dodge(</w:t>
-            </w:r>
-            <w:proofErr w:type="gramEnd"/>
-            <w:r>
-              <w:rPr>
-                <w:rFonts w:ascii="Pericles" w:hAnsi="Pericles"/>
-                <w:sz w:val="16"/>
-                <w:szCs w:val="16"/>
-              </w:rPr>
-              <w:t>1)</w:t>
+            <w:r>
+              <w:rPr>
+                <w:rFonts w:ascii="Pericles" w:hAnsi="Pericles"/>
+                <w:sz w:val="16"/>
+                <w:szCs w:val="16"/>
+              </w:rPr>
+              <w:t>Dodge(1)</w:t>
             </w:r>
           </w:p>
           <w:p>
@@ -32395,23 +32522,13 @@
                 <w:szCs w:val="16"/>
               </w:rPr>
             </w:pPr>
-            <w:proofErr w:type="gramStart"/>
-            <w:r>
-              <w:rPr>
-                <w:rFonts w:ascii="Pericles" w:hAnsi="Pericles"/>
-                <w:sz w:val="16"/>
-                <w:szCs w:val="16"/>
-              </w:rPr>
-              <w:t>Dodge(</w:t>
-            </w:r>
-            <w:proofErr w:type="gramEnd"/>
-            <w:r>
-              <w:rPr>
-                <w:rFonts w:ascii="Pericles" w:hAnsi="Pericles"/>
-                <w:sz w:val="16"/>
-                <w:szCs w:val="16"/>
-              </w:rPr>
-              <w:t>2)</w:t>
+            <w:r>
+              <w:rPr>
+                <w:rFonts w:ascii="Pericles" w:hAnsi="Pericles"/>
+                <w:sz w:val="16"/>
+                <w:szCs w:val="16"/>
+              </w:rPr>
+              <w:t>Dodge(2)</w:t>
             </w:r>
           </w:p>
           <w:p>
@@ -32427,23 +32544,13 @@
                 <w:szCs w:val="16"/>
               </w:rPr>
             </w:pPr>
-            <w:proofErr w:type="gramStart"/>
-            <w:r>
-              <w:rPr>
-                <w:rFonts w:ascii="Pericles" w:hAnsi="Pericles"/>
-                <w:sz w:val="16"/>
-                <w:szCs w:val="16"/>
-              </w:rPr>
-              <w:t>Dodge(</w:t>
-            </w:r>
-            <w:proofErr w:type="gramEnd"/>
-            <w:r>
-              <w:rPr>
-                <w:rFonts w:ascii="Pericles" w:hAnsi="Pericles"/>
-                <w:sz w:val="16"/>
-                <w:szCs w:val="16"/>
-              </w:rPr>
-              <w:t>3)</w:t>
+            <w:r>
+              <w:rPr>
+                <w:rFonts w:ascii="Pericles" w:hAnsi="Pericles"/>
+                <w:sz w:val="16"/>
+                <w:szCs w:val="16"/>
+              </w:rPr>
+              <w:t>Dodge(3)</w:t>
             </w:r>
           </w:p>
           <w:p>
@@ -32465,6 +32572,7 @@
                 <w:sz w:val="16"/>
                 <w:szCs w:val="16"/>
               </w:rPr>
+              <w:lastRenderedPageBreak/>
               <w:t>Combat Reflexes</w:t>
             </w:r>
           </w:p>
@@ -32717,7 +32825,6 @@
                 <w:sz w:val="16"/>
                 <w:szCs w:val="16"/>
               </w:rPr>
-              <w:lastRenderedPageBreak/>
               <w:t>Trap Mastery (1)</w:t>
             </w:r>
           </w:p>

</xml_diff>

<commit_message>
Witch changes mostly, a couple small tweaks
</commit_message>
<xml_diff>
--- a/SS02 -- Classes.docx
+++ b/SS02 -- Classes.docx
@@ -12287,6 +12287,28 @@
                 <w:sz w:val="16"/>
                 <w:szCs w:val="16"/>
               </w:rPr>
+              <w:t>Heavy Drinker</w:t>
+            </w:r>
+          </w:p>
+          <w:p>
+            <w:pPr>
+              <w:pStyle w:val="ListParagraph"/>
+              <w:numPr>
+                <w:ilvl w:val="0"/>
+                <w:numId w:val="18"/>
+              </w:numPr>
+              <w:rPr>
+                <w:rFonts w:ascii="Pericles" w:hAnsi="Pericles"/>
+                <w:sz w:val="16"/>
+                <w:szCs w:val="16"/>
+              </w:rPr>
+            </w:pPr>
+            <w:r>
+              <w:rPr>
+                <w:rFonts w:ascii="Pericles" w:hAnsi="Pericles"/>
+                <w:sz w:val="16"/>
+                <w:szCs w:val="16"/>
+              </w:rPr>
               <w:t>Iron Skin</w:t>
             </w:r>
           </w:p>
@@ -12437,16 +12459,6 @@
               </w:rPr>
               <w:t>Tortoise</w:t>
             </w:r>
-          </w:p>
-          <w:p>
-            <w:pPr>
-              <w:ind w:left="360"/>
-              <w:rPr>
-                <w:rFonts w:ascii="Pericles" w:hAnsi="Pericles"/>
-                <w:sz w:val="16"/>
-                <w:szCs w:val="16"/>
-              </w:rPr>
-            </w:pPr>
           </w:p>
           <w:p>
             <w:pPr>
@@ -26266,28 +26278,6 @@
             <w:pPr>
               <w:pStyle w:val="ListParagraph"/>
               <w:numPr>
-                <w:ilvl w:val="0"/>
-                <w:numId w:val="21"/>
-              </w:numPr>
-              <w:rPr>
-                <w:rFonts w:ascii="Pericles" w:hAnsi="Pericles"/>
-                <w:sz w:val="16"/>
-                <w:szCs w:val="16"/>
-              </w:rPr>
-            </w:pPr>
-            <w:r>
-              <w:rPr>
-                <w:rFonts w:ascii="Pericles" w:hAnsi="Pericles"/>
-                <w:sz w:val="16"/>
-                <w:szCs w:val="16"/>
-              </w:rPr>
-              <w:t>Consume Familiar</w:t>
-            </w:r>
-          </w:p>
-          <w:p>
-            <w:pPr>
-              <w:pStyle w:val="ListParagraph"/>
-              <w:numPr>
                 <w:ilvl w:val="1"/>
                 <w:numId w:val="21"/>
               </w:numPr>
@@ -26303,8 +26293,30 @@
                 <w:sz w:val="16"/>
                 <w:szCs w:val="16"/>
               </w:rPr>
+              <w:t>Hail Mary</w:t>
+            </w:r>
+          </w:p>
+          <w:p>
+            <w:pPr>
+              <w:pStyle w:val="ListParagraph"/>
+              <w:numPr>
+                <w:ilvl w:val="0"/>
+                <w:numId w:val="21"/>
+              </w:numPr>
+              <w:rPr>
+                <w:rFonts w:ascii="Pericles" w:hAnsi="Pericles"/>
+                <w:sz w:val="16"/>
+                <w:szCs w:val="16"/>
+              </w:rPr>
+            </w:pPr>
+            <w:r>
+              <w:rPr>
+                <w:rFonts w:ascii="Pericles" w:hAnsi="Pericles"/>
+                <w:sz w:val="16"/>
+                <w:szCs w:val="16"/>
+              </w:rPr>
               <w:lastRenderedPageBreak/>
-              <w:t>Consume familiar II</w:t>
+              <w:t>Chug</w:t>
             </w:r>
           </w:p>
           <w:p>
@@ -26326,7 +26338,7 @@
                 <w:sz w:val="16"/>
                 <w:szCs w:val="16"/>
               </w:rPr>
-              <w:t>Exploding Familiar</w:t>
+              <w:t>Heavy Drinker</w:t>
             </w:r>
           </w:p>
           <w:p>
@@ -26348,51 +26360,7 @@
                 <w:sz w:val="16"/>
                 <w:szCs w:val="16"/>
               </w:rPr>
-              <w:t>Enchanter</w:t>
-            </w:r>
-          </w:p>
-          <w:p>
-            <w:pPr>
-              <w:pStyle w:val="ListParagraph"/>
-              <w:numPr>
-                <w:ilvl w:val="0"/>
-                <w:numId w:val="21"/>
-              </w:numPr>
-              <w:rPr>
-                <w:rFonts w:ascii="Pericles" w:hAnsi="Pericles"/>
-                <w:sz w:val="16"/>
-                <w:szCs w:val="16"/>
-              </w:rPr>
-            </w:pPr>
-            <w:r>
-              <w:rPr>
-                <w:rFonts w:ascii="Pericles" w:hAnsi="Pericles"/>
-                <w:sz w:val="16"/>
-                <w:szCs w:val="16"/>
-              </w:rPr>
-              <w:t>Everyman</w:t>
-            </w:r>
-          </w:p>
-          <w:p>
-            <w:pPr>
-              <w:pStyle w:val="ListParagraph"/>
-              <w:numPr>
-                <w:ilvl w:val="0"/>
-                <w:numId w:val="21"/>
-              </w:numPr>
-              <w:rPr>
-                <w:rFonts w:ascii="Pericles" w:hAnsi="Pericles"/>
-                <w:sz w:val="16"/>
-                <w:szCs w:val="16"/>
-              </w:rPr>
-            </w:pPr>
-            <w:r>
-              <w:rPr>
-                <w:rFonts w:ascii="Pericles" w:hAnsi="Pericles"/>
-                <w:sz w:val="16"/>
-                <w:szCs w:val="16"/>
-              </w:rPr>
-              <w:t>Familiar Bite</w:t>
+              <w:t>Consume Familiar</w:t>
             </w:r>
           </w:p>
           <w:p>
@@ -26414,7 +26382,7 @@
                 <w:sz w:val="16"/>
                 <w:szCs w:val="16"/>
               </w:rPr>
-              <w:t>Blood Thirsty</w:t>
+              <w:t>Consume familiar II</w:t>
             </w:r>
           </w:p>
           <w:p>
@@ -26436,6 +26404,116 @@
                 <w:sz w:val="16"/>
                 <w:szCs w:val="16"/>
               </w:rPr>
+              <w:t>Exploding Familiar</w:t>
+            </w:r>
+          </w:p>
+          <w:p>
+            <w:pPr>
+              <w:pStyle w:val="ListParagraph"/>
+              <w:numPr>
+                <w:ilvl w:val="0"/>
+                <w:numId w:val="21"/>
+              </w:numPr>
+              <w:rPr>
+                <w:rFonts w:ascii="Pericles" w:hAnsi="Pericles"/>
+                <w:sz w:val="16"/>
+                <w:szCs w:val="16"/>
+              </w:rPr>
+            </w:pPr>
+            <w:r>
+              <w:rPr>
+                <w:rFonts w:ascii="Pericles" w:hAnsi="Pericles"/>
+                <w:sz w:val="16"/>
+                <w:szCs w:val="16"/>
+              </w:rPr>
+              <w:t>Enchanter</w:t>
+            </w:r>
+          </w:p>
+          <w:p>
+            <w:pPr>
+              <w:pStyle w:val="ListParagraph"/>
+              <w:numPr>
+                <w:ilvl w:val="0"/>
+                <w:numId w:val="21"/>
+              </w:numPr>
+              <w:rPr>
+                <w:rFonts w:ascii="Pericles" w:hAnsi="Pericles"/>
+                <w:sz w:val="16"/>
+                <w:szCs w:val="16"/>
+              </w:rPr>
+            </w:pPr>
+            <w:r>
+              <w:rPr>
+                <w:rFonts w:ascii="Pericles" w:hAnsi="Pericles"/>
+                <w:sz w:val="16"/>
+                <w:szCs w:val="16"/>
+              </w:rPr>
+              <w:t>Everyman</w:t>
+            </w:r>
+          </w:p>
+          <w:p>
+            <w:pPr>
+              <w:pStyle w:val="ListParagraph"/>
+              <w:numPr>
+                <w:ilvl w:val="0"/>
+                <w:numId w:val="21"/>
+              </w:numPr>
+              <w:rPr>
+                <w:rFonts w:ascii="Pericles" w:hAnsi="Pericles"/>
+                <w:sz w:val="16"/>
+                <w:szCs w:val="16"/>
+              </w:rPr>
+            </w:pPr>
+            <w:r>
+              <w:rPr>
+                <w:rFonts w:ascii="Pericles" w:hAnsi="Pericles"/>
+                <w:sz w:val="16"/>
+                <w:szCs w:val="16"/>
+              </w:rPr>
+              <w:t>Familiar Bite</w:t>
+            </w:r>
+          </w:p>
+          <w:p>
+            <w:pPr>
+              <w:pStyle w:val="ListParagraph"/>
+              <w:numPr>
+                <w:ilvl w:val="1"/>
+                <w:numId w:val="21"/>
+              </w:numPr>
+              <w:rPr>
+                <w:rFonts w:ascii="Pericles" w:hAnsi="Pericles"/>
+                <w:sz w:val="16"/>
+                <w:szCs w:val="16"/>
+              </w:rPr>
+            </w:pPr>
+            <w:r>
+              <w:rPr>
+                <w:rFonts w:ascii="Pericles" w:hAnsi="Pericles"/>
+                <w:sz w:val="16"/>
+                <w:szCs w:val="16"/>
+              </w:rPr>
+              <w:t>Blood Thirsty</w:t>
+            </w:r>
+          </w:p>
+          <w:p>
+            <w:pPr>
+              <w:pStyle w:val="ListParagraph"/>
+              <w:numPr>
+                <w:ilvl w:val="1"/>
+                <w:numId w:val="21"/>
+              </w:numPr>
+              <w:rPr>
+                <w:rFonts w:ascii="Pericles" w:hAnsi="Pericles"/>
+                <w:sz w:val="16"/>
+                <w:szCs w:val="16"/>
+              </w:rPr>
+            </w:pPr>
+            <w:r>
+              <w:rPr>
+                <w:rFonts w:ascii="Pericles" w:hAnsi="Pericles"/>
+                <w:sz w:val="16"/>
+                <w:szCs w:val="16"/>
+              </w:rPr>
               <w:t>Familiar Bite II</w:t>
             </w:r>
           </w:p>
@@ -26678,40 +26756,8 @@
                 <w:sz w:val="16"/>
                 <w:szCs w:val="16"/>
               </w:rPr>
-              <w:t>Lucky SOB</w:t>
-            </w:r>
-          </w:p>
-          <w:p>
-            <w:pPr>
-              <w:pStyle w:val="ListParagraph"/>
-              <w:numPr>
-                <w:ilvl w:val="0"/>
-                <w:numId w:val="21"/>
-              </w:numPr>
-              <w:rPr>
-                <w:rFonts w:ascii="Pericles" w:hAnsi="Pericles"/>
-                <w:sz w:val="16"/>
-                <w:szCs w:val="16"/>
-              </w:rPr>
-            </w:pPr>
-            <w:r>
-              <w:rPr>
-                <w:rFonts w:ascii="Pericles" w:hAnsi="Pericles"/>
-                <w:sz w:val="16"/>
-                <w:szCs w:val="16"/>
-              </w:rPr>
-              <w:t>Shifty</w:t>
-            </w:r>
-          </w:p>
-          <w:p>
-            <w:pPr>
-              <w:ind w:left="360"/>
-              <w:rPr>
-                <w:rFonts w:ascii="Pericles" w:hAnsi="Pericles"/>
-                <w:sz w:val="16"/>
-                <w:szCs w:val="16"/>
-              </w:rPr>
-            </w:pPr>
+              <w:t>Potion Stash</w:t>
+            </w:r>
           </w:p>
           <w:p>
             <w:pPr>
@@ -27444,7 +27490,7 @@
             <w:pPr>
               <w:pStyle w:val="ListParagraph"/>
               <w:numPr>
-                <w:ilvl w:val="2"/>
+                <w:ilvl w:val="0"/>
                 <w:numId w:val="21"/>
               </w:numPr>
               <w:rPr>
@@ -27459,7 +27505,7 @@
                 <w:sz w:val="16"/>
                 <w:szCs w:val="16"/>
               </w:rPr>
-              <w:t>Death Mastery (3)</w:t>
+              <w:t>Enchanter</w:t>
             </w:r>
           </w:p>
           <w:p>
@@ -27481,29 +27527,7 @@
                 <w:sz w:val="16"/>
                 <w:szCs w:val="16"/>
               </w:rPr>
-              <w:t>Demon Tongue</w:t>
-            </w:r>
-          </w:p>
-          <w:p>
-            <w:pPr>
-              <w:pStyle w:val="ListParagraph"/>
-              <w:numPr>
-                <w:ilvl w:val="0"/>
-                <w:numId w:val="21"/>
-              </w:numPr>
-              <w:rPr>
-                <w:rFonts w:ascii="Pericles" w:hAnsi="Pericles"/>
-                <w:sz w:val="16"/>
-                <w:szCs w:val="16"/>
-              </w:rPr>
-            </w:pPr>
-            <w:r>
-              <w:rPr>
-                <w:rFonts w:ascii="Pericles" w:hAnsi="Pericles"/>
-                <w:sz w:val="16"/>
-                <w:szCs w:val="16"/>
-              </w:rPr>
-              <w:t>Goblin Tongue</w:t>
+              <w:t>Everyman</w:t>
             </w:r>
           </w:p>
           <w:p>
@@ -27665,7 +27689,74 @@
                 <w:sz w:val="16"/>
                 <w:szCs w:val="16"/>
               </w:rPr>
-              <w:t>Serpent Tongue</w:t>
+              <w:t>Shifty</w:t>
+            </w:r>
+          </w:p>
+          <w:p>
+            <w:pPr>
+              <w:pStyle w:val="ListParagraph"/>
+              <w:numPr>
+                <w:ilvl w:val="0"/>
+                <w:numId w:val="21"/>
+              </w:numPr>
+              <w:rPr>
+                <w:rFonts w:ascii="Pericles" w:hAnsi="Pericles"/>
+                <w:sz w:val="16"/>
+                <w:szCs w:val="16"/>
+              </w:rPr>
+            </w:pPr>
+            <w:r>
+              <w:rPr>
+                <w:rFonts w:ascii="Pericles" w:hAnsi="Pericles"/>
+                <w:sz w:val="16"/>
+                <w:szCs w:val="16"/>
+              </w:rPr>
+              <w:t>Tongues (Demon, Goblin, Serpent)</w:t>
+            </w:r>
+          </w:p>
+          <w:p>
+            <w:pPr>
+              <w:pStyle w:val="ListParagraph"/>
+              <w:numPr>
+                <w:ilvl w:val="0"/>
+                <w:numId w:val="21"/>
+              </w:numPr>
+              <w:rPr>
+                <w:rFonts w:ascii="Pericles" w:hAnsi="Pericles"/>
+                <w:sz w:val="16"/>
+                <w:szCs w:val="16"/>
+              </w:rPr>
+            </w:pPr>
+            <w:r>
+              <w:rPr>
+                <w:rFonts w:ascii="Pericles" w:hAnsi="Pericles"/>
+                <w:sz w:val="16"/>
+                <w:szCs w:val="16"/>
+              </w:rPr>
+              <w:t>Type VIII Mastery (1)</w:t>
+            </w:r>
+          </w:p>
+          <w:p>
+            <w:pPr>
+              <w:pStyle w:val="ListParagraph"/>
+              <w:numPr>
+                <w:ilvl w:val="1"/>
+                <w:numId w:val="21"/>
+              </w:numPr>
+              <w:rPr>
+                <w:rFonts w:ascii="Pericles" w:hAnsi="Pericles"/>
+                <w:sz w:val="16"/>
+                <w:szCs w:val="16"/>
+              </w:rPr>
+            </w:pPr>
+            <w:r>
+              <w:rPr>
+                <w:rFonts w:ascii="Pericles" w:hAnsi="Pericles"/>
+                <w:sz w:val="16"/>
+                <w:szCs w:val="16"/>
+              </w:rPr>
+              <w:lastRenderedPageBreak/>
+              <w:t>Type VIII Mastery (2)</w:t>
             </w:r>
           </w:p>
           <w:p>
@@ -28443,72 +28534,6 @@
             <w:pPr>
               <w:pStyle w:val="ListParagraph"/>
               <w:numPr>
-                <w:ilvl w:val="0"/>
-                <w:numId w:val="21"/>
-              </w:numPr>
-              <w:rPr>
-                <w:rFonts w:ascii="Pericles" w:hAnsi="Pericles"/>
-                <w:sz w:val="16"/>
-                <w:szCs w:val="16"/>
-              </w:rPr>
-            </w:pPr>
-            <w:r>
-              <w:rPr>
-                <w:rFonts w:ascii="Pericles" w:hAnsi="Pericles"/>
-                <w:sz w:val="16"/>
-                <w:szCs w:val="16"/>
-              </w:rPr>
-              <w:t>Cave Sight</w:t>
-            </w:r>
-          </w:p>
-          <w:p>
-            <w:pPr>
-              <w:pStyle w:val="ListParagraph"/>
-              <w:numPr>
-                <w:ilvl w:val="0"/>
-                <w:numId w:val="21"/>
-              </w:numPr>
-              <w:rPr>
-                <w:rFonts w:ascii="Pericles" w:hAnsi="Pericles"/>
-                <w:sz w:val="16"/>
-                <w:szCs w:val="16"/>
-              </w:rPr>
-            </w:pPr>
-            <w:r>
-              <w:rPr>
-                <w:rFonts w:ascii="Pericles" w:hAnsi="Pericles"/>
-                <w:sz w:val="16"/>
-                <w:szCs w:val="16"/>
-              </w:rPr>
-              <w:t>Combat Caster</w:t>
-            </w:r>
-          </w:p>
-          <w:p>
-            <w:pPr>
-              <w:pStyle w:val="ListParagraph"/>
-              <w:numPr>
-                <w:ilvl w:val="0"/>
-                <w:numId w:val="21"/>
-              </w:numPr>
-              <w:rPr>
-                <w:rFonts w:ascii="Pericles" w:hAnsi="Pericles"/>
-                <w:sz w:val="16"/>
-                <w:szCs w:val="16"/>
-              </w:rPr>
-            </w:pPr>
-            <w:r>
-              <w:rPr>
-                <w:rFonts w:ascii="Pericles" w:hAnsi="Pericles"/>
-                <w:sz w:val="16"/>
-                <w:szCs w:val="16"/>
-              </w:rPr>
-              <w:t>Igniter (1)</w:t>
-            </w:r>
-          </w:p>
-          <w:p>
-            <w:pPr>
-              <w:pStyle w:val="ListParagraph"/>
-              <w:numPr>
                 <w:ilvl w:val="1"/>
                 <w:numId w:val="21"/>
               </w:numPr>
@@ -28524,7 +28549,73 @@
                 <w:sz w:val="16"/>
                 <w:szCs w:val="16"/>
               </w:rPr>
-              <w:t>Consume Flame</w:t>
+              <w:t>Cave Speaker</w:t>
+            </w:r>
+          </w:p>
+          <w:p>
+            <w:pPr>
+              <w:pStyle w:val="ListParagraph"/>
+              <w:numPr>
+                <w:ilvl w:val="0"/>
+                <w:numId w:val="21"/>
+              </w:numPr>
+              <w:rPr>
+                <w:rFonts w:ascii="Pericles" w:hAnsi="Pericles"/>
+                <w:sz w:val="16"/>
+                <w:szCs w:val="16"/>
+              </w:rPr>
+            </w:pPr>
+            <w:r>
+              <w:rPr>
+                <w:rFonts w:ascii="Pericles" w:hAnsi="Pericles"/>
+                <w:sz w:val="16"/>
+                <w:szCs w:val="16"/>
+              </w:rPr>
+              <w:t>Cave Sight</w:t>
+            </w:r>
+          </w:p>
+          <w:p>
+            <w:pPr>
+              <w:pStyle w:val="ListParagraph"/>
+              <w:numPr>
+                <w:ilvl w:val="0"/>
+                <w:numId w:val="21"/>
+              </w:numPr>
+              <w:rPr>
+                <w:rFonts w:ascii="Pericles" w:hAnsi="Pericles"/>
+                <w:sz w:val="16"/>
+                <w:szCs w:val="16"/>
+              </w:rPr>
+            </w:pPr>
+            <w:r>
+              <w:rPr>
+                <w:rFonts w:ascii="Pericles" w:hAnsi="Pericles"/>
+                <w:sz w:val="16"/>
+                <w:szCs w:val="16"/>
+              </w:rPr>
+              <w:t>Combat Caster</w:t>
+            </w:r>
+          </w:p>
+          <w:p>
+            <w:pPr>
+              <w:pStyle w:val="ListParagraph"/>
+              <w:numPr>
+                <w:ilvl w:val="0"/>
+                <w:numId w:val="21"/>
+              </w:numPr>
+              <w:rPr>
+                <w:rFonts w:ascii="Pericles" w:hAnsi="Pericles"/>
+                <w:sz w:val="16"/>
+                <w:szCs w:val="16"/>
+              </w:rPr>
+            </w:pPr>
+            <w:r>
+              <w:rPr>
+                <w:rFonts w:ascii="Pericles" w:hAnsi="Pericles"/>
+                <w:sz w:val="16"/>
+                <w:szCs w:val="16"/>
+              </w:rPr>
+              <w:t>Igniter (1)</w:t>
             </w:r>
           </w:p>
           <w:p>
@@ -28546,6 +28637,28 @@
                 <w:sz w:val="16"/>
                 <w:szCs w:val="16"/>
               </w:rPr>
+              <w:t>Consume Flame</w:t>
+            </w:r>
+          </w:p>
+          <w:p>
+            <w:pPr>
+              <w:pStyle w:val="ListParagraph"/>
+              <w:numPr>
+                <w:ilvl w:val="1"/>
+                <w:numId w:val="21"/>
+              </w:numPr>
+              <w:rPr>
+                <w:rFonts w:ascii="Pericles" w:hAnsi="Pericles"/>
+                <w:sz w:val="16"/>
+                <w:szCs w:val="16"/>
+              </w:rPr>
+            </w:pPr>
+            <w:r>
+              <w:rPr>
+                <w:rFonts w:ascii="Pericles" w:hAnsi="Pericles"/>
+                <w:sz w:val="16"/>
+                <w:szCs w:val="16"/>
+              </w:rPr>
               <w:t>Igniter (2)</w:t>
             </w:r>
           </w:p>
@@ -29282,6 +29395,7 @@
                 <w:sz w:val="16"/>
                 <w:szCs w:val="16"/>
               </w:rPr>
+              <w:lastRenderedPageBreak/>
               <w:t>+1 Color Slot</w:t>
             </w:r>
           </w:p>
@@ -29400,7 +29514,6 @@
                 <w:sz w:val="16"/>
                 <w:szCs w:val="16"/>
               </w:rPr>
-              <w:lastRenderedPageBreak/>
               <w:t>Lich Touch</w:t>
             </w:r>
           </w:p>
@@ -30948,6 +31061,7 @@
                 <w:sz w:val="16"/>
                 <w:szCs w:val="16"/>
               </w:rPr>
+              <w:lastRenderedPageBreak/>
               <w:t>Spell Mastery (Type III) (</w:t>
             </w:r>
             <w:r>
@@ -31059,7 +31173,6 @@
                 <w:sz w:val="16"/>
                 <w:szCs w:val="16"/>
               </w:rPr>
-              <w:lastRenderedPageBreak/>
               <w:t>+1 Color Slot</w:t>
             </w:r>
           </w:p>
@@ -32450,6 +32563,7 @@
                 <w:sz w:val="16"/>
                 <w:szCs w:val="16"/>
               </w:rPr>
+              <w:lastRenderedPageBreak/>
               <w:t>Woodworking</w:t>
             </w:r>
           </w:p>
@@ -32474,6 +32588,7 @@
                 <w:sz w:val="16"/>
                 <w:szCs w:val="16"/>
               </w:rPr>
+              <w:lastRenderedPageBreak/>
               <w:t>Magic:</w:t>
             </w:r>
           </w:p>
@@ -32719,7 +32834,6 @@
                 <w:sz w:val="16"/>
                 <w:szCs w:val="16"/>
               </w:rPr>
-              <w:lastRenderedPageBreak/>
               <w:t>Dodge(</w:t>
             </w:r>
             <w:proofErr w:type="gramEnd"/>
@@ -34049,6 +34163,7 @@
                 <w:sz w:val="16"/>
                 <w:szCs w:val="16"/>
               </w:rPr>
+              <w:lastRenderedPageBreak/>
               <w:t xml:space="preserve">Terrain Affinity </w:t>
             </w:r>
             <w:r>

</xml_diff>

<commit_message>
More tweaks and some dwarf talents
</commit_message>
<xml_diff>
--- a/SS02 -- Classes.docx
+++ b/SS02 -- Classes.docx
@@ -35,25 +35,7 @@
           <w:sz w:val="20"/>
           <w:szCs w:val="20"/>
         </w:rPr>
-        <w:t xml:space="preserve">After you choose your background, you must choose one of the 16 classes for your avatar. Each class gives you an additional set of stat increases, access to skills, color magic and spells, and one or more special abilities. As you level up, your class will unlock even more special abilities from your </w:t>
-      </w:r>
-      <w:proofErr w:type="spellStart"/>
-      <w:r>
-        <w:rPr>
-          <w:rFonts w:ascii="Pericles" w:hAnsi="Pericles"/>
-          <w:sz w:val="20"/>
-          <w:szCs w:val="20"/>
-        </w:rPr>
-        <w:t>class’</w:t>
-      </w:r>
-      <w:proofErr w:type="spellEnd"/>
-      <w:r>
-        <w:rPr>
-          <w:rFonts w:ascii="Pericles" w:hAnsi="Pericles"/>
-          <w:sz w:val="20"/>
-          <w:szCs w:val="20"/>
-        </w:rPr>
-        <w:t xml:space="preserve"> unique skill tree.</w:t>
+        <w:t>After you choose your background, you must choose one of the 16 classes for your avatar. Each class gives you an additional set of stat increases, access to skills, color magic and spells, and one or more special abilities. As you level up, your class will unlock even more special abilities from your class’ unique skill tree.</w:t>
       </w:r>
     </w:p>
     <w:tbl>
@@ -4104,27 +4086,7 @@
                 <w:sz w:val="16"/>
                 <w:szCs w:val="16"/>
               </w:rPr>
-              <w:t>Battle Cry (</w:t>
-            </w:r>
-            <w:proofErr w:type="spellStart"/>
-            <w:r>
-              <w:rPr>
-                <w:rFonts w:ascii="Pericles" w:hAnsi="Pericles"/>
-                <w:b/>
-                <w:sz w:val="16"/>
-                <w:szCs w:val="16"/>
-              </w:rPr>
-              <w:t>AoE</w:t>
-            </w:r>
-            <w:proofErr w:type="spellEnd"/>
-            <w:r>
-              <w:rPr>
-                <w:rFonts w:ascii="Pericles" w:hAnsi="Pericles"/>
-                <w:b/>
-                <w:sz w:val="16"/>
-                <w:szCs w:val="16"/>
-              </w:rPr>
-              <w:t xml:space="preserve"> shout tree)</w:t>
+              <w:t>Battle Cry (AoE shout tree)</w:t>
             </w:r>
           </w:p>
           <w:p>
@@ -7078,19 +7040,8 @@
                 <w:sz w:val="20"/>
                 <w:szCs w:val="20"/>
               </w:rPr>
-              <w:t xml:space="preserve">The </w:t>
-            </w:r>
-            <w:proofErr w:type="gramStart"/>
-            <w:r>
-              <w:rPr>
-                <w:rFonts w:ascii="Pericles" w:hAnsi="Pericles"/>
-                <w:b/>
-                <w:sz w:val="20"/>
-                <w:szCs w:val="20"/>
-              </w:rPr>
-              <w:t>Captain</w:t>
-            </w:r>
-            <w:proofErr w:type="gramEnd"/>
+              <w:t>The Captain</w:t>
+            </w:r>
           </w:p>
           <w:p>
             <w:pPr>
@@ -11340,25 +11291,7 @@
                 <w:sz w:val="20"/>
                 <w:szCs w:val="20"/>
               </w:rPr>
-              <w:t xml:space="preserve">The stout dwarves of </w:t>
-            </w:r>
-            <w:proofErr w:type="spellStart"/>
-            <w:r>
-              <w:rPr>
-                <w:rFonts w:ascii="Pericles" w:hAnsi="Pericles"/>
-                <w:sz w:val="20"/>
-                <w:szCs w:val="20"/>
-              </w:rPr>
-              <w:t>Spheria</w:t>
-            </w:r>
-            <w:proofErr w:type="spellEnd"/>
-            <w:r>
-              <w:rPr>
-                <w:rFonts w:ascii="Pericles" w:hAnsi="Pericles"/>
-                <w:sz w:val="20"/>
-                <w:szCs w:val="20"/>
-              </w:rPr>
-              <w:t xml:space="preserve"> live in underground mountain homes, battling goblins and crafting the most exquisite items. Some leave their dark caves and find that their skill with an axe, or a smith’s hammer serve them equally well in the world of sunlight.</w:t>
+              <w:t>The stout dwarves of Spheria live in underground mountain homes, battling goblins and crafting the most exquisite items. Some leave their dark caves and find that their skill with an axe, or a smith’s hammer serve them equally well in the world of sunlight.</w:t>
             </w:r>
           </w:p>
         </w:tc>
@@ -12169,59 +12102,7 @@
                 <w:sz w:val="16"/>
                 <w:szCs w:val="16"/>
               </w:rPr>
-              <w:t>Duck</w:t>
-            </w:r>
-          </w:p>
-          <w:p>
-            <w:pPr>
-              <w:pStyle w:val="ListParagraph"/>
-              <w:numPr>
-                <w:ilvl w:val="0"/>
-                <w:numId w:val="18"/>
-              </w:numPr>
-              <w:rPr>
-                <w:rFonts w:ascii="Pericles" w:hAnsi="Pericles"/>
-                <w:sz w:val="16"/>
-                <w:szCs w:val="16"/>
-              </w:rPr>
-            </w:pPr>
-            <w:r>
-              <w:rPr>
-                <w:rFonts w:ascii="Pericles" w:hAnsi="Pericles"/>
-                <w:sz w:val="16"/>
-                <w:szCs w:val="16"/>
-              </w:rPr>
-              <w:t>Grit Teeth</w:t>
-            </w:r>
-          </w:p>
-          <w:p>
-            <w:pPr>
-              <w:pStyle w:val="ListParagraph"/>
-              <w:numPr>
-                <w:ilvl w:val="0"/>
-                <w:numId w:val="18"/>
-              </w:numPr>
-              <w:rPr>
-                <w:rFonts w:ascii="Pericles" w:hAnsi="Pericles"/>
-                <w:sz w:val="16"/>
-                <w:szCs w:val="16"/>
-              </w:rPr>
-            </w:pPr>
-            <w:r>
-              <w:rPr>
-                <w:rFonts w:ascii="Pericles" w:hAnsi="Pericles"/>
-                <w:sz w:val="16"/>
-                <w:szCs w:val="16"/>
-              </w:rPr>
-              <w:t>Hard Drinker</w:t>
-            </w:r>
-            <w:r>
-              <w:rPr>
-                <w:rFonts w:ascii="Pericles" w:hAnsi="Pericles"/>
-                <w:sz w:val="16"/>
-                <w:szCs w:val="16"/>
-              </w:rPr>
-              <w:t xml:space="preserve"> I</w:t>
+              <w:t>Bad Breath</w:t>
             </w:r>
           </w:p>
           <w:p>
@@ -12243,7 +12124,103 @@
                 <w:sz w:val="16"/>
                 <w:szCs w:val="16"/>
               </w:rPr>
-              <w:t>Chug</w:t>
+              <w:t>Bad Breath II</w:t>
+            </w:r>
+          </w:p>
+          <w:p>
+            <w:pPr>
+              <w:pStyle w:val="ListParagraph"/>
+              <w:numPr>
+                <w:ilvl w:val="0"/>
+                <w:numId w:val="18"/>
+              </w:numPr>
+              <w:rPr>
+                <w:rFonts w:ascii="Pericles" w:hAnsi="Pericles"/>
+                <w:sz w:val="16"/>
+                <w:szCs w:val="16"/>
+              </w:rPr>
+            </w:pPr>
+            <w:r>
+              <w:rPr>
+                <w:rFonts w:ascii="Pericles" w:hAnsi="Pericles"/>
+                <w:sz w:val="16"/>
+                <w:szCs w:val="16"/>
+              </w:rPr>
+              <w:t>Break Fall</w:t>
+            </w:r>
+          </w:p>
+          <w:p>
+            <w:pPr>
+              <w:pStyle w:val="ListParagraph"/>
+              <w:numPr>
+                <w:ilvl w:val="0"/>
+                <w:numId w:val="18"/>
+              </w:numPr>
+              <w:rPr>
+                <w:rFonts w:ascii="Pericles" w:hAnsi="Pericles"/>
+                <w:sz w:val="16"/>
+                <w:szCs w:val="16"/>
+              </w:rPr>
+            </w:pPr>
+            <w:r>
+              <w:rPr>
+                <w:rFonts w:ascii="Pericles" w:hAnsi="Pericles"/>
+                <w:sz w:val="16"/>
+                <w:szCs w:val="16"/>
+              </w:rPr>
+              <w:t>Duck</w:t>
+            </w:r>
+          </w:p>
+          <w:p>
+            <w:pPr>
+              <w:pStyle w:val="ListParagraph"/>
+              <w:numPr>
+                <w:ilvl w:val="0"/>
+                <w:numId w:val="18"/>
+              </w:numPr>
+              <w:rPr>
+                <w:rFonts w:ascii="Pericles" w:hAnsi="Pericles"/>
+                <w:sz w:val="16"/>
+                <w:szCs w:val="16"/>
+              </w:rPr>
+            </w:pPr>
+            <w:r>
+              <w:rPr>
+                <w:rFonts w:ascii="Pericles" w:hAnsi="Pericles"/>
+                <w:sz w:val="16"/>
+                <w:szCs w:val="16"/>
+              </w:rPr>
+              <w:t>Grit Teeth</w:t>
+            </w:r>
+          </w:p>
+          <w:p>
+            <w:pPr>
+              <w:pStyle w:val="ListParagraph"/>
+              <w:numPr>
+                <w:ilvl w:val="0"/>
+                <w:numId w:val="18"/>
+              </w:numPr>
+              <w:rPr>
+                <w:rFonts w:ascii="Pericles" w:hAnsi="Pericles"/>
+                <w:sz w:val="16"/>
+                <w:szCs w:val="16"/>
+              </w:rPr>
+            </w:pPr>
+            <w:r>
+              <w:rPr>
+                <w:rFonts w:ascii="Pericles" w:hAnsi="Pericles"/>
+                <w:sz w:val="16"/>
+                <w:szCs w:val="16"/>
+              </w:rPr>
+              <w:t>Hard Drinker</w:t>
+            </w:r>
+            <w:r>
+              <w:rPr>
+                <w:rFonts w:ascii="Pericles" w:hAnsi="Pericles"/>
+                <w:sz w:val="16"/>
+                <w:szCs w:val="16"/>
+              </w:rPr>
+              <w:t xml:space="preserve"> I</w:t>
             </w:r>
           </w:p>
           <w:p>
@@ -12265,103 +12242,7 @@
                 <w:sz w:val="16"/>
                 <w:szCs w:val="16"/>
               </w:rPr>
-              <w:t>Hard Drinker II</w:t>
-            </w:r>
-          </w:p>
-          <w:p>
-            <w:pPr>
-              <w:pStyle w:val="ListParagraph"/>
-              <w:numPr>
-                <w:ilvl w:val="0"/>
-                <w:numId w:val="18"/>
-              </w:numPr>
-              <w:rPr>
-                <w:rFonts w:ascii="Pericles" w:hAnsi="Pericles"/>
-                <w:sz w:val="16"/>
-                <w:szCs w:val="16"/>
-              </w:rPr>
-            </w:pPr>
-            <w:r>
-              <w:rPr>
-                <w:rFonts w:ascii="Pericles" w:hAnsi="Pericles"/>
-                <w:sz w:val="16"/>
-                <w:szCs w:val="16"/>
-              </w:rPr>
-              <w:t>Heavy Drinker</w:t>
-            </w:r>
-          </w:p>
-          <w:p>
-            <w:pPr>
-              <w:pStyle w:val="ListParagraph"/>
-              <w:numPr>
-                <w:ilvl w:val="0"/>
-                <w:numId w:val="18"/>
-              </w:numPr>
-              <w:rPr>
-                <w:rFonts w:ascii="Pericles" w:hAnsi="Pericles"/>
-                <w:sz w:val="16"/>
-                <w:szCs w:val="16"/>
-              </w:rPr>
-            </w:pPr>
-            <w:r>
-              <w:rPr>
-                <w:rFonts w:ascii="Pericles" w:hAnsi="Pericles"/>
-                <w:sz w:val="16"/>
-                <w:szCs w:val="16"/>
-              </w:rPr>
-              <w:t>Iron Skin</w:t>
-            </w:r>
-          </w:p>
-          <w:p>
-            <w:pPr>
-              <w:pStyle w:val="ListParagraph"/>
-              <w:numPr>
-                <w:ilvl w:val="0"/>
-                <w:numId w:val="18"/>
-              </w:numPr>
-              <w:rPr>
-                <w:rFonts w:ascii="Pericles" w:hAnsi="Pericles"/>
-                <w:sz w:val="16"/>
-                <w:szCs w:val="16"/>
-              </w:rPr>
-            </w:pPr>
-            <w:r>
-              <w:rPr>
-                <w:rFonts w:ascii="Pericles" w:hAnsi="Pericles"/>
-                <w:sz w:val="16"/>
-                <w:szCs w:val="16"/>
-              </w:rPr>
-              <w:t>Poison Resistance</w:t>
-            </w:r>
-          </w:p>
-          <w:p>
-            <w:pPr>
-              <w:pStyle w:val="ListParagraph"/>
-              <w:numPr>
-                <w:ilvl w:val="0"/>
-                <w:numId w:val="18"/>
-              </w:numPr>
-              <w:rPr>
-                <w:rFonts w:ascii="Pericles" w:hAnsi="Pericles"/>
-                <w:sz w:val="16"/>
-                <w:szCs w:val="16"/>
-              </w:rPr>
-            </w:pPr>
-            <w:r>
-              <w:rPr>
-                <w:rFonts w:ascii="Pericles" w:hAnsi="Pericles"/>
-                <w:sz w:val="16"/>
-                <w:szCs w:val="16"/>
-              </w:rPr>
-              <w:t>Second Wind</w:t>
-            </w:r>
-            <w:r>
-              <w:rPr>
-                <w:rFonts w:ascii="Pericles" w:hAnsi="Pericles"/>
-                <w:sz w:val="16"/>
-                <w:szCs w:val="16"/>
-              </w:rPr>
-              <w:t xml:space="preserve"> (1d6)</w:t>
+              <w:t>Chug</w:t>
             </w:r>
           </w:p>
           <w:p>
@@ -12383,15 +12264,103 @@
                 <w:sz w:val="16"/>
                 <w:szCs w:val="16"/>
               </w:rPr>
-              <w:t xml:space="preserve">Second Wind </w:t>
-            </w:r>
-            <w:r>
-              <w:rPr>
-                <w:rFonts w:ascii="Pericles" w:hAnsi="Pericles"/>
-                <w:sz w:val="16"/>
-                <w:szCs w:val="16"/>
-              </w:rPr>
-              <w:t>(2d6)</w:t>
+              <w:t>Hard Drinker II</w:t>
+            </w:r>
+          </w:p>
+          <w:p>
+            <w:pPr>
+              <w:pStyle w:val="ListParagraph"/>
+              <w:numPr>
+                <w:ilvl w:val="0"/>
+                <w:numId w:val="18"/>
+              </w:numPr>
+              <w:rPr>
+                <w:rFonts w:ascii="Pericles" w:hAnsi="Pericles"/>
+                <w:sz w:val="16"/>
+                <w:szCs w:val="16"/>
+              </w:rPr>
+            </w:pPr>
+            <w:r>
+              <w:rPr>
+                <w:rFonts w:ascii="Pericles" w:hAnsi="Pericles"/>
+                <w:sz w:val="16"/>
+                <w:szCs w:val="16"/>
+              </w:rPr>
+              <w:t>Heavy Drinker</w:t>
+            </w:r>
+          </w:p>
+          <w:p>
+            <w:pPr>
+              <w:pStyle w:val="ListParagraph"/>
+              <w:numPr>
+                <w:ilvl w:val="0"/>
+                <w:numId w:val="18"/>
+              </w:numPr>
+              <w:rPr>
+                <w:rFonts w:ascii="Pericles" w:hAnsi="Pericles"/>
+                <w:sz w:val="16"/>
+                <w:szCs w:val="16"/>
+              </w:rPr>
+            </w:pPr>
+            <w:r>
+              <w:rPr>
+                <w:rFonts w:ascii="Pericles" w:hAnsi="Pericles"/>
+                <w:sz w:val="16"/>
+                <w:szCs w:val="16"/>
+              </w:rPr>
+              <w:t>Iron Skin</w:t>
+            </w:r>
+          </w:p>
+          <w:p>
+            <w:pPr>
+              <w:pStyle w:val="ListParagraph"/>
+              <w:numPr>
+                <w:ilvl w:val="0"/>
+                <w:numId w:val="18"/>
+              </w:numPr>
+              <w:rPr>
+                <w:rFonts w:ascii="Pericles" w:hAnsi="Pericles"/>
+                <w:sz w:val="16"/>
+                <w:szCs w:val="16"/>
+              </w:rPr>
+            </w:pPr>
+            <w:r>
+              <w:rPr>
+                <w:rFonts w:ascii="Pericles" w:hAnsi="Pericles"/>
+                <w:sz w:val="16"/>
+                <w:szCs w:val="16"/>
+              </w:rPr>
+              <w:t>Poison Resistance</w:t>
+            </w:r>
+          </w:p>
+          <w:p>
+            <w:pPr>
+              <w:pStyle w:val="ListParagraph"/>
+              <w:numPr>
+                <w:ilvl w:val="0"/>
+                <w:numId w:val="18"/>
+              </w:numPr>
+              <w:rPr>
+                <w:rFonts w:ascii="Pericles" w:hAnsi="Pericles"/>
+                <w:sz w:val="16"/>
+                <w:szCs w:val="16"/>
+              </w:rPr>
+            </w:pPr>
+            <w:r>
+              <w:rPr>
+                <w:rFonts w:ascii="Pericles" w:hAnsi="Pericles"/>
+                <w:sz w:val="16"/>
+                <w:szCs w:val="16"/>
+              </w:rPr>
+              <w:t>Second Wind</w:t>
+            </w:r>
+            <w:r>
+              <w:rPr>
+                <w:rFonts w:ascii="Pericles" w:hAnsi="Pericles"/>
+                <w:sz w:val="16"/>
+                <w:szCs w:val="16"/>
+              </w:rPr>
+              <w:t xml:space="preserve"> (1d6)</w:t>
             </w:r>
           </w:p>
           <w:p>
@@ -12413,6 +12382,36 @@
                 <w:sz w:val="16"/>
                 <w:szCs w:val="16"/>
               </w:rPr>
+              <w:t xml:space="preserve">Second Wind </w:t>
+            </w:r>
+            <w:r>
+              <w:rPr>
+                <w:rFonts w:ascii="Pericles" w:hAnsi="Pericles"/>
+                <w:sz w:val="16"/>
+                <w:szCs w:val="16"/>
+              </w:rPr>
+              <w:t>(2d6)</w:t>
+            </w:r>
+          </w:p>
+          <w:p>
+            <w:pPr>
+              <w:pStyle w:val="ListParagraph"/>
+              <w:numPr>
+                <w:ilvl w:val="1"/>
+                <w:numId w:val="18"/>
+              </w:numPr>
+              <w:rPr>
+                <w:rFonts w:ascii="Pericles" w:hAnsi="Pericles"/>
+                <w:sz w:val="16"/>
+                <w:szCs w:val="16"/>
+              </w:rPr>
+            </w:pPr>
+            <w:r>
+              <w:rPr>
+                <w:rFonts w:ascii="Pericles" w:hAnsi="Pericles"/>
+                <w:sz w:val="16"/>
+                <w:szCs w:val="16"/>
+              </w:rPr>
               <w:t>Sleep It Off</w:t>
             </w:r>
           </w:p>
@@ -12530,7 +12529,7 @@
                 <w:sz w:val="16"/>
                 <w:szCs w:val="16"/>
               </w:rPr>
-              <w:t>Dodge (1)</w:t>
+              <w:t>Cleave (11)</w:t>
             </w:r>
           </w:p>
           <w:p>
@@ -12552,7 +12551,7 @@
                 <w:sz w:val="16"/>
                 <w:szCs w:val="16"/>
               </w:rPr>
-              <w:t>Dodge (2)</w:t>
+              <w:t>Cleave (10)</w:t>
             </w:r>
           </w:p>
           <w:p>
@@ -12574,7 +12573,29 @@
                 <w:sz w:val="16"/>
                 <w:szCs w:val="16"/>
               </w:rPr>
-              <w:t>Inspiring Presence</w:t>
+              <w:t>Dodge (1)</w:t>
+            </w:r>
+          </w:p>
+          <w:p>
+            <w:pPr>
+              <w:pStyle w:val="ListParagraph"/>
+              <w:numPr>
+                <w:ilvl w:val="2"/>
+                <w:numId w:val="17"/>
+              </w:numPr>
+              <w:rPr>
+                <w:rFonts w:ascii="Pericles" w:hAnsi="Pericles"/>
+                <w:sz w:val="16"/>
+                <w:szCs w:val="16"/>
+              </w:rPr>
+            </w:pPr>
+            <w:r>
+              <w:rPr>
+                <w:rFonts w:ascii="Pericles" w:hAnsi="Pericles"/>
+                <w:sz w:val="16"/>
+                <w:szCs w:val="16"/>
+              </w:rPr>
+              <w:t>Dodge (2)</w:t>
             </w:r>
           </w:p>
           <w:p>
@@ -12596,174 +12617,7 @@
                 <w:sz w:val="16"/>
                 <w:szCs w:val="16"/>
               </w:rPr>
-              <w:t>Leftovers</w:t>
-            </w:r>
-          </w:p>
-          <w:p>
-            <w:pPr>
-              <w:pStyle w:val="ListParagraph"/>
-              <w:numPr>
-                <w:ilvl w:val="0"/>
-                <w:numId w:val="17"/>
-              </w:numPr>
-              <w:rPr>
-                <w:rFonts w:ascii="Pericles" w:hAnsi="Pericles"/>
-                <w:b/>
-                <w:sz w:val="16"/>
-                <w:szCs w:val="16"/>
-              </w:rPr>
-            </w:pPr>
-            <w:r>
-              <w:rPr>
-                <w:rFonts w:ascii="Pericles" w:hAnsi="Pericles"/>
-                <w:sz w:val="16"/>
-                <w:szCs w:val="16"/>
-              </w:rPr>
-              <w:t>Bearer</w:t>
-            </w:r>
-          </w:p>
-          <w:p>
-            <w:pPr>
-              <w:pStyle w:val="ListParagraph"/>
-              <w:numPr>
-                <w:ilvl w:val="0"/>
-                <w:numId w:val="17"/>
-              </w:numPr>
-              <w:rPr>
-                <w:rFonts w:ascii="Pericles" w:hAnsi="Pericles"/>
-                <w:b/>
-                <w:sz w:val="16"/>
-                <w:szCs w:val="16"/>
-              </w:rPr>
-            </w:pPr>
-            <w:r>
-              <w:rPr>
-                <w:rFonts w:ascii="Pericles" w:hAnsi="Pericles"/>
-                <w:sz w:val="16"/>
-                <w:szCs w:val="16"/>
-              </w:rPr>
-              <w:t>Door Finder</w:t>
-            </w:r>
-          </w:p>
-          <w:p>
-            <w:pPr>
-              <w:pStyle w:val="ListParagraph"/>
-              <w:numPr>
-                <w:ilvl w:val="0"/>
-                <w:numId w:val="17"/>
-              </w:numPr>
-              <w:rPr>
-                <w:rFonts w:ascii="Pericles" w:hAnsi="Pericles"/>
-                <w:b/>
-                <w:sz w:val="16"/>
-                <w:szCs w:val="16"/>
-              </w:rPr>
-            </w:pPr>
-            <w:r>
-              <w:rPr>
-                <w:rFonts w:ascii="Pericles" w:hAnsi="Pericles"/>
-                <w:sz w:val="16"/>
-                <w:szCs w:val="16"/>
-              </w:rPr>
-              <w:t>Greedy</w:t>
-            </w:r>
-          </w:p>
-          <w:p>
-            <w:pPr>
-              <w:pStyle w:val="ListParagraph"/>
-              <w:numPr>
-                <w:ilvl w:val="0"/>
-                <w:numId w:val="17"/>
-              </w:numPr>
-              <w:rPr>
-                <w:rFonts w:ascii="Pericles" w:hAnsi="Pericles"/>
-                <w:bCs/>
-                <w:sz w:val="16"/>
-                <w:szCs w:val="16"/>
-              </w:rPr>
-            </w:pPr>
-            <w:r>
-              <w:rPr>
-                <w:rFonts w:ascii="Pericles" w:hAnsi="Pericles"/>
-                <w:bCs/>
-                <w:sz w:val="16"/>
-                <w:szCs w:val="16"/>
-              </w:rPr>
-              <w:t>Hold Breath</w:t>
-            </w:r>
-          </w:p>
-          <w:p>
-            <w:pPr>
-              <w:pStyle w:val="ListParagraph"/>
-              <w:numPr>
-                <w:ilvl w:val="0"/>
-                <w:numId w:val="17"/>
-              </w:numPr>
-              <w:rPr>
-                <w:rFonts w:ascii="Pericles" w:hAnsi="Pericles"/>
-                <w:b/>
-                <w:sz w:val="16"/>
-                <w:szCs w:val="16"/>
-              </w:rPr>
-            </w:pPr>
-            <w:r>
-              <w:rPr>
-                <w:rFonts w:ascii="Pericles" w:hAnsi="Pericles"/>
-                <w:sz w:val="16"/>
-                <w:szCs w:val="16"/>
-              </w:rPr>
-              <w:t>Miner</w:t>
-            </w:r>
-          </w:p>
-          <w:p>
-            <w:pPr>
-              <w:pStyle w:val="ListParagraph"/>
-              <w:numPr>
-                <w:ilvl w:val="0"/>
-                <w:numId w:val="17"/>
-              </w:numPr>
-              <w:rPr>
-                <w:rFonts w:ascii="Pericles" w:hAnsi="Pericles"/>
-                <w:bCs/>
-                <w:sz w:val="16"/>
-                <w:szCs w:val="16"/>
-              </w:rPr>
-            </w:pPr>
-            <w:r>
-              <w:rPr>
-                <w:rFonts w:ascii="Pericles" w:hAnsi="Pericles"/>
-                <w:bCs/>
-                <w:sz w:val="16"/>
-                <w:szCs w:val="16"/>
-              </w:rPr>
-              <w:t xml:space="preserve">Terrain Affinity </w:t>
-            </w:r>
-            <w:r>
-              <w:rPr>
-                <w:rFonts w:ascii="Pericles" w:hAnsi="Pericles"/>
-                <w:bCs/>
-                <w:sz w:val="16"/>
-                <w:szCs w:val="16"/>
-              </w:rPr>
-              <w:t>–</w:t>
-            </w:r>
-            <w:r>
-              <w:rPr>
-                <w:rFonts w:ascii="Pericles" w:hAnsi="Pericles"/>
-                <w:bCs/>
-                <w:sz w:val="16"/>
-                <w:szCs w:val="16"/>
-              </w:rPr>
-              <w:t xml:space="preserve"> Caves</w:t>
-            </w:r>
-            <w:r>
-              <w:rPr>
-                <w:rFonts w:ascii="Pericles" w:hAnsi="Pericles"/>
-                <w:bCs/>
-                <w:sz w:val="16"/>
-                <w:szCs w:val="16"/>
-              </w:rPr>
-              <w:t>/Underground</w:t>
+              <w:t>Inspiring Presence</w:t>
             </w:r>
           </w:p>
           <w:p>
@@ -12775,42 +12629,17 @@
               </w:numPr>
               <w:rPr>
                 <w:rFonts w:ascii="Pericles" w:hAnsi="Pericles"/>
-                <w:bCs/>
-                <w:sz w:val="16"/>
-                <w:szCs w:val="16"/>
-              </w:rPr>
-            </w:pPr>
-            <w:r>
-              <w:rPr>
-                <w:rFonts w:ascii="Pericles" w:hAnsi="Pericles"/>
-                <w:bCs/>
-                <w:sz w:val="16"/>
-                <w:szCs w:val="16"/>
-              </w:rPr>
-              <w:t>Rock Fall</w:t>
-            </w:r>
-          </w:p>
-          <w:p>
-            <w:pPr>
-              <w:pStyle w:val="ListParagraph"/>
-              <w:numPr>
-                <w:ilvl w:val="0"/>
-                <w:numId w:val="17"/>
-              </w:numPr>
-              <w:rPr>
-                <w:rFonts w:ascii="Pericles" w:hAnsi="Pericles"/>
-                <w:b/>
-                <w:sz w:val="16"/>
-                <w:szCs w:val="16"/>
-              </w:rPr>
-            </w:pPr>
-            <w:r>
-              <w:rPr>
-                <w:rFonts w:ascii="Pericles" w:hAnsi="Pericles"/>
-                <w:sz w:val="16"/>
-                <w:szCs w:val="16"/>
-              </w:rPr>
-              <w:t>Tradesman</w:t>
+                <w:sz w:val="16"/>
+                <w:szCs w:val="16"/>
+              </w:rPr>
+            </w:pPr>
+            <w:r>
+              <w:rPr>
+                <w:rFonts w:ascii="Pericles" w:hAnsi="Pericles"/>
+                <w:sz w:val="16"/>
+                <w:szCs w:val="16"/>
+              </w:rPr>
+              <w:t>Leftovers</w:t>
             </w:r>
           </w:p>
           <w:p>
@@ -12822,18 +12651,17 @@
               </w:numPr>
               <w:rPr>
                 <w:rFonts w:ascii="Pericles" w:hAnsi="Pericles"/>
-                <w:b/>
-                <w:sz w:val="16"/>
-                <w:szCs w:val="16"/>
-              </w:rPr>
-            </w:pPr>
-            <w:r>
-              <w:rPr>
-                <w:rFonts w:ascii="Pericles" w:hAnsi="Pericles"/>
-                <w:sz w:val="16"/>
-                <w:szCs w:val="16"/>
-              </w:rPr>
-              <w:t>Repair Master</w:t>
+                <w:sz w:val="16"/>
+                <w:szCs w:val="16"/>
+              </w:rPr>
+            </w:pPr>
+            <w:r>
+              <w:rPr>
+                <w:rFonts w:ascii="Pericles" w:hAnsi="Pericles"/>
+                <w:sz w:val="16"/>
+                <w:szCs w:val="16"/>
+              </w:rPr>
+              <w:t>Thoughtful Tug</w:t>
             </w:r>
           </w:p>
           <w:p>
@@ -12856,7 +12684,7 @@
                 <w:sz w:val="16"/>
                 <w:szCs w:val="16"/>
               </w:rPr>
-              <w:t>Trap Avoidance</w:t>
+              <w:t>Bearer</w:t>
             </w:r>
           </w:p>
           <w:p>
@@ -12879,36 +12707,7 @@
                 <w:sz w:val="16"/>
                 <w:szCs w:val="16"/>
               </w:rPr>
-              <w:t>Tunnel Crawler</w:t>
-            </w:r>
-          </w:p>
-          <w:p>
-            <w:pPr>
-              <w:rPr>
-                <w:rFonts w:ascii="Pericles" w:hAnsi="Pericles"/>
-                <w:b/>
-                <w:sz w:val="16"/>
-                <w:szCs w:val="16"/>
-              </w:rPr>
-            </w:pPr>
-          </w:p>
-          <w:p>
-            <w:pPr>
-              <w:rPr>
-                <w:rFonts w:ascii="Pericles" w:hAnsi="Pericles"/>
-                <w:b/>
-                <w:sz w:val="16"/>
-                <w:szCs w:val="16"/>
-              </w:rPr>
-            </w:pPr>
-            <w:r>
-              <w:rPr>
-                <w:rFonts w:ascii="Pericles" w:hAnsi="Pericles"/>
-                <w:b/>
-                <w:sz w:val="16"/>
-                <w:szCs w:val="16"/>
-              </w:rPr>
-              <w:t>Troll Killer</w:t>
+              <w:t>Door Finder</w:t>
             </w:r>
           </w:p>
           <w:p>
@@ -12931,7 +12730,105 @@
                 <w:sz w:val="16"/>
                 <w:szCs w:val="16"/>
               </w:rPr>
-              <w:t>+2 Hit Points</w:t>
+              <w:t>Greedy</w:t>
+            </w:r>
+          </w:p>
+          <w:p>
+            <w:pPr>
+              <w:pStyle w:val="ListParagraph"/>
+              <w:numPr>
+                <w:ilvl w:val="0"/>
+                <w:numId w:val="17"/>
+              </w:numPr>
+              <w:rPr>
+                <w:rFonts w:ascii="Pericles" w:hAnsi="Pericles"/>
+                <w:bCs/>
+                <w:sz w:val="16"/>
+                <w:szCs w:val="16"/>
+              </w:rPr>
+            </w:pPr>
+            <w:r>
+              <w:rPr>
+                <w:rFonts w:ascii="Pericles" w:hAnsi="Pericles"/>
+                <w:bCs/>
+                <w:sz w:val="16"/>
+                <w:szCs w:val="16"/>
+              </w:rPr>
+              <w:t>Hold Breath</w:t>
+            </w:r>
+          </w:p>
+          <w:p>
+            <w:pPr>
+              <w:pStyle w:val="ListParagraph"/>
+              <w:numPr>
+                <w:ilvl w:val="0"/>
+                <w:numId w:val="17"/>
+              </w:numPr>
+              <w:rPr>
+                <w:rFonts w:ascii="Pericles" w:hAnsi="Pericles"/>
+                <w:b/>
+                <w:sz w:val="16"/>
+                <w:szCs w:val="16"/>
+              </w:rPr>
+            </w:pPr>
+            <w:r>
+              <w:rPr>
+                <w:rFonts w:ascii="Pericles" w:hAnsi="Pericles"/>
+                <w:sz w:val="16"/>
+                <w:szCs w:val="16"/>
+              </w:rPr>
+              <w:t>Miner</w:t>
+            </w:r>
+          </w:p>
+          <w:p>
+            <w:pPr>
+              <w:pStyle w:val="ListParagraph"/>
+              <w:numPr>
+                <w:ilvl w:val="0"/>
+                <w:numId w:val="17"/>
+              </w:numPr>
+              <w:rPr>
+                <w:rFonts w:ascii="Pericles" w:hAnsi="Pericles"/>
+                <w:bCs/>
+                <w:sz w:val="16"/>
+                <w:szCs w:val="16"/>
+              </w:rPr>
+            </w:pPr>
+            <w:r>
+              <w:rPr>
+                <w:rFonts w:ascii="Pericles" w:hAnsi="Pericles"/>
+                <w:bCs/>
+                <w:sz w:val="16"/>
+                <w:szCs w:val="16"/>
+              </w:rPr>
+              <w:t xml:space="preserve">Terrain Affinity </w:t>
+            </w:r>
+            <w:r>
+              <w:rPr>
+                <w:rFonts w:ascii="Pericles" w:hAnsi="Pericles"/>
+                <w:bCs/>
+                <w:sz w:val="16"/>
+                <w:szCs w:val="16"/>
+              </w:rPr>
+              <w:t>–</w:t>
+            </w:r>
+            <w:r>
+              <w:rPr>
+                <w:rFonts w:ascii="Pericles" w:hAnsi="Pericles"/>
+                <w:bCs/>
+                <w:sz w:val="16"/>
+                <w:szCs w:val="16"/>
+              </w:rPr>
+              <w:t xml:space="preserve"> Caves</w:t>
+            </w:r>
+            <w:r>
+              <w:rPr>
+                <w:rFonts w:ascii="Pericles" w:hAnsi="Pericles"/>
+                <w:bCs/>
+                <w:sz w:val="16"/>
+                <w:szCs w:val="16"/>
+              </w:rPr>
+              <w:t>/Underground</w:t>
             </w:r>
           </w:p>
           <w:p>
@@ -12943,18 +12840,42 @@
               </w:numPr>
               <w:rPr>
                 <w:rFonts w:ascii="Pericles" w:hAnsi="Pericles"/>
-                <w:b/>
-                <w:sz w:val="16"/>
-                <w:szCs w:val="16"/>
-              </w:rPr>
-            </w:pPr>
-            <w:r>
-              <w:rPr>
-                <w:rFonts w:ascii="Pericles" w:hAnsi="Pericles"/>
-                <w:sz w:val="16"/>
-                <w:szCs w:val="16"/>
-              </w:rPr>
-              <w:t>+2 Hit Points</w:t>
+                <w:bCs/>
+                <w:sz w:val="16"/>
+                <w:szCs w:val="16"/>
+              </w:rPr>
+            </w:pPr>
+            <w:r>
+              <w:rPr>
+                <w:rFonts w:ascii="Pericles" w:hAnsi="Pericles"/>
+                <w:bCs/>
+                <w:sz w:val="16"/>
+                <w:szCs w:val="16"/>
+              </w:rPr>
+              <w:t>Rock Fall</w:t>
+            </w:r>
+          </w:p>
+          <w:p>
+            <w:pPr>
+              <w:pStyle w:val="ListParagraph"/>
+              <w:numPr>
+                <w:ilvl w:val="0"/>
+                <w:numId w:val="17"/>
+              </w:numPr>
+              <w:rPr>
+                <w:rFonts w:ascii="Pericles" w:hAnsi="Pericles"/>
+                <w:b/>
+                <w:sz w:val="16"/>
+                <w:szCs w:val="16"/>
+              </w:rPr>
+            </w:pPr>
+            <w:r>
+              <w:rPr>
+                <w:rFonts w:ascii="Pericles" w:hAnsi="Pericles"/>
+                <w:sz w:val="16"/>
+                <w:szCs w:val="16"/>
+              </w:rPr>
+              <w:t>Tradesman</w:t>
             </w:r>
           </w:p>
           <w:p>
@@ -12977,6 +12898,150 @@
                 <w:sz w:val="16"/>
                 <w:szCs w:val="16"/>
               </w:rPr>
+              <w:t>Repair Master</w:t>
+            </w:r>
+          </w:p>
+          <w:p>
+            <w:pPr>
+              <w:pStyle w:val="ListParagraph"/>
+              <w:numPr>
+                <w:ilvl w:val="0"/>
+                <w:numId w:val="17"/>
+              </w:numPr>
+              <w:rPr>
+                <w:rFonts w:ascii="Pericles" w:hAnsi="Pericles"/>
+                <w:b/>
+                <w:sz w:val="16"/>
+                <w:szCs w:val="16"/>
+              </w:rPr>
+            </w:pPr>
+            <w:r>
+              <w:rPr>
+                <w:rFonts w:ascii="Pericles" w:hAnsi="Pericles"/>
+                <w:sz w:val="16"/>
+                <w:szCs w:val="16"/>
+              </w:rPr>
+              <w:t>Trap Avoidance</w:t>
+            </w:r>
+          </w:p>
+          <w:p>
+            <w:pPr>
+              <w:pStyle w:val="ListParagraph"/>
+              <w:numPr>
+                <w:ilvl w:val="0"/>
+                <w:numId w:val="17"/>
+              </w:numPr>
+              <w:rPr>
+                <w:rFonts w:ascii="Pericles" w:hAnsi="Pericles"/>
+                <w:b/>
+                <w:sz w:val="16"/>
+                <w:szCs w:val="16"/>
+              </w:rPr>
+            </w:pPr>
+            <w:r>
+              <w:rPr>
+                <w:rFonts w:ascii="Pericles" w:hAnsi="Pericles"/>
+                <w:sz w:val="16"/>
+                <w:szCs w:val="16"/>
+              </w:rPr>
+              <w:t>Tunnel Crawler</w:t>
+            </w:r>
+          </w:p>
+          <w:p>
+            <w:pPr>
+              <w:rPr>
+                <w:rFonts w:ascii="Pericles" w:hAnsi="Pericles"/>
+                <w:b/>
+                <w:sz w:val="16"/>
+                <w:szCs w:val="16"/>
+              </w:rPr>
+            </w:pPr>
+          </w:p>
+          <w:p>
+            <w:pPr>
+              <w:rPr>
+                <w:rFonts w:ascii="Pericles" w:hAnsi="Pericles"/>
+                <w:b/>
+                <w:sz w:val="16"/>
+                <w:szCs w:val="16"/>
+              </w:rPr>
+            </w:pPr>
+            <w:r>
+              <w:rPr>
+                <w:rFonts w:ascii="Pericles" w:hAnsi="Pericles"/>
+                <w:b/>
+                <w:sz w:val="16"/>
+                <w:szCs w:val="16"/>
+              </w:rPr>
+              <w:t>Troll Killer</w:t>
+            </w:r>
+          </w:p>
+          <w:p>
+            <w:pPr>
+              <w:pStyle w:val="ListParagraph"/>
+              <w:numPr>
+                <w:ilvl w:val="0"/>
+                <w:numId w:val="17"/>
+              </w:numPr>
+              <w:rPr>
+                <w:rFonts w:ascii="Pericles" w:hAnsi="Pericles"/>
+                <w:b/>
+                <w:sz w:val="16"/>
+                <w:szCs w:val="16"/>
+              </w:rPr>
+            </w:pPr>
+            <w:r>
+              <w:rPr>
+                <w:rFonts w:ascii="Pericles" w:hAnsi="Pericles"/>
+                <w:sz w:val="16"/>
+                <w:szCs w:val="16"/>
+              </w:rPr>
+              <w:t>+2 Hit Points</w:t>
+            </w:r>
+          </w:p>
+          <w:p>
+            <w:pPr>
+              <w:pStyle w:val="ListParagraph"/>
+              <w:numPr>
+                <w:ilvl w:val="1"/>
+                <w:numId w:val="17"/>
+              </w:numPr>
+              <w:rPr>
+                <w:rFonts w:ascii="Pericles" w:hAnsi="Pericles"/>
+                <w:b/>
+                <w:sz w:val="16"/>
+                <w:szCs w:val="16"/>
+              </w:rPr>
+            </w:pPr>
+            <w:r>
+              <w:rPr>
+                <w:rFonts w:ascii="Pericles" w:hAnsi="Pericles"/>
+                <w:sz w:val="16"/>
+                <w:szCs w:val="16"/>
+              </w:rPr>
+              <w:t>+2 Hit Points</w:t>
+            </w:r>
+          </w:p>
+          <w:p>
+            <w:pPr>
+              <w:pStyle w:val="ListParagraph"/>
+              <w:numPr>
+                <w:ilvl w:val="1"/>
+                <w:numId w:val="17"/>
+              </w:numPr>
+              <w:rPr>
+                <w:rFonts w:ascii="Pericles" w:hAnsi="Pericles"/>
+                <w:b/>
+                <w:sz w:val="16"/>
+                <w:szCs w:val="16"/>
+              </w:rPr>
+            </w:pPr>
+            <w:r>
+              <w:rPr>
+                <w:rFonts w:ascii="Pericles" w:hAnsi="Pericles"/>
+                <w:sz w:val="16"/>
+                <w:szCs w:val="16"/>
+              </w:rPr>
               <w:t>Auto Hit (12)</w:t>
             </w:r>
           </w:p>
@@ -13057,6 +13122,7 @@
                 <w:sz w:val="16"/>
                 <w:szCs w:val="16"/>
               </w:rPr>
+              <w:lastRenderedPageBreak/>
               <w:t>Copy Powers (Heals/Regen/Resistances)</w:t>
             </w:r>
           </w:p>
@@ -13205,7 +13271,6 @@
                 <w:sz w:val="16"/>
                 <w:szCs w:val="16"/>
               </w:rPr>
-              <w:lastRenderedPageBreak/>
               <w:t>Igniting Blow (4)</w:t>
             </w:r>
           </w:p>
@@ -13486,25 +13551,7 @@
                 <w:sz w:val="20"/>
                 <w:szCs w:val="20"/>
               </w:rPr>
-              <w:t xml:space="preserve">Elves were once a proud and powerful race that dominated the forests of </w:t>
-            </w:r>
-            <w:proofErr w:type="spellStart"/>
-            <w:r>
-              <w:rPr>
-                <w:rFonts w:ascii="Pericles" w:hAnsi="Pericles"/>
-                <w:sz w:val="20"/>
-                <w:szCs w:val="20"/>
-              </w:rPr>
-              <w:t>Spheria</w:t>
-            </w:r>
-            <w:proofErr w:type="spellEnd"/>
-            <w:r>
-              <w:rPr>
-                <w:rFonts w:ascii="Pericles" w:hAnsi="Pericles"/>
-                <w:sz w:val="20"/>
-                <w:szCs w:val="20"/>
-              </w:rPr>
-              <w:t>. Now, through constant pressure from encroaching goblins, the elves have been pushed from their woodland homes and forced to live among mankind.</w:t>
+              <w:t>Elves were once a proud and powerful race that dominated the forests of Spheria. Now, through constant pressure from encroaching goblins, the elves have been pushed from their woodland homes and forced to live among mankind.</w:t>
             </w:r>
           </w:p>
         </w:tc>
@@ -14733,23 +14780,13 @@
                 <w:szCs w:val="16"/>
               </w:rPr>
             </w:pPr>
-            <w:proofErr w:type="gramStart"/>
-            <w:r>
-              <w:rPr>
-                <w:rFonts w:ascii="Pericles" w:hAnsi="Pericles"/>
-                <w:sz w:val="16"/>
-                <w:szCs w:val="16"/>
-              </w:rPr>
-              <w:t>Bleeder(</w:t>
-            </w:r>
-            <w:proofErr w:type="gramEnd"/>
-            <w:r>
-              <w:rPr>
-                <w:rFonts w:ascii="Pericles" w:hAnsi="Pericles"/>
-                <w:sz w:val="16"/>
-                <w:szCs w:val="16"/>
-              </w:rPr>
-              <w:t>4)</w:t>
+            <w:r>
+              <w:rPr>
+                <w:rFonts w:ascii="Pericles" w:hAnsi="Pericles"/>
+                <w:sz w:val="16"/>
+                <w:szCs w:val="16"/>
+              </w:rPr>
+              <w:t>Bleeder(4)</w:t>
             </w:r>
           </w:p>
           <w:p>
@@ -14861,6 +14898,7 @@
                 <w:sz w:val="16"/>
                 <w:szCs w:val="16"/>
               </w:rPr>
+              <w:lastRenderedPageBreak/>
               <w:t xml:space="preserve">Favored Enemy: </w:t>
             </w:r>
             <w:r>
@@ -15052,7 +15090,6 @@
                 <w:sz w:val="16"/>
                 <w:szCs w:val="16"/>
               </w:rPr>
-              <w:lastRenderedPageBreak/>
               <w:t>Piercer (3)</w:t>
             </w:r>
           </w:p>
@@ -16499,6 +16536,7 @@
                 <w:sz w:val="16"/>
                 <w:szCs w:val="16"/>
               </w:rPr>
+              <w:lastRenderedPageBreak/>
               <w:t>Iron Grip</w:t>
             </w:r>
           </w:p>
@@ -18107,6 +18145,7 @@
                 <w:sz w:val="16"/>
                 <w:szCs w:val="16"/>
               </w:rPr>
+              <w:lastRenderedPageBreak/>
               <w:t>Enlightenment (spell casting tree)</w:t>
             </w:r>
           </w:p>
@@ -18239,7 +18278,6 @@
                 <w:sz w:val="16"/>
                 <w:szCs w:val="16"/>
               </w:rPr>
-              <w:lastRenderedPageBreak/>
               <w:t>Charms and Blessings</w:t>
             </w:r>
           </w:p>
@@ -19441,6 +19479,7 @@
                 <w:sz w:val="20"/>
                 <w:szCs w:val="20"/>
               </w:rPr>
+              <w:lastRenderedPageBreak/>
               <w:drawing>
                 <wp:anchor distT="0" distB="0" distL="114300" distR="114300" simplePos="0" relativeHeight="251677696" behindDoc="0" locked="0" layoutInCell="1" allowOverlap="1" wp14:anchorId="2C147427" wp14:editId="27B8BA96">
                   <wp:simplePos x="0" y="0"/>
@@ -19621,7 +19660,6 @@
                 <w:sz w:val="16"/>
                 <w:szCs w:val="16"/>
               </w:rPr>
-              <w:lastRenderedPageBreak/>
               <w:t>Wit</w:t>
             </w:r>
           </w:p>
@@ -19681,7 +19719,6 @@
                 <w:sz w:val="16"/>
                 <w:szCs w:val="16"/>
               </w:rPr>
-              <w:lastRenderedPageBreak/>
               <w:t>Combat Skills:</w:t>
             </w:r>
           </w:p>
@@ -19734,7 +19771,6 @@
                 <w:sz w:val="16"/>
                 <w:szCs w:val="16"/>
               </w:rPr>
-              <w:lastRenderedPageBreak/>
               <w:t>General Skills:</w:t>
             </w:r>
           </w:p>
@@ -19858,7 +19894,6 @@
                 <w:sz w:val="16"/>
                 <w:szCs w:val="16"/>
               </w:rPr>
-              <w:lastRenderedPageBreak/>
               <w:t>Magic:</w:t>
             </w:r>
           </w:p>
@@ -19925,7 +19960,6 @@
                 <w:sz w:val="16"/>
                 <w:szCs w:val="16"/>
               </w:rPr>
-              <w:lastRenderedPageBreak/>
               <w:t>Type IV, VI</w:t>
             </w:r>
           </w:p>
@@ -19950,7 +19984,6 @@
                 <w:sz w:val="16"/>
                 <w:szCs w:val="16"/>
               </w:rPr>
-              <w:lastRenderedPageBreak/>
               <w:t>Abilities:</w:t>
             </w:r>
           </w:p>
@@ -20052,7 +20085,6 @@
                 <w:szCs w:val="16"/>
               </w:rPr>
             </w:pPr>
-            <w:proofErr w:type="spellStart"/>
             <w:r>
               <w:rPr>
                 <w:rFonts w:ascii="Pericles" w:hAnsi="Pericles"/>
@@ -20062,7 +20094,6 @@
               </w:rPr>
               <w:t>Archmage</w:t>
             </w:r>
-            <w:proofErr w:type="spellEnd"/>
           </w:p>
           <w:p>
             <w:pPr>
@@ -21090,6 +21121,7 @@
                 <w:sz w:val="16"/>
                 <w:szCs w:val="16"/>
               </w:rPr>
+              <w:lastRenderedPageBreak/>
               <w:t>Dragon Breath II</w:t>
             </w:r>
           </w:p>
@@ -21317,7 +21349,6 @@
                 <w:sz w:val="16"/>
                 <w:szCs w:val="16"/>
               </w:rPr>
-              <w:lastRenderedPageBreak/>
               <w:t>Blinding Fire (</w:t>
             </w:r>
             <w:r>
@@ -21520,25 +21551,7 @@
                 <w:sz w:val="20"/>
                 <w:szCs w:val="20"/>
               </w:rPr>
-              <w:t xml:space="preserve"> </w:t>
-            </w:r>
-            <w:proofErr w:type="spellStart"/>
-            <w:r>
-              <w:rPr>
-                <w:rFonts w:ascii="Pericles" w:hAnsi="Pericles"/>
-                <w:sz w:val="20"/>
-                <w:szCs w:val="20"/>
-              </w:rPr>
-              <w:t>Spheria</w:t>
-            </w:r>
-            <w:proofErr w:type="spellEnd"/>
-            <w:r>
-              <w:rPr>
-                <w:rFonts w:ascii="Pericles" w:hAnsi="Pericles"/>
-                <w:sz w:val="20"/>
-                <w:szCs w:val="20"/>
-              </w:rPr>
-              <w:t xml:space="preserve">, there are young men hell-bent on proving their mettle in single combat. The swordsman is there to teach these ruffians humility. He is a master of light, quick attacks that leave his opponent too weak to respond. </w:t>
+              <w:t xml:space="preserve"> Spheria, there are young men hell-bent on proving their mettle in single combat. The swordsman is there to teach these ruffians humility. He is a master of light, quick attacks that leave his opponent too weak to respond. </w:t>
             </w:r>
           </w:p>
         </w:tc>
@@ -22883,6 +22896,7 @@
                 <w:sz w:val="16"/>
                 <w:szCs w:val="16"/>
               </w:rPr>
+              <w:lastRenderedPageBreak/>
               <w:t>Dodge</w:t>
             </w:r>
             <w:r>
@@ -23089,7 +23103,6 @@
                 <w:sz w:val="16"/>
                 <w:szCs w:val="16"/>
               </w:rPr>
-              <w:lastRenderedPageBreak/>
               <w:t>Take Initiative</w:t>
             </w:r>
           </w:p>
@@ -24537,6 +24550,7 @@
                 <w:sz w:val="16"/>
                 <w:szCs w:val="16"/>
               </w:rPr>
+              <w:lastRenderedPageBreak/>
               <w:t>Improved Charge II</w:t>
             </w:r>
           </w:p>
@@ -24721,7 +24735,6 @@
                 <w:sz w:val="16"/>
                 <w:szCs w:val="16"/>
               </w:rPr>
-              <w:lastRenderedPageBreak/>
               <w:t>+1 Color Slot</w:t>
             </w:r>
           </w:p>
@@ -25959,6 +25972,7 @@
                 <w:sz w:val="16"/>
                 <w:szCs w:val="16"/>
               </w:rPr>
+              <w:lastRenderedPageBreak/>
               <w:t>Heal</w:t>
             </w:r>
           </w:p>
@@ -26029,6 +26043,7 @@
                 <w:sz w:val="16"/>
                 <w:szCs w:val="16"/>
               </w:rPr>
+              <w:lastRenderedPageBreak/>
               <w:t>Magic:</w:t>
             </w:r>
           </w:p>
@@ -26315,7 +26330,6 @@
                 <w:sz w:val="16"/>
                 <w:szCs w:val="16"/>
               </w:rPr>
-              <w:lastRenderedPageBreak/>
               <w:t>Chug</w:t>
             </w:r>
           </w:p>
@@ -27549,6 +27563,7 @@
                 <w:sz w:val="16"/>
                 <w:szCs w:val="16"/>
               </w:rPr>
+              <w:lastRenderedPageBreak/>
               <w:t>Lady/Man Killer</w:t>
             </w:r>
           </w:p>
@@ -27755,7 +27770,6 @@
                 <w:sz w:val="16"/>
                 <w:szCs w:val="16"/>
               </w:rPr>
-              <w:lastRenderedPageBreak/>
               <w:t>Type VIII Mastery (2)</w:t>
             </w:r>
           </w:p>
@@ -29224,6 +29238,7 @@
                 <w:sz w:val="16"/>
                 <w:szCs w:val="16"/>
               </w:rPr>
+              <w:lastRenderedPageBreak/>
               <w:t>Shifty</w:t>
             </w:r>
           </w:p>
@@ -29395,7 +29410,6 @@
                 <w:sz w:val="16"/>
                 <w:szCs w:val="16"/>
               </w:rPr>
-              <w:lastRenderedPageBreak/>
               <w:t>+1 Color Slot</w:t>
             </w:r>
           </w:p>
@@ -30847,6 +30861,7 @@
                 <w:sz w:val="16"/>
                 <w:szCs w:val="16"/>
               </w:rPr>
+              <w:lastRenderedPageBreak/>
               <w:t>Energy Eater II</w:t>
             </w:r>
           </w:p>
@@ -31061,7 +31076,6 @@
                 <w:sz w:val="16"/>
                 <w:szCs w:val="16"/>
               </w:rPr>
-              <w:lastRenderedPageBreak/>
               <w:t>Spell Mastery (Type III) (</w:t>
             </w:r>
             <w:r>
@@ -32349,6 +32363,7 @@
                 <w:sz w:val="16"/>
                 <w:szCs w:val="16"/>
               </w:rPr>
+              <w:lastRenderedPageBreak/>
               <w:t>General Skills:</w:t>
             </w:r>
           </w:p>
@@ -32563,7 +32578,6 @@
                 <w:sz w:val="16"/>
                 <w:szCs w:val="16"/>
               </w:rPr>
-              <w:lastRenderedPageBreak/>
               <w:t>Woodworking</w:t>
             </w:r>
           </w:p>
@@ -32795,23 +32809,13 @@
                 <w:szCs w:val="16"/>
               </w:rPr>
             </w:pPr>
-            <w:proofErr w:type="gramStart"/>
-            <w:r>
-              <w:rPr>
-                <w:rFonts w:ascii="Pericles" w:hAnsi="Pericles"/>
-                <w:sz w:val="16"/>
-                <w:szCs w:val="16"/>
-              </w:rPr>
-              <w:t>Dodge(</w:t>
-            </w:r>
-            <w:proofErr w:type="gramEnd"/>
-            <w:r>
-              <w:rPr>
-                <w:rFonts w:ascii="Pericles" w:hAnsi="Pericles"/>
-                <w:sz w:val="16"/>
-                <w:szCs w:val="16"/>
-              </w:rPr>
-              <w:t>1)</w:t>
+            <w:r>
+              <w:rPr>
+                <w:rFonts w:ascii="Pericles" w:hAnsi="Pericles"/>
+                <w:sz w:val="16"/>
+                <w:szCs w:val="16"/>
+              </w:rPr>
+              <w:t>Dodge(1)</w:t>
             </w:r>
           </w:p>
           <w:p>
@@ -32827,23 +32831,13 @@
                 <w:szCs w:val="16"/>
               </w:rPr>
             </w:pPr>
-            <w:proofErr w:type="gramStart"/>
-            <w:r>
-              <w:rPr>
-                <w:rFonts w:ascii="Pericles" w:hAnsi="Pericles"/>
-                <w:sz w:val="16"/>
-                <w:szCs w:val="16"/>
-              </w:rPr>
-              <w:t>Dodge(</w:t>
-            </w:r>
-            <w:proofErr w:type="gramEnd"/>
-            <w:r>
-              <w:rPr>
-                <w:rFonts w:ascii="Pericles" w:hAnsi="Pericles"/>
-                <w:sz w:val="16"/>
-                <w:szCs w:val="16"/>
-              </w:rPr>
-              <w:t>2)</w:t>
+            <w:r>
+              <w:rPr>
+                <w:rFonts w:ascii="Pericles" w:hAnsi="Pericles"/>
+                <w:sz w:val="16"/>
+                <w:szCs w:val="16"/>
+              </w:rPr>
+              <w:t>Dodge(2)</w:t>
             </w:r>
           </w:p>
           <w:p>
@@ -32859,23 +32853,13 @@
                 <w:szCs w:val="16"/>
               </w:rPr>
             </w:pPr>
-            <w:proofErr w:type="gramStart"/>
-            <w:r>
-              <w:rPr>
-                <w:rFonts w:ascii="Pericles" w:hAnsi="Pericles"/>
-                <w:sz w:val="16"/>
-                <w:szCs w:val="16"/>
-              </w:rPr>
-              <w:t>Dodge(</w:t>
-            </w:r>
-            <w:proofErr w:type="gramEnd"/>
-            <w:r>
-              <w:rPr>
-                <w:rFonts w:ascii="Pericles" w:hAnsi="Pericles"/>
-                <w:sz w:val="16"/>
-                <w:szCs w:val="16"/>
-              </w:rPr>
-              <w:t>3)</w:t>
+            <w:r>
+              <w:rPr>
+                <w:rFonts w:ascii="Pericles" w:hAnsi="Pericles"/>
+                <w:sz w:val="16"/>
+                <w:szCs w:val="16"/>
+              </w:rPr>
+              <w:t>Dodge(3)</w:t>
             </w:r>
           </w:p>
           <w:p>
@@ -33965,6 +33949,7 @@
                 <w:sz w:val="16"/>
                 <w:szCs w:val="16"/>
               </w:rPr>
+              <w:lastRenderedPageBreak/>
               <w:t>Gate Crasher</w:t>
             </w:r>
           </w:p>
@@ -34163,7 +34148,6 @@
                 <w:sz w:val="16"/>
                 <w:szCs w:val="16"/>
               </w:rPr>
-              <w:lastRenderedPageBreak/>
               <w:t xml:space="preserve">Terrain Affinity </w:t>
             </w:r>
             <w:r>

</xml_diff>

<commit_message>
Added Color Strike to Elf and some extra options
</commit_message>
<xml_diff>
--- a/SS02 -- Classes.docx
+++ b/SS02 -- Classes.docx
@@ -14694,31 +14694,7 @@
                 <w:sz w:val="16"/>
                 <w:szCs w:val="16"/>
               </w:rPr>
-              <w:t>Bleeder</w:t>
-            </w:r>
-            <w:r>
-              <w:rPr>
-                <w:rFonts w:ascii="Pericles" w:hAnsi="Pericles"/>
-                <w:sz w:val="16"/>
-                <w:szCs w:val="16"/>
-              </w:rPr>
-              <w:t xml:space="preserve"> (</w:t>
-            </w:r>
-            <w:r>
-              <w:rPr>
-                <w:rFonts w:ascii="Pericles" w:hAnsi="Pericles"/>
-                <w:sz w:val="16"/>
-                <w:szCs w:val="16"/>
-              </w:rPr>
-              <w:t>2</w:t>
-            </w:r>
-            <w:r>
-              <w:rPr>
-                <w:rFonts w:ascii="Pericles" w:hAnsi="Pericles"/>
-                <w:sz w:val="16"/>
-                <w:szCs w:val="16"/>
-              </w:rPr>
-              <w:t>)</w:t>
+              <w:t>Color Strike (1d4)</w:t>
             </w:r>
           </w:p>
           <w:p>
@@ -14740,6 +14716,141 @@
                 <w:sz w:val="16"/>
                 <w:szCs w:val="16"/>
               </w:rPr>
+              <w:t>Color Strike (1d6)</w:t>
+            </w:r>
+          </w:p>
+          <w:p>
+            <w:pPr>
+              <w:pStyle w:val="ListParagraph"/>
+              <w:numPr>
+                <w:ilvl w:val="1"/>
+                <w:numId w:val="19"/>
+              </w:numPr>
+              <w:rPr>
+                <w:rFonts w:ascii="Pericles" w:hAnsi="Pericles"/>
+                <w:sz w:val="16"/>
+                <w:szCs w:val="16"/>
+              </w:rPr>
+            </w:pPr>
+            <w:r>
+              <w:rPr>
+                <w:rFonts w:ascii="Pericles" w:hAnsi="Pericles"/>
+                <w:sz w:val="16"/>
+                <w:szCs w:val="16"/>
+              </w:rPr>
+              <w:t>Confusing Strike</w:t>
+            </w:r>
+          </w:p>
+          <w:p>
+            <w:pPr>
+              <w:pStyle w:val="ListParagraph"/>
+              <w:numPr>
+                <w:ilvl w:val="1"/>
+                <w:numId w:val="19"/>
+              </w:numPr>
+              <w:rPr>
+                <w:rFonts w:ascii="Pericles" w:hAnsi="Pericles"/>
+                <w:sz w:val="16"/>
+                <w:szCs w:val="16"/>
+              </w:rPr>
+            </w:pPr>
+            <w:r>
+              <w:rPr>
+                <w:rFonts w:ascii="Pericles" w:hAnsi="Pericles"/>
+                <w:sz w:val="16"/>
+                <w:szCs w:val="16"/>
+              </w:rPr>
+              <w:t>Sleeping Strike</w:t>
+            </w:r>
+          </w:p>
+          <w:p>
+            <w:pPr>
+              <w:pStyle w:val="ListParagraph"/>
+              <w:numPr>
+                <w:ilvl w:val="1"/>
+                <w:numId w:val="19"/>
+              </w:numPr>
+              <w:rPr>
+                <w:rFonts w:ascii="Pericles" w:hAnsi="Pericles"/>
+                <w:sz w:val="16"/>
+                <w:szCs w:val="16"/>
+              </w:rPr>
+            </w:pPr>
+            <w:r>
+              <w:rPr>
+                <w:rFonts w:ascii="Pericles" w:hAnsi="Pericles"/>
+                <w:sz w:val="16"/>
+                <w:szCs w:val="16"/>
+              </w:rPr>
+              <w:t>Smitten Strike</w:t>
+            </w:r>
+          </w:p>
+          <w:p>
+            <w:pPr>
+              <w:pStyle w:val="ListParagraph"/>
+              <w:numPr>
+                <w:ilvl w:val="0"/>
+                <w:numId w:val="19"/>
+              </w:numPr>
+              <w:rPr>
+                <w:rFonts w:ascii="Pericles" w:hAnsi="Pericles"/>
+                <w:sz w:val="16"/>
+                <w:szCs w:val="16"/>
+              </w:rPr>
+            </w:pPr>
+            <w:r>
+              <w:rPr>
+                <w:rFonts w:ascii="Pericles" w:hAnsi="Pericles"/>
+                <w:sz w:val="16"/>
+                <w:szCs w:val="16"/>
+              </w:rPr>
+              <w:t>Bleeder</w:t>
+            </w:r>
+            <w:r>
+              <w:rPr>
+                <w:rFonts w:ascii="Pericles" w:hAnsi="Pericles"/>
+                <w:sz w:val="16"/>
+                <w:szCs w:val="16"/>
+              </w:rPr>
+              <w:t xml:space="preserve"> (</w:t>
+            </w:r>
+            <w:r>
+              <w:rPr>
+                <w:rFonts w:ascii="Pericles" w:hAnsi="Pericles"/>
+                <w:sz w:val="16"/>
+                <w:szCs w:val="16"/>
+              </w:rPr>
+              <w:t>2</w:t>
+            </w:r>
+            <w:r>
+              <w:rPr>
+                <w:rFonts w:ascii="Pericles" w:hAnsi="Pericles"/>
+                <w:sz w:val="16"/>
+                <w:szCs w:val="16"/>
+              </w:rPr>
+              <w:t>)</w:t>
+            </w:r>
+          </w:p>
+          <w:p>
+            <w:pPr>
+              <w:pStyle w:val="ListParagraph"/>
+              <w:numPr>
+                <w:ilvl w:val="1"/>
+                <w:numId w:val="19"/>
+              </w:numPr>
+              <w:rPr>
+                <w:rFonts w:ascii="Pericles" w:hAnsi="Pericles"/>
+                <w:sz w:val="16"/>
+                <w:szCs w:val="16"/>
+              </w:rPr>
+            </w:pPr>
+            <w:r>
+              <w:rPr>
+                <w:rFonts w:ascii="Pericles" w:hAnsi="Pericles"/>
+                <w:sz w:val="16"/>
+                <w:szCs w:val="16"/>
+              </w:rPr>
+              <w:lastRenderedPageBreak/>
               <w:t>Bleeder</w:t>
             </w:r>
             <w:r>
@@ -14898,7 +15009,6 @@
                 <w:sz w:val="16"/>
                 <w:szCs w:val="16"/>
               </w:rPr>
-              <w:lastRenderedPageBreak/>
               <w:t xml:space="preserve">Favored Enemy: </w:t>
             </w:r>
             <w:r>
@@ -14939,7 +15049,82 @@
                 <w:sz w:val="16"/>
                 <w:szCs w:val="16"/>
               </w:rPr>
-              <w:t>) (1)</w:t>
+              <w:t>)</w:t>
+            </w:r>
+          </w:p>
+          <w:p>
+            <w:pPr>
+              <w:pStyle w:val="ListParagraph"/>
+              <w:numPr>
+                <w:ilvl w:val="0"/>
+                <w:numId w:val="19"/>
+              </w:numPr>
+              <w:rPr>
+                <w:rFonts w:ascii="Pericles" w:hAnsi="Pericles"/>
+                <w:sz w:val="16"/>
+                <w:szCs w:val="16"/>
+              </w:rPr>
+            </w:pPr>
+            <w:r>
+              <w:rPr>
+                <w:rFonts w:ascii="Pericles" w:hAnsi="Pericles"/>
+                <w:sz w:val="16"/>
+                <w:szCs w:val="16"/>
+              </w:rPr>
+              <w:t>Fast (1)</w:t>
+            </w:r>
+          </w:p>
+          <w:p>
+            <w:pPr>
+              <w:pStyle w:val="ListParagraph"/>
+              <w:numPr>
+                <w:ilvl w:val="0"/>
+                <w:numId w:val="19"/>
+              </w:numPr>
+              <w:rPr>
+                <w:rFonts w:ascii="Pericles" w:hAnsi="Pericles"/>
+                <w:sz w:val="16"/>
+                <w:szCs w:val="16"/>
+              </w:rPr>
+            </w:pPr>
+            <w:r>
+              <w:rPr>
+                <w:rFonts w:ascii="Pericles" w:hAnsi="Pericles"/>
+                <w:sz w:val="16"/>
+                <w:szCs w:val="16"/>
+              </w:rPr>
+              <w:t>Flanker</w:t>
+            </w:r>
+            <w:r>
+              <w:rPr>
+                <w:rFonts w:ascii="Pericles" w:hAnsi="Pericles"/>
+                <w:sz w:val="16"/>
+                <w:szCs w:val="16"/>
+              </w:rPr>
+              <w:t xml:space="preserve"> (2)</w:t>
+            </w:r>
+          </w:p>
+          <w:p>
+            <w:pPr>
+              <w:pStyle w:val="ListParagraph"/>
+              <w:numPr>
+                <w:ilvl w:val="0"/>
+                <w:numId w:val="19"/>
+              </w:numPr>
+              <w:rPr>
+                <w:rFonts w:ascii="Pericles" w:hAnsi="Pericles"/>
+                <w:b/>
+                <w:sz w:val="16"/>
+                <w:szCs w:val="16"/>
+              </w:rPr>
+            </w:pPr>
+            <w:r>
+              <w:rPr>
+                <w:rFonts w:ascii="Pericles" w:hAnsi="Pericles"/>
+                <w:sz w:val="16"/>
+                <w:szCs w:val="16"/>
+              </w:rPr>
+              <w:t>Piercer (1)</w:t>
             </w:r>
           </w:p>
           <w:p>
@@ -14951,47 +15136,70 @@
               </w:numPr>
               <w:rPr>
                 <w:rFonts w:ascii="Pericles" w:hAnsi="Pericles"/>
-                <w:sz w:val="16"/>
-                <w:szCs w:val="16"/>
-              </w:rPr>
-            </w:pPr>
-            <w:r>
-              <w:rPr>
-                <w:rFonts w:ascii="Pericles" w:hAnsi="Pericles"/>
-                <w:sz w:val="16"/>
-                <w:szCs w:val="16"/>
-              </w:rPr>
-              <w:t>Favored Enemy</w:t>
-            </w:r>
-            <w:r>
-              <w:rPr>
-                <w:rFonts w:ascii="Pericles" w:hAnsi="Pericles"/>
-                <w:sz w:val="16"/>
-                <w:szCs w:val="16"/>
-              </w:rPr>
-              <w:t>: (Dwarves, Goblins) (2)</w:t>
-            </w:r>
-          </w:p>
-          <w:p>
-            <w:pPr>
-              <w:pStyle w:val="ListParagraph"/>
-              <w:numPr>
-                <w:ilvl w:val="0"/>
+                <w:b/>
+                <w:sz w:val="16"/>
+                <w:szCs w:val="16"/>
+              </w:rPr>
+            </w:pPr>
+            <w:r>
+              <w:rPr>
+                <w:rFonts w:ascii="Pericles" w:hAnsi="Pericles"/>
+                <w:sz w:val="16"/>
+                <w:szCs w:val="16"/>
+              </w:rPr>
+              <w:t>Piercer (2)</w:t>
+            </w:r>
+          </w:p>
+          <w:p>
+            <w:pPr>
+              <w:pStyle w:val="ListParagraph"/>
+              <w:numPr>
+                <w:ilvl w:val="2"/>
                 <w:numId w:val="19"/>
               </w:numPr>
               <w:rPr>
                 <w:rFonts w:ascii="Pericles" w:hAnsi="Pericles"/>
-                <w:sz w:val="16"/>
-                <w:szCs w:val="16"/>
-              </w:rPr>
-            </w:pPr>
-            <w:r>
-              <w:rPr>
-                <w:rFonts w:ascii="Pericles" w:hAnsi="Pericles"/>
-                <w:sz w:val="16"/>
-                <w:szCs w:val="16"/>
-              </w:rPr>
-              <w:t>Fast (1)</w:t>
+                <w:b/>
+                <w:sz w:val="16"/>
+                <w:szCs w:val="16"/>
+              </w:rPr>
+            </w:pPr>
+            <w:r>
+              <w:rPr>
+                <w:rFonts w:ascii="Pericles" w:hAnsi="Pericles"/>
+                <w:sz w:val="16"/>
+                <w:szCs w:val="16"/>
+              </w:rPr>
+              <w:t>Piercer (3)</w:t>
+            </w:r>
+          </w:p>
+          <w:p>
+            <w:pPr>
+              <w:rPr>
+                <w:rFonts w:ascii="Pericles" w:hAnsi="Pericles"/>
+                <w:b/>
+                <w:sz w:val="16"/>
+                <w:szCs w:val="16"/>
+              </w:rPr>
+            </w:pPr>
+          </w:p>
+          <w:p>
+            <w:pPr>
+              <w:rPr>
+                <w:rFonts w:ascii="Pericles" w:hAnsi="Pericles"/>
+                <w:b/>
+                <w:sz w:val="16"/>
+                <w:szCs w:val="16"/>
+              </w:rPr>
+            </w:pPr>
+            <w:r>
+              <w:rPr>
+                <w:rFonts w:ascii="Pericles" w:hAnsi="Pericles"/>
+                <w:b/>
+                <w:sz w:val="16"/>
+                <w:szCs w:val="16"/>
+              </w:rPr>
+              <w:t>Fae</w:t>
             </w:r>
           </w:p>
           <w:p>
@@ -15013,38 +15221,7 @@
                 <w:sz w:val="16"/>
                 <w:szCs w:val="16"/>
               </w:rPr>
-              <w:t>Flanker</w:t>
-            </w:r>
-            <w:r>
-              <w:rPr>
-                <w:rFonts w:ascii="Pericles" w:hAnsi="Pericles"/>
-                <w:sz w:val="16"/>
-                <w:szCs w:val="16"/>
-              </w:rPr>
-              <w:t xml:space="preserve"> (2)</w:t>
-            </w:r>
-          </w:p>
-          <w:p>
-            <w:pPr>
-              <w:pStyle w:val="ListParagraph"/>
-              <w:numPr>
-                <w:ilvl w:val="0"/>
-                <w:numId w:val="19"/>
-              </w:numPr>
-              <w:rPr>
-                <w:rFonts w:ascii="Pericles" w:hAnsi="Pericles"/>
-                <w:b/>
-                <w:sz w:val="16"/>
-                <w:szCs w:val="16"/>
-              </w:rPr>
-            </w:pPr>
-            <w:r>
-              <w:rPr>
-                <w:rFonts w:ascii="Pericles" w:hAnsi="Pericles"/>
-                <w:sz w:val="16"/>
-                <w:szCs w:val="16"/>
-              </w:rPr>
-              <w:t>Piercer (1)</w:t>
+              <w:t>+1 Color Slot</w:t>
             </w:r>
           </w:p>
           <w:p>
@@ -15056,18 +15233,17 @@
               </w:numPr>
               <w:rPr>
                 <w:rFonts w:ascii="Pericles" w:hAnsi="Pericles"/>
-                <w:b/>
-                <w:sz w:val="16"/>
-                <w:szCs w:val="16"/>
-              </w:rPr>
-            </w:pPr>
-            <w:r>
-              <w:rPr>
-                <w:rFonts w:ascii="Pericles" w:hAnsi="Pericles"/>
-                <w:sz w:val="16"/>
-                <w:szCs w:val="16"/>
-              </w:rPr>
-              <w:t>Piercer (2)</w:t>
+                <w:sz w:val="16"/>
+                <w:szCs w:val="16"/>
+              </w:rPr>
+            </w:pPr>
+            <w:r>
+              <w:rPr>
+                <w:rFonts w:ascii="Pericles" w:hAnsi="Pericles"/>
+                <w:sz w:val="16"/>
+                <w:szCs w:val="16"/>
+              </w:rPr>
+              <w:t>+1 Color Slot</w:t>
             </w:r>
           </w:p>
           <w:p>
@@ -15079,58 +15255,6 @@
               </w:numPr>
               <w:rPr>
                 <w:rFonts w:ascii="Pericles" w:hAnsi="Pericles"/>
-                <w:b/>
-                <w:sz w:val="16"/>
-                <w:szCs w:val="16"/>
-              </w:rPr>
-            </w:pPr>
-            <w:r>
-              <w:rPr>
-                <w:rFonts w:ascii="Pericles" w:hAnsi="Pericles"/>
-                <w:sz w:val="16"/>
-                <w:szCs w:val="16"/>
-              </w:rPr>
-              <w:t>Piercer (3)</w:t>
-            </w:r>
-          </w:p>
-          <w:p>
-            <w:pPr>
-              <w:rPr>
-                <w:rFonts w:ascii="Pericles" w:hAnsi="Pericles"/>
-                <w:b/>
-                <w:sz w:val="16"/>
-                <w:szCs w:val="16"/>
-              </w:rPr>
-            </w:pPr>
-          </w:p>
-          <w:p>
-            <w:pPr>
-              <w:rPr>
-                <w:rFonts w:ascii="Pericles" w:hAnsi="Pericles"/>
-                <w:b/>
-                <w:sz w:val="16"/>
-                <w:szCs w:val="16"/>
-              </w:rPr>
-            </w:pPr>
-            <w:r>
-              <w:rPr>
-                <w:rFonts w:ascii="Pericles" w:hAnsi="Pericles"/>
-                <w:b/>
-                <w:sz w:val="16"/>
-                <w:szCs w:val="16"/>
-              </w:rPr>
-              <w:t>Fae</w:t>
-            </w:r>
-          </w:p>
-          <w:p>
-            <w:pPr>
-              <w:pStyle w:val="ListParagraph"/>
-              <w:numPr>
-                <w:ilvl w:val="0"/>
-                <w:numId w:val="20"/>
-              </w:numPr>
-              <w:rPr>
-                <w:rFonts w:ascii="Pericles" w:hAnsi="Pericles"/>
                 <w:sz w:val="16"/>
                 <w:szCs w:val="16"/>
               </w:rPr>
@@ -15149,21 +15273,251 @@
               <w:pStyle w:val="ListParagraph"/>
               <w:numPr>
                 <w:ilvl w:val="1"/>
-                <w:numId w:val="20"/>
-              </w:numPr>
-              <w:rPr>
-                <w:rFonts w:ascii="Pericles" w:hAnsi="Pericles"/>
-                <w:sz w:val="16"/>
-                <w:szCs w:val="16"/>
-              </w:rPr>
-            </w:pPr>
-            <w:r>
-              <w:rPr>
-                <w:rFonts w:ascii="Pericles" w:hAnsi="Pericles"/>
-                <w:sz w:val="16"/>
-                <w:szCs w:val="16"/>
-              </w:rPr>
-              <w:t>+1 Color Slot</w:t>
+                <w:numId w:val="19"/>
+              </w:numPr>
+              <w:rPr>
+                <w:rFonts w:ascii="Pericles" w:hAnsi="Pericles"/>
+                <w:sz w:val="16"/>
+                <w:szCs w:val="16"/>
+              </w:rPr>
+            </w:pPr>
+            <w:r>
+              <w:rPr>
+                <w:rFonts w:ascii="Pericles" w:hAnsi="Pericles"/>
+                <w:sz w:val="16"/>
+                <w:szCs w:val="16"/>
+              </w:rPr>
+              <w:t>Faerie Rings</w:t>
+            </w:r>
+          </w:p>
+          <w:p>
+            <w:pPr>
+              <w:pStyle w:val="ListParagraph"/>
+              <w:numPr>
+                <w:ilvl w:val="1"/>
+                <w:numId w:val="19"/>
+              </w:numPr>
+              <w:rPr>
+                <w:rFonts w:ascii="Pericles" w:hAnsi="Pericles"/>
+                <w:sz w:val="16"/>
+                <w:szCs w:val="16"/>
+              </w:rPr>
+            </w:pPr>
+            <w:r>
+              <w:rPr>
+                <w:rFonts w:ascii="Pericles" w:hAnsi="Pericles"/>
+                <w:sz w:val="16"/>
+                <w:szCs w:val="16"/>
+              </w:rPr>
+              <w:t>Faerie Wings</w:t>
+            </w:r>
+          </w:p>
+          <w:p>
+            <w:pPr>
+              <w:pStyle w:val="ListParagraph"/>
+              <w:numPr>
+                <w:ilvl w:val="0"/>
+                <w:numId w:val="19"/>
+              </w:numPr>
+              <w:rPr>
+                <w:rFonts w:ascii="Pericles" w:hAnsi="Pericles"/>
+                <w:sz w:val="16"/>
+                <w:szCs w:val="16"/>
+              </w:rPr>
+            </w:pPr>
+            <w:r>
+              <w:rPr>
+                <w:rFonts w:ascii="Pericles" w:hAnsi="Pericles"/>
+                <w:sz w:val="16"/>
+                <w:szCs w:val="16"/>
+              </w:rPr>
+              <w:t>+2 Hit Points</w:t>
+            </w:r>
+          </w:p>
+          <w:p>
+            <w:pPr>
+              <w:pStyle w:val="ListParagraph"/>
+              <w:numPr>
+                <w:ilvl w:val="0"/>
+                <w:numId w:val="19"/>
+              </w:numPr>
+              <w:rPr>
+                <w:rFonts w:ascii="Pericles" w:hAnsi="Pericles"/>
+                <w:sz w:val="16"/>
+                <w:szCs w:val="16"/>
+              </w:rPr>
+            </w:pPr>
+            <w:r>
+              <w:rPr>
+                <w:rFonts w:ascii="Pericles" w:hAnsi="Pericles"/>
+                <w:sz w:val="16"/>
+                <w:szCs w:val="16"/>
+              </w:rPr>
+              <w:t>Deep Woods*</w:t>
+            </w:r>
+          </w:p>
+          <w:p>
+            <w:pPr>
+              <w:pStyle w:val="ListParagraph"/>
+              <w:numPr>
+                <w:ilvl w:val="0"/>
+                <w:numId w:val="19"/>
+              </w:numPr>
+              <w:rPr>
+                <w:rFonts w:ascii="Pericles" w:hAnsi="Pericles"/>
+                <w:sz w:val="16"/>
+                <w:szCs w:val="16"/>
+              </w:rPr>
+            </w:pPr>
+            <w:r>
+              <w:rPr>
+                <w:rFonts w:ascii="Pericles" w:hAnsi="Pericles"/>
+                <w:sz w:val="16"/>
+                <w:szCs w:val="16"/>
+              </w:rPr>
+              <w:t>Door Finder</w:t>
+            </w:r>
+          </w:p>
+          <w:p>
+            <w:pPr>
+              <w:pStyle w:val="ListParagraph"/>
+              <w:numPr>
+                <w:ilvl w:val="0"/>
+                <w:numId w:val="19"/>
+              </w:numPr>
+              <w:rPr>
+                <w:rFonts w:ascii="Pericles" w:hAnsi="Pericles"/>
+                <w:sz w:val="16"/>
+                <w:szCs w:val="16"/>
+              </w:rPr>
+            </w:pPr>
+            <w:r>
+              <w:rPr>
+                <w:rFonts w:ascii="Pericles" w:hAnsi="Pericles"/>
+                <w:sz w:val="16"/>
+                <w:szCs w:val="16"/>
+              </w:rPr>
+              <w:t>Misty Aura*</w:t>
+            </w:r>
+          </w:p>
+          <w:p>
+            <w:pPr>
+              <w:pStyle w:val="ListParagraph"/>
+              <w:numPr>
+                <w:ilvl w:val="1"/>
+                <w:numId w:val="19"/>
+              </w:numPr>
+              <w:rPr>
+                <w:rFonts w:ascii="Pericles" w:hAnsi="Pericles"/>
+                <w:sz w:val="16"/>
+                <w:szCs w:val="16"/>
+              </w:rPr>
+            </w:pPr>
+            <w:r>
+              <w:rPr>
+                <w:rFonts w:ascii="Pericles" w:hAnsi="Pericles"/>
+                <w:sz w:val="16"/>
+                <w:szCs w:val="16"/>
+              </w:rPr>
+              <w:t>Mist Sight</w:t>
+            </w:r>
+          </w:p>
+          <w:p>
+            <w:pPr>
+              <w:pStyle w:val="ListParagraph"/>
+              <w:numPr>
+                <w:ilvl w:val="0"/>
+                <w:numId w:val="19"/>
+              </w:numPr>
+              <w:rPr>
+                <w:rFonts w:ascii="Pericles" w:hAnsi="Pericles"/>
+                <w:sz w:val="16"/>
+                <w:szCs w:val="16"/>
+              </w:rPr>
+            </w:pPr>
+            <w:r>
+              <w:rPr>
+                <w:rFonts w:ascii="Pericles" w:hAnsi="Pericles"/>
+                <w:sz w:val="16"/>
+                <w:szCs w:val="16"/>
+              </w:rPr>
+              <w:t>Poppy Fields*</w:t>
+            </w:r>
+          </w:p>
+          <w:p>
+            <w:pPr>
+              <w:pStyle w:val="ListParagraph"/>
+              <w:numPr>
+                <w:ilvl w:val="0"/>
+                <w:numId w:val="19"/>
+              </w:numPr>
+              <w:rPr>
+                <w:rFonts w:ascii="Pericles" w:hAnsi="Pericles"/>
+                <w:sz w:val="16"/>
+                <w:szCs w:val="16"/>
+              </w:rPr>
+            </w:pPr>
+            <w:r>
+              <w:rPr>
+                <w:rFonts w:ascii="Pericles" w:hAnsi="Pericles"/>
+                <w:sz w:val="16"/>
+                <w:szCs w:val="16"/>
+              </w:rPr>
+              <w:t>Spell Mastery (</w:t>
+            </w:r>
+            <w:r>
+              <w:rPr>
+                <w:rFonts w:ascii="Pericles" w:hAnsi="Pericles"/>
+                <w:sz w:val="16"/>
+                <w:szCs w:val="16"/>
+              </w:rPr>
+              <w:t>T</w:t>
+            </w:r>
+            <w:r>
+              <w:rPr>
+                <w:rFonts w:ascii="Pericles" w:hAnsi="Pericles"/>
+                <w:sz w:val="16"/>
+                <w:szCs w:val="16"/>
+              </w:rPr>
+              <w:t>ype III/1)</w:t>
+            </w:r>
+          </w:p>
+          <w:p>
+            <w:pPr>
+              <w:pStyle w:val="ListParagraph"/>
+              <w:numPr>
+                <w:ilvl w:val="1"/>
+                <w:numId w:val="19"/>
+              </w:numPr>
+              <w:rPr>
+                <w:rFonts w:ascii="Pericles" w:hAnsi="Pericles"/>
+                <w:sz w:val="16"/>
+                <w:szCs w:val="16"/>
+              </w:rPr>
+            </w:pPr>
+            <w:r>
+              <w:rPr>
+                <w:rFonts w:ascii="Pericles" w:hAnsi="Pericles"/>
+                <w:sz w:val="16"/>
+                <w:szCs w:val="16"/>
+              </w:rPr>
+              <w:t>Spell Mastery (</w:t>
+            </w:r>
+            <w:r>
+              <w:rPr>
+                <w:rFonts w:ascii="Pericles" w:hAnsi="Pericles"/>
+                <w:sz w:val="16"/>
+                <w:szCs w:val="16"/>
+              </w:rPr>
+              <w:t>T</w:t>
+            </w:r>
+            <w:r>
+              <w:rPr>
+                <w:rFonts w:ascii="Pericles" w:hAnsi="Pericles"/>
+                <w:sz w:val="16"/>
+                <w:szCs w:val="16"/>
+              </w:rPr>
+              <w:t>ype III/2)</w:t>
             </w:r>
           </w:p>
           <w:p>
@@ -15171,281 +15525,7 @@
               <w:pStyle w:val="ListParagraph"/>
               <w:numPr>
                 <w:ilvl w:val="2"/>
-                <w:numId w:val="20"/>
-              </w:numPr>
-              <w:rPr>
-                <w:rFonts w:ascii="Pericles" w:hAnsi="Pericles"/>
-                <w:sz w:val="16"/>
-                <w:szCs w:val="16"/>
-              </w:rPr>
-            </w:pPr>
-            <w:r>
-              <w:rPr>
-                <w:rFonts w:ascii="Pericles" w:hAnsi="Pericles"/>
-                <w:sz w:val="16"/>
-                <w:szCs w:val="16"/>
-              </w:rPr>
-              <w:t>+1 Color Slot</w:t>
-            </w:r>
-          </w:p>
-          <w:p>
-            <w:pPr>
-              <w:pStyle w:val="ListParagraph"/>
-              <w:numPr>
-                <w:ilvl w:val="1"/>
-                <w:numId w:val="20"/>
-              </w:numPr>
-              <w:rPr>
-                <w:rFonts w:ascii="Pericles" w:hAnsi="Pericles"/>
-                <w:sz w:val="16"/>
-                <w:szCs w:val="16"/>
-              </w:rPr>
-            </w:pPr>
-            <w:r>
-              <w:rPr>
-                <w:rFonts w:ascii="Pericles" w:hAnsi="Pericles"/>
-                <w:sz w:val="16"/>
-                <w:szCs w:val="16"/>
-              </w:rPr>
-              <w:t>Faerie Rings</w:t>
-            </w:r>
-          </w:p>
-          <w:p>
-            <w:pPr>
-              <w:pStyle w:val="ListParagraph"/>
-              <w:numPr>
-                <w:ilvl w:val="1"/>
-                <w:numId w:val="20"/>
-              </w:numPr>
-              <w:rPr>
-                <w:rFonts w:ascii="Pericles" w:hAnsi="Pericles"/>
-                <w:sz w:val="16"/>
-                <w:szCs w:val="16"/>
-              </w:rPr>
-            </w:pPr>
-            <w:r>
-              <w:rPr>
-                <w:rFonts w:ascii="Pericles" w:hAnsi="Pericles"/>
-                <w:sz w:val="16"/>
-                <w:szCs w:val="16"/>
-              </w:rPr>
-              <w:t>Faerie Wings</w:t>
-            </w:r>
-          </w:p>
-          <w:p>
-            <w:pPr>
-              <w:pStyle w:val="ListParagraph"/>
-              <w:numPr>
-                <w:ilvl w:val="0"/>
-                <w:numId w:val="20"/>
-              </w:numPr>
-              <w:rPr>
-                <w:rFonts w:ascii="Pericles" w:hAnsi="Pericles"/>
-                <w:sz w:val="16"/>
-                <w:szCs w:val="16"/>
-              </w:rPr>
-            </w:pPr>
-            <w:r>
-              <w:rPr>
-                <w:rFonts w:ascii="Pericles" w:hAnsi="Pericles"/>
-                <w:sz w:val="16"/>
-                <w:szCs w:val="16"/>
-              </w:rPr>
-              <w:t>+2 Hit Points</w:t>
-            </w:r>
-          </w:p>
-          <w:p>
-            <w:pPr>
-              <w:pStyle w:val="ListParagraph"/>
-              <w:numPr>
-                <w:ilvl w:val="0"/>
-                <w:numId w:val="20"/>
-              </w:numPr>
-              <w:rPr>
-                <w:rFonts w:ascii="Pericles" w:hAnsi="Pericles"/>
-                <w:sz w:val="16"/>
-                <w:szCs w:val="16"/>
-              </w:rPr>
-            </w:pPr>
-            <w:r>
-              <w:rPr>
-                <w:rFonts w:ascii="Pericles" w:hAnsi="Pericles"/>
-                <w:sz w:val="16"/>
-                <w:szCs w:val="16"/>
-              </w:rPr>
-              <w:t>Deep Woods*</w:t>
-            </w:r>
-          </w:p>
-          <w:p>
-            <w:pPr>
-              <w:pStyle w:val="ListParagraph"/>
-              <w:numPr>
-                <w:ilvl w:val="0"/>
-                <w:numId w:val="20"/>
-              </w:numPr>
-              <w:rPr>
-                <w:rFonts w:ascii="Pericles" w:hAnsi="Pericles"/>
-                <w:sz w:val="16"/>
-                <w:szCs w:val="16"/>
-              </w:rPr>
-            </w:pPr>
-            <w:r>
-              <w:rPr>
-                <w:rFonts w:ascii="Pericles" w:hAnsi="Pericles"/>
-                <w:sz w:val="16"/>
-                <w:szCs w:val="16"/>
-              </w:rPr>
-              <w:t>Door Finder</w:t>
-            </w:r>
-          </w:p>
-          <w:p>
-            <w:pPr>
-              <w:pStyle w:val="ListParagraph"/>
-              <w:numPr>
-                <w:ilvl w:val="0"/>
-                <w:numId w:val="20"/>
-              </w:numPr>
-              <w:rPr>
-                <w:rFonts w:ascii="Pericles" w:hAnsi="Pericles"/>
-                <w:sz w:val="16"/>
-                <w:szCs w:val="16"/>
-              </w:rPr>
-            </w:pPr>
-            <w:r>
-              <w:rPr>
-                <w:rFonts w:ascii="Pericles" w:hAnsi="Pericles"/>
-                <w:sz w:val="16"/>
-                <w:szCs w:val="16"/>
-              </w:rPr>
-              <w:t>Misty Aura*</w:t>
-            </w:r>
-          </w:p>
-          <w:p>
-            <w:pPr>
-              <w:pStyle w:val="ListParagraph"/>
-              <w:numPr>
-                <w:ilvl w:val="1"/>
-                <w:numId w:val="20"/>
-              </w:numPr>
-              <w:rPr>
-                <w:rFonts w:ascii="Pericles" w:hAnsi="Pericles"/>
-                <w:sz w:val="16"/>
-                <w:szCs w:val="16"/>
-              </w:rPr>
-            </w:pPr>
-            <w:r>
-              <w:rPr>
-                <w:rFonts w:ascii="Pericles" w:hAnsi="Pericles"/>
-                <w:sz w:val="16"/>
-                <w:szCs w:val="16"/>
-              </w:rPr>
-              <w:t>Mist Sight</w:t>
-            </w:r>
-          </w:p>
-          <w:p>
-            <w:pPr>
-              <w:pStyle w:val="ListParagraph"/>
-              <w:numPr>
-                <w:ilvl w:val="0"/>
-                <w:numId w:val="20"/>
-              </w:numPr>
-              <w:rPr>
-                <w:rFonts w:ascii="Pericles" w:hAnsi="Pericles"/>
-                <w:sz w:val="16"/>
-                <w:szCs w:val="16"/>
-              </w:rPr>
-            </w:pPr>
-            <w:r>
-              <w:rPr>
-                <w:rFonts w:ascii="Pericles" w:hAnsi="Pericles"/>
-                <w:sz w:val="16"/>
-                <w:szCs w:val="16"/>
-              </w:rPr>
-              <w:t>Poppy Fields*</w:t>
-            </w:r>
-          </w:p>
-          <w:p>
-            <w:pPr>
-              <w:pStyle w:val="ListParagraph"/>
-              <w:numPr>
-                <w:ilvl w:val="0"/>
-                <w:numId w:val="20"/>
-              </w:numPr>
-              <w:rPr>
-                <w:rFonts w:ascii="Pericles" w:hAnsi="Pericles"/>
-                <w:sz w:val="16"/>
-                <w:szCs w:val="16"/>
-              </w:rPr>
-            </w:pPr>
-            <w:r>
-              <w:rPr>
-                <w:rFonts w:ascii="Pericles" w:hAnsi="Pericles"/>
-                <w:sz w:val="16"/>
-                <w:szCs w:val="16"/>
-              </w:rPr>
-              <w:t>Spell Mastery (</w:t>
-            </w:r>
-            <w:r>
-              <w:rPr>
-                <w:rFonts w:ascii="Pericles" w:hAnsi="Pericles"/>
-                <w:sz w:val="16"/>
-                <w:szCs w:val="16"/>
-              </w:rPr>
-              <w:t>T</w:t>
-            </w:r>
-            <w:r>
-              <w:rPr>
-                <w:rFonts w:ascii="Pericles" w:hAnsi="Pericles"/>
-                <w:sz w:val="16"/>
-                <w:szCs w:val="16"/>
-              </w:rPr>
-              <w:t>ype III/1)</w:t>
-            </w:r>
-          </w:p>
-          <w:p>
-            <w:pPr>
-              <w:pStyle w:val="ListParagraph"/>
-              <w:numPr>
-                <w:ilvl w:val="1"/>
-                <w:numId w:val="20"/>
-              </w:numPr>
-              <w:rPr>
-                <w:rFonts w:ascii="Pericles" w:hAnsi="Pericles"/>
-                <w:sz w:val="16"/>
-                <w:szCs w:val="16"/>
-              </w:rPr>
-            </w:pPr>
-            <w:r>
-              <w:rPr>
-                <w:rFonts w:ascii="Pericles" w:hAnsi="Pericles"/>
-                <w:sz w:val="16"/>
-                <w:szCs w:val="16"/>
-              </w:rPr>
-              <w:t>Spell Mastery (</w:t>
-            </w:r>
-            <w:r>
-              <w:rPr>
-                <w:rFonts w:ascii="Pericles" w:hAnsi="Pericles"/>
-                <w:sz w:val="16"/>
-                <w:szCs w:val="16"/>
-              </w:rPr>
-              <w:t>T</w:t>
-            </w:r>
-            <w:r>
-              <w:rPr>
-                <w:rFonts w:ascii="Pericles" w:hAnsi="Pericles"/>
-                <w:sz w:val="16"/>
-                <w:szCs w:val="16"/>
-              </w:rPr>
-              <w:t>ype III/2)</w:t>
-            </w:r>
-          </w:p>
-          <w:p>
-            <w:pPr>
-              <w:pStyle w:val="ListParagraph"/>
-              <w:numPr>
-                <w:ilvl w:val="2"/>
-                <w:numId w:val="20"/>
+                <w:numId w:val="19"/>
               </w:numPr>
               <w:rPr>
                 <w:rFonts w:ascii="Pericles" w:hAnsi="Pericles"/>
@@ -15483,7 +15563,7 @@
               <w:pStyle w:val="ListParagraph"/>
               <w:numPr>
                 <w:ilvl w:val="0"/>
-                <w:numId w:val="20"/>
+                <w:numId w:val="19"/>
               </w:numPr>
               <w:rPr>
                 <w:rFonts w:ascii="Pericles" w:hAnsi="Pericles"/>
@@ -15505,7 +15585,7 @@
               <w:pStyle w:val="ListParagraph"/>
               <w:numPr>
                 <w:ilvl w:val="0"/>
-                <w:numId w:val="20"/>
+                <w:numId w:val="19"/>
               </w:numPr>
               <w:rPr>
                 <w:rFonts w:ascii="Pericles" w:hAnsi="Pericles"/>
@@ -15527,7 +15607,7 @@
               <w:pStyle w:val="ListParagraph"/>
               <w:numPr>
                 <w:ilvl w:val="0"/>
-                <w:numId w:val="20"/>
+                <w:numId w:val="19"/>
               </w:numPr>
               <w:rPr>
                 <w:rFonts w:ascii="Pericles" w:hAnsi="Pericles"/>
@@ -16448,6 +16528,7 @@
                 <w:sz w:val="16"/>
                 <w:szCs w:val="16"/>
               </w:rPr>
+              <w:lastRenderedPageBreak/>
               <w:t>Store Spell</w:t>
             </w:r>
           </w:p>
@@ -16536,7 +16617,6 @@
                 <w:sz w:val="16"/>
                 <w:szCs w:val="16"/>
               </w:rPr>
-              <w:lastRenderedPageBreak/>
               <w:t>Iron Grip</w:t>
             </w:r>
           </w:p>
@@ -17908,6 +17988,7 @@
                 <w:sz w:val="16"/>
                 <w:szCs w:val="16"/>
               </w:rPr>
+              <w:lastRenderedPageBreak/>
               <w:t>Navigate</w:t>
             </w:r>
           </w:p>
@@ -17955,6 +18036,7 @@
                 <w:sz w:val="16"/>
                 <w:szCs w:val="16"/>
               </w:rPr>
+              <w:lastRenderedPageBreak/>
               <w:t>Magic:</w:t>
             </w:r>
           </w:p>
@@ -18145,7 +18227,6 @@
                 <w:sz w:val="16"/>
                 <w:szCs w:val="16"/>
               </w:rPr>
-              <w:lastRenderedPageBreak/>
               <w:t>Enlightenment (spell casting tree)</w:t>
             </w:r>
           </w:p>

</xml_diff>

<commit_message>
Added taunt to dwarf
</commit_message>
<xml_diff>
--- a/SS02 -- Classes.docx
+++ b/SS02 -- Classes.docx
@@ -12456,6 +12456,50 @@
                 <w:sz w:val="16"/>
                 <w:szCs w:val="16"/>
               </w:rPr>
+              <w:t>Taunt</w:t>
+            </w:r>
+          </w:p>
+          <w:p>
+            <w:pPr>
+              <w:pStyle w:val="ListParagraph"/>
+              <w:numPr>
+                <w:ilvl w:val="1"/>
+                <w:numId w:val="18"/>
+              </w:numPr>
+              <w:rPr>
+                <w:rFonts w:ascii="Pericles" w:hAnsi="Pericles"/>
+                <w:sz w:val="16"/>
+                <w:szCs w:val="16"/>
+              </w:rPr>
+            </w:pPr>
+            <w:r>
+              <w:rPr>
+                <w:rFonts w:ascii="Pericles" w:hAnsi="Pericles"/>
+                <w:sz w:val="16"/>
+                <w:szCs w:val="16"/>
+              </w:rPr>
+              <w:t>Taunt II</w:t>
+            </w:r>
+          </w:p>
+          <w:p>
+            <w:pPr>
+              <w:pStyle w:val="ListParagraph"/>
+              <w:numPr>
+                <w:ilvl w:val="0"/>
+                <w:numId w:val="18"/>
+              </w:numPr>
+              <w:rPr>
+                <w:rFonts w:ascii="Pericles" w:hAnsi="Pericles"/>
+                <w:sz w:val="16"/>
+                <w:szCs w:val="16"/>
+              </w:rPr>
+            </w:pPr>
+            <w:r>
+              <w:rPr>
+                <w:rFonts w:ascii="Pericles" w:hAnsi="Pericles"/>
+                <w:sz w:val="16"/>
+                <w:szCs w:val="16"/>
+              </w:rPr>
               <w:t>Tortoise</w:t>
             </w:r>
           </w:p>
@@ -13065,6 +13109,7 @@
                 <w:sz w:val="16"/>
                 <w:szCs w:val="16"/>
               </w:rPr>
+              <w:lastRenderedPageBreak/>
               <w:t>Auto Hit (11)</w:t>
             </w:r>
           </w:p>
@@ -13122,7 +13167,6 @@
                 <w:sz w:val="16"/>
                 <w:szCs w:val="16"/>
               </w:rPr>
-              <w:lastRenderedPageBreak/>
               <w:t>Copy Powers (Heals/Regen/Resistances)</w:t>
             </w:r>
           </w:p>
@@ -14782,6 +14826,7 @@
                 <w:sz w:val="16"/>
                 <w:szCs w:val="16"/>
               </w:rPr>
+              <w:lastRenderedPageBreak/>
               <w:t>Smitten Strike</w:t>
             </w:r>
           </w:p>
@@ -14850,7 +14895,6 @@
                 <w:sz w:val="16"/>
                 <w:szCs w:val="16"/>
               </w:rPr>
-              <w:lastRenderedPageBreak/>
               <w:t>Bleeder</w:t>
             </w:r>
             <w:r>
@@ -16484,6 +16528,7 @@
                 <w:sz w:val="16"/>
                 <w:szCs w:val="16"/>
               </w:rPr>
+              <w:lastRenderedPageBreak/>
               <w:t>Analyst</w:t>
             </w:r>
           </w:p>
@@ -16528,7 +16573,6 @@
                 <w:sz w:val="16"/>
                 <w:szCs w:val="16"/>
               </w:rPr>
-              <w:lastRenderedPageBreak/>
               <w:t>Store Spell</w:t>
             </w:r>
           </w:p>
@@ -17942,6 +17986,7 @@
                 <w:sz w:val="16"/>
                 <w:szCs w:val="16"/>
               </w:rPr>
+              <w:lastRenderedPageBreak/>
               <w:t>Enchanting</w:t>
             </w:r>
           </w:p>
@@ -17988,7 +18033,6 @@
                 <w:sz w:val="16"/>
                 <w:szCs w:val="16"/>
               </w:rPr>
-              <w:lastRenderedPageBreak/>
               <w:t>Navigate</w:t>
             </w:r>
           </w:p>
@@ -19560,7 +19604,6 @@
                 <w:sz w:val="20"/>
                 <w:szCs w:val="20"/>
               </w:rPr>
-              <w:lastRenderedPageBreak/>
               <w:drawing>
                 <wp:anchor distT="0" distB="0" distL="114300" distR="114300" simplePos="0" relativeHeight="251677696" behindDoc="0" locked="0" layoutInCell="1" allowOverlap="1" wp14:anchorId="2C147427" wp14:editId="27B8BA96">
                   <wp:simplePos x="0" y="0"/>
@@ -21136,6 +21179,7 @@
                 <w:sz w:val="16"/>
                 <w:szCs w:val="16"/>
               </w:rPr>
+              <w:lastRenderedPageBreak/>
               <w:t>+1 Color Slot</w:t>
             </w:r>
           </w:p>
@@ -21202,7 +21246,6 @@
                 <w:sz w:val="16"/>
                 <w:szCs w:val="16"/>
               </w:rPr>
-              <w:lastRenderedPageBreak/>
               <w:t>Dragon Breath II</w:t>
             </w:r>
           </w:p>
@@ -22903,6 +22946,7 @@
                 <w:sz w:val="16"/>
                 <w:szCs w:val="16"/>
               </w:rPr>
+              <w:lastRenderedPageBreak/>
               <w:t>Combat Reflexes</w:t>
             </w:r>
           </w:p>
@@ -22977,7 +23021,6 @@
                 <w:sz w:val="16"/>
                 <w:szCs w:val="16"/>
               </w:rPr>
-              <w:lastRenderedPageBreak/>
               <w:t>Dodge</w:t>
             </w:r>
             <w:r>
@@ -24565,6 +24608,7 @@
                 <w:sz w:val="16"/>
                 <w:szCs w:val="16"/>
               </w:rPr>
+              <w:lastRenderedPageBreak/>
               <w:t>Conversion</w:t>
             </w:r>
           </w:p>
@@ -24631,7 +24675,6 @@
                 <w:sz w:val="16"/>
                 <w:szCs w:val="16"/>
               </w:rPr>
-              <w:lastRenderedPageBreak/>
               <w:t>Improved Charge II</w:t>
             </w:r>
           </w:p>
@@ -25984,6 +26027,7 @@
                 <w:sz w:val="16"/>
                 <w:szCs w:val="16"/>
               </w:rPr>
+              <w:lastRenderedPageBreak/>
               <w:t>Cook</w:t>
             </w:r>
           </w:p>
@@ -26053,7 +26097,6 @@
                 <w:sz w:val="16"/>
                 <w:szCs w:val="16"/>
               </w:rPr>
-              <w:lastRenderedPageBreak/>
               <w:t>Heal</w:t>
             </w:r>
           </w:p>
@@ -26521,50 +26564,6 @@
                 <w:sz w:val="16"/>
                 <w:szCs w:val="16"/>
               </w:rPr>
-              <w:t>Enchanter</w:t>
-            </w:r>
-          </w:p>
-          <w:p>
-            <w:pPr>
-              <w:pStyle w:val="ListParagraph"/>
-              <w:numPr>
-                <w:ilvl w:val="0"/>
-                <w:numId w:val="21"/>
-              </w:numPr>
-              <w:rPr>
-                <w:rFonts w:ascii="Pericles" w:hAnsi="Pericles"/>
-                <w:sz w:val="16"/>
-                <w:szCs w:val="16"/>
-              </w:rPr>
-            </w:pPr>
-            <w:r>
-              <w:rPr>
-                <w:rFonts w:ascii="Pericles" w:hAnsi="Pericles"/>
-                <w:sz w:val="16"/>
-                <w:szCs w:val="16"/>
-              </w:rPr>
-              <w:t>Everyman</w:t>
-            </w:r>
-          </w:p>
-          <w:p>
-            <w:pPr>
-              <w:pStyle w:val="ListParagraph"/>
-              <w:numPr>
-                <w:ilvl w:val="0"/>
-                <w:numId w:val="21"/>
-              </w:numPr>
-              <w:rPr>
-                <w:rFonts w:ascii="Pericles" w:hAnsi="Pericles"/>
-                <w:sz w:val="16"/>
-                <w:szCs w:val="16"/>
-              </w:rPr>
-            </w:pPr>
-            <w:r>
-              <w:rPr>
-                <w:rFonts w:ascii="Pericles" w:hAnsi="Pericles"/>
-                <w:sz w:val="16"/>
-                <w:szCs w:val="16"/>
-              </w:rPr>
               <w:t>Familiar Bite</w:t>
             </w:r>
           </w:p>
@@ -27622,6 +27621,7 @@
                 <w:sz w:val="16"/>
                 <w:szCs w:val="16"/>
               </w:rPr>
+              <w:lastRenderedPageBreak/>
               <w:t>Everyman</w:t>
             </w:r>
           </w:p>
@@ -27644,7 +27644,6 @@
                 <w:sz w:val="16"/>
                 <w:szCs w:val="16"/>
               </w:rPr>
-              <w:lastRenderedPageBreak/>
               <w:t>Lady/Man Killer</w:t>
             </w:r>
           </w:p>
@@ -29297,6 +29296,7 @@
                 <w:sz w:val="16"/>
                 <w:szCs w:val="16"/>
               </w:rPr>
+              <w:lastRenderedPageBreak/>
               <w:t>Invisible Form</w:t>
             </w:r>
           </w:p>
@@ -29319,7 +29319,6 @@
                 <w:sz w:val="16"/>
                 <w:szCs w:val="16"/>
               </w:rPr>
-              <w:lastRenderedPageBreak/>
               <w:t>Shifty</w:t>
             </w:r>
           </w:p>
@@ -30911,6 +30910,7 @@
                 <w:sz w:val="16"/>
                 <w:szCs w:val="16"/>
               </w:rPr>
+              <w:lastRenderedPageBreak/>
               <w:t>Defensive Caster</w:t>
             </w:r>
             <w:r>
@@ -30942,7 +30942,6 @@
                 <w:sz w:val="16"/>
                 <w:szCs w:val="16"/>
               </w:rPr>
-              <w:lastRenderedPageBreak/>
               <w:t>Energy Eater II</w:t>
             </w:r>
           </w:p>
@@ -32336,6 +32335,7 @@
                 <w:sz w:val="16"/>
                 <w:szCs w:val="16"/>
               </w:rPr>
+              <w:lastRenderedPageBreak/>
               <w:t>Combat Skills:</w:t>
             </w:r>
           </w:p>
@@ -32444,7 +32444,6 @@
                 <w:sz w:val="16"/>
                 <w:szCs w:val="16"/>
               </w:rPr>
-              <w:lastRenderedPageBreak/>
               <w:t>General Skills:</w:t>
             </w:r>
           </w:p>
@@ -33986,6 +33985,7 @@
                 <w:sz w:val="16"/>
                 <w:szCs w:val="16"/>
               </w:rPr>
+              <w:lastRenderedPageBreak/>
               <w:t>Camp Master II</w:t>
             </w:r>
           </w:p>
@@ -34030,7 +34030,6 @@
                 <w:sz w:val="16"/>
                 <w:szCs w:val="16"/>
               </w:rPr>
-              <w:lastRenderedPageBreak/>
               <w:t>Gate Crasher</w:t>
             </w:r>
           </w:p>

</xml_diff>

<commit_message>
More changes and spells
</commit_message>
<xml_diff>
--- a/SS02 -- Classes.docx
+++ b/SS02 -- Classes.docx
@@ -16318,6 +16318,28 @@
                 <w:sz w:val="16"/>
                 <w:szCs w:val="16"/>
               </w:rPr>
+              <w:t>Armsman</w:t>
+            </w:r>
+          </w:p>
+          <w:p>
+            <w:pPr>
+              <w:pStyle w:val="ListParagraph"/>
+              <w:numPr>
+                <w:ilvl w:val="0"/>
+                <w:numId w:val="3"/>
+              </w:numPr>
+              <w:rPr>
+                <w:rFonts w:ascii="Pericles" w:hAnsi="Pericles"/>
+                <w:sz w:val="16"/>
+                <w:szCs w:val="16"/>
+              </w:rPr>
+            </w:pPr>
+            <w:r>
+              <w:rPr>
+                <w:rFonts w:ascii="Pericles" w:hAnsi="Pericles"/>
+                <w:sz w:val="16"/>
+                <w:szCs w:val="16"/>
+              </w:rPr>
               <w:t>Colorful Inspiration</w:t>
             </w:r>
           </w:p>
@@ -18172,6 +18194,28 @@
                 <w:szCs w:val="16"/>
               </w:rPr>
               <w:t>Abilities:</w:t>
+            </w:r>
+          </w:p>
+          <w:p>
+            <w:pPr>
+              <w:pStyle w:val="ListParagraph"/>
+              <w:numPr>
+                <w:ilvl w:val="0"/>
+                <w:numId w:val="3"/>
+              </w:numPr>
+              <w:rPr>
+                <w:rFonts w:ascii="Pericles" w:hAnsi="Pericles"/>
+                <w:sz w:val="16"/>
+                <w:szCs w:val="16"/>
+              </w:rPr>
+            </w:pPr>
+            <w:r>
+              <w:rPr>
+                <w:rFonts w:ascii="Pericles" w:hAnsi="Pericles"/>
+                <w:sz w:val="16"/>
+                <w:szCs w:val="16"/>
+              </w:rPr>
+              <w:t>Armsman</w:t>
             </w:r>
           </w:p>
           <w:p>

</xml_diff>